<commit_message>
update ER-diagram and add link to layout in Figma together with the insertion into the report
</commit_message>
<xml_diff>
--- a/Отчёт_Разработка мобильного приложения_ГончароваНЕ_43П.docx
+++ b/Отчёт_Разработка мобильного приложения_ГончароваНЕ_43П.docx
@@ -223,6 +223,7 @@
         </w:rPr>
         <w:t xml:space="preserve">а подарков </w:t>
       </w:r>
+      <w:proofErr w:type="spellStart"/>
       <w:r>
         <w:rPr>
           <w:rFonts w:ascii="Times New Roman" w:hAnsi="Times New Roman" w:cs="Times New Roman"/>
@@ -231,8 +232,9 @@
           <w:szCs w:val="28"/>
           <w:lang w:val="en-US"/>
         </w:rPr>
-        <w:t>SunMul</w:t>
-      </w:r>
+        <w:t>Sunmul</w:t>
+      </w:r>
+      <w:proofErr w:type="spellEnd"/>
       <w:r>
         <w:rPr>
           <w:rFonts w:ascii="Times New Roman" w:hAnsi="Times New Roman" w:cs="Times New Roman"/>
@@ -327,7 +329,7 @@
           <w:szCs w:val="28"/>
           <w:lang w:val="en-US"/>
         </w:rPr>
-        <w:t>SunMul</w:t>
+        <w:t>Sunmul</w:t>
       </w:r>
       <w:proofErr w:type="spellEnd"/>
       <w:r>
@@ -507,7 +509,7 @@
           <w:szCs w:val="28"/>
           <w:lang w:val="en-US"/>
         </w:rPr>
-        <w:t>SunMul</w:t>
+        <w:t>Sunmul</w:t>
       </w:r>
       <w:proofErr w:type="spellEnd"/>
       <w:r>
@@ -517,6 +519,53 @@
           <w:szCs w:val="28"/>
         </w:rPr>
         <w:t>;</w:t>
+      </w:r>
+    </w:p>
+    <w:p>
+      <w:pPr>
+        <w:pStyle w:val="a7"/>
+        <w:numPr>
+          <w:ilvl w:val="0"/>
+          <w:numId w:val="4"/>
+        </w:numPr>
+        <w:tabs>
+          <w:tab w:val="left" w:pos="1134"/>
+        </w:tabs>
+        <w:spacing w:after="0" w:line="360" w:lineRule="auto"/>
+        <w:contextualSpacing w:val="0"/>
+        <w:jc w:val="both"/>
+        <w:rPr>
+          <w:rFonts w:ascii="Times New Roman" w:hAnsi="Times New Roman" w:cs="Times New Roman"/>
+          <w:sz w:val="28"/>
+          <w:szCs w:val="28"/>
+        </w:rPr>
+      </w:pPr>
+      <w:r>
+        <w:rPr>
+          <w:rFonts w:ascii="Times New Roman" w:eastAsia="Calibri" w:hAnsi="Times New Roman" w:cs="Times New Roman"/>
+          <w:sz w:val="28"/>
+          <w:szCs w:val="28"/>
+          <w:shd w:val="clear" w:color="auto" w:fill="FFFFFF"/>
+        </w:rPr>
+        <w:t xml:space="preserve">Слоган: «Подарок, преподнесенный с улыбкой, </w:t>
+      </w:r>
+      <w:r>
+        <w:rPr>
+          <w:rFonts w:ascii="Times New Roman" w:eastAsia="Calibri" w:hAnsi="Times New Roman" w:cs="Times New Roman"/>
+          <w:sz w:val="28"/>
+          <w:szCs w:val="28"/>
+          <w:shd w:val="clear" w:color="auto" w:fill="FFFFFF"/>
+        </w:rPr>
+        <w:t>ценен вдвойне.</w:t>
+      </w:r>
+      <w:r>
+        <w:rPr>
+          <w:rFonts w:ascii="Times New Roman" w:eastAsia="Calibri" w:hAnsi="Times New Roman" w:cs="Times New Roman"/>
+          <w:sz w:val="28"/>
+          <w:szCs w:val="28"/>
+          <w:shd w:val="clear" w:color="auto" w:fill="FFFFFF"/>
+        </w:rPr>
+        <w:t>»;</w:t>
       </w:r>
     </w:p>
     <w:p>
@@ -1226,6 +1275,7 @@
         </w:rPr>
         <w:t xml:space="preserve"> приложения </w:t>
       </w:r>
+      <w:proofErr w:type="spellStart"/>
       <w:r>
         <w:rPr>
           <w:rFonts w:ascii="Times New Roman" w:hAnsi="Times New Roman" w:cs="Times New Roman"/>
@@ -1234,8 +1284,9 @@
           <w:szCs w:val="28"/>
           <w:lang w:val="en-US"/>
         </w:rPr>
-        <w:t>SunMul</w:t>
-      </w:r>
+        <w:t>Sunmul</w:t>
+      </w:r>
+      <w:proofErr w:type="spellEnd"/>
       <w:r>
         <w:rPr>
           <w:rFonts w:ascii="Times New Roman" w:hAnsi="Times New Roman" w:cs="Times New Roman"/>
@@ -2096,7 +2147,23 @@
           <w:sz w:val="28"/>
           <w:szCs w:val="28"/>
         </w:rPr>
-        <w:t>Редактирование товаров в корзине;</w:t>
+        <w:t>Редактирование</w:t>
+      </w:r>
+      <w:r>
+        <w:rPr>
+          <w:rFonts w:ascii="Times New Roman" w:hAnsi="Times New Roman" w:cs="Times New Roman"/>
+          <w:sz w:val="28"/>
+          <w:szCs w:val="28"/>
+        </w:rPr>
+        <w:t xml:space="preserve"> количества</w:t>
+      </w:r>
+      <w:r>
+        <w:rPr>
+          <w:rFonts w:ascii="Times New Roman" w:hAnsi="Times New Roman" w:cs="Times New Roman"/>
+          <w:sz w:val="28"/>
+          <w:szCs w:val="28"/>
+        </w:rPr>
+        <w:t xml:space="preserve"> товаров в корзине;</w:t>
       </w:r>
     </w:p>
     <w:p>
@@ -3777,13 +3844,23 @@
         </w:rPr>
         <w:t>J</w:t>
       </w:r>
-      <w:r>
-        <w:rPr>
-          <w:rFonts w:ascii="Times New Roman" w:hAnsi="Times New Roman" w:cs="Times New Roman"/>
-          <w:sz w:val="28"/>
-          <w:szCs w:val="28"/>
-        </w:rPr>
-        <w:t xml:space="preserve">etpack </w:t>
+      <w:proofErr w:type="spellStart"/>
+      <w:r>
+        <w:rPr>
+          <w:rFonts w:ascii="Times New Roman" w:hAnsi="Times New Roman" w:cs="Times New Roman"/>
+          <w:sz w:val="28"/>
+          <w:szCs w:val="28"/>
+        </w:rPr>
+        <w:t>etpack</w:t>
+      </w:r>
+      <w:proofErr w:type="spellEnd"/>
+      <w:r>
+        <w:rPr>
+          <w:rFonts w:ascii="Times New Roman" w:hAnsi="Times New Roman" w:cs="Times New Roman"/>
+          <w:sz w:val="28"/>
+          <w:szCs w:val="28"/>
+        </w:rPr>
+        <w:t xml:space="preserve"> </w:t>
       </w:r>
       <w:r>
         <w:rPr>
@@ -3853,25 +3930,7 @@
           <w:sz w:val="28"/>
           <w:szCs w:val="28"/>
         </w:rPr>
-        <w:t xml:space="preserve">, система управления версиями </w:t>
-      </w:r>
-      <w:proofErr w:type="spellStart"/>
-      <w:r>
-        <w:rPr>
-          <w:rFonts w:ascii="Times New Roman" w:hAnsi="Times New Roman" w:cs="Times New Roman"/>
-          <w:sz w:val="28"/>
-          <w:szCs w:val="28"/>
-        </w:rPr>
-        <w:t>Git</w:t>
-      </w:r>
-      <w:proofErr w:type="spellEnd"/>
-      <w:r>
-        <w:rPr>
-          <w:rFonts w:ascii="Times New Roman" w:hAnsi="Times New Roman" w:cs="Times New Roman"/>
-          <w:sz w:val="28"/>
-          <w:szCs w:val="28"/>
-        </w:rPr>
-        <w:t xml:space="preserve">, система хранения проектов </w:t>
+        <w:t xml:space="preserve">, система управления версиями Git, система хранения проектов </w:t>
       </w:r>
       <w:proofErr w:type="spellStart"/>
       <w:r>
@@ -4685,33 +4744,219 @@
           <w:b w:val="0"/>
         </w:rPr>
       </w:pPr>
+      <w:bookmarkStart w:id="8" w:name="_Toc157521585"/>
+      <w:bookmarkStart w:id="9" w:name="_Toc157524525"/>
       <w:r>
         <w:rPr>
           <w:rFonts w:cs="Times New Roman"/>
           <w:b w:val="0"/>
         </w:rPr>
-        <w:t>Количество вариантов дизайна</w:t>
-      </w:r>
-    </w:p>
-    <w:p>
-      <w:pPr>
-        <w:pStyle w:val="p2"/>
-        <w:tabs>
-          <w:tab w:val="left" w:pos="1134"/>
-        </w:tabs>
-        <w:spacing w:before="0" w:after="0" w:line="360" w:lineRule="auto"/>
+        <w:t>Требования к оформлению и дизайну</w:t>
+      </w:r>
+      <w:bookmarkEnd w:id="8"/>
+      <w:bookmarkEnd w:id="9"/>
+    </w:p>
+    <w:p>
+      <w:pPr>
+        <w:pStyle w:val="a7"/>
+        <w:numPr>
+          <w:ilvl w:val="1"/>
+          <w:numId w:val="14"/>
+        </w:numPr>
+        <w:spacing w:after="0" w:line="360" w:lineRule="auto"/>
         <w:ind w:left="567" w:firstLine="567"/>
-        <w:rPr>
-          <w:rFonts w:cs="Times New Roman"/>
-          <w:b w:val="0"/>
-        </w:rPr>
-      </w:pPr>
-      <w:r>
-        <w:rPr>
-          <w:rFonts w:cs="Times New Roman"/>
-          <w:b w:val="0"/>
-        </w:rPr>
-        <w:t>Основная тема приложения – светлая, дополнительно по требованию Заказчика может быть разработана темная тема.</w:t>
+        <w:contextualSpacing w:val="0"/>
+        <w:jc w:val="both"/>
+        <w:rPr>
+          <w:rFonts w:ascii="Times New Roman" w:hAnsi="Times New Roman" w:cs="Times New Roman"/>
+          <w:sz w:val="28"/>
+          <w:szCs w:val="28"/>
+        </w:rPr>
+      </w:pPr>
+      <w:r>
+        <w:rPr>
+          <w:rFonts w:ascii="Times New Roman" w:hAnsi="Times New Roman" w:cs="Times New Roman"/>
+          <w:sz w:val="28"/>
+          <w:szCs w:val="28"/>
+        </w:rPr>
+        <w:t>Логотип: должен быть отображен;</w:t>
+      </w:r>
+    </w:p>
+    <w:p>
+      <w:pPr>
+        <w:pStyle w:val="a7"/>
+        <w:numPr>
+          <w:ilvl w:val="1"/>
+          <w:numId w:val="14"/>
+        </w:numPr>
+        <w:spacing w:after="0" w:line="360" w:lineRule="auto"/>
+        <w:ind w:left="709" w:firstLine="425"/>
+        <w:contextualSpacing w:val="0"/>
+        <w:jc w:val="both"/>
+        <w:rPr>
+          <w:rFonts w:ascii="Times New Roman" w:hAnsi="Times New Roman" w:cs="Times New Roman"/>
+          <w:sz w:val="28"/>
+          <w:szCs w:val="28"/>
+        </w:rPr>
+      </w:pPr>
+      <w:r>
+        <w:rPr>
+          <w:rFonts w:ascii="Times New Roman" w:hAnsi="Times New Roman" w:cs="Times New Roman"/>
+          <w:sz w:val="28"/>
+          <w:szCs w:val="28"/>
+        </w:rPr>
+        <w:t xml:space="preserve">Предпочтительные цвета: оттенки </w:t>
+      </w:r>
+      <w:r>
+        <w:rPr>
+          <w:rFonts w:ascii="Times New Roman" w:hAnsi="Times New Roman" w:cs="Times New Roman"/>
+          <w:sz w:val="28"/>
+          <w:szCs w:val="28"/>
+        </w:rPr>
+        <w:t>синего</w:t>
+      </w:r>
+      <w:r>
+        <w:rPr>
+          <w:rFonts w:ascii="Times New Roman" w:hAnsi="Times New Roman" w:cs="Times New Roman"/>
+          <w:sz w:val="28"/>
+          <w:szCs w:val="28"/>
+        </w:rPr>
+        <w:t xml:space="preserve">, </w:t>
+      </w:r>
+      <w:r>
+        <w:rPr>
+          <w:rFonts w:ascii="Times New Roman" w:hAnsi="Times New Roman" w:cs="Times New Roman"/>
+          <w:sz w:val="28"/>
+          <w:szCs w:val="28"/>
+        </w:rPr>
+        <w:t>светло-зелёного</w:t>
+      </w:r>
+      <w:r>
+        <w:rPr>
+          <w:rFonts w:ascii="Times New Roman" w:hAnsi="Times New Roman" w:cs="Times New Roman"/>
+          <w:sz w:val="28"/>
+          <w:szCs w:val="28"/>
+        </w:rPr>
+        <w:t>, белоснежный</w:t>
+      </w:r>
+      <w:r>
+        <w:rPr>
+          <w:rFonts w:ascii="Times New Roman" w:hAnsi="Times New Roman" w:cs="Times New Roman"/>
+          <w:sz w:val="28"/>
+          <w:szCs w:val="28"/>
+        </w:rPr>
+        <w:t xml:space="preserve"> и </w:t>
+      </w:r>
+      <w:r>
+        <w:rPr>
+          <w:rFonts w:ascii="Times New Roman" w:hAnsi="Times New Roman" w:cs="Times New Roman"/>
+          <w:sz w:val="28"/>
+          <w:szCs w:val="28"/>
+        </w:rPr>
+        <w:t>светло-синий</w:t>
+      </w:r>
+      <w:r>
+        <w:rPr>
+          <w:rFonts w:ascii="Times New Roman" w:hAnsi="Times New Roman" w:cs="Times New Roman"/>
+          <w:sz w:val="28"/>
+          <w:szCs w:val="28"/>
+        </w:rPr>
+        <w:t>;</w:t>
+      </w:r>
+    </w:p>
+    <w:p>
+      <w:pPr>
+        <w:pStyle w:val="a7"/>
+        <w:numPr>
+          <w:ilvl w:val="1"/>
+          <w:numId w:val="14"/>
+        </w:numPr>
+        <w:spacing w:after="0" w:line="360" w:lineRule="auto"/>
+        <w:ind w:left="709" w:hanging="1"/>
+        <w:contextualSpacing w:val="0"/>
+        <w:jc w:val="both"/>
+        <w:rPr>
+          <w:rFonts w:ascii="Times New Roman" w:hAnsi="Times New Roman" w:cs="Times New Roman"/>
+          <w:sz w:val="28"/>
+          <w:szCs w:val="28"/>
+        </w:rPr>
+      </w:pPr>
+      <w:r>
+        <w:rPr>
+          <w:rFonts w:ascii="Times New Roman" w:hAnsi="Times New Roman" w:cs="Times New Roman"/>
+          <w:sz w:val="28"/>
+          <w:szCs w:val="28"/>
+        </w:rPr>
+        <w:t xml:space="preserve">Возможные предпочтительные шрифты: </w:t>
+      </w:r>
+      <w:r>
+        <w:rPr>
+          <w:rFonts w:ascii="Times New Roman" w:hAnsi="Times New Roman" w:cs="Times New Roman"/>
+          <w:sz w:val="28"/>
+          <w:szCs w:val="28"/>
+          <w:lang w:val="en-US"/>
+        </w:rPr>
+        <w:t>Jersey</w:t>
+      </w:r>
+      <w:r>
+        <w:rPr>
+          <w:rFonts w:ascii="Times New Roman" w:hAnsi="Times New Roman" w:cs="Times New Roman"/>
+          <w:sz w:val="28"/>
+          <w:szCs w:val="28"/>
+        </w:rPr>
+        <w:t xml:space="preserve"> 10</w:t>
+      </w:r>
+      <w:r>
+        <w:rPr>
+          <w:rFonts w:ascii="Times New Roman" w:hAnsi="Times New Roman" w:cs="Times New Roman"/>
+          <w:sz w:val="28"/>
+          <w:szCs w:val="28"/>
+        </w:rPr>
+        <w:t xml:space="preserve">, </w:t>
+      </w:r>
+      <w:proofErr w:type="spellStart"/>
+      <w:r>
+        <w:rPr>
+          <w:rFonts w:ascii="Times New Roman" w:hAnsi="Times New Roman" w:cs="Times New Roman"/>
+          <w:sz w:val="28"/>
+          <w:szCs w:val="28"/>
+        </w:rPr>
+        <w:t>Montserrat</w:t>
+      </w:r>
+      <w:proofErr w:type="spellEnd"/>
+      <w:r>
+        <w:rPr>
+          <w:rFonts w:ascii="Times New Roman" w:hAnsi="Times New Roman" w:cs="Times New Roman"/>
+          <w:sz w:val="28"/>
+          <w:szCs w:val="28"/>
+        </w:rPr>
+        <w:t xml:space="preserve"> </w:t>
+      </w:r>
+      <w:proofErr w:type="spellStart"/>
+      <w:r>
+        <w:rPr>
+          <w:rFonts w:ascii="Times New Roman" w:hAnsi="Times New Roman" w:cs="Times New Roman"/>
+          <w:sz w:val="28"/>
+          <w:szCs w:val="28"/>
+        </w:rPr>
+        <w:t>Alternates</w:t>
+      </w:r>
+      <w:proofErr w:type="spellEnd"/>
+      <w:r>
+        <w:rPr>
+          <w:rFonts w:ascii="Times New Roman" w:hAnsi="Times New Roman" w:cs="Times New Roman"/>
+          <w:sz w:val="28"/>
+          <w:szCs w:val="28"/>
+        </w:rPr>
+        <w:t xml:space="preserve"> и дополнительные</w:t>
+      </w:r>
+      <w:r>
+        <w:rPr>
+          <w:rFonts w:ascii="Times New Roman" w:hAnsi="Times New Roman" w:cs="Times New Roman"/>
+          <w:sz w:val="28"/>
+          <w:szCs w:val="28"/>
+        </w:rPr>
+        <w:t>.</w:t>
       </w:r>
     </w:p>
     <w:p>
@@ -4731,17 +4976,63 @@
           <w:b w:val="0"/>
         </w:rPr>
       </w:pPr>
-      <w:bookmarkStart w:id="8" w:name="_Toc157521587"/>
-      <w:bookmarkStart w:id="9" w:name="_Toc157524527"/>
       <w:r>
         <w:rPr>
           <w:rFonts w:cs="Times New Roman"/>
           <w:b w:val="0"/>
         </w:rPr>
+        <w:t>Количество вариантов дизайна</w:t>
+      </w:r>
+    </w:p>
+    <w:p>
+      <w:pPr>
+        <w:pStyle w:val="p2"/>
+        <w:tabs>
+          <w:tab w:val="left" w:pos="1134"/>
+        </w:tabs>
+        <w:spacing w:before="0" w:after="0" w:line="360" w:lineRule="auto"/>
+        <w:ind w:left="567" w:firstLine="567"/>
+        <w:rPr>
+          <w:rFonts w:cs="Times New Roman"/>
+          <w:b w:val="0"/>
+        </w:rPr>
+      </w:pPr>
+      <w:r>
+        <w:rPr>
+          <w:rFonts w:cs="Times New Roman"/>
+          <w:b w:val="0"/>
+        </w:rPr>
+        <w:t>Основная тема приложения – светлая, дополнительно по требованию Заказчика может быть разработана темная тема.</w:t>
+      </w:r>
+    </w:p>
+    <w:p>
+      <w:pPr>
+        <w:pStyle w:val="p2"/>
+        <w:numPr>
+          <w:ilvl w:val="1"/>
+          <w:numId w:val="11"/>
+        </w:numPr>
+        <w:tabs>
+          <w:tab w:val="left" w:pos="1134"/>
+        </w:tabs>
+        <w:spacing w:before="0" w:after="0" w:line="360" w:lineRule="auto"/>
+        <w:ind w:left="0" w:firstLine="567"/>
+        <w:rPr>
+          <w:rFonts w:cs="Times New Roman"/>
+          <w:b w:val="0"/>
+        </w:rPr>
+      </w:pPr>
+      <w:bookmarkStart w:id="10" w:name="_Toc157521587"/>
+      <w:bookmarkStart w:id="11" w:name="_Toc157524527"/>
+      <w:r>
+        <w:rPr>
+          <w:rFonts w:cs="Times New Roman"/>
+          <w:b w:val="0"/>
+        </w:rPr>
         <w:t xml:space="preserve">Информационное наполнение </w:t>
       </w:r>
-      <w:bookmarkEnd w:id="8"/>
-      <w:bookmarkEnd w:id="9"/>
+      <w:bookmarkEnd w:id="10"/>
+      <w:bookmarkEnd w:id="11"/>
       <w:r>
         <w:rPr>
           <w:rFonts w:cs="Times New Roman"/>
@@ -4821,8 +5112,8 @@
           <w:szCs w:val="28"/>
         </w:rPr>
       </w:pPr>
-      <w:bookmarkStart w:id="10" w:name="_Toc157521589"/>
-      <w:bookmarkStart w:id="11" w:name="_Toc157524529"/>
+      <w:bookmarkStart w:id="12" w:name="_Toc157521589"/>
+      <w:bookmarkStart w:id="13" w:name="_Toc157524529"/>
       <w:r>
         <w:rPr>
           <w:rFonts w:cs="Times New Roman"/>
@@ -4831,8 +5122,8 @@
         </w:rPr>
         <w:t>Примерный набор модулей</w:t>
       </w:r>
-      <w:bookmarkEnd w:id="10"/>
-      <w:bookmarkEnd w:id="11"/>
+      <w:bookmarkEnd w:id="12"/>
+      <w:bookmarkEnd w:id="13"/>
     </w:p>
     <w:p>
       <w:pPr>
@@ -5030,18 +5321,19 @@
           <w:szCs w:val="28"/>
         </w:rPr>
       </w:pPr>
-      <w:bookmarkStart w:id="12" w:name="_Toc157521592"/>
-      <w:bookmarkStart w:id="13" w:name="_Toc157524532"/>
+      <w:bookmarkStart w:id="14" w:name="_Toc157521592"/>
+      <w:bookmarkStart w:id="15" w:name="_Toc157524532"/>
       <w:r>
         <w:rPr>
           <w:rFonts w:cs="Times New Roman"/>
           <w:b w:val="0"/>
           <w:szCs w:val="28"/>
         </w:rPr>
+        <w:lastRenderedPageBreak/>
         <w:t>Дополнительные пожелания</w:t>
       </w:r>
-      <w:bookmarkEnd w:id="12"/>
-      <w:bookmarkEnd w:id="13"/>
+      <w:bookmarkEnd w:id="14"/>
+      <w:bookmarkEnd w:id="15"/>
     </w:p>
     <w:p>
       <w:pPr>
@@ -5071,23 +5363,6 @@
           <w:szCs w:val="28"/>
         </w:rPr>
         <w:t>ания диктуются Заказчиком в процессе разработки;</w:t>
-      </w:r>
-    </w:p>
-    <w:p>
-      <w:pPr>
-        <w:rPr>
-          <w:rFonts w:ascii="Times New Roman" w:hAnsi="Times New Roman" w:cs="Times New Roman"/>
-          <w:sz w:val="28"/>
-          <w:szCs w:val="28"/>
-        </w:rPr>
-      </w:pPr>
-      <w:r>
-        <w:rPr>
-          <w:rFonts w:ascii="Times New Roman" w:hAnsi="Times New Roman" w:cs="Times New Roman"/>
-          <w:sz w:val="28"/>
-          <w:szCs w:val="28"/>
-        </w:rPr>
-        <w:br w:type="page"/>
       </w:r>
     </w:p>
     <w:p>
@@ -5117,7 +5392,6 @@
           <w:sz w:val="28"/>
           <w:szCs w:val="28"/>
         </w:rPr>
-        <w:lastRenderedPageBreak/>
         <w:t>Выбора паттерна проектирования</w:t>
       </w:r>
     </w:p>
@@ -5573,6 +5847,7 @@
           <w:sz w:val="28"/>
           <w:szCs w:val="28"/>
         </w:rPr>
+        <w:lastRenderedPageBreak/>
         <w:t>более быстрый процесс разработки.</w:t>
       </w:r>
     </w:p>
@@ -5624,7 +5899,6 @@
           <w:sz w:val="28"/>
           <w:szCs w:val="28"/>
         </w:rPr>
-        <w:lastRenderedPageBreak/>
         <w:t>и</w:t>
       </w:r>
       <w:r>
@@ -6201,6 +6475,7 @@
           <w:sz w:val="28"/>
           <w:szCs w:val="28"/>
         </w:rPr>
+        <w:lastRenderedPageBreak/>
         <w:t>простое тестирование, так как бизнес</w:t>
       </w:r>
       <w:r>
@@ -6239,7 +6514,6 @@
           <w:sz w:val="28"/>
           <w:szCs w:val="28"/>
         </w:rPr>
-        <w:lastRenderedPageBreak/>
         <w:t>Недостатки:</w:t>
       </w:r>
     </w:p>
@@ -6826,6 +7100,7 @@
           <w:sz w:val="28"/>
           <w:szCs w:val="28"/>
         </w:rPr>
+        <w:lastRenderedPageBreak/>
         <w:t>Упрощение тестирования</w:t>
       </w:r>
     </w:p>
@@ -6876,7 +7151,6 @@
           <w:sz w:val="28"/>
           <w:szCs w:val="28"/>
         </w:rPr>
-        <w:lastRenderedPageBreak/>
         <w:t>Увеличение объема кода</w:t>
       </w:r>
     </w:p>
@@ -7218,6 +7492,7 @@
         </w:rPr>
         <w:t xml:space="preserve"> </w:t>
       </w:r>
+      <w:proofErr w:type="spellStart"/>
       <w:r>
         <w:rPr>
           <w:rFonts w:ascii="Times New Roman" w:hAnsi="Times New Roman" w:cs="Times New Roman"/>
@@ -7228,6 +7503,7 @@
         </w:rPr>
         <w:t>Sunmul</w:t>
       </w:r>
+      <w:proofErr w:type="spellEnd"/>
       <w:r>
         <w:rPr>
           <w:rFonts w:ascii="Times New Roman" w:hAnsi="Times New Roman" w:cs="Times New Roman"/>
@@ -7257,7 +7533,34 @@
           <w:sz w:val="28"/>
           <w:szCs w:val="28"/>
         </w:rPr>
-        <w:t>База данных магазина хранит в себе список его клиентов, товаров, представленных в приложении, и их категорий, список заказов и историю покупок, а также отзывы на товары.</w:t>
+        <w:t>База данных магазина хранит в себе список его клиентов, товаров, представленных в приложении, и их категорий, список заказов и историю покупок, а также отзывы на товары</w:t>
+      </w:r>
+      <w:r>
+        <w:rPr>
+          <w:rFonts w:ascii="Times New Roman" w:hAnsi="Times New Roman" w:cs="Times New Roman"/>
+          <w:bCs/>
+          <w:sz w:val="28"/>
+          <w:szCs w:val="28"/>
+        </w:rPr>
+        <w:t xml:space="preserve"> и корзину </w:t>
+      </w:r>
+      <w:r>
+        <w:rPr>
+          <w:rFonts w:ascii="Times New Roman" w:hAnsi="Times New Roman" w:cs="Times New Roman"/>
+          <w:bCs/>
+          <w:sz w:val="28"/>
+          <w:szCs w:val="28"/>
+        </w:rPr>
+        <w:t>с товарами</w:t>
+      </w:r>
+      <w:r>
+        <w:rPr>
+          <w:rFonts w:ascii="Times New Roman" w:hAnsi="Times New Roman" w:cs="Times New Roman"/>
+          <w:bCs/>
+          <w:sz w:val="28"/>
+          <w:szCs w:val="28"/>
+        </w:rPr>
+        <w:t>.</w:t>
       </w:r>
     </w:p>
     <w:p>
@@ -7279,7 +7582,43 @@
           <w:sz w:val="28"/>
           <w:szCs w:val="28"/>
         </w:rPr>
-        <w:t>Каждый пользователь предоставляет приложению свою имя, электронную почту, пароль, телефон по желанию и адрес доставки.</w:t>
+        <w:t>Каждый пользовате</w:t>
+      </w:r>
+      <w:r>
+        <w:rPr>
+          <w:rFonts w:ascii="Times New Roman" w:hAnsi="Times New Roman" w:cs="Times New Roman"/>
+          <w:bCs/>
+          <w:sz w:val="28"/>
+          <w:szCs w:val="28"/>
+        </w:rPr>
+        <w:t>ль предоставляет приложению своё</w:t>
+      </w:r>
+      <w:r>
+        <w:rPr>
+          <w:rFonts w:ascii="Times New Roman" w:hAnsi="Times New Roman" w:cs="Times New Roman"/>
+          <w:bCs/>
+          <w:sz w:val="28"/>
+          <w:szCs w:val="28"/>
+        </w:rPr>
+        <w:t xml:space="preserve"> имя, электр</w:t>
+      </w:r>
+      <w:r>
+        <w:rPr>
+          <w:rFonts w:ascii="Times New Roman" w:hAnsi="Times New Roman" w:cs="Times New Roman"/>
+          <w:bCs/>
+          <w:sz w:val="28"/>
+          <w:szCs w:val="28"/>
+        </w:rPr>
+        <w:t>онную почту, пароль, телефон и день рождения</w:t>
+      </w:r>
+      <w:r>
+        <w:rPr>
+          <w:rFonts w:ascii="Times New Roman" w:hAnsi="Times New Roman" w:cs="Times New Roman"/>
+          <w:bCs/>
+          <w:sz w:val="28"/>
+          <w:szCs w:val="28"/>
+        </w:rPr>
+        <w:t>.</w:t>
       </w:r>
     </w:p>
     <w:p>
@@ -7301,7 +7640,43 @@
           <w:sz w:val="28"/>
           <w:szCs w:val="28"/>
         </w:rPr>
-        <w:t>О товаре пользователь может узнать его название, описание, цену, из какой он категории, статус и рейтинг.</w:t>
+        <w:t>О товаре пользователь может узнать его название, описание, цену,</w:t>
+      </w:r>
+      <w:r>
+        <w:rPr>
+          <w:rFonts w:ascii="Times New Roman" w:hAnsi="Times New Roman" w:cs="Times New Roman"/>
+          <w:bCs/>
+          <w:sz w:val="28"/>
+          <w:szCs w:val="28"/>
+        </w:rPr>
+        <w:t xml:space="preserve"> из какой он категории, статус,</w:t>
+      </w:r>
+      <w:r>
+        <w:rPr>
+          <w:rFonts w:ascii="Times New Roman" w:hAnsi="Times New Roman" w:cs="Times New Roman"/>
+          <w:bCs/>
+          <w:sz w:val="28"/>
+          <w:szCs w:val="28"/>
+        </w:rPr>
+        <w:t xml:space="preserve"> рейтинг</w:t>
+      </w:r>
+      <w:r>
+        <w:rPr>
+          <w:rFonts w:ascii="Times New Roman" w:hAnsi="Times New Roman" w:cs="Times New Roman"/>
+          <w:bCs/>
+          <w:sz w:val="28"/>
+          <w:szCs w:val="28"/>
+        </w:rPr>
+        <w:t>, вес и страну</w:t>
+      </w:r>
+      <w:r>
+        <w:rPr>
+          <w:rFonts w:ascii="Times New Roman" w:hAnsi="Times New Roman" w:cs="Times New Roman"/>
+          <w:bCs/>
+          <w:sz w:val="28"/>
+          <w:szCs w:val="28"/>
+        </w:rPr>
+        <w:t>.</w:t>
       </w:r>
     </w:p>
     <w:p>
@@ -7323,6 +7698,7 @@
           <w:sz w:val="28"/>
           <w:szCs w:val="28"/>
         </w:rPr>
+        <w:lastRenderedPageBreak/>
         <w:t>В заказе пользователя отражается его дата оф</w:t>
       </w:r>
       <w:r>
@@ -7399,8 +7775,25 @@
           <w:sz w:val="28"/>
           <w:szCs w:val="28"/>
         </w:rPr>
-        <w:lastRenderedPageBreak/>
-        <w:t>Отзывы содержат в себе оценку, комментарий и дату создания этого отзыва. В корзине пользователя храниться выбранный им товар и количество этого товара. История заказов содержит все предыдущие покупки.</w:t>
+        <w:t xml:space="preserve">Отзывы содержат в себе оценку, комментарий и дату создания этого отзыва. В корзине пользователя храниться выбранный им товар и количество этого товара. История заказов содержит все </w:t>
+      </w:r>
+      <w:r>
+        <w:rPr>
+          <w:rFonts w:ascii="Times New Roman" w:hAnsi="Times New Roman" w:cs="Times New Roman"/>
+          <w:bCs/>
+          <w:sz w:val="28"/>
+          <w:szCs w:val="28"/>
+        </w:rPr>
+        <w:t>совершённые</w:t>
+      </w:r>
+      <w:r>
+        <w:rPr>
+          <w:rFonts w:ascii="Times New Roman" w:hAnsi="Times New Roman" w:cs="Times New Roman"/>
+          <w:bCs/>
+          <w:sz w:val="28"/>
+          <w:szCs w:val="28"/>
+        </w:rPr>
+        <w:t xml:space="preserve"> покупки.</w:t>
       </w:r>
     </w:p>
     <w:p>
@@ -7483,16 +7876,16 @@
           <w:sz w:val="28"/>
           <w:szCs w:val="28"/>
         </w:rPr>
-        <w:t>В реляционную модель проектированной БД будут входить следующие таблицы (сущности):</w:t>
-      </w:r>
-      <w:r>
-        <w:rPr>
-          <w:rFonts w:ascii="Times New Roman" w:hAnsi="Times New Roman" w:cs="Times New Roman"/>
-          <w:bCs/>
-          <w:sz w:val="28"/>
-          <w:szCs w:val="28"/>
-        </w:rPr>
-        <w:t xml:space="preserve"> Пользователи (</w:t>
+        <w:t xml:space="preserve">В реляционную модель проектированной БД будут входить следующие </w:t>
+      </w:r>
+      <w:r>
+        <w:rPr>
+          <w:rFonts w:ascii="Times New Roman" w:hAnsi="Times New Roman" w:cs="Times New Roman"/>
+          <w:bCs/>
+          <w:sz w:val="28"/>
+          <w:szCs w:val="28"/>
+        </w:rPr>
+        <w:t>таблицы (сущности): Пользователи (</w:t>
       </w:r>
       <w:proofErr w:type="spellStart"/>
       <w:r>
@@ -7522,6 +7915,156 @@
           <w:sz w:val="28"/>
           <w:szCs w:val="28"/>
         </w:rPr>
+        <w:t>), Заказы (</w:t>
+      </w:r>
+      <w:proofErr w:type="spellStart"/>
+      <w:r>
+        <w:rPr>
+          <w:rFonts w:ascii="Times New Roman" w:hAnsi="Times New Roman" w:cs="Times New Roman"/>
+          <w:bCs/>
+          <w:sz w:val="28"/>
+          <w:szCs w:val="28"/>
+        </w:rPr>
+        <w:t>Orders</w:t>
+      </w:r>
+      <w:proofErr w:type="spellEnd"/>
+      <w:r>
+        <w:rPr>
+          <w:rFonts w:ascii="Times New Roman" w:hAnsi="Times New Roman" w:cs="Times New Roman"/>
+          <w:bCs/>
+          <w:sz w:val="28"/>
+          <w:szCs w:val="28"/>
+        </w:rPr>
+        <w:t>), Товары (</w:t>
+      </w:r>
+      <w:proofErr w:type="spellStart"/>
+      <w:r>
+        <w:rPr>
+          <w:rFonts w:ascii="Times New Roman" w:hAnsi="Times New Roman" w:cs="Times New Roman"/>
+          <w:bCs/>
+          <w:sz w:val="28"/>
+          <w:szCs w:val="28"/>
+        </w:rPr>
+        <w:t>Products</w:t>
+      </w:r>
+      <w:proofErr w:type="spellEnd"/>
+      <w:r>
+        <w:rPr>
+          <w:rFonts w:ascii="Times New Roman" w:hAnsi="Times New Roman" w:cs="Times New Roman"/>
+          <w:bCs/>
+          <w:sz w:val="28"/>
+          <w:szCs w:val="28"/>
+        </w:rPr>
+        <w:t>), Категории товаров (</w:t>
+      </w:r>
+      <w:proofErr w:type="spellStart"/>
+      <w:r>
+        <w:rPr>
+          <w:rFonts w:ascii="Times New Roman" w:hAnsi="Times New Roman" w:cs="Times New Roman"/>
+          <w:bCs/>
+          <w:sz w:val="28"/>
+          <w:szCs w:val="28"/>
+        </w:rPr>
+        <w:t>Categories</w:t>
+      </w:r>
+      <w:proofErr w:type="spellEnd"/>
+      <w:r>
+        <w:rPr>
+          <w:rFonts w:ascii="Times New Roman" w:hAnsi="Times New Roman" w:cs="Times New Roman"/>
+          <w:bCs/>
+          <w:sz w:val="28"/>
+          <w:szCs w:val="28"/>
+        </w:rPr>
+        <w:t xml:space="preserve">), </w:t>
+      </w:r>
+      <w:r>
+        <w:rPr>
+          <w:rFonts w:ascii="Times New Roman" w:hAnsi="Times New Roman" w:cs="Times New Roman"/>
+          <w:bCs/>
+          <w:sz w:val="28"/>
+          <w:szCs w:val="28"/>
+        </w:rPr>
+        <w:t>Товары в заказе (</w:t>
+      </w:r>
+      <w:proofErr w:type="spellStart"/>
+      <w:r>
+        <w:rPr>
+          <w:rFonts w:ascii="Times New Roman" w:hAnsi="Times New Roman" w:cs="Times New Roman"/>
+          <w:bCs/>
+          <w:sz w:val="28"/>
+          <w:szCs w:val="28"/>
+        </w:rPr>
+        <w:t>Prod</w:t>
+      </w:r>
+      <w:proofErr w:type="spellEnd"/>
+      <w:r>
+        <w:rPr>
+          <w:rFonts w:ascii="Times New Roman" w:hAnsi="Times New Roman" w:cs="Times New Roman"/>
+          <w:bCs/>
+          <w:sz w:val="28"/>
+          <w:szCs w:val="28"/>
+          <w:lang w:val="en-US"/>
+        </w:rPr>
+        <w:t>In</w:t>
+      </w:r>
+      <w:proofErr w:type="spellStart"/>
+      <w:r>
+        <w:rPr>
+          <w:rFonts w:ascii="Times New Roman" w:hAnsi="Times New Roman" w:cs="Times New Roman"/>
+          <w:bCs/>
+          <w:sz w:val="28"/>
+          <w:szCs w:val="28"/>
+        </w:rPr>
+        <w:t>Order</w:t>
+      </w:r>
+      <w:proofErr w:type="spellEnd"/>
+      <w:r>
+        <w:rPr>
+          <w:rFonts w:ascii="Times New Roman" w:hAnsi="Times New Roman" w:cs="Times New Roman"/>
+          <w:bCs/>
+          <w:sz w:val="28"/>
+          <w:szCs w:val="28"/>
+        </w:rPr>
+        <w:t>), Отзывы (</w:t>
+      </w:r>
+      <w:proofErr w:type="spellStart"/>
+      <w:r>
+        <w:rPr>
+          <w:rFonts w:ascii="Times New Roman" w:hAnsi="Times New Roman" w:cs="Times New Roman"/>
+          <w:bCs/>
+          <w:sz w:val="28"/>
+          <w:szCs w:val="28"/>
+        </w:rPr>
+        <w:t>Reviews</w:t>
+      </w:r>
+      <w:proofErr w:type="spellEnd"/>
+      <w:r>
+        <w:rPr>
+          <w:rFonts w:ascii="Times New Roman" w:hAnsi="Times New Roman" w:cs="Times New Roman"/>
+          <w:bCs/>
+          <w:sz w:val="28"/>
+          <w:szCs w:val="28"/>
+        </w:rPr>
+        <w:t>), Корзина (</w:t>
+      </w:r>
+      <w:proofErr w:type="spellStart"/>
+      <w:r>
+        <w:rPr>
+          <w:rFonts w:ascii="Times New Roman" w:hAnsi="Times New Roman" w:cs="Times New Roman"/>
+          <w:bCs/>
+          <w:sz w:val="28"/>
+          <w:szCs w:val="28"/>
+        </w:rPr>
+        <w:t>ShopCart</w:t>
+      </w:r>
+      <w:proofErr w:type="spellEnd"/>
+      <w:r>
+        <w:rPr>
+          <w:rFonts w:ascii="Times New Roman" w:hAnsi="Times New Roman" w:cs="Times New Roman"/>
+          <w:bCs/>
+          <w:sz w:val="28"/>
+          <w:szCs w:val="28"/>
+        </w:rPr>
         <w:t>)</w:t>
       </w:r>
       <w:r>
@@ -7531,7 +8074,25 @@
           <w:sz w:val="28"/>
           <w:szCs w:val="28"/>
         </w:rPr>
-        <w:t>, Заказы (</w:t>
+        <w:t xml:space="preserve">, История </w:t>
+      </w:r>
+      <w:r>
+        <w:rPr>
+          <w:rFonts w:ascii="Times New Roman" w:hAnsi="Times New Roman" w:cs="Times New Roman"/>
+          <w:bCs/>
+          <w:sz w:val="28"/>
+          <w:szCs w:val="28"/>
+        </w:rPr>
+        <w:t>товаров</w:t>
+      </w:r>
+      <w:r>
+        <w:rPr>
+          <w:rFonts w:ascii="Times New Roman" w:hAnsi="Times New Roman" w:cs="Times New Roman"/>
+          <w:bCs/>
+          <w:sz w:val="28"/>
+          <w:szCs w:val="28"/>
+        </w:rPr>
+        <w:t xml:space="preserve"> (</w:t>
       </w:r>
       <w:proofErr w:type="spellStart"/>
       <w:r>
@@ -7541,7 +8102,7 @@
           <w:sz w:val="28"/>
           <w:szCs w:val="28"/>
         </w:rPr>
-        <w:t>Orders</w:t>
+        <w:t>History</w:t>
       </w:r>
       <w:proofErr w:type="spellEnd"/>
       <w:r>
@@ -7551,6 +8112,53 @@
           <w:sz w:val="28"/>
           <w:szCs w:val="28"/>
         </w:rPr>
+        <w:t xml:space="preserve">), </w:t>
+      </w:r>
+      <w:r>
+        <w:rPr>
+          <w:rFonts w:ascii="Times New Roman" w:hAnsi="Times New Roman" w:cs="Times New Roman"/>
+          <w:bCs/>
+          <w:sz w:val="28"/>
+          <w:szCs w:val="28"/>
+        </w:rPr>
+        <w:t>Способы</w:t>
+      </w:r>
+      <w:r>
+        <w:rPr>
+          <w:rFonts w:ascii="Times New Roman" w:hAnsi="Times New Roman" w:cs="Times New Roman"/>
+          <w:bCs/>
+          <w:sz w:val="28"/>
+          <w:szCs w:val="28"/>
+        </w:rPr>
+        <w:t xml:space="preserve"> оплаты</w:t>
+      </w:r>
+      <w:r>
+        <w:rPr>
+          <w:rFonts w:ascii="Times New Roman" w:hAnsi="Times New Roman" w:cs="Times New Roman"/>
+          <w:bCs/>
+          <w:sz w:val="28"/>
+          <w:szCs w:val="28"/>
+        </w:rPr>
+        <w:t xml:space="preserve"> (</w:t>
+      </w:r>
+      <w:proofErr w:type="spellStart"/>
+      <w:r>
+        <w:rPr>
+          <w:rFonts w:ascii="Times New Roman" w:hAnsi="Times New Roman" w:cs="Times New Roman"/>
+          <w:bCs/>
+          <w:sz w:val="28"/>
+          <w:szCs w:val="28"/>
+        </w:rPr>
+        <w:t>PaymentMethods</w:t>
+      </w:r>
+      <w:proofErr w:type="spellEnd"/>
+      <w:r>
+        <w:rPr>
+          <w:rFonts w:ascii="Times New Roman" w:hAnsi="Times New Roman" w:cs="Times New Roman"/>
+          <w:bCs/>
+          <w:sz w:val="28"/>
+          <w:szCs w:val="28"/>
+        </w:rPr>
         <w:t>)</w:t>
       </w:r>
       <w:r>
@@ -7560,7 +8168,16 @@
           <w:sz w:val="28"/>
           <w:szCs w:val="28"/>
         </w:rPr>
-        <w:t>, Товары (</w:t>
+        <w:t>,</w:t>
+      </w:r>
+      <w:r>
+        <w:rPr>
+          <w:rFonts w:ascii="Times New Roman" w:hAnsi="Times New Roman" w:cs="Times New Roman"/>
+          <w:bCs/>
+          <w:sz w:val="28"/>
+          <w:szCs w:val="28"/>
+        </w:rPr>
+        <w:t xml:space="preserve"> Способы доставки (</w:t>
       </w:r>
       <w:proofErr w:type="spellStart"/>
       <w:r>
@@ -7570,7 +8187,16 @@
           <w:sz w:val="28"/>
           <w:szCs w:val="28"/>
         </w:rPr>
-        <w:t>Products</w:t>
+        <w:t>Delivery</w:t>
+      </w:r>
+      <w:r>
+        <w:rPr>
+          <w:rFonts w:ascii="Times New Roman" w:hAnsi="Times New Roman" w:cs="Times New Roman"/>
+          <w:bCs/>
+          <w:sz w:val="28"/>
+          <w:szCs w:val="28"/>
+        </w:rPr>
+        <w:t>Methods</w:t>
       </w:r>
       <w:proofErr w:type="spellEnd"/>
       <w:r>
@@ -7580,6 +8206,66 @@
           <w:sz w:val="28"/>
           <w:szCs w:val="28"/>
         </w:rPr>
+        <w:t>),</w:t>
+      </w:r>
+      <w:r>
+        <w:rPr>
+          <w:rFonts w:ascii="Times New Roman" w:hAnsi="Times New Roman" w:cs="Times New Roman"/>
+          <w:bCs/>
+          <w:sz w:val="28"/>
+          <w:szCs w:val="28"/>
+        </w:rPr>
+        <w:t xml:space="preserve"> Статус заказа (</w:t>
+      </w:r>
+      <w:r>
+        <w:rPr>
+          <w:rFonts w:ascii="Times New Roman" w:hAnsi="Times New Roman" w:cs="Times New Roman"/>
+          <w:bCs/>
+          <w:sz w:val="28"/>
+          <w:szCs w:val="28"/>
+          <w:lang w:val="en-US"/>
+        </w:rPr>
+        <w:t>O</w:t>
+      </w:r>
+      <w:proofErr w:type="spellStart"/>
+      <w:r>
+        <w:rPr>
+          <w:rFonts w:ascii="Times New Roman" w:hAnsi="Times New Roman" w:cs="Times New Roman"/>
+          <w:bCs/>
+          <w:sz w:val="28"/>
+          <w:szCs w:val="28"/>
+        </w:rPr>
+        <w:t>rder</w:t>
+      </w:r>
+      <w:proofErr w:type="spellEnd"/>
+      <w:r>
+        <w:rPr>
+          <w:rFonts w:ascii="Times New Roman" w:hAnsi="Times New Roman" w:cs="Times New Roman"/>
+          <w:bCs/>
+          <w:sz w:val="28"/>
+          <w:szCs w:val="28"/>
+          <w:lang w:val="en-US"/>
+        </w:rPr>
+        <w:t>S</w:t>
+      </w:r>
+      <w:proofErr w:type="spellStart"/>
+      <w:r>
+        <w:rPr>
+          <w:rFonts w:ascii="Times New Roman" w:hAnsi="Times New Roman" w:cs="Times New Roman"/>
+          <w:bCs/>
+          <w:sz w:val="28"/>
+          <w:szCs w:val="28"/>
+        </w:rPr>
+        <w:t>tatus</w:t>
+      </w:r>
+      <w:proofErr w:type="spellEnd"/>
+      <w:r>
+        <w:rPr>
+          <w:rFonts w:ascii="Times New Roman" w:hAnsi="Times New Roman" w:cs="Times New Roman"/>
+          <w:bCs/>
+          <w:sz w:val="28"/>
+          <w:szCs w:val="28"/>
+        </w:rPr>
         <w:t>)</w:t>
       </w:r>
       <w:r>
@@ -7589,7 +8275,7 @@
           <w:sz w:val="28"/>
           <w:szCs w:val="28"/>
         </w:rPr>
-        <w:t>, Категории товаров (</w:t>
+        <w:t>, Статус товара (</w:t>
       </w:r>
       <w:proofErr w:type="spellStart"/>
       <w:r>
@@ -7599,7 +8285,7 @@
           <w:sz w:val="28"/>
           <w:szCs w:val="28"/>
         </w:rPr>
-        <w:t>Categories</w:t>
+        <w:t>Prod</w:t>
       </w:r>
       <w:proofErr w:type="spellEnd"/>
       <w:r>
@@ -7608,6 +8294,27 @@
           <w:bCs/>
           <w:sz w:val="28"/>
           <w:szCs w:val="28"/>
+          <w:lang w:val="en-US"/>
+        </w:rPr>
+        <w:t>S</w:t>
+      </w:r>
+      <w:proofErr w:type="spellStart"/>
+      <w:r>
+        <w:rPr>
+          <w:rFonts w:ascii="Times New Roman" w:hAnsi="Times New Roman" w:cs="Times New Roman"/>
+          <w:bCs/>
+          <w:sz w:val="28"/>
+          <w:szCs w:val="28"/>
+        </w:rPr>
+        <w:t>tatus</w:t>
+      </w:r>
+      <w:proofErr w:type="spellEnd"/>
+      <w:r>
+        <w:rPr>
+          <w:rFonts w:ascii="Times New Roman" w:hAnsi="Times New Roman" w:cs="Times New Roman"/>
+          <w:bCs/>
+          <w:sz w:val="28"/>
+          <w:szCs w:val="28"/>
         </w:rPr>
         <w:t>)</w:t>
       </w:r>
@@ -7618,16 +8325,16 @@
           <w:sz w:val="28"/>
           <w:szCs w:val="28"/>
         </w:rPr>
-        <w:t xml:space="preserve">, </w:t>
-      </w:r>
-      <w:r>
-        <w:rPr>
-          <w:rFonts w:ascii="Times New Roman" w:hAnsi="Times New Roman" w:cs="Times New Roman"/>
-          <w:bCs/>
-          <w:sz w:val="28"/>
-          <w:szCs w:val="28"/>
-        </w:rPr>
-        <w:t>Товары в заказе (</w:t>
+        <w:t>, Страна производства</w:t>
+      </w:r>
+      <w:r>
+        <w:rPr>
+          <w:rFonts w:ascii="Times New Roman" w:hAnsi="Times New Roman" w:cs="Times New Roman"/>
+          <w:bCs/>
+          <w:sz w:val="28"/>
+          <w:szCs w:val="28"/>
+        </w:rPr>
+        <w:t xml:space="preserve"> (</w:t>
       </w:r>
       <w:proofErr w:type="spellStart"/>
       <w:r>
@@ -7637,348 +8344,18 @@
           <w:sz w:val="28"/>
           <w:szCs w:val="28"/>
         </w:rPr>
+        <w:t>Country</w:t>
+      </w:r>
+      <w:proofErr w:type="spellEnd"/>
+      <w:r>
+        <w:rPr>
+          <w:rFonts w:ascii="Times New Roman" w:hAnsi="Times New Roman" w:cs="Times New Roman"/>
+          <w:sz w:val="28"/>
+          <w:szCs w:val="28"/>
+          <w:lang w:val="en-US"/>
+        </w:rPr>
         <w:t>Prod</w:t>
       </w:r>
-      <w:proofErr w:type="spellEnd"/>
-      <w:r>
-        <w:rPr>
-          <w:rFonts w:ascii="Times New Roman" w:hAnsi="Times New Roman" w:cs="Times New Roman"/>
-          <w:bCs/>
-          <w:sz w:val="28"/>
-          <w:szCs w:val="28"/>
-          <w:lang w:val="en-US"/>
-        </w:rPr>
-        <w:t>In</w:t>
-      </w:r>
-      <w:proofErr w:type="spellStart"/>
-      <w:r>
-        <w:rPr>
-          <w:rFonts w:ascii="Times New Roman" w:hAnsi="Times New Roman" w:cs="Times New Roman"/>
-          <w:bCs/>
-          <w:sz w:val="28"/>
-          <w:szCs w:val="28"/>
-        </w:rPr>
-        <w:t>Order</w:t>
-      </w:r>
-      <w:proofErr w:type="spellEnd"/>
-      <w:r>
-        <w:rPr>
-          <w:rFonts w:ascii="Times New Roman" w:hAnsi="Times New Roman" w:cs="Times New Roman"/>
-          <w:bCs/>
-          <w:sz w:val="28"/>
-          <w:szCs w:val="28"/>
-        </w:rPr>
-        <w:t>), Отзывы (</w:t>
-      </w:r>
-      <w:proofErr w:type="spellStart"/>
-      <w:r>
-        <w:rPr>
-          <w:rFonts w:ascii="Times New Roman" w:hAnsi="Times New Roman" w:cs="Times New Roman"/>
-          <w:bCs/>
-          <w:sz w:val="28"/>
-          <w:szCs w:val="28"/>
-        </w:rPr>
-        <w:t>Reviews</w:t>
-      </w:r>
-      <w:proofErr w:type="spellEnd"/>
-      <w:r>
-        <w:rPr>
-          <w:rFonts w:ascii="Times New Roman" w:hAnsi="Times New Roman" w:cs="Times New Roman"/>
-          <w:bCs/>
-          <w:sz w:val="28"/>
-          <w:szCs w:val="28"/>
-        </w:rPr>
-        <w:t>)</w:t>
-      </w:r>
-      <w:r>
-        <w:rPr>
-          <w:rFonts w:ascii="Times New Roman" w:hAnsi="Times New Roman" w:cs="Times New Roman"/>
-          <w:bCs/>
-          <w:sz w:val="28"/>
-          <w:szCs w:val="28"/>
-        </w:rPr>
-        <w:t>, Корзина (</w:t>
-      </w:r>
-      <w:proofErr w:type="spellStart"/>
-      <w:r>
-        <w:rPr>
-          <w:rFonts w:ascii="Times New Roman" w:hAnsi="Times New Roman" w:cs="Times New Roman"/>
-          <w:bCs/>
-          <w:sz w:val="28"/>
-          <w:szCs w:val="28"/>
-        </w:rPr>
-        <w:t>Shop</w:t>
-      </w:r>
-      <w:r>
-        <w:rPr>
-          <w:rFonts w:ascii="Times New Roman" w:hAnsi="Times New Roman" w:cs="Times New Roman"/>
-          <w:bCs/>
-          <w:sz w:val="28"/>
-          <w:szCs w:val="28"/>
-        </w:rPr>
-        <w:t>Cart</w:t>
-      </w:r>
-      <w:proofErr w:type="spellEnd"/>
-      <w:r>
-        <w:rPr>
-          <w:rFonts w:ascii="Times New Roman" w:hAnsi="Times New Roman" w:cs="Times New Roman"/>
-          <w:bCs/>
-          <w:sz w:val="28"/>
-          <w:szCs w:val="28"/>
-        </w:rPr>
-        <w:t>)</w:t>
-      </w:r>
-      <w:r>
-        <w:rPr>
-          <w:rFonts w:ascii="Times New Roman" w:hAnsi="Times New Roman" w:cs="Times New Roman"/>
-          <w:bCs/>
-          <w:sz w:val="28"/>
-          <w:szCs w:val="28"/>
-        </w:rPr>
-        <w:t xml:space="preserve">, История </w:t>
-      </w:r>
-      <w:r>
-        <w:rPr>
-          <w:rFonts w:ascii="Times New Roman" w:hAnsi="Times New Roman" w:cs="Times New Roman"/>
-          <w:bCs/>
-          <w:sz w:val="28"/>
-          <w:szCs w:val="28"/>
-        </w:rPr>
-        <w:t>товаров</w:t>
-      </w:r>
-      <w:r>
-        <w:rPr>
-          <w:rFonts w:ascii="Times New Roman" w:hAnsi="Times New Roman" w:cs="Times New Roman"/>
-          <w:bCs/>
-          <w:sz w:val="28"/>
-          <w:szCs w:val="28"/>
-        </w:rPr>
-        <w:t xml:space="preserve"> (</w:t>
-      </w:r>
-      <w:proofErr w:type="spellStart"/>
-      <w:r>
-        <w:rPr>
-          <w:rFonts w:ascii="Times New Roman" w:hAnsi="Times New Roman" w:cs="Times New Roman"/>
-          <w:bCs/>
-          <w:sz w:val="28"/>
-          <w:szCs w:val="28"/>
-        </w:rPr>
-        <w:t>History</w:t>
-      </w:r>
-      <w:proofErr w:type="spellEnd"/>
-      <w:r>
-        <w:rPr>
-          <w:rFonts w:ascii="Times New Roman" w:hAnsi="Times New Roman" w:cs="Times New Roman"/>
-          <w:bCs/>
-          <w:sz w:val="28"/>
-          <w:szCs w:val="28"/>
-        </w:rPr>
-        <w:t xml:space="preserve">), </w:t>
-      </w:r>
-      <w:r>
-        <w:rPr>
-          <w:rFonts w:ascii="Times New Roman" w:hAnsi="Times New Roman" w:cs="Times New Roman"/>
-          <w:bCs/>
-          <w:sz w:val="28"/>
-          <w:szCs w:val="28"/>
-        </w:rPr>
-        <w:t>Способы</w:t>
-      </w:r>
-      <w:r>
-        <w:rPr>
-          <w:rFonts w:ascii="Times New Roman" w:hAnsi="Times New Roman" w:cs="Times New Roman"/>
-          <w:bCs/>
-          <w:sz w:val="28"/>
-          <w:szCs w:val="28"/>
-        </w:rPr>
-        <w:t xml:space="preserve"> оплаты</w:t>
-      </w:r>
-      <w:r>
-        <w:rPr>
-          <w:rFonts w:ascii="Times New Roman" w:hAnsi="Times New Roman" w:cs="Times New Roman"/>
-          <w:bCs/>
-          <w:sz w:val="28"/>
-          <w:szCs w:val="28"/>
-        </w:rPr>
-        <w:t xml:space="preserve"> (</w:t>
-      </w:r>
-      <w:proofErr w:type="spellStart"/>
-      <w:r>
-        <w:rPr>
-          <w:rFonts w:ascii="Times New Roman" w:hAnsi="Times New Roman" w:cs="Times New Roman"/>
-          <w:bCs/>
-          <w:sz w:val="28"/>
-          <w:szCs w:val="28"/>
-        </w:rPr>
-        <w:t>Payment</w:t>
-      </w:r>
-      <w:r>
-        <w:rPr>
-          <w:rFonts w:ascii="Times New Roman" w:hAnsi="Times New Roman" w:cs="Times New Roman"/>
-          <w:bCs/>
-          <w:sz w:val="28"/>
-          <w:szCs w:val="28"/>
-        </w:rPr>
-        <w:t>Methods</w:t>
-      </w:r>
-      <w:proofErr w:type="spellEnd"/>
-      <w:r>
-        <w:rPr>
-          <w:rFonts w:ascii="Times New Roman" w:hAnsi="Times New Roman" w:cs="Times New Roman"/>
-          <w:bCs/>
-          <w:sz w:val="28"/>
-          <w:szCs w:val="28"/>
-        </w:rPr>
-        <w:t>)</w:t>
-      </w:r>
-      <w:r>
-        <w:rPr>
-          <w:rFonts w:ascii="Times New Roman" w:hAnsi="Times New Roman" w:cs="Times New Roman"/>
-          <w:bCs/>
-          <w:sz w:val="28"/>
-          <w:szCs w:val="28"/>
-        </w:rPr>
-        <w:t>,</w:t>
-      </w:r>
-      <w:r>
-        <w:rPr>
-          <w:rFonts w:ascii="Times New Roman" w:hAnsi="Times New Roman" w:cs="Times New Roman"/>
-          <w:bCs/>
-          <w:sz w:val="28"/>
-          <w:szCs w:val="28"/>
-        </w:rPr>
-        <w:t xml:space="preserve"> Способы доставки (</w:t>
-      </w:r>
-      <w:proofErr w:type="spellStart"/>
-      <w:r>
-        <w:rPr>
-          <w:rFonts w:ascii="Times New Roman" w:hAnsi="Times New Roman" w:cs="Times New Roman"/>
-          <w:bCs/>
-          <w:sz w:val="28"/>
-          <w:szCs w:val="28"/>
-        </w:rPr>
-        <w:t>Delivery</w:t>
-      </w:r>
-      <w:r>
-        <w:rPr>
-          <w:rFonts w:ascii="Times New Roman" w:hAnsi="Times New Roman" w:cs="Times New Roman"/>
-          <w:bCs/>
-          <w:sz w:val="28"/>
-          <w:szCs w:val="28"/>
-        </w:rPr>
-        <w:t>Methods</w:t>
-      </w:r>
-      <w:proofErr w:type="spellEnd"/>
-      <w:r>
-        <w:rPr>
-          <w:rFonts w:ascii="Times New Roman" w:hAnsi="Times New Roman" w:cs="Times New Roman"/>
-          <w:bCs/>
-          <w:sz w:val="28"/>
-          <w:szCs w:val="28"/>
-        </w:rPr>
-        <w:t>),</w:t>
-      </w:r>
-      <w:r>
-        <w:rPr>
-          <w:rFonts w:ascii="Times New Roman" w:hAnsi="Times New Roman" w:cs="Times New Roman"/>
-          <w:bCs/>
-          <w:sz w:val="28"/>
-          <w:szCs w:val="28"/>
-        </w:rPr>
-        <w:t xml:space="preserve"> Статус заказа (</w:t>
-      </w:r>
-      <w:r>
-        <w:rPr>
-          <w:rFonts w:ascii="Times New Roman" w:hAnsi="Times New Roman" w:cs="Times New Roman"/>
-          <w:bCs/>
-          <w:sz w:val="28"/>
-          <w:szCs w:val="28"/>
-          <w:lang w:val="en-US"/>
-        </w:rPr>
-        <w:t>O</w:t>
-      </w:r>
-      <w:proofErr w:type="spellStart"/>
-      <w:r>
-        <w:rPr>
-          <w:rFonts w:ascii="Times New Roman" w:hAnsi="Times New Roman" w:cs="Times New Roman"/>
-          <w:bCs/>
-          <w:sz w:val="28"/>
-          <w:szCs w:val="28"/>
-        </w:rPr>
-        <w:t>rder</w:t>
-      </w:r>
-      <w:proofErr w:type="spellEnd"/>
-      <w:r>
-        <w:rPr>
-          <w:rFonts w:ascii="Times New Roman" w:hAnsi="Times New Roman" w:cs="Times New Roman"/>
-          <w:bCs/>
-          <w:sz w:val="28"/>
-          <w:szCs w:val="28"/>
-          <w:lang w:val="en-US"/>
-        </w:rPr>
-        <w:t>S</w:t>
-      </w:r>
-      <w:proofErr w:type="spellStart"/>
-      <w:r>
-        <w:rPr>
-          <w:rFonts w:ascii="Times New Roman" w:hAnsi="Times New Roman" w:cs="Times New Roman"/>
-          <w:bCs/>
-          <w:sz w:val="28"/>
-          <w:szCs w:val="28"/>
-        </w:rPr>
-        <w:t>tatus</w:t>
-      </w:r>
-      <w:proofErr w:type="spellEnd"/>
-      <w:r>
-        <w:rPr>
-          <w:rFonts w:ascii="Times New Roman" w:hAnsi="Times New Roman" w:cs="Times New Roman"/>
-          <w:bCs/>
-          <w:sz w:val="28"/>
-          <w:szCs w:val="28"/>
-        </w:rPr>
-        <w:t>)</w:t>
-      </w:r>
-      <w:r>
-        <w:rPr>
-          <w:rFonts w:ascii="Times New Roman" w:hAnsi="Times New Roman" w:cs="Times New Roman"/>
-          <w:bCs/>
-          <w:sz w:val="28"/>
-          <w:szCs w:val="28"/>
-        </w:rPr>
-        <w:t>, Статус товара (</w:t>
-      </w:r>
-      <w:proofErr w:type="spellStart"/>
-      <w:r>
-        <w:rPr>
-          <w:rFonts w:ascii="Times New Roman" w:hAnsi="Times New Roman" w:cs="Times New Roman"/>
-          <w:bCs/>
-          <w:sz w:val="28"/>
-          <w:szCs w:val="28"/>
-        </w:rPr>
-        <w:t>Products</w:t>
-      </w:r>
-      <w:proofErr w:type="spellEnd"/>
-      <w:r>
-        <w:rPr>
-          <w:rFonts w:ascii="Times New Roman" w:hAnsi="Times New Roman" w:cs="Times New Roman"/>
-          <w:bCs/>
-          <w:sz w:val="28"/>
-          <w:szCs w:val="28"/>
-          <w:lang w:val="en-US"/>
-        </w:rPr>
-        <w:t>S</w:t>
-      </w:r>
-      <w:proofErr w:type="spellStart"/>
-      <w:r>
-        <w:rPr>
-          <w:rFonts w:ascii="Times New Roman" w:hAnsi="Times New Roman" w:cs="Times New Roman"/>
-          <w:bCs/>
-          <w:sz w:val="28"/>
-          <w:szCs w:val="28"/>
-        </w:rPr>
-        <w:t>tatus</w:t>
-      </w:r>
-      <w:proofErr w:type="spellEnd"/>
       <w:r>
         <w:rPr>
           <w:rFonts w:ascii="Times New Roman" w:hAnsi="Times New Roman" w:cs="Times New Roman"/>
@@ -9060,6 +9437,106 @@
           </w:p>
         </w:tc>
       </w:tr>
+      <w:tr>
+        <w:trPr>
+          <w:trHeight w:val="218"/>
+        </w:trPr>
+        <w:tc>
+          <w:tcPr>
+            <w:tcW w:w="443" w:type="dxa"/>
+            <w:shd w:val="clear" w:color="auto" w:fill="auto"/>
+          </w:tcPr>
+          <w:p>
+            <w:pPr>
+              <w:pStyle w:val="af"/>
+              <w:jc w:val="center"/>
+              <w:rPr>
+                <w:w w:val="99"/>
+                <w:sz w:val="28"/>
+                <w:szCs w:val="28"/>
+                <w:lang w:val="en-US"/>
+              </w:rPr>
+            </w:pPr>
+            <w:r>
+              <w:rPr>
+                <w:w w:val="99"/>
+                <w:sz w:val="28"/>
+                <w:szCs w:val="28"/>
+                <w:lang w:val="en-US"/>
+              </w:rPr>
+              <w:t>13</w:t>
+            </w:r>
+          </w:p>
+        </w:tc>
+        <w:tc>
+          <w:tcPr>
+            <w:tcW w:w="2835" w:type="dxa"/>
+            <w:shd w:val="clear" w:color="auto" w:fill="auto"/>
+          </w:tcPr>
+          <w:p>
+            <w:pPr>
+              <w:pStyle w:val="af"/>
+              <w:jc w:val="both"/>
+              <w:rPr>
+                <w:sz w:val="28"/>
+                <w:szCs w:val="28"/>
+              </w:rPr>
+            </w:pPr>
+            <w:r>
+              <w:rPr>
+                <w:bCs/>
+                <w:sz w:val="28"/>
+                <w:szCs w:val="28"/>
+              </w:rPr>
+              <w:t>Страна производства</w:t>
+            </w:r>
+          </w:p>
+        </w:tc>
+        <w:tc>
+          <w:tcPr>
+            <w:tcW w:w="5954" w:type="dxa"/>
+            <w:shd w:val="clear" w:color="auto" w:fill="auto"/>
+          </w:tcPr>
+          <w:p>
+            <w:pPr>
+              <w:pStyle w:val="af"/>
+              <w:jc w:val="both"/>
+              <w:rPr>
+                <w:sz w:val="28"/>
+                <w:szCs w:val="28"/>
+              </w:rPr>
+            </w:pPr>
+            <w:r>
+              <w:rPr>
+                <w:sz w:val="28"/>
+                <w:szCs w:val="28"/>
+              </w:rPr>
+              <w:t xml:space="preserve">Список </w:t>
+            </w:r>
+            <w:r>
+              <w:rPr>
+                <w:sz w:val="28"/>
+                <w:szCs w:val="28"/>
+              </w:rPr>
+              <w:t>стран производ</w:t>
+            </w:r>
+            <w:r>
+              <w:rPr>
+                <w:sz w:val="28"/>
+                <w:szCs w:val="28"/>
+              </w:rPr>
+              <w:t>ства</w:t>
+            </w:r>
+            <w:r>
+              <w:rPr>
+                <w:sz w:val="28"/>
+                <w:szCs w:val="28"/>
+              </w:rPr>
+              <w:t xml:space="preserve"> товара</w:t>
+            </w:r>
+          </w:p>
+        </w:tc>
+      </w:tr>
     </w:tbl>
     <w:p>
       <w:pPr>
@@ -9075,125 +9552,29 @@
           <w:szCs w:val="28"/>
         </w:rPr>
       </w:pPr>
-    </w:p>
-    <w:p>
-      <w:pPr>
-        <w:pStyle w:val="a7"/>
-        <w:spacing w:after="0" w:line="360" w:lineRule="auto"/>
-        <w:ind w:left="0" w:firstLine="709"/>
-        <w:contextualSpacing w:val="0"/>
-        <w:jc w:val="both"/>
-        <w:rPr>
-          <w:rFonts w:ascii="Times New Roman" w:hAnsi="Times New Roman" w:cs="Times New Roman"/>
-          <w:bCs/>
-          <w:sz w:val="28"/>
-          <w:szCs w:val="28"/>
-        </w:rPr>
-      </w:pPr>
-      <w:r>
-        <w:rPr>
-          <w:rFonts w:ascii="Times New Roman" w:hAnsi="Times New Roman" w:cs="Times New Roman"/>
-          <w:bCs/>
-          <w:sz w:val="28"/>
-          <w:szCs w:val="28"/>
-        </w:rPr>
-        <w:t xml:space="preserve">На рисунке №4 </w:t>
-      </w:r>
-      <w:r>
-        <w:rPr>
-          <w:rFonts w:ascii="Times New Roman" w:hAnsi="Times New Roman" w:cs="Times New Roman"/>
-          <w:bCs/>
-          <w:sz w:val="28"/>
-          <w:szCs w:val="28"/>
-        </w:rPr>
-        <w:t xml:space="preserve">представлена </w:t>
-      </w:r>
-      <w:r>
-        <w:rPr>
-          <w:rFonts w:ascii="Times New Roman" w:hAnsi="Times New Roman" w:cs="Times New Roman"/>
-          <w:bCs/>
-          <w:sz w:val="28"/>
-          <w:szCs w:val="28"/>
-          <w:lang w:val="en-US"/>
-        </w:rPr>
-        <w:t>ER</w:t>
-      </w:r>
-      <w:r>
-        <w:rPr>
-          <w:rFonts w:ascii="Times New Roman" w:hAnsi="Times New Roman" w:cs="Times New Roman"/>
-          <w:bCs/>
-          <w:sz w:val="28"/>
-          <w:szCs w:val="28"/>
-        </w:rPr>
-        <w:t>–диаграмма базы данных для онлайн-магазина</w:t>
-      </w:r>
-      <w:r>
-        <w:rPr>
-          <w:rFonts w:ascii="Times New Roman" w:hAnsi="Times New Roman" w:cs="Times New Roman"/>
-          <w:bCs/>
-          <w:sz w:val="28"/>
-          <w:szCs w:val="28"/>
-        </w:rPr>
-        <w:t xml:space="preserve"> </w:t>
-      </w:r>
-      <w:r>
-        <w:rPr>
-          <w:rFonts w:ascii="Times New Roman" w:hAnsi="Times New Roman" w:cs="Times New Roman"/>
-          <w:bCs/>
-          <w:sz w:val="28"/>
-          <w:szCs w:val="28"/>
-          <w:lang w:val="en-US"/>
-        </w:rPr>
-        <w:t>Sunmul</w:t>
-      </w:r>
-      <w:r>
-        <w:rPr>
-          <w:rFonts w:ascii="Times New Roman" w:hAnsi="Times New Roman" w:cs="Times New Roman"/>
-          <w:bCs/>
-          <w:sz w:val="28"/>
-          <w:szCs w:val="28"/>
-        </w:rPr>
-        <w:t>.</w:t>
-      </w:r>
-    </w:p>
-    <w:p>
-      <w:pPr>
-        <w:jc w:val="center"/>
-        <w:rPr>
-          <w:rFonts w:ascii="Times New Roman" w:hAnsi="Times New Roman" w:cs="Times New Roman"/>
-          <w:bCs/>
-          <w:sz w:val="28"/>
-          <w:szCs w:val="28"/>
-        </w:rPr>
-      </w:pPr>
-      <w:r>
-        <w:rPr>
-          <w:rFonts w:ascii="Times New Roman" w:hAnsi="Times New Roman" w:cs="Times New Roman"/>
-          <w:bCs/>
-          <w:sz w:val="28"/>
-          <w:szCs w:val="28"/>
-        </w:rPr>
-        <w:br w:type="page"/>
-      </w:r>
-      <w:r>
-        <w:rPr>
+      <w:r>
+        <w:rPr>
+          <w:rFonts w:ascii="Times New Roman" w:hAnsi="Times New Roman" w:cs="Times New Roman"/>
+          <w:bCs/>
           <w:noProof/>
+          <w:sz w:val="28"/>
+          <w:szCs w:val="28"/>
           <w:lang w:eastAsia="ru-RU"/>
         </w:rPr>
         <w:lastRenderedPageBreak/>
         <w:drawing>
-          <wp:anchor distT="0" distB="0" distL="114300" distR="114300" simplePos="0" relativeHeight="251661312" behindDoc="0" locked="0" layoutInCell="1" allowOverlap="1" wp14:anchorId="7AD2617A" wp14:editId="69CD85BD">
+          <wp:anchor distT="0" distB="0" distL="114300" distR="114300" simplePos="0" relativeHeight="251661312" behindDoc="0" locked="0" layoutInCell="1" allowOverlap="1" wp14:anchorId="716EB693" wp14:editId="1E6B2656">
             <wp:simplePos x="0" y="0"/>
             <wp:positionH relativeFrom="margin">
-              <wp:align>center</wp:align>
+              <wp:posOffset>-258445</wp:posOffset>
             </wp:positionH>
             <wp:positionV relativeFrom="paragraph">
-              <wp:posOffset>0</wp:posOffset>
+              <wp:posOffset>544830</wp:posOffset>
             </wp:positionV>
-            <wp:extent cx="5615940" cy="2874010"/>
-            <wp:effectExtent l="0" t="0" r="3810" b="2540"/>
+            <wp:extent cx="6457950" cy="4148455"/>
+            <wp:effectExtent l="0" t="0" r="0" b="4445"/>
             <wp:wrapTopAndBottom/>
-            <wp:docPr id="1" name="Рисунок 1"/>
+            <wp:docPr id="2" name="Рисунок 2" descr="C:\Users\Пользователь\Desktop\GiftShopSunmul\ER-диаграмма базы данных онлайн-магазина Sunmul.jpg"/>
             <wp:cNvGraphicFramePr>
               <a:graphicFrameLocks xmlns:a="http://schemas.openxmlformats.org/drawingml/2006/main" noChangeAspect="1"/>
             </wp:cNvGraphicFramePr>
@@ -9201,29 +9582,36 @@
               <a:graphicData uri="http://schemas.openxmlformats.org/drawingml/2006/picture">
                 <pic:pic xmlns:pic="http://schemas.openxmlformats.org/drawingml/2006/picture">
                   <pic:nvPicPr>
-                    <pic:cNvPr id="1" name=""/>
-                    <pic:cNvPicPr/>
+                    <pic:cNvPr id="0" name="Picture 1" descr="C:\Users\Пользователь\Desktop\GiftShopSunmul\ER-диаграмма базы данных онлайн-магазина Sunmul.jpg"/>
+                    <pic:cNvPicPr>
+                      <a:picLocks noChangeAspect="1" noChangeArrowheads="1"/>
+                    </pic:cNvPicPr>
                   </pic:nvPicPr>
                   <pic:blipFill>
-                    <a:blip r:embed="rId8" cstate="print">
+                    <a:blip r:embed="rId8">
                       <a:extLst>
                         <a:ext uri="{28A0092B-C50C-407E-A947-70E740481C1C}">
                           <a14:useLocalDpi xmlns:a14="http://schemas.microsoft.com/office/drawing/2010/main" val="0"/>
                         </a:ext>
                       </a:extLst>
                     </a:blip>
+                    <a:srcRect/>
                     <a:stretch>
                       <a:fillRect/>
                     </a:stretch>
                   </pic:blipFill>
-                  <pic:spPr>
+                  <pic:spPr bwMode="auto">
                     <a:xfrm>
                       <a:off x="0" y="0"/>
-                      <a:ext cx="5615940" cy="2874010"/>
+                      <a:ext cx="6457950" cy="4148455"/>
                     </a:xfrm>
                     <a:prstGeom prst="rect">
                       <a:avLst/>
                     </a:prstGeom>
+                    <a:noFill/>
+                    <a:ln>
+                      <a:noFill/>
+                    </a:ln>
                   </pic:spPr>
                 </pic:pic>
               </a:graphicData>
@@ -9244,6 +9632,110 @@
           <w:sz w:val="28"/>
           <w:szCs w:val="28"/>
         </w:rPr>
+        <w:t xml:space="preserve">На рисунке №4 </w:t>
+      </w:r>
+      <w:r>
+        <w:rPr>
+          <w:rFonts w:ascii="Times New Roman" w:hAnsi="Times New Roman" w:cs="Times New Roman"/>
+          <w:bCs/>
+          <w:sz w:val="28"/>
+          <w:szCs w:val="28"/>
+        </w:rPr>
+        <w:t xml:space="preserve">представлена </w:t>
+      </w:r>
+      <w:r>
+        <w:rPr>
+          <w:rFonts w:ascii="Times New Roman" w:hAnsi="Times New Roman" w:cs="Times New Roman"/>
+          <w:bCs/>
+          <w:sz w:val="28"/>
+          <w:szCs w:val="28"/>
+          <w:lang w:val="en-US"/>
+        </w:rPr>
+        <w:t>ER</w:t>
+      </w:r>
+      <w:r>
+        <w:rPr>
+          <w:rFonts w:ascii="Times New Roman" w:hAnsi="Times New Roman" w:cs="Times New Roman"/>
+          <w:bCs/>
+          <w:sz w:val="28"/>
+          <w:szCs w:val="28"/>
+        </w:rPr>
+        <w:t>–диаграмма базы данных для онлайн-магазина</w:t>
+      </w:r>
+      <w:r>
+        <w:rPr>
+          <w:rFonts w:ascii="Times New Roman" w:hAnsi="Times New Roman" w:cs="Times New Roman"/>
+          <w:bCs/>
+          <w:sz w:val="28"/>
+          <w:szCs w:val="28"/>
+        </w:rPr>
+        <w:t xml:space="preserve"> </w:t>
+      </w:r>
+      <w:proofErr w:type="spellStart"/>
+      <w:r>
+        <w:rPr>
+          <w:rFonts w:ascii="Times New Roman" w:hAnsi="Times New Roman" w:cs="Times New Roman"/>
+          <w:bCs/>
+          <w:sz w:val="28"/>
+          <w:szCs w:val="28"/>
+          <w:lang w:val="en-US"/>
+        </w:rPr>
+        <w:t>Sunmul</w:t>
+      </w:r>
+      <w:proofErr w:type="spellEnd"/>
+      <w:r>
+        <w:rPr>
+          <w:rFonts w:ascii="Times New Roman" w:hAnsi="Times New Roman" w:cs="Times New Roman"/>
+          <w:bCs/>
+          <w:sz w:val="28"/>
+          <w:szCs w:val="28"/>
+        </w:rPr>
+        <w:t>.</w:t>
+      </w:r>
+      <w:r>
+        <w:rPr>
+          <w:rStyle w:val="a"/>
+          <w:rFonts w:ascii="Times New Roman" w:eastAsia="Times New Roman" w:hAnsi="Times New Roman" w:cs="Times New Roman"/>
+          <w:snapToGrid w:val="0"/>
+          <w:color w:val="000000"/>
+          <w:w w:val="0"/>
+          <w:sz w:val="0"/>
+          <w:szCs w:val="0"/>
+          <w:u w:color="000000"/>
+          <w:bdr w:val="none" w:sz="0" w:space="0" w:color="000000"/>
+          <w:shd w:val="clear" w:color="000000" w:fill="000000"/>
+          <w:lang w:val="x-none" w:eastAsia="x-none" w:bidi="x-none"/>
+        </w:rPr>
+        <w:t xml:space="preserve"> </w:t>
+      </w:r>
+      <w:r>
+        <w:rPr>
+          <w:rFonts w:ascii="Times New Roman" w:hAnsi="Times New Roman" w:cs="Times New Roman"/>
+          <w:bCs/>
+          <w:sz w:val="28"/>
+          <w:szCs w:val="28"/>
+        </w:rPr>
+        <w:t xml:space="preserve"> </w:t>
+      </w:r>
+    </w:p>
+    <w:p>
+      <w:pPr>
+        <w:spacing w:after="0" w:line="360" w:lineRule="auto"/>
+        <w:jc w:val="center"/>
+        <w:rPr>
+          <w:rFonts w:ascii="Times New Roman" w:hAnsi="Times New Roman" w:cs="Times New Roman"/>
+          <w:bCs/>
+          <w:sz w:val="28"/>
+          <w:szCs w:val="28"/>
+        </w:rPr>
+      </w:pPr>
+      <w:r>
+        <w:rPr>
+          <w:rFonts w:ascii="Times New Roman" w:hAnsi="Times New Roman" w:cs="Times New Roman"/>
+          <w:bCs/>
+          <w:sz w:val="28"/>
+          <w:szCs w:val="28"/>
+        </w:rPr>
         <w:t xml:space="preserve">Рисунок№4 – </w:t>
       </w:r>
       <w:r>
@@ -9265,6 +9757,7 @@
         </w:rPr>
         <w:t xml:space="preserve">–диаграмма базы данных для онлайн-магазина </w:t>
       </w:r>
+      <w:proofErr w:type="spellStart"/>
       <w:r>
         <w:rPr>
           <w:rFonts w:ascii="Times New Roman" w:hAnsi="Times New Roman" w:cs="Times New Roman"/>
@@ -9275,13 +9768,12 @@
         </w:rPr>
         <w:t>Sunmul</w:t>
       </w:r>
-    </w:p>
-    <w:p>
-      <w:pPr>
-        <w:pStyle w:val="a7"/>
+      <w:proofErr w:type="spellEnd"/>
+    </w:p>
+    <w:p>
+      <w:pPr>
         <w:spacing w:after="0" w:line="360" w:lineRule="auto"/>
-        <w:ind w:left="0" w:firstLine="709"/>
-        <w:contextualSpacing w:val="0"/>
+        <w:ind w:firstLine="709"/>
         <w:jc w:val="both"/>
         <w:rPr>
           <w:rFonts w:ascii="Times New Roman" w:hAnsi="Times New Roman" w:cs="Times New Roman"/>
@@ -9315,16 +9807,7 @@
           <w:sz w:val="28"/>
           <w:szCs w:val="28"/>
         </w:rPr>
-        <w:t xml:space="preserve"> – Список </w:t>
-      </w:r>
-      <w:r>
-        <w:rPr>
-          <w:rFonts w:ascii="Times New Roman" w:hAnsi="Times New Roman" w:cs="Times New Roman"/>
-          <w:bCs/>
-          <w:sz w:val="28"/>
-          <w:szCs w:val="28"/>
-        </w:rPr>
-        <w:t>связей</w:t>
+        <w:t xml:space="preserve"> – Список связей</w:t>
       </w:r>
     </w:p>
     <w:tbl>
@@ -9665,14 +10148,7 @@
                 <w:sz w:val="28"/>
                 <w:szCs w:val="28"/>
               </w:rPr>
-              <w:t xml:space="preserve"> </w:t>
-            </w:r>
-            <w:r>
-              <w:rPr>
-                <w:sz w:val="28"/>
-                <w:szCs w:val="28"/>
-              </w:rPr>
-              <w:t>Отзывы</w:t>
+              <w:t xml:space="preserve"> Отзывы</w:t>
             </w:r>
           </w:p>
         </w:tc>
@@ -10100,21 +10576,7 @@
                 <w:sz w:val="28"/>
                 <w:szCs w:val="28"/>
               </w:rPr>
-              <w:t xml:space="preserve"> - </w:t>
-            </w:r>
-            <w:r>
-              <w:rPr>
-                <w:sz w:val="28"/>
-                <w:szCs w:val="28"/>
-              </w:rPr>
-              <w:t>Корзина</w:t>
-            </w:r>
-            <w:r>
-              <w:rPr>
-                <w:sz w:val="28"/>
-                <w:szCs w:val="28"/>
-              </w:rPr>
-              <w:t>,</w:t>
+              <w:t xml:space="preserve"> - Корзина,</w:t>
             </w:r>
           </w:p>
           <w:p>
@@ -10488,14 +10950,7 @@
                 <w:sz w:val="28"/>
                 <w:szCs w:val="28"/>
               </w:rPr>
-              <w:t xml:space="preserve"> оплаты</w:t>
-            </w:r>
-            <w:r>
-              <w:rPr>
-                <w:sz w:val="28"/>
-                <w:szCs w:val="28"/>
-              </w:rPr>
-              <w:t xml:space="preserve"> - Заказ</w:t>
+              <w:t xml:space="preserve"> оплаты - Заказ</w:t>
             </w:r>
             <w:r>
               <w:rPr>
@@ -10525,21 +10980,194 @@
                 <w:sz w:val="28"/>
                 <w:szCs w:val="28"/>
               </w:rPr>
-              <w:t xml:space="preserve">Один </w:t>
+              <w:t>Один способ оплаты может быть у нескольких заказов</w:t>
+            </w:r>
+          </w:p>
+        </w:tc>
+      </w:tr>
+    </w:tbl>
+    <w:p/>
+    <w:p>
+      <w:pPr>
+        <w:spacing w:after="0" w:line="360" w:lineRule="auto"/>
+        <w:ind w:firstLine="709"/>
+        <w:jc w:val="both"/>
+        <w:rPr>
+          <w:rFonts w:ascii="Times New Roman" w:hAnsi="Times New Roman" w:cs="Times New Roman"/>
+          <w:bCs/>
+          <w:sz w:val="28"/>
+          <w:szCs w:val="28"/>
+        </w:rPr>
+      </w:pPr>
+      <w:r>
+        <w:rPr>
+          <w:rFonts w:ascii="Times New Roman" w:hAnsi="Times New Roman" w:cs="Times New Roman"/>
+          <w:bCs/>
+          <w:sz w:val="28"/>
+          <w:szCs w:val="28"/>
+        </w:rPr>
+        <w:lastRenderedPageBreak/>
+        <w:t>Продолжение т</w:t>
+      </w:r>
+      <w:r>
+        <w:rPr>
+          <w:rFonts w:ascii="Times New Roman" w:hAnsi="Times New Roman" w:cs="Times New Roman"/>
+          <w:bCs/>
+          <w:sz w:val="28"/>
+          <w:szCs w:val="28"/>
+        </w:rPr>
+        <w:t>аблиц</w:t>
+      </w:r>
+      <w:r>
+        <w:rPr>
+          <w:rFonts w:ascii="Times New Roman" w:hAnsi="Times New Roman" w:cs="Times New Roman"/>
+          <w:bCs/>
+          <w:sz w:val="28"/>
+          <w:szCs w:val="28"/>
+        </w:rPr>
+        <w:t>ы</w:t>
+      </w:r>
+      <w:r>
+        <w:rPr>
+          <w:rFonts w:ascii="Times New Roman" w:hAnsi="Times New Roman" w:cs="Times New Roman"/>
+          <w:bCs/>
+          <w:sz w:val="28"/>
+          <w:szCs w:val="28"/>
+        </w:rPr>
+        <w:t xml:space="preserve"> №3 – Список связей</w:t>
+      </w:r>
+    </w:p>
+    <w:tbl>
+      <w:tblPr>
+        <w:tblW w:w="10491" w:type="dxa"/>
+        <w:tblInd w:w="-998" w:type="dxa"/>
+        <w:tblBorders>
+          <w:top w:val="single" w:sz="4" w:space="0" w:color="000000"/>
+          <w:left w:val="single" w:sz="4" w:space="0" w:color="000000"/>
+          <w:bottom w:val="single" w:sz="4" w:space="0" w:color="000000"/>
+          <w:right w:val="single" w:sz="4" w:space="0" w:color="000000"/>
+          <w:insideH w:val="single" w:sz="4" w:space="0" w:color="000000"/>
+          <w:insideV w:val="single" w:sz="4" w:space="0" w:color="000000"/>
+        </w:tblBorders>
+        <w:tblLayout w:type="fixed"/>
+        <w:tblCellMar>
+          <w:left w:w="0" w:type="dxa"/>
+          <w:right w:w="0" w:type="dxa"/>
+        </w:tblCellMar>
+        <w:tblLook w:val="01E0" w:firstRow="1" w:lastRow="1" w:firstColumn="1" w:lastColumn="1" w:noHBand="0" w:noVBand="0"/>
+      </w:tblPr>
+      <w:tblGrid>
+        <w:gridCol w:w="426"/>
+        <w:gridCol w:w="1276"/>
+        <w:gridCol w:w="2977"/>
+        <w:gridCol w:w="5812"/>
+      </w:tblGrid>
+      <w:tr>
+        <w:trPr>
+          <w:trHeight w:val="599"/>
+        </w:trPr>
+        <w:tc>
+          <w:tcPr>
+            <w:tcW w:w="426" w:type="dxa"/>
+            <w:shd w:val="clear" w:color="auto" w:fill="C0C0C0"/>
+            <w:vAlign w:val="center"/>
+          </w:tcPr>
+          <w:p>
+            <w:pPr>
+              <w:pStyle w:val="af"/>
+              <w:jc w:val="center"/>
+              <w:rPr>
+                <w:sz w:val="28"/>
+                <w:szCs w:val="28"/>
+              </w:rPr>
+            </w:pPr>
+            <w:r>
+              <w:rPr>
+                <w:w w:val="99"/>
+                <w:sz w:val="28"/>
+                <w:szCs w:val="28"/>
+              </w:rPr>
+              <w:t>№</w:t>
+            </w:r>
+          </w:p>
+        </w:tc>
+        <w:tc>
+          <w:tcPr>
+            <w:tcW w:w="1276" w:type="dxa"/>
+            <w:shd w:val="clear" w:color="auto" w:fill="C0C0C0"/>
+            <w:vAlign w:val="center"/>
+          </w:tcPr>
+          <w:p>
+            <w:pPr>
+              <w:pStyle w:val="af"/>
+              <w:jc w:val="center"/>
+              <w:rPr>
+                <w:sz w:val="28"/>
+                <w:szCs w:val="28"/>
+              </w:rPr>
+            </w:pPr>
+            <w:r>
+              <w:rPr>
+                <w:w w:val="95"/>
+                <w:sz w:val="28"/>
+                <w:szCs w:val="28"/>
+              </w:rPr>
+              <w:t xml:space="preserve">Название </w:t>
             </w:r>
             <w:r>
               <w:rPr>
                 <w:sz w:val="28"/>
                 <w:szCs w:val="28"/>
               </w:rPr>
-              <w:t>способ оплаты</w:t>
+              <w:t>связи</w:t>
             </w:r>
+          </w:p>
+        </w:tc>
+        <w:tc>
+          <w:tcPr>
+            <w:tcW w:w="2977" w:type="dxa"/>
+            <w:shd w:val="clear" w:color="auto" w:fill="C0C0C0"/>
+            <w:vAlign w:val="center"/>
+          </w:tcPr>
+          <w:p>
+            <w:pPr>
+              <w:pStyle w:val="af"/>
+              <w:jc w:val="center"/>
+              <w:rPr>
+                <w:sz w:val="28"/>
+                <w:szCs w:val="28"/>
+              </w:rPr>
+            </w:pPr>
             <w:r>
               <w:rPr>
                 <w:sz w:val="28"/>
                 <w:szCs w:val="28"/>
               </w:rPr>
-              <w:t xml:space="preserve"> может быть у нескольких заказов</w:t>
+              <w:t>Сущности, участвующие в связи</w:t>
+            </w:r>
+          </w:p>
+        </w:tc>
+        <w:tc>
+          <w:tcPr>
+            <w:tcW w:w="5812" w:type="dxa"/>
+            <w:shd w:val="clear" w:color="auto" w:fill="C0C0C0"/>
+            <w:vAlign w:val="center"/>
+          </w:tcPr>
+          <w:p>
+            <w:pPr>
+              <w:pStyle w:val="af"/>
+              <w:jc w:val="center"/>
+              <w:rPr>
+                <w:sz w:val="28"/>
+                <w:szCs w:val="28"/>
+              </w:rPr>
+            </w:pPr>
+            <w:r>
+              <w:rPr>
+                <w:sz w:val="28"/>
+                <w:szCs w:val="28"/>
+              </w:rPr>
+              <w:t>Назначение</w:t>
             </w:r>
           </w:p>
         </w:tc>
@@ -10635,14 +11263,7 @@
                 <w:sz w:val="28"/>
                 <w:szCs w:val="28"/>
               </w:rPr>
-              <w:t xml:space="preserve"> доставки</w:t>
-            </w:r>
-            <w:r>
-              <w:rPr>
-                <w:sz w:val="28"/>
-                <w:szCs w:val="28"/>
-              </w:rPr>
-              <w:t xml:space="preserve"> - Заказ</w:t>
+              <w:t xml:space="preserve"> доставки - Заказ</w:t>
             </w:r>
             <w:r>
               <w:rPr>
@@ -10672,21 +11293,7 @@
                 <w:sz w:val="28"/>
                 <w:szCs w:val="28"/>
               </w:rPr>
-              <w:t xml:space="preserve">Один </w:t>
-            </w:r>
-            <w:r>
-              <w:rPr>
-                <w:sz w:val="28"/>
-                <w:szCs w:val="28"/>
-              </w:rPr>
-              <w:t>способ доставки</w:t>
-            </w:r>
-            <w:r>
-              <w:rPr>
-                <w:sz w:val="28"/>
-                <w:szCs w:val="28"/>
-              </w:rPr>
-              <w:t xml:space="preserve"> может быть у нескольких заказов</w:t>
+              <w:t>Один способ доставки может быть у нескольких заказов</w:t>
             </w:r>
           </w:p>
         </w:tc>
@@ -11131,7 +11738,162 @@
                 <w:sz w:val="28"/>
                 <w:szCs w:val="28"/>
               </w:rPr>
-              <w:t xml:space="preserve">Один статус </w:t>
+              <w:t>Один статус может быть у нескольких товаров</w:t>
+            </w:r>
+          </w:p>
+        </w:tc>
+      </w:tr>
+      <w:tr>
+        <w:trPr>
+          <w:trHeight w:val="597"/>
+        </w:trPr>
+        <w:tc>
+          <w:tcPr>
+            <w:tcW w:w="426" w:type="dxa"/>
+            <w:shd w:val="clear" w:color="auto" w:fill="auto"/>
+          </w:tcPr>
+          <w:p>
+            <w:pPr>
+              <w:pStyle w:val="af"/>
+              <w:jc w:val="center"/>
+              <w:rPr>
+                <w:w w:val="99"/>
+                <w:sz w:val="28"/>
+                <w:szCs w:val="28"/>
+              </w:rPr>
+            </w:pPr>
+            <w:r>
+              <w:rPr>
+                <w:w w:val="99"/>
+                <w:sz w:val="28"/>
+                <w:szCs w:val="28"/>
+              </w:rPr>
+              <w:t>14</w:t>
+            </w:r>
+          </w:p>
+        </w:tc>
+        <w:tc>
+          <w:tcPr>
+            <w:tcW w:w="1276" w:type="dxa"/>
+            <w:shd w:val="clear" w:color="auto" w:fill="auto"/>
+          </w:tcPr>
+          <w:p>
+            <w:pPr>
+              <w:pStyle w:val="af"/>
+              <w:jc w:val="center"/>
+              <w:rPr>
+                <w:sz w:val="28"/>
+                <w:szCs w:val="28"/>
+              </w:rPr>
+            </w:pPr>
+            <w:r>
+              <w:rPr>
+                <w:sz w:val="28"/>
+                <w:szCs w:val="28"/>
+              </w:rPr>
+              <w:t>1</w:t>
+            </w:r>
+            <w:r>
+              <w:rPr>
+                <w:sz w:val="28"/>
+                <w:szCs w:val="28"/>
+              </w:rPr>
+              <w:t>: М</w:t>
+            </w:r>
+          </w:p>
+        </w:tc>
+        <w:tc>
+          <w:tcPr>
+            <w:tcW w:w="2977" w:type="dxa"/>
+            <w:shd w:val="clear" w:color="auto" w:fill="auto"/>
+          </w:tcPr>
+          <w:p>
+            <w:pPr>
+              <w:pStyle w:val="af"/>
+              <w:jc w:val="both"/>
+              <w:rPr>
+                <w:sz w:val="28"/>
+                <w:szCs w:val="28"/>
+              </w:rPr>
+            </w:pPr>
+            <w:r>
+              <w:rPr>
+                <w:sz w:val="28"/>
+                <w:szCs w:val="28"/>
+              </w:rPr>
+              <w:t xml:space="preserve">Страна </w:t>
+            </w:r>
+            <w:r>
+              <w:rPr>
+                <w:sz w:val="28"/>
+                <w:szCs w:val="28"/>
+              </w:rPr>
+              <w:t xml:space="preserve"> - Товары</w:t>
+            </w:r>
+          </w:p>
+        </w:tc>
+        <w:tc>
+          <w:tcPr>
+            <w:tcW w:w="5812" w:type="dxa"/>
+            <w:shd w:val="clear" w:color="auto" w:fill="auto"/>
+          </w:tcPr>
+          <w:p>
+            <w:pPr>
+              <w:pStyle w:val="af"/>
+              <w:jc w:val="both"/>
+              <w:rPr>
+                <w:sz w:val="28"/>
+                <w:szCs w:val="28"/>
+              </w:rPr>
+            </w:pPr>
+            <w:r>
+              <w:rPr>
+                <w:sz w:val="28"/>
+                <w:szCs w:val="28"/>
+              </w:rPr>
+              <w:t>Од</w:t>
+            </w:r>
+            <w:r>
+              <w:rPr>
+                <w:sz w:val="28"/>
+                <w:szCs w:val="28"/>
+              </w:rPr>
+              <w:t>н</w:t>
+            </w:r>
+            <w:r>
+              <w:rPr>
+                <w:sz w:val="28"/>
+                <w:szCs w:val="28"/>
+              </w:rPr>
+              <w:t>а</w:t>
+            </w:r>
+            <w:r>
+              <w:rPr>
+                <w:sz w:val="28"/>
+                <w:szCs w:val="28"/>
+              </w:rPr>
+              <w:t xml:space="preserve"> </w:t>
+            </w:r>
+            <w:r>
+              <w:rPr>
+                <w:sz w:val="28"/>
+                <w:szCs w:val="28"/>
+              </w:rPr>
+              <w:t>страна</w:t>
+            </w:r>
+            <w:r>
+              <w:rPr>
+                <w:sz w:val="28"/>
+                <w:szCs w:val="28"/>
+              </w:rPr>
+              <w:t xml:space="preserve"> </w:t>
+            </w:r>
+            <w:r>
+              <w:rPr>
+                <w:sz w:val="28"/>
+                <w:szCs w:val="28"/>
+              </w:rPr>
+              <w:t xml:space="preserve">производства </w:t>
             </w:r>
             <w:r>
               <w:rPr>
@@ -11163,7 +11925,6 @@
           <w:sz w:val="28"/>
           <w:szCs w:val="28"/>
         </w:rPr>
-        <w:lastRenderedPageBreak/>
         <w:t xml:space="preserve">Также </w:t>
       </w:r>
       <w:r>
@@ -11347,6 +12108,7 @@
         </w:rPr>
         <w:t xml:space="preserve">Мобильное приложение </w:t>
       </w:r>
+      <w:proofErr w:type="spellStart"/>
       <w:r>
         <w:rPr>
           <w:rFonts w:ascii="Times New Roman" w:hAnsi="Times New Roman" w:cs="Times New Roman"/>
@@ -11357,6 +12119,7 @@
         </w:rPr>
         <w:t>Sunmul</w:t>
       </w:r>
+      <w:proofErr w:type="spellEnd"/>
       <w:r>
         <w:rPr>
           <w:rFonts w:ascii="Times New Roman" w:hAnsi="Times New Roman" w:cs="Times New Roman"/>
@@ -11598,7 +12361,17 @@
           <w:sz w:val="28"/>
           <w:szCs w:val="28"/>
         </w:rPr>
-        <w:t xml:space="preserve"> отзывы о товарах и оценивать их.</w:t>
+        <w:t xml:space="preserve"> </w:t>
+      </w:r>
+      <w:r>
+        <w:rPr>
+          <w:rFonts w:ascii="Times New Roman" w:hAnsi="Times New Roman" w:cs="Times New Roman"/>
+          <w:bCs/>
+          <w:sz w:val="28"/>
+          <w:szCs w:val="28"/>
+        </w:rPr>
+        <w:lastRenderedPageBreak/>
+        <w:t>отзывы о товарах и оценивать их.</w:t>
       </w:r>
       <w:r>
         <w:rPr>
@@ -11825,8 +12598,6 @@
         </w:rPr>
         <w:t>геолокации</w:t>
       </w:r>
-      <w:bookmarkStart w:id="14" w:name="_GoBack"/>
-      <w:bookmarkEnd w:id="14"/>
       <w:r>
         <w:rPr>
           <w:rFonts w:ascii="Times New Roman" w:hAnsi="Times New Roman" w:cs="Times New Roman"/>
@@ -11861,25 +12632,7 @@
           <w:sz w:val="28"/>
           <w:szCs w:val="28"/>
         </w:rPr>
-        <w:t xml:space="preserve"> и </w:t>
-      </w:r>
-      <w:r>
-        <w:rPr>
-          <w:rFonts w:ascii="Times New Roman" w:hAnsi="Times New Roman" w:cs="Times New Roman"/>
-          <w:bCs/>
-          <w:sz w:val="28"/>
-          <w:szCs w:val="28"/>
-        </w:rPr>
-        <w:t>уведомлени</w:t>
-      </w:r>
-      <w:r>
-        <w:rPr>
-          <w:rFonts w:ascii="Times New Roman" w:hAnsi="Times New Roman" w:cs="Times New Roman"/>
-          <w:bCs/>
-          <w:sz w:val="28"/>
-          <w:szCs w:val="28"/>
-        </w:rPr>
-        <w:t>ям по желанию пользователя;</w:t>
+        <w:t xml:space="preserve"> и уведомлениям по желанию пользователя;</w:t>
       </w:r>
     </w:p>
     <w:p>
@@ -11906,7 +12659,6 @@
           <w:sz w:val="28"/>
           <w:szCs w:val="28"/>
         </w:rPr>
-        <w:lastRenderedPageBreak/>
         <w:t>Предоставление магазинов</w:t>
       </w:r>
       <w:r>
@@ -12080,27 +12832,7 @@
           <w:sz w:val="28"/>
           <w:szCs w:val="28"/>
         </w:rPr>
-        <w:t xml:space="preserve">React Native - это кроссплатформенная платформа для разработки приложений с открытым исходным кодом, разработанная Meta, которая может помочь разработчикам в создании собственных приложений для Android, </w:t>
-      </w:r>
-      <w:proofErr w:type="spellStart"/>
-      <w:r>
-        <w:rPr>
-          <w:rFonts w:ascii="Times New Roman" w:hAnsi="Times New Roman" w:cs="Times New Roman"/>
-          <w:bCs/>
-          <w:sz w:val="28"/>
-          <w:szCs w:val="28"/>
-        </w:rPr>
-        <w:t>iOS</w:t>
-      </w:r>
-      <w:proofErr w:type="spellEnd"/>
-      <w:r>
-        <w:rPr>
-          <w:rFonts w:ascii="Times New Roman" w:hAnsi="Times New Roman" w:cs="Times New Roman"/>
-          <w:bCs/>
-          <w:sz w:val="28"/>
-          <w:szCs w:val="28"/>
-        </w:rPr>
-        <w:t xml:space="preserve"> и Интернета. Для разработки, тестирования и развертывания приложения используются JavaScript и библиотека React. Это позволяет быстро разрабатывать и развертывать мобильные приложения.</w:t>
+        <w:t>React Native - это кроссплатформенная платформа для разработки приложений с открытым исходным кодом, разработанная Meta, которая может помочь разработчикам в создании собственных приложений для Android, iOS и Интернета. Для разработки, тестирования и развертывания приложения используются JavaScript и библиотека React. Это позволяет быстро разрабатывать и развертывать мобильные приложения.</w:t>
       </w:r>
     </w:p>
     <w:p>
@@ -12251,6 +12983,7 @@
           <w:sz w:val="28"/>
           <w:szCs w:val="28"/>
         </w:rPr>
+        <w:lastRenderedPageBreak/>
         <w:t>Приложение создано с использованием собственных элементов и API, которые обеспечивают удобство работы с пользователем.</w:t>
       </w:r>
     </w:p>
@@ -12341,7 +13074,6 @@
           <w:sz w:val="28"/>
           <w:szCs w:val="28"/>
         </w:rPr>
-        <w:lastRenderedPageBreak/>
         <w:t>Единую кодовую базу можно использовать на всех платформах для создания платформенно-зависимых версий многочисленных функциональных возможностей.</w:t>
       </w:r>
     </w:p>
@@ -12412,27 +13144,7 @@
           <w:sz w:val="28"/>
           <w:szCs w:val="28"/>
         </w:rPr>
-        <w:t xml:space="preserve">Flutter - кроссплатформенная платформа для разработки приложений для Android с открытым исходным кодом. Она была создана Google и позволяет разработчикам разрабатывать приложения для Android, Windows, </w:t>
-      </w:r>
-      <w:proofErr w:type="spellStart"/>
-      <w:r>
-        <w:rPr>
-          <w:rFonts w:ascii="Times New Roman" w:hAnsi="Times New Roman" w:cs="Times New Roman"/>
-          <w:bCs/>
-          <w:sz w:val="28"/>
-          <w:szCs w:val="28"/>
-        </w:rPr>
-        <w:t>iOS</w:t>
-      </w:r>
-      <w:proofErr w:type="spellEnd"/>
-      <w:r>
-        <w:rPr>
-          <w:rFonts w:ascii="Times New Roman" w:hAnsi="Times New Roman" w:cs="Times New Roman"/>
-          <w:bCs/>
-          <w:sz w:val="28"/>
-          <w:szCs w:val="28"/>
-        </w:rPr>
-        <w:t xml:space="preserve"> и Интернета с помощью единой кодовой базы. Она написана на языке </w:t>
+        <w:t xml:space="preserve">Flutter - кроссплатформенная платформа для разработки приложений для Android с открытым исходным кодом. Она была создана Google и позволяет разработчикам разрабатывать приложения для Android, Windows, iOS и Интернета с помощью единой кодовой базы. Она написана на языке </w:t>
       </w:r>
       <w:proofErr w:type="spellStart"/>
       <w:r>
@@ -12629,27 +13341,7 @@
           <w:sz w:val="28"/>
           <w:szCs w:val="28"/>
         </w:rPr>
-        <w:t xml:space="preserve">, электронную почту/пароль, телефон, Microsoft, </w:t>
-      </w:r>
-      <w:proofErr w:type="spellStart"/>
-      <w:r>
-        <w:rPr>
-          <w:rFonts w:ascii="Times New Roman" w:hAnsi="Times New Roman" w:cs="Times New Roman"/>
-          <w:bCs/>
-          <w:sz w:val="28"/>
-          <w:szCs w:val="28"/>
-        </w:rPr>
-        <w:t>GitHub</w:t>
-      </w:r>
-      <w:proofErr w:type="spellEnd"/>
-      <w:r>
-        <w:rPr>
-          <w:rFonts w:ascii="Times New Roman" w:hAnsi="Times New Roman" w:cs="Times New Roman"/>
-          <w:bCs/>
-          <w:sz w:val="28"/>
-          <w:szCs w:val="28"/>
-        </w:rPr>
-        <w:t xml:space="preserve"> и т.д.), облачные сервисы, хранилище и </w:t>
+        <w:t xml:space="preserve">, электронную почту/пароль, телефон, Microsoft, GitHub и т.д.), облачные сервисы, хранилище и </w:t>
       </w:r>
       <w:proofErr w:type="spellStart"/>
       <w:r>
@@ -12696,6 +13388,7 @@
           <w:sz w:val="28"/>
           <w:szCs w:val="28"/>
         </w:rPr>
+        <w:lastRenderedPageBreak/>
         <w:t>Предоставляет различные анимации и функции улучшения пользовательского интерфейса, чтобы сделать приложение более привлекательным.</w:t>
       </w:r>
     </w:p>
@@ -12794,48 +13487,7 @@
           <w:sz w:val="28"/>
           <w:szCs w:val="28"/>
         </w:rPr>
-        <w:lastRenderedPageBreak/>
-        <w:t xml:space="preserve">Android Studio - официальная интегрированная среда разработки для Android от Google (IDE), которая предоставляет множество функций для разработки мобильных приложений. Разработчики могут легко писать исходный код, отлаживать и тестировать качество своего приложения. Поддерживает различные языки программирования, такие как </w:t>
-      </w:r>
-      <w:proofErr w:type="spellStart"/>
-      <w:r>
-        <w:rPr>
-          <w:rFonts w:ascii="Times New Roman" w:hAnsi="Times New Roman" w:cs="Times New Roman"/>
-          <w:bCs/>
-          <w:sz w:val="28"/>
-          <w:szCs w:val="28"/>
-        </w:rPr>
-        <w:t>Java</w:t>
-      </w:r>
-      <w:proofErr w:type="spellEnd"/>
-      <w:r>
-        <w:rPr>
-          <w:rFonts w:ascii="Times New Roman" w:hAnsi="Times New Roman" w:cs="Times New Roman"/>
-          <w:bCs/>
-          <w:sz w:val="28"/>
-          <w:szCs w:val="28"/>
-        </w:rPr>
-        <w:t xml:space="preserve">, </w:t>
-      </w:r>
-      <w:proofErr w:type="spellStart"/>
-      <w:r>
-        <w:rPr>
-          <w:rFonts w:ascii="Times New Roman" w:hAnsi="Times New Roman" w:cs="Times New Roman"/>
-          <w:bCs/>
-          <w:sz w:val="28"/>
-          <w:szCs w:val="28"/>
-        </w:rPr>
-        <w:t>Kotlin</w:t>
-      </w:r>
-      <w:proofErr w:type="spellEnd"/>
-      <w:r>
-        <w:rPr>
-          <w:rFonts w:ascii="Times New Roman" w:hAnsi="Times New Roman" w:cs="Times New Roman"/>
-          <w:bCs/>
-          <w:sz w:val="28"/>
-          <w:szCs w:val="28"/>
-        </w:rPr>
-        <w:t xml:space="preserve">, </w:t>
+        <w:t xml:space="preserve">Android Studio - официальная интегрированная среда разработки для Android от Google (IDE), которая предоставляет множество функций для разработки мобильных приложений. Разработчики могут легко писать исходный код, отлаживать и тестировать качество своего приложения. Поддерживает различные языки программирования, такие как Java, Kotlin, </w:t>
       </w:r>
       <w:proofErr w:type="spellStart"/>
       <w:r>
@@ -13017,27 +13669,7 @@
           <w:sz w:val="28"/>
           <w:szCs w:val="28"/>
         </w:rPr>
-        <w:t xml:space="preserve">Поддерживает </w:t>
-      </w:r>
-      <w:proofErr w:type="spellStart"/>
-      <w:r>
-        <w:rPr>
-          <w:rFonts w:ascii="Times New Roman" w:hAnsi="Times New Roman" w:cs="Times New Roman"/>
-          <w:bCs/>
-          <w:sz w:val="28"/>
-          <w:szCs w:val="28"/>
-        </w:rPr>
-        <w:t>GitHub</w:t>
-      </w:r>
-      <w:proofErr w:type="spellEnd"/>
-      <w:r>
-        <w:rPr>
-          <w:rFonts w:ascii="Times New Roman" w:hAnsi="Times New Roman" w:cs="Times New Roman"/>
-          <w:bCs/>
-          <w:sz w:val="28"/>
-          <w:szCs w:val="28"/>
-        </w:rPr>
-        <w:t xml:space="preserve">, поэтому </w:t>
+        <w:t xml:space="preserve">Поддерживает GitHub, поэтому </w:t>
       </w:r>
       <w:r>
         <w:rPr>
@@ -13055,27 +13687,7 @@
           <w:sz w:val="28"/>
           <w:szCs w:val="28"/>
         </w:rPr>
-        <w:t xml:space="preserve"> выполнить любую команду </w:t>
-      </w:r>
-      <w:proofErr w:type="spellStart"/>
-      <w:r>
-        <w:rPr>
-          <w:rFonts w:ascii="Times New Roman" w:hAnsi="Times New Roman" w:cs="Times New Roman"/>
-          <w:bCs/>
-          <w:sz w:val="28"/>
-          <w:szCs w:val="28"/>
-        </w:rPr>
-        <w:t>Git</w:t>
-      </w:r>
-      <w:proofErr w:type="spellEnd"/>
-      <w:r>
-        <w:rPr>
-          <w:rFonts w:ascii="Times New Roman" w:hAnsi="Times New Roman" w:cs="Times New Roman"/>
-          <w:bCs/>
-          <w:sz w:val="28"/>
-          <w:szCs w:val="28"/>
-        </w:rPr>
-        <w:t xml:space="preserve"> всего несколькими щелчками мыши</w:t>
+        <w:t xml:space="preserve"> выполнить любую команду Git всего несколькими щелчками мыши</w:t>
       </w:r>
       <w:r>
         <w:rPr>
@@ -13235,7 +13847,17 @@
           <w:sz w:val="28"/>
           <w:szCs w:val="28"/>
         </w:rPr>
-        <w:t>Android Studio является официальной средой разработки для платформы Android, что означает, что все новые функции и обновления имплементируются именно в этой среде. Вы получите доступ к самым последним инструментам и API от Google.</w:t>
+        <w:t xml:space="preserve">Android Studio является официальной средой разработки для платформы Android, что означает, что все новые функции и обновления </w:t>
+      </w:r>
+      <w:r>
+        <w:rPr>
+          <w:rFonts w:ascii="Times New Roman" w:hAnsi="Times New Roman" w:cs="Times New Roman"/>
+          <w:bCs/>
+          <w:sz w:val="28"/>
+          <w:szCs w:val="28"/>
+        </w:rPr>
+        <w:lastRenderedPageBreak/>
+        <w:t>имплементируются именно в этой среде. Вы получите доступ к самым последним инструментам и API от Google.</w:t>
       </w:r>
     </w:p>
     <w:p>
@@ -13255,45 +13877,14 @@
           <w:szCs w:val="28"/>
         </w:rPr>
       </w:pPr>
-      <w:proofErr w:type="spellStart"/>
-      <w:r>
-        <w:rPr>
-          <w:rFonts w:ascii="Times New Roman" w:hAnsi="Times New Roman" w:cs="Times New Roman"/>
-          <w:bCs/>
-          <w:sz w:val="28"/>
-          <w:szCs w:val="28"/>
-        </w:rPr>
-        <w:t>Kotlin</w:t>
-      </w:r>
-      <w:proofErr w:type="spellEnd"/>
-      <w:r>
-        <w:rPr>
-          <w:rFonts w:ascii="Times New Roman" w:hAnsi="Times New Roman" w:cs="Times New Roman"/>
-          <w:bCs/>
-          <w:sz w:val="28"/>
-          <w:szCs w:val="28"/>
-        </w:rPr>
-        <w:t xml:space="preserve"> — современный язык программирования, который идеально подходит для разработки приложений на Android. Он более лаконичный и безопасный, чем </w:t>
-      </w:r>
-      <w:proofErr w:type="spellStart"/>
-      <w:r>
-        <w:rPr>
-          <w:rFonts w:ascii="Times New Roman" w:hAnsi="Times New Roman" w:cs="Times New Roman"/>
-          <w:bCs/>
-          <w:sz w:val="28"/>
-          <w:szCs w:val="28"/>
-        </w:rPr>
-        <w:t>Java</w:t>
-      </w:r>
-      <w:proofErr w:type="spellEnd"/>
-      <w:r>
-        <w:rPr>
-          <w:rFonts w:ascii="Times New Roman" w:hAnsi="Times New Roman" w:cs="Times New Roman"/>
-          <w:bCs/>
-          <w:sz w:val="28"/>
-          <w:szCs w:val="28"/>
-        </w:rPr>
-        <w:t>, и обеспечит разработку более качественного и чистого кода.</w:t>
+      <w:r>
+        <w:rPr>
+          <w:rFonts w:ascii="Times New Roman" w:hAnsi="Times New Roman" w:cs="Times New Roman"/>
+          <w:bCs/>
+          <w:sz w:val="28"/>
+          <w:szCs w:val="28"/>
+        </w:rPr>
+        <w:t>Kotlin — современный язык программирования, который идеально подходит для разработки приложений на Android. Он более лаконичный и безопасный, чем Java, и обеспечит разработку более качественного и чистого кода.</w:t>
       </w:r>
     </w:p>
     <w:p>
@@ -13320,7 +13911,6 @@
           <w:sz w:val="28"/>
           <w:szCs w:val="28"/>
         </w:rPr>
-        <w:lastRenderedPageBreak/>
         <w:t xml:space="preserve">Android Studio легко интегрируется с </w:t>
       </w:r>
       <w:proofErr w:type="spellStart"/>
@@ -13406,6 +13996,1110 @@
           <w:szCs w:val="28"/>
         </w:rPr>
         <w:t>Android Studio поддерживает инструменты для работы с многопоточностью, что очень важно для создания отзывчивого и производительного приложения.</w:t>
+      </w:r>
+    </w:p>
+    <w:p>
+      <w:pPr>
+        <w:spacing w:after="0" w:line="360" w:lineRule="auto"/>
+        <w:jc w:val="both"/>
+        <w:rPr>
+          <w:rFonts w:ascii="Times New Roman" w:hAnsi="Times New Roman" w:cs="Times New Roman"/>
+          <w:bCs/>
+          <w:sz w:val="28"/>
+          <w:szCs w:val="28"/>
+        </w:rPr>
+      </w:pPr>
+    </w:p>
+    <w:p>
+      <w:pPr>
+        <w:pStyle w:val="a7"/>
+        <w:numPr>
+          <w:ilvl w:val="0"/>
+          <w:numId w:val="2"/>
+        </w:numPr>
+        <w:spacing w:after="0" w:line="360" w:lineRule="auto"/>
+        <w:ind w:left="0" w:firstLine="0"/>
+        <w:contextualSpacing w:val="0"/>
+        <w:jc w:val="both"/>
+        <w:outlineLvl w:val="0"/>
+        <w:rPr>
+          <w:rFonts w:ascii="Times New Roman" w:hAnsi="Times New Roman" w:cs="Times New Roman"/>
+          <w:b/>
+          <w:bCs/>
+          <w:sz w:val="28"/>
+          <w:szCs w:val="28"/>
+        </w:rPr>
+      </w:pPr>
+      <w:r>
+        <w:rPr>
+          <w:rFonts w:ascii="Times New Roman" w:hAnsi="Times New Roman" w:cs="Times New Roman"/>
+          <w:b/>
+          <w:bCs/>
+          <w:sz w:val="28"/>
+          <w:szCs w:val="28"/>
+        </w:rPr>
+        <w:t>Разработка макета приложения</w:t>
+      </w:r>
+    </w:p>
+    <w:p>
+      <w:pPr>
+        <w:spacing w:after="0" w:line="360" w:lineRule="auto"/>
+        <w:jc w:val="both"/>
+        <w:rPr>
+          <w:rFonts w:ascii="Times New Roman" w:hAnsi="Times New Roman" w:cs="Times New Roman"/>
+          <w:sz w:val="28"/>
+          <w:szCs w:val="28"/>
+        </w:rPr>
+      </w:pPr>
+      <w:r>
+        <w:rPr>
+          <w:rFonts w:ascii="Times New Roman" w:hAnsi="Times New Roman" w:cs="Times New Roman"/>
+          <w:bCs/>
+          <w:sz w:val="28"/>
+          <w:szCs w:val="28"/>
+        </w:rPr>
+        <w:t>В условиях современного цифрового рынка, успешная реализация онлайн-магазина требует создания интуитивно понятного и визуально привлекательного интерфейса.</w:t>
+      </w:r>
+      <w:r>
+        <w:rPr>
+          <w:rFonts w:ascii="Times New Roman" w:hAnsi="Times New Roman" w:cs="Times New Roman"/>
+          <w:bCs/>
+          <w:sz w:val="28"/>
+          <w:szCs w:val="28"/>
+        </w:rPr>
+        <w:t xml:space="preserve"> Исходя из этого был разработан макет для приложения онлайн-магазина </w:t>
+      </w:r>
+      <w:proofErr w:type="spellStart"/>
+      <w:r>
+        <w:rPr>
+          <w:rFonts w:ascii="Times New Roman" w:hAnsi="Times New Roman" w:cs="Times New Roman"/>
+          <w:bCs/>
+          <w:sz w:val="28"/>
+          <w:szCs w:val="28"/>
+          <w:lang w:val="en-US"/>
+        </w:rPr>
+        <w:t>Sunmul</w:t>
+      </w:r>
+      <w:proofErr w:type="spellEnd"/>
+      <w:r>
+        <w:rPr>
+          <w:rFonts w:ascii="Times New Roman" w:hAnsi="Times New Roman" w:cs="Times New Roman"/>
+          <w:bCs/>
+          <w:sz w:val="28"/>
+          <w:szCs w:val="28"/>
+        </w:rPr>
+        <w:t>. При разработке макета был</w:t>
+      </w:r>
+      <w:r>
+        <w:rPr>
+          <w:rFonts w:ascii="Times New Roman" w:hAnsi="Times New Roman" w:cs="Times New Roman"/>
+          <w:bCs/>
+          <w:sz w:val="28"/>
+          <w:szCs w:val="28"/>
+        </w:rPr>
+        <w:t>о</w:t>
+      </w:r>
+      <w:r>
+        <w:rPr>
+          <w:rFonts w:ascii="Times New Roman" w:hAnsi="Times New Roman" w:cs="Times New Roman"/>
+          <w:bCs/>
+          <w:sz w:val="28"/>
+          <w:szCs w:val="28"/>
+        </w:rPr>
+        <w:t xml:space="preserve"> создан</w:t>
+      </w:r>
+      <w:r>
+        <w:rPr>
+          <w:rFonts w:ascii="Times New Roman" w:hAnsi="Times New Roman" w:cs="Times New Roman"/>
+          <w:bCs/>
+          <w:sz w:val="28"/>
+          <w:szCs w:val="28"/>
+        </w:rPr>
+        <w:t>о следующе</w:t>
+      </w:r>
+      <w:r>
+        <w:rPr>
+          <w:rFonts w:ascii="Times New Roman" w:hAnsi="Times New Roman" w:cs="Times New Roman"/>
+          <w:bCs/>
+          <w:sz w:val="28"/>
+          <w:szCs w:val="28"/>
+        </w:rPr>
+        <w:t xml:space="preserve">е: </w:t>
+      </w:r>
+      <w:r>
+        <w:rPr>
+          <w:rFonts w:ascii="Times New Roman" w:hAnsi="Times New Roman" w:cs="Times New Roman"/>
+          <w:bCs/>
+          <w:sz w:val="28"/>
+          <w:szCs w:val="28"/>
+        </w:rPr>
+        <w:t xml:space="preserve">страница </w:t>
+      </w:r>
+      <w:r>
+        <w:rPr>
+          <w:rFonts w:ascii="Times New Roman" w:hAnsi="Times New Roman" w:cs="Times New Roman"/>
+          <w:bCs/>
+          <w:sz w:val="28"/>
+          <w:szCs w:val="28"/>
+        </w:rPr>
+        <w:t xml:space="preserve">с логотипом </w:t>
+      </w:r>
+      <w:r>
+        <w:rPr>
+          <w:rFonts w:ascii="Times New Roman" w:hAnsi="Times New Roman" w:cs="Times New Roman"/>
+          <w:bCs/>
+          <w:sz w:val="28"/>
+          <w:szCs w:val="28"/>
+        </w:rPr>
+        <w:t>онлайн-магазина</w:t>
+      </w:r>
+      <w:r>
+        <w:rPr>
+          <w:rFonts w:ascii="Times New Roman" w:hAnsi="Times New Roman" w:cs="Times New Roman"/>
+          <w:bCs/>
+          <w:sz w:val="28"/>
+          <w:szCs w:val="28"/>
+        </w:rPr>
+        <w:t xml:space="preserve">, </w:t>
+      </w:r>
+      <w:r>
+        <w:rPr>
+          <w:rFonts w:ascii="Times New Roman" w:hAnsi="Times New Roman" w:cs="Times New Roman"/>
+          <w:bCs/>
+          <w:sz w:val="28"/>
+          <w:szCs w:val="28"/>
+        </w:rPr>
+        <w:t xml:space="preserve">страницы </w:t>
+      </w:r>
+      <w:r>
+        <w:rPr>
+          <w:rFonts w:ascii="Times New Roman" w:hAnsi="Times New Roman" w:cs="Times New Roman"/>
+          <w:bCs/>
+          <w:sz w:val="28"/>
+          <w:szCs w:val="28"/>
+        </w:rPr>
+        <w:t>авторизаци</w:t>
+      </w:r>
+      <w:r>
+        <w:rPr>
+          <w:rFonts w:ascii="Times New Roman" w:hAnsi="Times New Roman" w:cs="Times New Roman"/>
+          <w:bCs/>
+          <w:sz w:val="28"/>
+          <w:szCs w:val="28"/>
+        </w:rPr>
+        <w:t>и</w:t>
+      </w:r>
+      <w:r>
+        <w:rPr>
+          <w:rFonts w:ascii="Times New Roman" w:hAnsi="Times New Roman" w:cs="Times New Roman"/>
+          <w:bCs/>
+          <w:sz w:val="28"/>
+          <w:szCs w:val="28"/>
+        </w:rPr>
+        <w:t xml:space="preserve"> и регистраци</w:t>
+      </w:r>
+      <w:r>
+        <w:rPr>
+          <w:rFonts w:ascii="Times New Roman" w:hAnsi="Times New Roman" w:cs="Times New Roman"/>
+          <w:bCs/>
+          <w:sz w:val="28"/>
+          <w:szCs w:val="28"/>
+        </w:rPr>
+        <w:t>и</w:t>
+      </w:r>
+      <w:r>
+        <w:rPr>
+          <w:rFonts w:ascii="Times New Roman" w:hAnsi="Times New Roman" w:cs="Times New Roman"/>
+          <w:bCs/>
+          <w:sz w:val="28"/>
+          <w:szCs w:val="28"/>
+        </w:rPr>
+        <w:t>, главная страница с</w:t>
+      </w:r>
+      <w:r>
+        <w:rPr>
+          <w:rFonts w:ascii="Times New Roman" w:hAnsi="Times New Roman" w:cs="Times New Roman"/>
+          <w:bCs/>
+          <w:sz w:val="28"/>
+          <w:szCs w:val="28"/>
+        </w:rPr>
+        <w:t xml:space="preserve"> товарами, страница для поиска и фильтрации товара, </w:t>
+      </w:r>
+      <w:r>
+        <w:rPr>
+          <w:rFonts w:ascii="Times New Roman" w:hAnsi="Times New Roman" w:cs="Times New Roman"/>
+          <w:bCs/>
+          <w:sz w:val="28"/>
+          <w:szCs w:val="28"/>
+        </w:rPr>
+        <w:t xml:space="preserve">страница с карточкой товара, </w:t>
+      </w:r>
+      <w:r>
+        <w:rPr>
+          <w:rFonts w:ascii="Times New Roman" w:hAnsi="Times New Roman" w:cs="Times New Roman"/>
+          <w:bCs/>
+          <w:sz w:val="28"/>
+          <w:szCs w:val="28"/>
+        </w:rPr>
+        <w:t>страницы заказов и их оформления, страницы с профилем пользователя и его редактирование, также были разработ</w:t>
+      </w:r>
+      <w:r>
+        <w:rPr>
+          <w:rFonts w:ascii="Times New Roman" w:hAnsi="Times New Roman" w:cs="Times New Roman"/>
+          <w:bCs/>
+          <w:sz w:val="28"/>
+          <w:szCs w:val="28"/>
+        </w:rPr>
+        <w:t>аны страницы с историей покупок и корзиной, страницы для просмотра и добавления отз</w:t>
+      </w:r>
+      <w:r>
+        <w:rPr>
+          <w:rFonts w:ascii="Times New Roman" w:hAnsi="Times New Roman" w:cs="Times New Roman"/>
+          <w:bCs/>
+          <w:sz w:val="28"/>
+          <w:szCs w:val="28"/>
+        </w:rPr>
+        <w:t>ывов, и страницы для определения адреса доставки на Яндекс картах</w:t>
+      </w:r>
+      <w:r>
+        <w:rPr>
+          <w:rFonts w:ascii="Times New Roman" w:hAnsi="Times New Roman" w:cs="Times New Roman"/>
+          <w:bCs/>
+          <w:sz w:val="28"/>
+          <w:szCs w:val="28"/>
+        </w:rPr>
+        <w:t xml:space="preserve">. </w:t>
+      </w:r>
+      <w:r>
+        <w:rPr>
+          <w:rFonts w:ascii="Times New Roman" w:hAnsi="Times New Roman" w:cs="Times New Roman"/>
+          <w:sz w:val="28"/>
+          <w:szCs w:val="28"/>
+        </w:rPr>
+        <w:t>Ниже представлены рисунки (№5</w:t>
+      </w:r>
+      <w:r>
+        <w:rPr>
+          <w:rFonts w:ascii="Times New Roman" w:hAnsi="Times New Roman" w:cs="Times New Roman"/>
+          <w:sz w:val="28"/>
+          <w:szCs w:val="28"/>
+        </w:rPr>
+        <w:t xml:space="preserve"> – </w:t>
+      </w:r>
+      <w:r>
+        <w:rPr>
+          <w:rFonts w:ascii="Times New Roman" w:hAnsi="Times New Roman" w:cs="Times New Roman"/>
+          <w:sz w:val="28"/>
+          <w:szCs w:val="28"/>
+        </w:rPr>
+        <w:t>№</w:t>
+      </w:r>
+      <w:r>
+        <w:rPr>
+          <w:rFonts w:ascii="Times New Roman" w:hAnsi="Times New Roman" w:cs="Times New Roman"/>
+          <w:sz w:val="28"/>
+          <w:szCs w:val="28"/>
+        </w:rPr>
+        <w:t>10</w:t>
+      </w:r>
+      <w:r>
+        <w:rPr>
+          <w:rFonts w:ascii="Times New Roman" w:hAnsi="Times New Roman" w:cs="Times New Roman"/>
+          <w:sz w:val="28"/>
+          <w:szCs w:val="28"/>
+        </w:rPr>
+        <w:t>)</w:t>
+      </w:r>
+      <w:r>
+        <w:rPr>
+          <w:rFonts w:ascii="Times New Roman" w:hAnsi="Times New Roman" w:cs="Times New Roman"/>
+          <w:sz w:val="28"/>
+          <w:szCs w:val="28"/>
+        </w:rPr>
+        <w:t xml:space="preserve"> со всеми страницами макета приложения.</w:t>
+      </w:r>
+    </w:p>
+    <w:p>
+      <w:pPr>
+        <w:spacing w:after="0" w:line="360" w:lineRule="auto"/>
+        <w:jc w:val="center"/>
+        <w:rPr>
+          <w:rFonts w:ascii="Times New Roman" w:hAnsi="Times New Roman" w:cs="Times New Roman"/>
+          <w:bCs/>
+          <w:sz w:val="28"/>
+          <w:szCs w:val="28"/>
+        </w:rPr>
+      </w:pPr>
+      <w:bookmarkStart w:id="16" w:name="_GoBack"/>
+      <w:bookmarkEnd w:id="16"/>
+      <w:r>
+        <w:rPr>
+          <w:rFonts w:ascii="Times New Roman" w:hAnsi="Times New Roman" w:cs="Times New Roman"/>
+          <w:sz w:val="28"/>
+          <w:szCs w:val="28"/>
+        </w:rPr>
+        <w:br w:type="page"/>
+      </w:r>
+      <w:r>
+        <w:rPr>
+          <w:noProof/>
+          <w:lang w:eastAsia="ru-RU"/>
+        </w:rPr>
+        <w:lastRenderedPageBreak/>
+        <w:drawing>
+          <wp:anchor distT="0" distB="0" distL="114300" distR="114300" simplePos="0" relativeHeight="251663360" behindDoc="0" locked="0" layoutInCell="1" allowOverlap="1" wp14:anchorId="3DDDAF27" wp14:editId="7A352620">
+            <wp:simplePos x="0" y="0"/>
+            <wp:positionH relativeFrom="margin">
+              <wp:posOffset>-1270</wp:posOffset>
+            </wp:positionH>
+            <wp:positionV relativeFrom="paragraph">
+              <wp:posOffset>4432935</wp:posOffset>
+            </wp:positionV>
+            <wp:extent cx="5940425" cy="3133090"/>
+            <wp:effectExtent l="0" t="0" r="3175" b="0"/>
+            <wp:wrapTopAndBottom/>
+            <wp:docPr id="4" name="Рисунок 4"/>
+            <wp:cNvGraphicFramePr>
+              <a:graphicFrameLocks xmlns:a="http://schemas.openxmlformats.org/drawingml/2006/main" noChangeAspect="1"/>
+            </wp:cNvGraphicFramePr>
+            <a:graphic xmlns:a="http://schemas.openxmlformats.org/drawingml/2006/main">
+              <a:graphicData uri="http://schemas.openxmlformats.org/drawingml/2006/picture">
+                <pic:pic xmlns:pic="http://schemas.openxmlformats.org/drawingml/2006/picture">
+                  <pic:nvPicPr>
+                    <pic:cNvPr id="1" name=""/>
+                    <pic:cNvPicPr/>
+                  </pic:nvPicPr>
+                  <pic:blipFill>
+                    <a:blip r:embed="rId9">
+                      <a:extLst>
+                        <a:ext uri="{28A0092B-C50C-407E-A947-70E740481C1C}">
+                          <a14:useLocalDpi xmlns:a14="http://schemas.microsoft.com/office/drawing/2010/main" val="0"/>
+                        </a:ext>
+                      </a:extLst>
+                    </a:blip>
+                    <a:stretch>
+                      <a:fillRect/>
+                    </a:stretch>
+                  </pic:blipFill>
+                  <pic:spPr>
+                    <a:xfrm>
+                      <a:off x="0" y="0"/>
+                      <a:ext cx="5940425" cy="3133090"/>
+                    </a:xfrm>
+                    <a:prstGeom prst="rect">
+                      <a:avLst/>
+                    </a:prstGeom>
+                  </pic:spPr>
+                </pic:pic>
+              </a:graphicData>
+            </a:graphic>
+          </wp:anchor>
+        </w:drawing>
+      </w:r>
+      <w:r>
+        <w:rPr>
+          <w:noProof/>
+          <w:lang w:eastAsia="ru-RU"/>
+        </w:rPr>
+        <w:drawing>
+          <wp:anchor distT="0" distB="0" distL="114300" distR="114300" simplePos="0" relativeHeight="251662336" behindDoc="0" locked="0" layoutInCell="1" allowOverlap="1" wp14:anchorId="7209BC8A" wp14:editId="0F2FE738">
+            <wp:simplePos x="0" y="0"/>
+            <wp:positionH relativeFrom="margin">
+              <wp:align>center</wp:align>
+            </wp:positionH>
+            <wp:positionV relativeFrom="paragraph">
+              <wp:posOffset>0</wp:posOffset>
+            </wp:positionV>
+            <wp:extent cx="5940425" cy="4185920"/>
+            <wp:effectExtent l="0" t="0" r="3175" b="5080"/>
+            <wp:wrapTopAndBottom/>
+            <wp:docPr id="1" name="Рисунок 1"/>
+            <wp:cNvGraphicFramePr>
+              <a:graphicFrameLocks xmlns:a="http://schemas.openxmlformats.org/drawingml/2006/main" noChangeAspect="1"/>
+            </wp:cNvGraphicFramePr>
+            <a:graphic xmlns:a="http://schemas.openxmlformats.org/drawingml/2006/main">
+              <a:graphicData uri="http://schemas.openxmlformats.org/drawingml/2006/picture">
+                <pic:pic xmlns:pic="http://schemas.openxmlformats.org/drawingml/2006/picture">
+                  <pic:nvPicPr>
+                    <pic:cNvPr id="1" name=""/>
+                    <pic:cNvPicPr/>
+                  </pic:nvPicPr>
+                  <pic:blipFill>
+                    <a:blip r:embed="rId10">
+                      <a:extLst>
+                        <a:ext uri="{28A0092B-C50C-407E-A947-70E740481C1C}">
+                          <a14:useLocalDpi xmlns:a14="http://schemas.microsoft.com/office/drawing/2010/main" val="0"/>
+                        </a:ext>
+                      </a:extLst>
+                    </a:blip>
+                    <a:stretch>
+                      <a:fillRect/>
+                    </a:stretch>
+                  </pic:blipFill>
+                  <pic:spPr>
+                    <a:xfrm>
+                      <a:off x="0" y="0"/>
+                      <a:ext cx="5940425" cy="4185920"/>
+                    </a:xfrm>
+                    <a:prstGeom prst="rect">
+                      <a:avLst/>
+                    </a:prstGeom>
+                  </pic:spPr>
+                </pic:pic>
+              </a:graphicData>
+            </a:graphic>
+          </wp:anchor>
+        </w:drawing>
+      </w:r>
+      <w:r>
+        <w:rPr>
+          <w:rFonts w:ascii="Times New Roman" w:hAnsi="Times New Roman" w:cs="Times New Roman"/>
+          <w:bCs/>
+          <w:sz w:val="28"/>
+          <w:szCs w:val="28"/>
+        </w:rPr>
+        <w:t>Рисунок№</w:t>
+      </w:r>
+      <w:r>
+        <w:rPr>
+          <w:rFonts w:ascii="Times New Roman" w:hAnsi="Times New Roman" w:cs="Times New Roman"/>
+          <w:bCs/>
+          <w:sz w:val="28"/>
+          <w:szCs w:val="28"/>
+        </w:rPr>
+        <w:t>5</w:t>
+      </w:r>
+      <w:r>
+        <w:rPr>
+          <w:rFonts w:ascii="Times New Roman" w:hAnsi="Times New Roman" w:cs="Times New Roman"/>
+          <w:bCs/>
+          <w:sz w:val="28"/>
+          <w:szCs w:val="28"/>
+        </w:rPr>
+        <w:t xml:space="preserve"> – </w:t>
+      </w:r>
+      <w:r>
+        <w:rPr>
+          <w:rFonts w:ascii="Times New Roman" w:hAnsi="Times New Roman" w:cs="Times New Roman"/>
+          <w:bCs/>
+          <w:sz w:val="28"/>
+          <w:szCs w:val="28"/>
+        </w:rPr>
+        <w:t>Страницы с логотипом, авторизацией и регистрацией</w:t>
+      </w:r>
+    </w:p>
+    <w:p>
+      <w:pPr>
+        <w:spacing w:after="0" w:line="360" w:lineRule="auto"/>
+        <w:jc w:val="center"/>
+        <w:rPr>
+          <w:rFonts w:ascii="Times New Roman" w:hAnsi="Times New Roman" w:cs="Times New Roman"/>
+          <w:bCs/>
+          <w:sz w:val="28"/>
+          <w:szCs w:val="28"/>
+        </w:rPr>
+      </w:pPr>
+      <w:r>
+        <w:rPr>
+          <w:rFonts w:ascii="Times New Roman" w:hAnsi="Times New Roman" w:cs="Times New Roman"/>
+          <w:bCs/>
+          <w:sz w:val="28"/>
+          <w:szCs w:val="28"/>
+        </w:rPr>
+        <w:t>Рисунок№</w:t>
+      </w:r>
+      <w:r>
+        <w:rPr>
+          <w:rFonts w:ascii="Times New Roman" w:hAnsi="Times New Roman" w:cs="Times New Roman"/>
+          <w:bCs/>
+          <w:sz w:val="28"/>
+          <w:szCs w:val="28"/>
+        </w:rPr>
+        <w:t>6</w:t>
+      </w:r>
+      <w:r>
+        <w:rPr>
+          <w:rFonts w:ascii="Times New Roman" w:hAnsi="Times New Roman" w:cs="Times New Roman"/>
+          <w:bCs/>
+          <w:sz w:val="28"/>
+          <w:szCs w:val="28"/>
+        </w:rPr>
+        <w:t xml:space="preserve"> – </w:t>
+      </w:r>
+      <w:r>
+        <w:rPr>
+          <w:rFonts w:ascii="Times New Roman" w:hAnsi="Times New Roman" w:cs="Times New Roman"/>
+          <w:bCs/>
+          <w:sz w:val="28"/>
+          <w:szCs w:val="28"/>
+        </w:rPr>
+        <w:t xml:space="preserve">Страницы с </w:t>
+      </w:r>
+      <w:r>
+        <w:rPr>
+          <w:rFonts w:ascii="Times New Roman" w:hAnsi="Times New Roman" w:cs="Times New Roman"/>
+          <w:bCs/>
+          <w:sz w:val="28"/>
+          <w:szCs w:val="28"/>
+        </w:rPr>
+        <w:t>товарами</w:t>
+      </w:r>
+      <w:r>
+        <w:rPr>
+          <w:rFonts w:ascii="Times New Roman" w:hAnsi="Times New Roman" w:cs="Times New Roman"/>
+          <w:bCs/>
+          <w:sz w:val="28"/>
+          <w:szCs w:val="28"/>
+        </w:rPr>
+        <w:t xml:space="preserve">, </w:t>
+      </w:r>
+      <w:r>
+        <w:rPr>
+          <w:rFonts w:ascii="Times New Roman" w:hAnsi="Times New Roman" w:cs="Times New Roman"/>
+          <w:bCs/>
+          <w:sz w:val="28"/>
+          <w:szCs w:val="28"/>
+        </w:rPr>
+        <w:t>поиском</w:t>
+      </w:r>
+      <w:r>
+        <w:rPr>
+          <w:rFonts w:ascii="Times New Roman" w:hAnsi="Times New Roman" w:cs="Times New Roman"/>
+          <w:bCs/>
+          <w:sz w:val="28"/>
+          <w:szCs w:val="28"/>
+        </w:rPr>
+        <w:t xml:space="preserve"> и </w:t>
+      </w:r>
+      <w:r>
+        <w:rPr>
+          <w:rFonts w:ascii="Times New Roman" w:hAnsi="Times New Roman" w:cs="Times New Roman"/>
+          <w:bCs/>
+          <w:sz w:val="28"/>
+          <w:szCs w:val="28"/>
+        </w:rPr>
+        <w:t>фильтрацией</w:t>
+      </w:r>
+    </w:p>
+    <w:p>
+      <w:pPr>
+        <w:rPr>
+          <w:rFonts w:ascii="Times New Roman" w:hAnsi="Times New Roman" w:cs="Times New Roman"/>
+          <w:bCs/>
+          <w:sz w:val="28"/>
+          <w:szCs w:val="28"/>
+        </w:rPr>
+      </w:pPr>
+      <w:r>
+        <w:rPr>
+          <w:rFonts w:ascii="Times New Roman" w:hAnsi="Times New Roman" w:cs="Times New Roman"/>
+          <w:bCs/>
+          <w:sz w:val="28"/>
+          <w:szCs w:val="28"/>
+        </w:rPr>
+        <w:br w:type="page"/>
+      </w:r>
+    </w:p>
+    <w:p>
+      <w:pPr>
+        <w:spacing w:after="0" w:line="360" w:lineRule="auto"/>
+        <w:jc w:val="center"/>
+        <w:rPr>
+          <w:rFonts w:ascii="Times New Roman" w:hAnsi="Times New Roman" w:cs="Times New Roman"/>
+          <w:bCs/>
+          <w:sz w:val="28"/>
+          <w:szCs w:val="28"/>
+        </w:rPr>
+      </w:pPr>
+      <w:r>
+        <w:rPr>
+          <w:noProof/>
+          <w:lang w:eastAsia="ru-RU"/>
+        </w:rPr>
+        <w:lastRenderedPageBreak/>
+        <w:drawing>
+          <wp:anchor distT="0" distB="0" distL="114300" distR="114300" simplePos="0" relativeHeight="251665408" behindDoc="0" locked="0" layoutInCell="1" allowOverlap="1" wp14:anchorId="4FCD8098" wp14:editId="5C7996C4">
+            <wp:simplePos x="0" y="0"/>
+            <wp:positionH relativeFrom="margin">
+              <wp:align>center</wp:align>
+            </wp:positionH>
+            <wp:positionV relativeFrom="paragraph">
+              <wp:posOffset>4471035</wp:posOffset>
+            </wp:positionV>
+            <wp:extent cx="5940425" cy="3143250"/>
+            <wp:effectExtent l="0" t="0" r="3175" b="0"/>
+            <wp:wrapTopAndBottom/>
+            <wp:docPr id="6" name="Рисунок 6"/>
+            <wp:cNvGraphicFramePr>
+              <a:graphicFrameLocks xmlns:a="http://schemas.openxmlformats.org/drawingml/2006/main" noChangeAspect="1"/>
+            </wp:cNvGraphicFramePr>
+            <a:graphic xmlns:a="http://schemas.openxmlformats.org/drawingml/2006/main">
+              <a:graphicData uri="http://schemas.openxmlformats.org/drawingml/2006/picture">
+                <pic:pic xmlns:pic="http://schemas.openxmlformats.org/drawingml/2006/picture">
+                  <pic:nvPicPr>
+                    <pic:cNvPr id="1" name=""/>
+                    <pic:cNvPicPr/>
+                  </pic:nvPicPr>
+                  <pic:blipFill>
+                    <a:blip r:embed="rId11">
+                      <a:extLst>
+                        <a:ext uri="{28A0092B-C50C-407E-A947-70E740481C1C}">
+                          <a14:useLocalDpi xmlns:a14="http://schemas.microsoft.com/office/drawing/2010/main" val="0"/>
+                        </a:ext>
+                      </a:extLst>
+                    </a:blip>
+                    <a:stretch>
+                      <a:fillRect/>
+                    </a:stretch>
+                  </pic:blipFill>
+                  <pic:spPr>
+                    <a:xfrm>
+                      <a:off x="0" y="0"/>
+                      <a:ext cx="5940425" cy="3143250"/>
+                    </a:xfrm>
+                    <a:prstGeom prst="rect">
+                      <a:avLst/>
+                    </a:prstGeom>
+                  </pic:spPr>
+                </pic:pic>
+              </a:graphicData>
+            </a:graphic>
+          </wp:anchor>
+        </w:drawing>
+      </w:r>
+      <w:r>
+        <w:rPr>
+          <w:noProof/>
+          <w:lang w:eastAsia="ru-RU"/>
+        </w:rPr>
+        <w:drawing>
+          <wp:anchor distT="0" distB="0" distL="114300" distR="114300" simplePos="0" relativeHeight="251664384" behindDoc="0" locked="0" layoutInCell="1" allowOverlap="1" wp14:anchorId="0A0C1EC0" wp14:editId="4475CAA1">
+            <wp:simplePos x="0" y="0"/>
+            <wp:positionH relativeFrom="margin">
+              <wp:align>center</wp:align>
+            </wp:positionH>
+            <wp:positionV relativeFrom="paragraph">
+              <wp:posOffset>0</wp:posOffset>
+            </wp:positionV>
+            <wp:extent cx="5940425" cy="4165600"/>
+            <wp:effectExtent l="0" t="0" r="3175" b="6350"/>
+            <wp:wrapTopAndBottom/>
+            <wp:docPr id="5" name="Рисунок 5"/>
+            <wp:cNvGraphicFramePr>
+              <a:graphicFrameLocks xmlns:a="http://schemas.openxmlformats.org/drawingml/2006/main" noChangeAspect="1"/>
+            </wp:cNvGraphicFramePr>
+            <a:graphic xmlns:a="http://schemas.openxmlformats.org/drawingml/2006/main">
+              <a:graphicData uri="http://schemas.openxmlformats.org/drawingml/2006/picture">
+                <pic:pic xmlns:pic="http://schemas.openxmlformats.org/drawingml/2006/picture">
+                  <pic:nvPicPr>
+                    <pic:cNvPr id="1" name=""/>
+                    <pic:cNvPicPr/>
+                  </pic:nvPicPr>
+                  <pic:blipFill>
+                    <a:blip r:embed="rId12">
+                      <a:extLst>
+                        <a:ext uri="{28A0092B-C50C-407E-A947-70E740481C1C}">
+                          <a14:useLocalDpi xmlns:a14="http://schemas.microsoft.com/office/drawing/2010/main" val="0"/>
+                        </a:ext>
+                      </a:extLst>
+                    </a:blip>
+                    <a:stretch>
+                      <a:fillRect/>
+                    </a:stretch>
+                  </pic:blipFill>
+                  <pic:spPr>
+                    <a:xfrm>
+                      <a:off x="0" y="0"/>
+                      <a:ext cx="5940425" cy="4165600"/>
+                    </a:xfrm>
+                    <a:prstGeom prst="rect">
+                      <a:avLst/>
+                    </a:prstGeom>
+                  </pic:spPr>
+                </pic:pic>
+              </a:graphicData>
+            </a:graphic>
+          </wp:anchor>
+        </w:drawing>
+      </w:r>
+      <w:r>
+        <w:rPr>
+          <w:rFonts w:ascii="Times New Roman" w:hAnsi="Times New Roman" w:cs="Times New Roman"/>
+          <w:bCs/>
+          <w:sz w:val="28"/>
+          <w:szCs w:val="28"/>
+        </w:rPr>
+        <w:t>Рисунок№</w:t>
+      </w:r>
+      <w:r>
+        <w:rPr>
+          <w:rFonts w:ascii="Times New Roman" w:hAnsi="Times New Roman" w:cs="Times New Roman"/>
+          <w:bCs/>
+          <w:sz w:val="28"/>
+          <w:szCs w:val="28"/>
+        </w:rPr>
+        <w:t>7</w:t>
+      </w:r>
+      <w:r>
+        <w:rPr>
+          <w:rFonts w:ascii="Times New Roman" w:hAnsi="Times New Roman" w:cs="Times New Roman"/>
+          <w:bCs/>
+          <w:sz w:val="28"/>
+          <w:szCs w:val="28"/>
+        </w:rPr>
+        <w:t xml:space="preserve"> – </w:t>
+      </w:r>
+      <w:r>
+        <w:rPr>
+          <w:rFonts w:ascii="Times New Roman" w:hAnsi="Times New Roman" w:cs="Times New Roman"/>
+          <w:bCs/>
+          <w:sz w:val="28"/>
+          <w:szCs w:val="28"/>
+        </w:rPr>
+        <w:t xml:space="preserve">Страницы с </w:t>
+      </w:r>
+      <w:r>
+        <w:rPr>
+          <w:rFonts w:ascii="Times New Roman" w:hAnsi="Times New Roman" w:cs="Times New Roman"/>
+          <w:bCs/>
+          <w:sz w:val="28"/>
+          <w:szCs w:val="28"/>
+        </w:rPr>
+        <w:t>карточкой товара</w:t>
+      </w:r>
+      <w:r>
+        <w:rPr>
+          <w:rFonts w:ascii="Times New Roman" w:hAnsi="Times New Roman" w:cs="Times New Roman"/>
+          <w:bCs/>
+          <w:sz w:val="28"/>
+          <w:szCs w:val="28"/>
+        </w:rPr>
+        <w:t xml:space="preserve">, </w:t>
+      </w:r>
+      <w:r>
+        <w:rPr>
+          <w:rFonts w:ascii="Times New Roman" w:hAnsi="Times New Roman" w:cs="Times New Roman"/>
+          <w:bCs/>
+          <w:sz w:val="28"/>
+          <w:szCs w:val="28"/>
+        </w:rPr>
+        <w:t>заказами</w:t>
+      </w:r>
+      <w:r>
+        <w:rPr>
+          <w:rFonts w:ascii="Times New Roman" w:hAnsi="Times New Roman" w:cs="Times New Roman"/>
+          <w:bCs/>
+          <w:sz w:val="28"/>
+          <w:szCs w:val="28"/>
+        </w:rPr>
+        <w:t xml:space="preserve"> и </w:t>
+      </w:r>
+      <w:r>
+        <w:rPr>
+          <w:rFonts w:ascii="Times New Roman" w:hAnsi="Times New Roman" w:cs="Times New Roman"/>
+          <w:bCs/>
+          <w:sz w:val="28"/>
+          <w:szCs w:val="28"/>
+        </w:rPr>
+        <w:t>их оформлением</w:t>
+      </w:r>
+    </w:p>
+    <w:p>
+      <w:pPr>
+        <w:spacing w:after="0" w:line="360" w:lineRule="auto"/>
+        <w:jc w:val="center"/>
+        <w:rPr>
+          <w:rFonts w:ascii="Times New Roman" w:hAnsi="Times New Roman" w:cs="Times New Roman"/>
+          <w:bCs/>
+          <w:sz w:val="28"/>
+          <w:szCs w:val="28"/>
+        </w:rPr>
+      </w:pPr>
+      <w:r>
+        <w:rPr>
+          <w:rFonts w:ascii="Times New Roman" w:hAnsi="Times New Roman" w:cs="Times New Roman"/>
+          <w:bCs/>
+          <w:sz w:val="28"/>
+          <w:szCs w:val="28"/>
+        </w:rPr>
+        <w:t>Рисунок№</w:t>
+      </w:r>
+      <w:r>
+        <w:rPr>
+          <w:rFonts w:ascii="Times New Roman" w:hAnsi="Times New Roman" w:cs="Times New Roman"/>
+          <w:bCs/>
+          <w:sz w:val="28"/>
+          <w:szCs w:val="28"/>
+        </w:rPr>
+        <w:t>8</w:t>
+      </w:r>
+      <w:r>
+        <w:rPr>
+          <w:rFonts w:ascii="Times New Roman" w:hAnsi="Times New Roman" w:cs="Times New Roman"/>
+          <w:bCs/>
+          <w:sz w:val="28"/>
+          <w:szCs w:val="28"/>
+        </w:rPr>
+        <w:t xml:space="preserve"> – Страницы с </w:t>
+      </w:r>
+      <w:r>
+        <w:rPr>
+          <w:rFonts w:ascii="Times New Roman" w:hAnsi="Times New Roman" w:cs="Times New Roman"/>
+          <w:bCs/>
+          <w:sz w:val="28"/>
+          <w:szCs w:val="28"/>
+        </w:rPr>
+        <w:t>Яндекс картами</w:t>
+      </w:r>
+      <w:r>
+        <w:rPr>
+          <w:rFonts w:ascii="Times New Roman" w:hAnsi="Times New Roman" w:cs="Times New Roman"/>
+          <w:bCs/>
+          <w:sz w:val="28"/>
+          <w:szCs w:val="28"/>
+        </w:rPr>
+        <w:t xml:space="preserve">, </w:t>
+      </w:r>
+      <w:r>
+        <w:rPr>
+          <w:rFonts w:ascii="Times New Roman" w:hAnsi="Times New Roman" w:cs="Times New Roman"/>
+          <w:bCs/>
+          <w:sz w:val="28"/>
+          <w:szCs w:val="28"/>
+        </w:rPr>
+        <w:t>отзывами и их добавлением</w:t>
+      </w:r>
+    </w:p>
+    <w:p>
+      <w:pPr>
+        <w:rPr>
+          <w:rFonts w:ascii="Times New Roman" w:hAnsi="Times New Roman" w:cs="Times New Roman"/>
+          <w:bCs/>
+          <w:sz w:val="28"/>
+          <w:szCs w:val="28"/>
+        </w:rPr>
+      </w:pPr>
+      <w:r>
+        <w:rPr>
+          <w:rFonts w:ascii="Times New Roman" w:hAnsi="Times New Roman" w:cs="Times New Roman"/>
+          <w:bCs/>
+          <w:sz w:val="28"/>
+          <w:szCs w:val="28"/>
+        </w:rPr>
+        <w:br w:type="page"/>
+      </w:r>
+    </w:p>
+    <w:p>
+      <w:pPr>
+        <w:spacing w:after="0" w:line="360" w:lineRule="auto"/>
+        <w:jc w:val="center"/>
+        <w:rPr>
+          <w:rFonts w:ascii="Times New Roman" w:hAnsi="Times New Roman" w:cs="Times New Roman"/>
+          <w:bCs/>
+          <w:sz w:val="28"/>
+          <w:szCs w:val="28"/>
+        </w:rPr>
+      </w:pPr>
+      <w:r>
+        <w:rPr>
+          <w:noProof/>
+          <w:lang w:eastAsia="ru-RU"/>
+        </w:rPr>
+        <w:lastRenderedPageBreak/>
+        <w:drawing>
+          <wp:anchor distT="0" distB="0" distL="114300" distR="114300" simplePos="0" relativeHeight="251666432" behindDoc="0" locked="0" layoutInCell="1" allowOverlap="1" wp14:anchorId="6F76F8EB" wp14:editId="6C6F45A5">
+            <wp:simplePos x="0" y="0"/>
+            <wp:positionH relativeFrom="margin">
+              <wp:align>center</wp:align>
+            </wp:positionH>
+            <wp:positionV relativeFrom="paragraph">
+              <wp:posOffset>0</wp:posOffset>
+            </wp:positionV>
+            <wp:extent cx="5940425" cy="3120390"/>
+            <wp:effectExtent l="0" t="0" r="3175" b="3810"/>
+            <wp:wrapTopAndBottom/>
+            <wp:docPr id="8" name="Рисунок 8"/>
+            <wp:cNvGraphicFramePr>
+              <a:graphicFrameLocks xmlns:a="http://schemas.openxmlformats.org/drawingml/2006/main" noChangeAspect="1"/>
+            </wp:cNvGraphicFramePr>
+            <a:graphic xmlns:a="http://schemas.openxmlformats.org/drawingml/2006/main">
+              <a:graphicData uri="http://schemas.openxmlformats.org/drawingml/2006/picture">
+                <pic:pic xmlns:pic="http://schemas.openxmlformats.org/drawingml/2006/picture">
+                  <pic:nvPicPr>
+                    <pic:cNvPr id="1" name=""/>
+                    <pic:cNvPicPr/>
+                  </pic:nvPicPr>
+                  <pic:blipFill>
+                    <a:blip r:embed="rId13">
+                      <a:extLst>
+                        <a:ext uri="{28A0092B-C50C-407E-A947-70E740481C1C}">
+                          <a14:useLocalDpi xmlns:a14="http://schemas.microsoft.com/office/drawing/2010/main" val="0"/>
+                        </a:ext>
+                      </a:extLst>
+                    </a:blip>
+                    <a:stretch>
+                      <a:fillRect/>
+                    </a:stretch>
+                  </pic:blipFill>
+                  <pic:spPr>
+                    <a:xfrm>
+                      <a:off x="0" y="0"/>
+                      <a:ext cx="5940425" cy="3120390"/>
+                    </a:xfrm>
+                    <a:prstGeom prst="rect">
+                      <a:avLst/>
+                    </a:prstGeom>
+                  </pic:spPr>
+                </pic:pic>
+              </a:graphicData>
+            </a:graphic>
+          </wp:anchor>
+        </w:drawing>
+      </w:r>
+      <w:r>
+        <w:rPr>
+          <w:rFonts w:ascii="Times New Roman" w:hAnsi="Times New Roman" w:cs="Times New Roman"/>
+          <w:bCs/>
+          <w:sz w:val="28"/>
+          <w:szCs w:val="28"/>
+        </w:rPr>
+        <w:t>Рисунок№</w:t>
+      </w:r>
+      <w:r>
+        <w:rPr>
+          <w:rFonts w:ascii="Times New Roman" w:hAnsi="Times New Roman" w:cs="Times New Roman"/>
+          <w:bCs/>
+          <w:sz w:val="28"/>
+          <w:szCs w:val="28"/>
+        </w:rPr>
+        <w:t>9</w:t>
+      </w:r>
+      <w:r>
+        <w:rPr>
+          <w:rFonts w:ascii="Times New Roman" w:hAnsi="Times New Roman" w:cs="Times New Roman"/>
+          <w:bCs/>
+          <w:sz w:val="28"/>
+          <w:szCs w:val="28"/>
+        </w:rPr>
+        <w:t xml:space="preserve"> – Страницы с </w:t>
+      </w:r>
+      <w:r>
+        <w:rPr>
+          <w:rFonts w:ascii="Times New Roman" w:hAnsi="Times New Roman" w:cs="Times New Roman"/>
+          <w:bCs/>
+          <w:sz w:val="28"/>
+          <w:szCs w:val="28"/>
+        </w:rPr>
+        <w:t>корзиной и историей покупок</w:t>
+      </w:r>
+    </w:p>
+    <w:p>
+      <w:pPr>
+        <w:jc w:val="center"/>
+        <w:rPr>
+          <w:rFonts w:ascii="Times New Roman" w:hAnsi="Times New Roman" w:cs="Times New Roman"/>
+          <w:bCs/>
+          <w:sz w:val="28"/>
+          <w:szCs w:val="28"/>
+        </w:rPr>
+      </w:pPr>
+      <w:r>
+        <w:rPr>
+          <w:rFonts w:ascii="Times New Roman" w:hAnsi="Times New Roman" w:cs="Times New Roman"/>
+          <w:bCs/>
+          <w:sz w:val="28"/>
+          <w:szCs w:val="28"/>
+        </w:rPr>
+        <w:t>Рисунок№</w:t>
+      </w:r>
+      <w:r>
+        <w:rPr>
+          <w:rFonts w:ascii="Times New Roman" w:hAnsi="Times New Roman" w:cs="Times New Roman"/>
+          <w:bCs/>
+          <w:sz w:val="28"/>
+          <w:szCs w:val="28"/>
+        </w:rPr>
+        <w:t>10</w:t>
+      </w:r>
+      <w:r>
+        <w:rPr>
+          <w:rFonts w:ascii="Times New Roman" w:hAnsi="Times New Roman" w:cs="Times New Roman"/>
+          <w:bCs/>
+          <w:sz w:val="28"/>
+          <w:szCs w:val="28"/>
+        </w:rPr>
+        <w:t xml:space="preserve"> – Страницы с </w:t>
+      </w:r>
+      <w:r>
+        <w:rPr>
+          <w:rFonts w:ascii="Times New Roman" w:hAnsi="Times New Roman" w:cs="Times New Roman"/>
+          <w:bCs/>
+          <w:sz w:val="28"/>
+          <w:szCs w:val="28"/>
+        </w:rPr>
+        <w:t>профиля и его редактирования</w:t>
+      </w:r>
+      <w:r>
+        <w:rPr>
+          <w:noProof/>
+          <w:lang w:eastAsia="ru-RU"/>
+        </w:rPr>
+        <w:t xml:space="preserve"> </w:t>
+      </w:r>
+      <w:r>
+        <w:rPr>
+          <w:noProof/>
+          <w:lang w:eastAsia="ru-RU"/>
+        </w:rPr>
+        <w:drawing>
+          <wp:anchor distT="0" distB="0" distL="114300" distR="114300" simplePos="0" relativeHeight="251667456" behindDoc="0" locked="0" layoutInCell="1" allowOverlap="1" wp14:anchorId="59968965" wp14:editId="766DB905">
+            <wp:simplePos x="0" y="0"/>
+            <wp:positionH relativeFrom="margin">
+              <wp:align>center</wp:align>
+            </wp:positionH>
+            <wp:positionV relativeFrom="paragraph">
+              <wp:posOffset>1905</wp:posOffset>
+            </wp:positionV>
+            <wp:extent cx="5191125" cy="5467350"/>
+            <wp:effectExtent l="0" t="0" r="9525" b="0"/>
+            <wp:wrapTopAndBottom/>
+            <wp:docPr id="10" name="Рисунок 10"/>
+            <wp:cNvGraphicFramePr>
+              <a:graphicFrameLocks xmlns:a="http://schemas.openxmlformats.org/drawingml/2006/main" noChangeAspect="1"/>
+            </wp:cNvGraphicFramePr>
+            <a:graphic xmlns:a="http://schemas.openxmlformats.org/drawingml/2006/main">
+              <a:graphicData uri="http://schemas.openxmlformats.org/drawingml/2006/picture">
+                <pic:pic xmlns:pic="http://schemas.openxmlformats.org/drawingml/2006/picture">
+                  <pic:nvPicPr>
+                    <pic:cNvPr id="1" name=""/>
+                    <pic:cNvPicPr/>
+                  </pic:nvPicPr>
+                  <pic:blipFill>
+                    <a:blip r:embed="rId14">
+                      <a:extLst>
+                        <a:ext uri="{28A0092B-C50C-407E-A947-70E740481C1C}">
+                          <a14:useLocalDpi xmlns:a14="http://schemas.microsoft.com/office/drawing/2010/main" val="0"/>
+                        </a:ext>
+                      </a:extLst>
+                    </a:blip>
+                    <a:stretch>
+                      <a:fillRect/>
+                    </a:stretch>
+                  </pic:blipFill>
+                  <pic:spPr>
+                    <a:xfrm>
+                      <a:off x="0" y="0"/>
+                      <a:ext cx="5191125" cy="5467350"/>
+                    </a:xfrm>
+                    <a:prstGeom prst="rect">
+                      <a:avLst/>
+                    </a:prstGeom>
+                  </pic:spPr>
+                </pic:pic>
+              </a:graphicData>
+            </a:graphic>
+          </wp:anchor>
+        </w:drawing>
       </w:r>
     </w:p>
     <w:sectPr>
@@ -17963,7 +19657,7 @@
   <w:style w:type="paragraph" w:default="1" w:styleId="a">
     <w:name w:val="Normal"/>
     <w:qFormat/>
-    <w:rsid w:val="008E44FC"/>
+    <w:rsid w:val="00EE7DA3"/>
   </w:style>
   <w:style w:type="paragraph" w:styleId="1">
     <w:name w:val="heading 1"/>

</xml_diff>

<commit_message>
little update ER-diagram into the report
</commit_message>
<xml_diff>
--- a/Отчёт_Разработка мобильного приложения_ГончароваНЕ_43П.docx
+++ b/Отчёт_Разработка мобильного приложения_ГончароваНЕ_43П.docx
@@ -547,25 +547,7 @@
           <w:szCs w:val="28"/>
           <w:shd w:val="clear" w:color="auto" w:fill="FFFFFF"/>
         </w:rPr>
-        <w:t xml:space="preserve">Слоган: «Подарок, преподнесенный с улыбкой, </w:t>
-      </w:r>
-      <w:r>
-        <w:rPr>
-          <w:rFonts w:ascii="Times New Roman" w:eastAsia="Calibri" w:hAnsi="Times New Roman" w:cs="Times New Roman"/>
-          <w:sz w:val="28"/>
-          <w:szCs w:val="28"/>
-          <w:shd w:val="clear" w:color="auto" w:fill="FFFFFF"/>
-        </w:rPr>
-        <w:t>ценен вдвойне.</w:t>
-      </w:r>
-      <w:r>
-        <w:rPr>
-          <w:rFonts w:ascii="Times New Roman" w:eastAsia="Calibri" w:hAnsi="Times New Roman" w:cs="Times New Roman"/>
-          <w:sz w:val="28"/>
-          <w:szCs w:val="28"/>
-          <w:shd w:val="clear" w:color="auto" w:fill="FFFFFF"/>
-        </w:rPr>
-        <w:t>»;</w:t>
+        <w:t>Слоган: «Подарок, преподнесенный с улыбкой, ценен вдвойне.»;</w:t>
       </w:r>
     </w:p>
     <w:p>
@@ -3930,7 +3912,25 @@
           <w:sz w:val="28"/>
           <w:szCs w:val="28"/>
         </w:rPr>
-        <w:t xml:space="preserve">, система управления версиями Git, система хранения проектов </w:t>
+        <w:t xml:space="preserve">, система управления версиями </w:t>
+      </w:r>
+      <w:proofErr w:type="spellStart"/>
+      <w:r>
+        <w:rPr>
+          <w:rFonts w:ascii="Times New Roman" w:hAnsi="Times New Roman" w:cs="Times New Roman"/>
+          <w:sz w:val="28"/>
+          <w:szCs w:val="28"/>
+        </w:rPr>
+        <w:t>Git</w:t>
+      </w:r>
+      <w:proofErr w:type="spellEnd"/>
+      <w:r>
+        <w:rPr>
+          <w:rFonts w:ascii="Times New Roman" w:hAnsi="Times New Roman" w:cs="Times New Roman"/>
+          <w:sz w:val="28"/>
+          <w:szCs w:val="28"/>
+        </w:rPr>
+        <w:t xml:space="preserve">, система хранения проектов </w:t>
       </w:r>
       <w:proofErr w:type="spellStart"/>
       <w:r>
@@ -8325,16 +8325,7 @@
           <w:sz w:val="28"/>
           <w:szCs w:val="28"/>
         </w:rPr>
-        <w:t>, Страна производства</w:t>
-      </w:r>
-      <w:r>
-        <w:rPr>
-          <w:rFonts w:ascii="Times New Roman" w:hAnsi="Times New Roman" w:cs="Times New Roman"/>
-          <w:bCs/>
-          <w:sz w:val="28"/>
-          <w:szCs w:val="28"/>
-        </w:rPr>
-        <w:t xml:space="preserve"> (</w:t>
+        <w:t>, Страна производства (</w:t>
       </w:r>
       <w:proofErr w:type="spellStart"/>
       <w:r>
@@ -9563,18 +9554,18 @@
         </w:rPr>
         <w:lastRenderedPageBreak/>
         <w:drawing>
-          <wp:anchor distT="0" distB="0" distL="114300" distR="114300" simplePos="0" relativeHeight="251661312" behindDoc="0" locked="0" layoutInCell="1" allowOverlap="1" wp14:anchorId="716EB693" wp14:editId="1E6B2656">
+          <wp:anchor distT="0" distB="0" distL="114300" distR="114300" simplePos="0" relativeHeight="251668480" behindDoc="0" locked="0" layoutInCell="1" allowOverlap="1" wp14:anchorId="1A649CB8" wp14:editId="1A3301E6">
             <wp:simplePos x="0" y="0"/>
             <wp:positionH relativeFrom="margin">
-              <wp:posOffset>-258445</wp:posOffset>
+              <wp:align>center</wp:align>
             </wp:positionH>
             <wp:positionV relativeFrom="paragraph">
-              <wp:posOffset>544830</wp:posOffset>
+              <wp:posOffset>613410</wp:posOffset>
             </wp:positionV>
-            <wp:extent cx="6457950" cy="4148455"/>
-            <wp:effectExtent l="0" t="0" r="0" b="4445"/>
+            <wp:extent cx="6180455" cy="3970020"/>
+            <wp:effectExtent l="0" t="0" r="0" b="0"/>
             <wp:wrapTopAndBottom/>
-            <wp:docPr id="2" name="Рисунок 2" descr="C:\Users\Пользователь\Desktop\GiftShopSunmul\ER-диаграмма базы данных онлайн-магазина Sunmul.jpg"/>
+            <wp:docPr id="11" name="Рисунок 11" descr="C:\Users\Пользователь\Desktop\GiftShopSunmul\ER-диаграмма базы данных онлайн-магазина Sunmul.jpg"/>
             <wp:cNvGraphicFramePr>
               <a:graphicFrameLocks xmlns:a="http://schemas.openxmlformats.org/drawingml/2006/main" noChangeAspect="1"/>
             </wp:cNvGraphicFramePr>
@@ -9588,7 +9579,7 @@
                     </pic:cNvPicPr>
                   </pic:nvPicPr>
                   <pic:blipFill>
-                    <a:blip r:embed="rId8">
+                    <a:blip r:embed="rId8" cstate="print">
                       <a:extLst>
                         <a:ext uri="{28A0092B-C50C-407E-A947-70E740481C1C}">
                           <a14:useLocalDpi xmlns:a14="http://schemas.microsoft.com/office/drawing/2010/main" val="0"/>
@@ -9603,7 +9594,7 @@
                   <pic:spPr bwMode="auto">
                     <a:xfrm>
                       <a:off x="0" y="0"/>
-                      <a:ext cx="6457950" cy="4148455"/>
+                      <a:ext cx="6180455" cy="3970020"/>
                     </a:xfrm>
                     <a:prstGeom prst="rect">
                       <a:avLst/>
@@ -9694,7 +9685,6 @@
       </w:r>
       <w:r>
         <w:rPr>
-          <w:rStyle w:val="a"/>
           <w:rFonts w:ascii="Times New Roman" w:eastAsia="Times New Roman" w:hAnsi="Times New Roman" w:cs="Times New Roman"/>
           <w:snapToGrid w:val="0"/>
           <w:color w:val="000000"/>
@@ -9717,6 +9707,8 @@
         </w:rPr>
         <w:t xml:space="preserve"> </w:t>
       </w:r>
+      <w:bookmarkStart w:id="16" w:name="_GoBack"/>
+      <w:bookmarkEnd w:id="16"/>
     </w:p>
     <w:p>
       <w:pPr>
@@ -11821,14 +11813,7 @@
                 <w:sz w:val="28"/>
                 <w:szCs w:val="28"/>
               </w:rPr>
-              <w:t xml:space="preserve">Страна </w:t>
-            </w:r>
-            <w:r>
-              <w:rPr>
-                <w:sz w:val="28"/>
-                <w:szCs w:val="28"/>
-              </w:rPr>
-              <w:t xml:space="preserve"> - Товары</w:t>
+              <w:t>Страна  - Товары</w:t>
             </w:r>
           </w:p>
         </w:tc>
@@ -11851,56 +11836,7 @@
                 <w:sz w:val="28"/>
                 <w:szCs w:val="28"/>
               </w:rPr>
-              <w:t>Од</w:t>
-            </w:r>
-            <w:r>
-              <w:rPr>
-                <w:sz w:val="28"/>
-                <w:szCs w:val="28"/>
-              </w:rPr>
-              <w:t>н</w:t>
-            </w:r>
-            <w:r>
-              <w:rPr>
-                <w:sz w:val="28"/>
-                <w:szCs w:val="28"/>
-              </w:rPr>
-              <w:t>а</w:t>
-            </w:r>
-            <w:r>
-              <w:rPr>
-                <w:sz w:val="28"/>
-                <w:szCs w:val="28"/>
-              </w:rPr>
-              <w:t xml:space="preserve"> </w:t>
-            </w:r>
-            <w:r>
-              <w:rPr>
-                <w:sz w:val="28"/>
-                <w:szCs w:val="28"/>
-              </w:rPr>
-              <w:t>страна</w:t>
-            </w:r>
-            <w:r>
-              <w:rPr>
-                <w:sz w:val="28"/>
-                <w:szCs w:val="28"/>
-              </w:rPr>
-              <w:t xml:space="preserve"> </w:t>
-            </w:r>
-            <w:r>
-              <w:rPr>
-                <w:sz w:val="28"/>
-                <w:szCs w:val="28"/>
-              </w:rPr>
-              <w:t xml:space="preserve">производства </w:t>
-            </w:r>
-            <w:r>
-              <w:rPr>
-                <w:sz w:val="28"/>
-                <w:szCs w:val="28"/>
-              </w:rPr>
-              <w:t>может быть у нескольких товаров</w:t>
+              <w:t>Одна страна производства может быть у нескольких товаров</w:t>
             </w:r>
           </w:p>
         </w:tc>
@@ -13487,7 +13423,47 @@
           <w:sz w:val="28"/>
           <w:szCs w:val="28"/>
         </w:rPr>
-        <w:t xml:space="preserve">Android Studio - официальная интегрированная среда разработки для Android от Google (IDE), которая предоставляет множество функций для разработки мобильных приложений. Разработчики могут легко писать исходный код, отлаживать и тестировать качество своего приложения. Поддерживает различные языки программирования, такие как Java, Kotlin, </w:t>
+        <w:t xml:space="preserve">Android Studio - официальная интегрированная среда разработки для Android от Google (IDE), которая предоставляет множество функций для разработки мобильных приложений. Разработчики могут легко писать исходный код, отлаживать и тестировать качество своего приложения. Поддерживает различные языки программирования, такие как </w:t>
+      </w:r>
+      <w:proofErr w:type="spellStart"/>
+      <w:r>
+        <w:rPr>
+          <w:rFonts w:ascii="Times New Roman" w:hAnsi="Times New Roman" w:cs="Times New Roman"/>
+          <w:bCs/>
+          <w:sz w:val="28"/>
+          <w:szCs w:val="28"/>
+        </w:rPr>
+        <w:t>Java</w:t>
+      </w:r>
+      <w:proofErr w:type="spellEnd"/>
+      <w:r>
+        <w:rPr>
+          <w:rFonts w:ascii="Times New Roman" w:hAnsi="Times New Roman" w:cs="Times New Roman"/>
+          <w:bCs/>
+          <w:sz w:val="28"/>
+          <w:szCs w:val="28"/>
+        </w:rPr>
+        <w:t xml:space="preserve">, </w:t>
+      </w:r>
+      <w:proofErr w:type="spellStart"/>
+      <w:r>
+        <w:rPr>
+          <w:rFonts w:ascii="Times New Roman" w:hAnsi="Times New Roman" w:cs="Times New Roman"/>
+          <w:bCs/>
+          <w:sz w:val="28"/>
+          <w:szCs w:val="28"/>
+        </w:rPr>
+        <w:t>Kotlin</w:t>
+      </w:r>
+      <w:proofErr w:type="spellEnd"/>
+      <w:r>
+        <w:rPr>
+          <w:rFonts w:ascii="Times New Roman" w:hAnsi="Times New Roman" w:cs="Times New Roman"/>
+          <w:bCs/>
+          <w:sz w:val="28"/>
+          <w:szCs w:val="28"/>
+        </w:rPr>
+        <w:t xml:space="preserve">, </w:t>
       </w:r>
       <w:proofErr w:type="spellStart"/>
       <w:r>
@@ -13904,14 +13880,25 @@
           <w:szCs w:val="28"/>
         </w:rPr>
       </w:pPr>
-      <w:r>
-        <w:rPr>
-          <w:rFonts w:ascii="Times New Roman" w:hAnsi="Times New Roman" w:cs="Times New Roman"/>
-          <w:bCs/>
-          <w:sz w:val="28"/>
-          <w:szCs w:val="28"/>
-        </w:rPr>
-        <w:t xml:space="preserve">Android Studio легко интегрируется с </w:t>
+      <w:proofErr w:type="spellStart"/>
+      <w:r>
+        <w:rPr>
+          <w:rFonts w:ascii="Times New Roman" w:hAnsi="Times New Roman" w:cs="Times New Roman"/>
+          <w:bCs/>
+          <w:sz w:val="28"/>
+          <w:szCs w:val="28"/>
+        </w:rPr>
+        <w:t>Android</w:t>
+      </w:r>
+      <w:proofErr w:type="spellEnd"/>
+      <w:r>
+        <w:rPr>
+          <w:rFonts w:ascii="Times New Roman" w:hAnsi="Times New Roman" w:cs="Times New Roman"/>
+          <w:bCs/>
+          <w:sz w:val="28"/>
+          <w:szCs w:val="28"/>
+        </w:rPr>
+        <w:t xml:space="preserve"> Studio легко интегрируется с </w:t>
       </w:r>
       <w:proofErr w:type="spellStart"/>
       <w:r>
@@ -14142,25 +14129,7 @@
           <w:sz w:val="28"/>
           <w:szCs w:val="28"/>
         </w:rPr>
-        <w:t xml:space="preserve">с логотипом </w:t>
-      </w:r>
-      <w:r>
-        <w:rPr>
-          <w:rFonts w:ascii="Times New Roman" w:hAnsi="Times New Roman" w:cs="Times New Roman"/>
-          <w:bCs/>
-          <w:sz w:val="28"/>
-          <w:szCs w:val="28"/>
-        </w:rPr>
-        <w:t>онлайн-магазина</w:t>
-      </w:r>
-      <w:r>
-        <w:rPr>
-          <w:rFonts w:ascii="Times New Roman" w:hAnsi="Times New Roman" w:cs="Times New Roman"/>
-          <w:bCs/>
-          <w:sz w:val="28"/>
-          <w:szCs w:val="28"/>
-        </w:rPr>
-        <w:t xml:space="preserve">, </w:t>
+        <w:t xml:space="preserve">с логотипом онлайн-магазина, </w:t>
       </w:r>
       <w:r>
         <w:rPr>
@@ -14276,23 +14245,7 @@
           <w:sz w:val="28"/>
           <w:szCs w:val="28"/>
         </w:rPr>
-        <w:t>Ниже представлены рисунки (№5</w:t>
-      </w:r>
-      <w:r>
-        <w:rPr>
-          <w:rFonts w:ascii="Times New Roman" w:hAnsi="Times New Roman" w:cs="Times New Roman"/>
-          <w:sz w:val="28"/>
-          <w:szCs w:val="28"/>
-        </w:rPr>
-        <w:t xml:space="preserve"> – </w:t>
-      </w:r>
-      <w:r>
-        <w:rPr>
-          <w:rFonts w:ascii="Times New Roman" w:hAnsi="Times New Roman" w:cs="Times New Roman"/>
-          <w:sz w:val="28"/>
-          <w:szCs w:val="28"/>
-        </w:rPr>
-        <w:t>№</w:t>
+        <w:t>Ниже представлены рисунки (№5 – №</w:t>
       </w:r>
       <w:r>
         <w:rPr>
@@ -14330,8 +14283,6 @@
           <w:szCs w:val="28"/>
         </w:rPr>
       </w:pPr>
-      <w:bookmarkStart w:id="16" w:name="_GoBack"/>
-      <w:bookmarkEnd w:id="16"/>
       <w:r>
         <w:rPr>
           <w:rFonts w:ascii="Times New Roman" w:hAnsi="Times New Roman" w:cs="Times New Roman"/>
@@ -14533,52 +14484,7 @@
           <w:sz w:val="28"/>
           <w:szCs w:val="28"/>
         </w:rPr>
-        <w:t xml:space="preserve">Страницы с </w:t>
-      </w:r>
-      <w:r>
-        <w:rPr>
-          <w:rFonts w:ascii="Times New Roman" w:hAnsi="Times New Roman" w:cs="Times New Roman"/>
-          <w:bCs/>
-          <w:sz w:val="28"/>
-          <w:szCs w:val="28"/>
-        </w:rPr>
-        <w:t>товарами</w:t>
-      </w:r>
-      <w:r>
-        <w:rPr>
-          <w:rFonts w:ascii="Times New Roman" w:hAnsi="Times New Roman" w:cs="Times New Roman"/>
-          <w:bCs/>
-          <w:sz w:val="28"/>
-          <w:szCs w:val="28"/>
-        </w:rPr>
-        <w:t xml:space="preserve">, </w:t>
-      </w:r>
-      <w:r>
-        <w:rPr>
-          <w:rFonts w:ascii="Times New Roman" w:hAnsi="Times New Roman" w:cs="Times New Roman"/>
-          <w:bCs/>
-          <w:sz w:val="28"/>
-          <w:szCs w:val="28"/>
-        </w:rPr>
-        <w:t>поиском</w:t>
-      </w:r>
-      <w:r>
-        <w:rPr>
-          <w:rFonts w:ascii="Times New Roman" w:hAnsi="Times New Roman" w:cs="Times New Roman"/>
-          <w:bCs/>
-          <w:sz w:val="28"/>
-          <w:szCs w:val="28"/>
-        </w:rPr>
-        <w:t xml:space="preserve"> и </w:t>
-      </w:r>
-      <w:r>
-        <w:rPr>
-          <w:rFonts w:ascii="Times New Roman" w:hAnsi="Times New Roman" w:cs="Times New Roman"/>
-          <w:bCs/>
-          <w:sz w:val="28"/>
-          <w:szCs w:val="28"/>
-        </w:rPr>
-        <w:t>фильтрацией</w:t>
+        <w:t>Страницы с товарами, поиском и фильтрацией</w:t>
       </w:r>
     </w:p>
     <w:p>
@@ -14756,25 +14662,7 @@
           <w:sz w:val="28"/>
           <w:szCs w:val="28"/>
         </w:rPr>
-        <w:t xml:space="preserve">Страницы с </w:t>
-      </w:r>
-      <w:r>
-        <w:rPr>
-          <w:rFonts w:ascii="Times New Roman" w:hAnsi="Times New Roman" w:cs="Times New Roman"/>
-          <w:bCs/>
-          <w:sz w:val="28"/>
-          <w:szCs w:val="28"/>
-        </w:rPr>
-        <w:t>карточкой товара</w:t>
-      </w:r>
-      <w:r>
-        <w:rPr>
-          <w:rFonts w:ascii="Times New Roman" w:hAnsi="Times New Roman" w:cs="Times New Roman"/>
-          <w:bCs/>
-          <w:sz w:val="28"/>
-          <w:szCs w:val="28"/>
-        </w:rPr>
-        <w:t xml:space="preserve">, </w:t>
+        <w:t xml:space="preserve">Страницы с карточкой товара, </w:t>
       </w:r>
       <w:r>
         <w:rPr>
@@ -14822,25 +14710,7 @@
           <w:sz w:val="28"/>
           <w:szCs w:val="28"/>
         </w:rPr>
-        <w:t>Рисунок№</w:t>
-      </w:r>
-      <w:r>
-        <w:rPr>
-          <w:rFonts w:ascii="Times New Roman" w:hAnsi="Times New Roman" w:cs="Times New Roman"/>
-          <w:bCs/>
-          <w:sz w:val="28"/>
-          <w:szCs w:val="28"/>
-        </w:rPr>
-        <w:t>8</w:t>
-      </w:r>
-      <w:r>
-        <w:rPr>
-          <w:rFonts w:ascii="Times New Roman" w:hAnsi="Times New Roman" w:cs="Times New Roman"/>
-          <w:bCs/>
-          <w:sz w:val="28"/>
-          <w:szCs w:val="28"/>
-        </w:rPr>
-        <w:t xml:space="preserve"> – Страницы с </w:t>
+        <w:t xml:space="preserve">Рисунок№8 – Страницы с </w:t>
       </w:r>
       <w:r>
         <w:rPr>
@@ -14963,34 +14833,7 @@
           <w:sz w:val="28"/>
           <w:szCs w:val="28"/>
         </w:rPr>
-        <w:t>Рисунок№</w:t>
-      </w:r>
-      <w:r>
-        <w:rPr>
-          <w:rFonts w:ascii="Times New Roman" w:hAnsi="Times New Roman" w:cs="Times New Roman"/>
-          <w:bCs/>
-          <w:sz w:val="28"/>
-          <w:szCs w:val="28"/>
-        </w:rPr>
-        <w:t>9</w:t>
-      </w:r>
-      <w:r>
-        <w:rPr>
-          <w:rFonts w:ascii="Times New Roman" w:hAnsi="Times New Roman" w:cs="Times New Roman"/>
-          <w:bCs/>
-          <w:sz w:val="28"/>
-          <w:szCs w:val="28"/>
-        </w:rPr>
-        <w:t xml:space="preserve"> – Страницы с </w:t>
-      </w:r>
-      <w:r>
-        <w:rPr>
-          <w:rFonts w:ascii="Times New Roman" w:hAnsi="Times New Roman" w:cs="Times New Roman"/>
-          <w:bCs/>
-          <w:sz w:val="28"/>
-          <w:szCs w:val="28"/>
-        </w:rPr>
-        <w:t>корзиной и историей покупок</w:t>
+        <w:t>Рисунок№9 – Страницы с корзиной и историей покупок</w:t>
       </w:r>
     </w:p>
     <w:p>
@@ -15010,34 +14853,7 @@
           <w:sz w:val="28"/>
           <w:szCs w:val="28"/>
         </w:rPr>
-        <w:t>Рисунок№</w:t>
-      </w:r>
-      <w:r>
-        <w:rPr>
-          <w:rFonts w:ascii="Times New Roman" w:hAnsi="Times New Roman" w:cs="Times New Roman"/>
-          <w:bCs/>
-          <w:sz w:val="28"/>
-          <w:szCs w:val="28"/>
-        </w:rPr>
-        <w:t>10</w:t>
-      </w:r>
-      <w:r>
-        <w:rPr>
-          <w:rFonts w:ascii="Times New Roman" w:hAnsi="Times New Roman" w:cs="Times New Roman"/>
-          <w:bCs/>
-          <w:sz w:val="28"/>
-          <w:szCs w:val="28"/>
-        </w:rPr>
-        <w:t xml:space="preserve"> – Страницы с </w:t>
-      </w:r>
-      <w:r>
-        <w:rPr>
-          <w:rFonts w:ascii="Times New Roman" w:hAnsi="Times New Roman" w:cs="Times New Roman"/>
-          <w:bCs/>
-          <w:sz w:val="28"/>
-          <w:szCs w:val="28"/>
-        </w:rPr>
-        <w:t>профиля и его редактирования</w:t>
+        <w:t>Рисунок№10 – Страницы с профиля и его редактирования</w:t>
       </w:r>
       <w:r>
         <w:rPr>

</xml_diff>

<commit_message>
adding images for products, updating a report describing the development of the backend
</commit_message>
<xml_diff>
--- a/Отчёт_Разработка мобильного приложения_ГончароваНЕ_43П.docx
+++ b/Отчёт_Разработка мобильного приложения_ГончароваНЕ_43П.docx
@@ -223,7 +223,6 @@
         </w:rPr>
         <w:t xml:space="preserve">а подарков </w:t>
       </w:r>
-      <w:proofErr w:type="spellStart"/>
       <w:r>
         <w:rPr>
           <w:rFonts w:ascii="Times New Roman" w:hAnsi="Times New Roman" w:cs="Times New Roman"/>
@@ -234,7 +233,6 @@
         </w:rPr>
         <w:t>Sunmul</w:t>
       </w:r>
-      <w:proofErr w:type="spellEnd"/>
       <w:r>
         <w:rPr>
           <w:rFonts w:ascii="Times New Roman" w:hAnsi="Times New Roman" w:cs="Times New Roman"/>
@@ -320,7 +318,6 @@
         </w:rPr>
         <w:t xml:space="preserve">а </w:t>
       </w:r>
-      <w:proofErr w:type="spellStart"/>
       <w:r>
         <w:rPr>
           <w:rFonts w:ascii="Times New Roman" w:hAnsi="Times New Roman" w:cs="Times New Roman"/>
@@ -331,7 +328,6 @@
         </w:rPr>
         <w:t>Sunmul</w:t>
       </w:r>
-      <w:proofErr w:type="spellEnd"/>
       <w:r>
         <w:rPr>
           <w:rFonts w:ascii="Times New Roman" w:hAnsi="Times New Roman" w:cs="Times New Roman"/>
@@ -500,7 +496,6 @@
         </w:rPr>
         <w:t xml:space="preserve">а </w:t>
       </w:r>
-      <w:proofErr w:type="spellStart"/>
       <w:r>
         <w:rPr>
           <w:rFonts w:ascii="Times New Roman" w:hAnsi="Times New Roman" w:cs="Times New Roman"/>
@@ -511,7 +506,6 @@
         </w:rPr>
         <w:t>Sunmul</w:t>
       </w:r>
-      <w:proofErr w:type="spellEnd"/>
       <w:r>
         <w:rPr>
           <w:rFonts w:ascii="Times New Roman" w:hAnsi="Times New Roman" w:cs="Times New Roman"/>
@@ -1257,7 +1251,6 @@
         </w:rPr>
         <w:t xml:space="preserve"> приложения </w:t>
       </w:r>
-      <w:proofErr w:type="spellStart"/>
       <w:r>
         <w:rPr>
           <w:rFonts w:ascii="Times New Roman" w:hAnsi="Times New Roman" w:cs="Times New Roman"/>
@@ -1268,7 +1261,6 @@
         </w:rPr>
         <w:t>Sunmul</w:t>
       </w:r>
-      <w:proofErr w:type="spellEnd"/>
       <w:r>
         <w:rPr>
           <w:rFonts w:ascii="Times New Roman" w:hAnsi="Times New Roman" w:cs="Times New Roman"/>
@@ -3912,7 +3904,7 @@
           <w:sz w:val="28"/>
           <w:szCs w:val="28"/>
         </w:rPr>
-        <w:t xml:space="preserve">, система управления версиями </w:t>
+        <w:t xml:space="preserve">, система управления версиями Git, система хранения проектов </w:t>
       </w:r>
       <w:proofErr w:type="spellStart"/>
       <w:r>
@@ -3921,7 +3913,7 @@
           <w:sz w:val="28"/>
           <w:szCs w:val="28"/>
         </w:rPr>
-        <w:t>Git</w:t>
+        <w:t>Gogs</w:t>
       </w:r>
       <w:proofErr w:type="spellEnd"/>
       <w:r>
@@ -3930,24 +3922,6 @@
           <w:sz w:val="28"/>
           <w:szCs w:val="28"/>
         </w:rPr>
-        <w:t xml:space="preserve">, система хранения проектов </w:t>
-      </w:r>
-      <w:proofErr w:type="spellStart"/>
-      <w:r>
-        <w:rPr>
-          <w:rFonts w:ascii="Times New Roman" w:hAnsi="Times New Roman" w:cs="Times New Roman"/>
-          <w:sz w:val="28"/>
-          <w:szCs w:val="28"/>
-        </w:rPr>
-        <w:t>Gogs</w:t>
-      </w:r>
-      <w:proofErr w:type="spellEnd"/>
-      <w:r>
-        <w:rPr>
-          <w:rFonts w:ascii="Times New Roman" w:hAnsi="Times New Roman" w:cs="Times New Roman"/>
-          <w:sz w:val="28"/>
-          <w:szCs w:val="28"/>
-        </w:rPr>
         <w:t>,</w:t>
       </w:r>
       <w:r>
@@ -3990,7 +3964,6 @@
         </w:rPr>
         <w:t xml:space="preserve"> управления базами данных </w:t>
       </w:r>
-      <w:proofErr w:type="spellStart"/>
       <w:r>
         <w:rPr>
           <w:rFonts w:ascii="Times New Roman" w:hAnsi="Times New Roman" w:cs="Times New Roman"/>
@@ -4000,7 +3973,6 @@
         </w:rPr>
         <w:t>Supabase</w:t>
       </w:r>
-      <w:proofErr w:type="spellEnd"/>
       <w:r>
         <w:rPr>
           <w:rFonts w:ascii="Times New Roman" w:hAnsi="Times New Roman" w:cs="Times New Roman"/>
@@ -5598,7 +5570,7 @@
           <w:lang w:eastAsia="ru-RU"/>
         </w:rPr>
         <w:drawing>
-          <wp:anchor distT="0" distB="0" distL="114300" distR="114300" simplePos="0" relativeHeight="251660288" behindDoc="0" locked="0" layoutInCell="1" allowOverlap="1" wp14:anchorId="43ADF64F" wp14:editId="006D9120">
+          <wp:anchor distT="0" distB="0" distL="114300" distR="114300" simplePos="0" relativeHeight="251657216" behindDoc="0" locked="0" layoutInCell="1" allowOverlap="1" wp14:anchorId="43ADF64F" wp14:editId="51CC2DB0">
             <wp:simplePos x="0" y="0"/>
             <wp:positionH relativeFrom="margin">
               <wp:align>center</wp:align>
@@ -6175,7 +6147,7 @@
           <w:lang w:eastAsia="ru-RU"/>
         </w:rPr>
         <w:drawing>
-          <wp:anchor distT="0" distB="0" distL="114300" distR="114300" simplePos="0" relativeHeight="251659264" behindDoc="0" locked="0" layoutInCell="1" allowOverlap="1" wp14:anchorId="4337790C" wp14:editId="4C6EFB1D">
+          <wp:anchor distT="0" distB="0" distL="114300" distR="114300" simplePos="0" relativeHeight="251656192" behindDoc="0" locked="0" layoutInCell="1" allowOverlap="1" wp14:anchorId="4337790C" wp14:editId="210194CD">
             <wp:simplePos x="0" y="0"/>
             <wp:positionH relativeFrom="margin">
               <wp:align>center</wp:align>
@@ -6808,7 +6780,7 @@
           <w:lang w:eastAsia="ru-RU"/>
         </w:rPr>
         <w:drawing>
-          <wp:anchor distT="0" distB="0" distL="114300" distR="114300" simplePos="0" relativeHeight="251658240" behindDoc="0" locked="0" layoutInCell="1" allowOverlap="1" wp14:anchorId="5E712368" wp14:editId="2B8D45AC">
+          <wp:anchor distT="0" distB="0" distL="114300" distR="114300" simplePos="0" relativeHeight="251655168" behindDoc="0" locked="0" layoutInCell="1" allowOverlap="1" wp14:anchorId="5E712368" wp14:editId="54B64A79">
             <wp:simplePos x="0" y="0"/>
             <wp:positionH relativeFrom="margin">
               <wp:align>center</wp:align>
@@ -7492,7 +7464,6 @@
         </w:rPr>
         <w:t xml:space="preserve"> </w:t>
       </w:r>
-      <w:proofErr w:type="spellStart"/>
       <w:r>
         <w:rPr>
           <w:rFonts w:ascii="Times New Roman" w:hAnsi="Times New Roman" w:cs="Times New Roman"/>
@@ -7503,7 +7474,6 @@
         </w:rPr>
         <w:t>Sunmul</w:t>
       </w:r>
-      <w:proofErr w:type="spellEnd"/>
       <w:r>
         <w:rPr>
           <w:rFonts w:ascii="Times New Roman" w:hAnsi="Times New Roman" w:cs="Times New Roman"/>
@@ -7937,6 +7907,24 @@
         </w:rPr>
         <w:t>), Товары (</w:t>
       </w:r>
+      <w:r>
+        <w:rPr>
+          <w:rFonts w:ascii="Times New Roman" w:hAnsi="Times New Roman" w:cs="Times New Roman"/>
+          <w:bCs/>
+          <w:sz w:val="28"/>
+          <w:szCs w:val="28"/>
+        </w:rPr>
+        <w:t>Products</w:t>
+      </w:r>
+      <w:r>
+        <w:rPr>
+          <w:rFonts w:ascii="Times New Roman" w:hAnsi="Times New Roman" w:cs="Times New Roman"/>
+          <w:bCs/>
+          <w:sz w:val="28"/>
+          <w:szCs w:val="28"/>
+        </w:rPr>
+        <w:t>), Категории товаров (</w:t>
+      </w:r>
       <w:proofErr w:type="spellStart"/>
       <w:r>
         <w:rPr>
@@ -7945,7 +7933,7 @@
           <w:sz w:val="28"/>
           <w:szCs w:val="28"/>
         </w:rPr>
-        <w:t>Products</w:t>
+        <w:t>Categories</w:t>
       </w:r>
       <w:proofErr w:type="spellEnd"/>
       <w:r>
@@ -7955,7 +7943,16 @@
           <w:sz w:val="28"/>
           <w:szCs w:val="28"/>
         </w:rPr>
-        <w:t>), Категории товаров (</w:t>
+        <w:t xml:space="preserve">), </w:t>
+      </w:r>
+      <w:r>
+        <w:rPr>
+          <w:rFonts w:ascii="Times New Roman" w:hAnsi="Times New Roman" w:cs="Times New Roman"/>
+          <w:bCs/>
+          <w:sz w:val="28"/>
+          <w:szCs w:val="28"/>
+        </w:rPr>
+        <w:t>Товары в заказе (</w:t>
       </w:r>
       <w:proofErr w:type="spellStart"/>
       <w:r>
@@ -7965,7 +7962,7 @@
           <w:sz w:val="28"/>
           <w:szCs w:val="28"/>
         </w:rPr>
-        <w:t>Categories</w:t>
+        <w:t>Prod</w:t>
       </w:r>
       <w:proofErr w:type="spellEnd"/>
       <w:r>
@@ -7974,17 +7971,9 @@
           <w:bCs/>
           <w:sz w:val="28"/>
           <w:szCs w:val="28"/>
-        </w:rPr>
-        <w:t xml:space="preserve">), </w:t>
-      </w:r>
-      <w:r>
-        <w:rPr>
-          <w:rFonts w:ascii="Times New Roman" w:hAnsi="Times New Roman" w:cs="Times New Roman"/>
-          <w:bCs/>
-          <w:sz w:val="28"/>
-          <w:szCs w:val="28"/>
-        </w:rPr>
-        <w:t>Товары в заказе (</w:t>
+          <w:lang w:val="en-US"/>
+        </w:rPr>
+        <w:t>In</w:t>
       </w:r>
       <w:proofErr w:type="spellStart"/>
       <w:r>
@@ -7994,7 +7983,7 @@
           <w:sz w:val="28"/>
           <w:szCs w:val="28"/>
         </w:rPr>
-        <w:t>Prod</w:t>
+        <w:t>Order</w:t>
       </w:r>
       <w:proofErr w:type="spellEnd"/>
       <w:r>
@@ -8003,9 +7992,8 @@
           <w:bCs/>
           <w:sz w:val="28"/>
           <w:szCs w:val="28"/>
-          <w:lang w:val="en-US"/>
-        </w:rPr>
-        <w:t>In</w:t>
+        </w:rPr>
+        <w:t>), Отзывы (</w:t>
       </w:r>
       <w:proofErr w:type="spellStart"/>
       <w:r>
@@ -8015,7 +8003,7 @@
           <w:sz w:val="28"/>
           <w:szCs w:val="28"/>
         </w:rPr>
-        <w:t>Order</w:t>
+        <w:t>Reviews</w:t>
       </w:r>
       <w:proofErr w:type="spellEnd"/>
       <w:r>
@@ -8025,7 +8013,7 @@
           <w:sz w:val="28"/>
           <w:szCs w:val="28"/>
         </w:rPr>
-        <w:t>), Отзывы (</w:t>
+        <w:t>), Корзина (</w:t>
       </w:r>
       <w:proofErr w:type="spellStart"/>
       <w:r>
@@ -8035,7 +8023,7 @@
           <w:sz w:val="28"/>
           <w:szCs w:val="28"/>
         </w:rPr>
-        <w:t>Reviews</w:t>
+        <w:t>ShopCart</w:t>
       </w:r>
       <w:proofErr w:type="spellEnd"/>
       <w:r>
@@ -8045,26 +8033,6 @@
           <w:sz w:val="28"/>
           <w:szCs w:val="28"/>
         </w:rPr>
-        <w:t>), Корзина (</w:t>
-      </w:r>
-      <w:proofErr w:type="spellStart"/>
-      <w:r>
-        <w:rPr>
-          <w:rFonts w:ascii="Times New Roman" w:hAnsi="Times New Roman" w:cs="Times New Roman"/>
-          <w:bCs/>
-          <w:sz w:val="28"/>
-          <w:szCs w:val="28"/>
-        </w:rPr>
-        <w:t>ShopCart</w:t>
-      </w:r>
-      <w:proofErr w:type="spellEnd"/>
-      <w:r>
-        <w:rPr>
-          <w:rFonts w:ascii="Times New Roman" w:hAnsi="Times New Roman" w:cs="Times New Roman"/>
-          <w:bCs/>
-          <w:sz w:val="28"/>
-          <w:szCs w:val="28"/>
-        </w:rPr>
         <w:t>)</w:t>
       </w:r>
       <w:r>
@@ -8094,7 +8062,6 @@
         </w:rPr>
         <w:t xml:space="preserve"> (</w:t>
       </w:r>
-      <w:proofErr w:type="spellStart"/>
       <w:r>
         <w:rPr>
           <w:rFonts w:ascii="Times New Roman" w:hAnsi="Times New Roman" w:cs="Times New Roman"/>
@@ -8104,7 +8071,6 @@
         </w:rPr>
         <w:t>History</w:t>
       </w:r>
-      <w:proofErr w:type="spellEnd"/>
       <w:r>
         <w:rPr>
           <w:rFonts w:ascii="Times New Roman" w:hAnsi="Times New Roman" w:cs="Times New Roman"/>
@@ -9554,7 +9520,7 @@
         </w:rPr>
         <w:lastRenderedPageBreak/>
         <w:drawing>
-          <wp:anchor distT="0" distB="0" distL="114300" distR="114300" simplePos="0" relativeHeight="251668480" behindDoc="0" locked="0" layoutInCell="1" allowOverlap="1" wp14:anchorId="1A649CB8" wp14:editId="1A3301E6">
+          <wp:anchor distT="0" distB="0" distL="114300" distR="114300" simplePos="0" relativeHeight="251665408" behindDoc="0" locked="0" layoutInCell="1" allowOverlap="1" wp14:anchorId="1A649CB8" wp14:editId="7053E12A">
             <wp:simplePos x="0" y="0"/>
             <wp:positionH relativeFrom="margin">
               <wp:align>center</wp:align>
@@ -9662,7 +9628,6 @@
         </w:rPr>
         <w:t xml:space="preserve"> </w:t>
       </w:r>
-      <w:proofErr w:type="spellStart"/>
       <w:r>
         <w:rPr>
           <w:rFonts w:ascii="Times New Roman" w:hAnsi="Times New Roman" w:cs="Times New Roman"/>
@@ -9673,7 +9638,6 @@
         </w:rPr>
         <w:t>Sunmul</w:t>
       </w:r>
-      <w:proofErr w:type="spellEnd"/>
       <w:r>
         <w:rPr>
           <w:rFonts w:ascii="Times New Roman" w:hAnsi="Times New Roman" w:cs="Times New Roman"/>
@@ -9707,8 +9671,6 @@
         </w:rPr>
         <w:t xml:space="preserve"> </w:t>
       </w:r>
-      <w:bookmarkStart w:id="16" w:name="_GoBack"/>
-      <w:bookmarkEnd w:id="16"/>
     </w:p>
     <w:p>
       <w:pPr>
@@ -9749,7 +9711,6 @@
         </w:rPr>
         <w:t xml:space="preserve">–диаграмма базы данных для онлайн-магазина </w:t>
       </w:r>
-      <w:proofErr w:type="spellStart"/>
       <w:r>
         <w:rPr>
           <w:rFonts w:ascii="Times New Roman" w:hAnsi="Times New Roman" w:cs="Times New Roman"/>
@@ -9760,7 +9721,6 @@
         </w:rPr>
         <w:t>Sunmul</w:t>
       </w:r>
-      <w:proofErr w:type="spellEnd"/>
     </w:p>
     <w:p>
       <w:pPr>
@@ -12044,7 +12004,6 @@
         </w:rPr>
         <w:t xml:space="preserve">Мобильное приложение </w:t>
       </w:r>
-      <w:proofErr w:type="spellStart"/>
       <w:r>
         <w:rPr>
           <w:rFonts w:ascii="Times New Roman" w:hAnsi="Times New Roman" w:cs="Times New Roman"/>
@@ -12055,7 +12014,6 @@
         </w:rPr>
         <w:t>Sunmul</w:t>
       </w:r>
-      <w:proofErr w:type="spellEnd"/>
       <w:r>
         <w:rPr>
           <w:rFonts w:ascii="Times New Roman" w:hAnsi="Times New Roman" w:cs="Times New Roman"/>
@@ -13423,47 +13381,7 @@
           <w:sz w:val="28"/>
           <w:szCs w:val="28"/>
         </w:rPr>
-        <w:t xml:space="preserve">Android Studio - официальная интегрированная среда разработки для Android от Google (IDE), которая предоставляет множество функций для разработки мобильных приложений. Разработчики могут легко писать исходный код, отлаживать и тестировать качество своего приложения. Поддерживает различные языки программирования, такие как </w:t>
-      </w:r>
-      <w:proofErr w:type="spellStart"/>
-      <w:r>
-        <w:rPr>
-          <w:rFonts w:ascii="Times New Roman" w:hAnsi="Times New Roman" w:cs="Times New Roman"/>
-          <w:bCs/>
-          <w:sz w:val="28"/>
-          <w:szCs w:val="28"/>
-        </w:rPr>
-        <w:t>Java</w:t>
-      </w:r>
-      <w:proofErr w:type="spellEnd"/>
-      <w:r>
-        <w:rPr>
-          <w:rFonts w:ascii="Times New Roman" w:hAnsi="Times New Roman" w:cs="Times New Roman"/>
-          <w:bCs/>
-          <w:sz w:val="28"/>
-          <w:szCs w:val="28"/>
-        </w:rPr>
-        <w:t xml:space="preserve">, </w:t>
-      </w:r>
-      <w:proofErr w:type="spellStart"/>
-      <w:r>
-        <w:rPr>
-          <w:rFonts w:ascii="Times New Roman" w:hAnsi="Times New Roman" w:cs="Times New Roman"/>
-          <w:bCs/>
-          <w:sz w:val="28"/>
-          <w:szCs w:val="28"/>
-        </w:rPr>
-        <w:t>Kotlin</w:t>
-      </w:r>
-      <w:proofErr w:type="spellEnd"/>
-      <w:r>
-        <w:rPr>
-          <w:rFonts w:ascii="Times New Roman" w:hAnsi="Times New Roman" w:cs="Times New Roman"/>
-          <w:bCs/>
-          <w:sz w:val="28"/>
-          <w:szCs w:val="28"/>
-        </w:rPr>
-        <w:t xml:space="preserve">, </w:t>
+        <w:t xml:space="preserve">Android Studio - официальная интегрированная среда разработки для Android от Google (IDE), которая предоставляет множество функций для разработки мобильных приложений. Разработчики могут легко писать исходный код, отлаживать и тестировать качество своего приложения. Поддерживает различные языки программирования, такие как Java, Kotlin, </w:t>
       </w:r>
       <w:proofErr w:type="spellStart"/>
       <w:r>
@@ -13880,25 +13798,14 @@
           <w:szCs w:val="28"/>
         </w:rPr>
       </w:pPr>
-      <w:proofErr w:type="spellStart"/>
-      <w:r>
-        <w:rPr>
-          <w:rFonts w:ascii="Times New Roman" w:hAnsi="Times New Roman" w:cs="Times New Roman"/>
-          <w:bCs/>
-          <w:sz w:val="28"/>
-          <w:szCs w:val="28"/>
-        </w:rPr>
-        <w:t>Android</w:t>
-      </w:r>
-      <w:proofErr w:type="spellEnd"/>
-      <w:r>
-        <w:rPr>
-          <w:rFonts w:ascii="Times New Roman" w:hAnsi="Times New Roman" w:cs="Times New Roman"/>
-          <w:bCs/>
-          <w:sz w:val="28"/>
-          <w:szCs w:val="28"/>
-        </w:rPr>
-        <w:t xml:space="preserve"> Studio легко интегрируется с </w:t>
+      <w:r>
+        <w:rPr>
+          <w:rFonts w:ascii="Times New Roman" w:hAnsi="Times New Roman" w:cs="Times New Roman"/>
+          <w:bCs/>
+          <w:sz w:val="28"/>
+          <w:szCs w:val="28"/>
+        </w:rPr>
+        <w:t xml:space="preserve">Android Studio легко интегрируется с </w:t>
       </w:r>
       <w:proofErr w:type="spellStart"/>
       <w:r>
@@ -14056,7 +13963,6 @@
         </w:rPr>
         <w:t xml:space="preserve"> Исходя из этого был разработан макет для приложения онлайн-магазина </w:t>
       </w:r>
-      <w:proofErr w:type="spellStart"/>
       <w:r>
         <w:rPr>
           <w:rFonts w:ascii="Times New Roman" w:hAnsi="Times New Roman" w:cs="Times New Roman"/>
@@ -14067,7 +13973,6 @@
         </w:rPr>
         <w:t>Sunmul</w:t>
       </w:r>
-      <w:proofErr w:type="spellEnd"/>
       <w:r>
         <w:rPr>
           <w:rFonts w:ascii="Times New Roman" w:hAnsi="Times New Roman" w:cs="Times New Roman"/>
@@ -14298,7 +14203,7 @@
         </w:rPr>
         <w:lastRenderedPageBreak/>
         <w:drawing>
-          <wp:anchor distT="0" distB="0" distL="114300" distR="114300" simplePos="0" relativeHeight="251663360" behindDoc="0" locked="0" layoutInCell="1" allowOverlap="1" wp14:anchorId="3DDDAF27" wp14:editId="7A352620">
+          <wp:anchor distT="0" distB="0" distL="114300" distR="114300" simplePos="0" relativeHeight="251660288" behindDoc="0" locked="0" layoutInCell="1" allowOverlap="1" wp14:anchorId="3DDDAF27" wp14:editId="5CF206F6">
             <wp:simplePos x="0" y="0"/>
             <wp:positionH relativeFrom="margin">
               <wp:posOffset>-1270</wp:posOffset>
@@ -14353,7 +14258,7 @@
           <w:lang w:eastAsia="ru-RU"/>
         </w:rPr>
         <w:drawing>
-          <wp:anchor distT="0" distB="0" distL="114300" distR="114300" simplePos="0" relativeHeight="251662336" behindDoc="0" locked="0" layoutInCell="1" allowOverlap="1" wp14:anchorId="7209BC8A" wp14:editId="0F2FE738">
+          <wp:anchor distT="0" distB="0" distL="114300" distR="114300" simplePos="0" relativeHeight="251659264" behindDoc="0" locked="0" layoutInCell="1" allowOverlap="1" wp14:anchorId="7209BC8A" wp14:editId="4C01EB33">
             <wp:simplePos x="0" y="0"/>
             <wp:positionH relativeFrom="margin">
               <wp:align>center</wp:align>
@@ -14524,7 +14429,7 @@
         </w:rPr>
         <w:lastRenderedPageBreak/>
         <w:drawing>
-          <wp:anchor distT="0" distB="0" distL="114300" distR="114300" simplePos="0" relativeHeight="251665408" behindDoc="0" locked="0" layoutInCell="1" allowOverlap="1" wp14:anchorId="4FCD8098" wp14:editId="5C7996C4">
+          <wp:anchor distT="0" distB="0" distL="114300" distR="114300" simplePos="0" relativeHeight="251662336" behindDoc="0" locked="0" layoutInCell="1" allowOverlap="1" wp14:anchorId="4FCD8098" wp14:editId="00A8E995">
             <wp:simplePos x="0" y="0"/>
             <wp:positionH relativeFrom="margin">
               <wp:align>center</wp:align>
@@ -14579,7 +14484,7 @@
           <w:lang w:eastAsia="ru-RU"/>
         </w:rPr>
         <w:drawing>
-          <wp:anchor distT="0" distB="0" distL="114300" distR="114300" simplePos="0" relativeHeight="251664384" behindDoc="0" locked="0" layoutInCell="1" allowOverlap="1" wp14:anchorId="0A0C1EC0" wp14:editId="4475CAA1">
+          <wp:anchor distT="0" distB="0" distL="114300" distR="114300" simplePos="0" relativeHeight="251661312" behindDoc="0" locked="0" layoutInCell="1" allowOverlap="1" wp14:anchorId="0A0C1EC0" wp14:editId="6B15BBBD">
             <wp:simplePos x="0" y="0"/>
             <wp:positionH relativeFrom="margin">
               <wp:align>center</wp:align>
@@ -14777,18 +14682,18 @@
         </w:rPr>
         <w:lastRenderedPageBreak/>
         <w:drawing>
-          <wp:anchor distT="0" distB="0" distL="114300" distR="114300" simplePos="0" relativeHeight="251666432" behindDoc="0" locked="0" layoutInCell="1" allowOverlap="1" wp14:anchorId="6F76F8EB" wp14:editId="6C6F45A5">
+          <wp:anchor distT="0" distB="0" distL="114300" distR="114300" simplePos="0" relativeHeight="251664384" behindDoc="0" locked="0" layoutInCell="1" allowOverlap="1" wp14:anchorId="59968965" wp14:editId="3BD02DDC">
             <wp:simplePos x="0" y="0"/>
             <wp:positionH relativeFrom="margin">
               <wp:align>center</wp:align>
             </wp:positionH>
             <wp:positionV relativeFrom="paragraph">
-              <wp:posOffset>0</wp:posOffset>
+              <wp:posOffset>3362325</wp:posOffset>
             </wp:positionV>
-            <wp:extent cx="5940425" cy="3120390"/>
-            <wp:effectExtent l="0" t="0" r="3175" b="3810"/>
+            <wp:extent cx="5191125" cy="5467350"/>
+            <wp:effectExtent l="0" t="0" r="9525" b="0"/>
             <wp:wrapTopAndBottom/>
-            <wp:docPr id="8" name="Рисунок 8"/>
+            <wp:docPr id="10" name="Рисунок 10"/>
             <wp:cNvGraphicFramePr>
               <a:graphicFrameLocks xmlns:a="http://schemas.openxmlformats.org/drawingml/2006/main" noChangeAspect="1"/>
             </wp:cNvGraphicFramePr>
@@ -14814,7 +14719,7 @@
                   <pic:spPr>
                     <a:xfrm>
                       <a:off x="0" y="0"/>
-                      <a:ext cx="5940425" cy="3120390"/>
+                      <a:ext cx="5191125" cy="5467350"/>
                     </a:xfrm>
                     <a:prstGeom prst="rect">
                       <a:avLst/>
@@ -14828,58 +14733,22 @@
       </w:r>
       <w:r>
         <w:rPr>
-          <w:rFonts w:ascii="Times New Roman" w:hAnsi="Times New Roman" w:cs="Times New Roman"/>
-          <w:bCs/>
-          <w:sz w:val="28"/>
-          <w:szCs w:val="28"/>
-        </w:rPr>
-        <w:t>Рисунок№9 – Страницы с корзиной и историей покупок</w:t>
-      </w:r>
-    </w:p>
-    <w:p>
-      <w:pPr>
-        <w:jc w:val="center"/>
-        <w:rPr>
-          <w:rFonts w:ascii="Times New Roman" w:hAnsi="Times New Roman" w:cs="Times New Roman"/>
-          <w:bCs/>
-          <w:sz w:val="28"/>
-          <w:szCs w:val="28"/>
-        </w:rPr>
-      </w:pPr>
-      <w:r>
-        <w:rPr>
-          <w:rFonts w:ascii="Times New Roman" w:hAnsi="Times New Roman" w:cs="Times New Roman"/>
-          <w:bCs/>
-          <w:sz w:val="28"/>
-          <w:szCs w:val="28"/>
-        </w:rPr>
-        <w:t>Рисунок№10 – Страницы с профиля и его редактирования</w:t>
-      </w:r>
-      <w:r>
-        <w:rPr>
           <w:noProof/>
           <w:lang w:eastAsia="ru-RU"/>
         </w:rPr>
-        <w:t xml:space="preserve"> </w:t>
-      </w:r>
-      <w:r>
-        <w:rPr>
-          <w:noProof/>
-          <w:lang w:eastAsia="ru-RU"/>
-        </w:rPr>
         <w:drawing>
-          <wp:anchor distT="0" distB="0" distL="114300" distR="114300" simplePos="0" relativeHeight="251667456" behindDoc="0" locked="0" layoutInCell="1" allowOverlap="1" wp14:anchorId="59968965" wp14:editId="766DB905">
+          <wp:anchor distT="0" distB="0" distL="114300" distR="114300" simplePos="0" relativeHeight="251663360" behindDoc="0" locked="0" layoutInCell="1" allowOverlap="1" wp14:anchorId="6F76F8EB" wp14:editId="3C7C1B07">
             <wp:simplePos x="0" y="0"/>
             <wp:positionH relativeFrom="margin">
               <wp:align>center</wp:align>
             </wp:positionH>
             <wp:positionV relativeFrom="paragraph">
-              <wp:posOffset>1905</wp:posOffset>
+              <wp:posOffset>0</wp:posOffset>
             </wp:positionV>
-            <wp:extent cx="5191125" cy="5467350"/>
-            <wp:effectExtent l="0" t="0" r="9525" b="0"/>
+            <wp:extent cx="5940425" cy="3120390"/>
+            <wp:effectExtent l="0" t="0" r="3175" b="3810"/>
             <wp:wrapTopAndBottom/>
-            <wp:docPr id="10" name="Рисунок 10"/>
+            <wp:docPr id="8" name="Рисунок 8"/>
             <wp:cNvGraphicFramePr>
               <a:graphicFrameLocks xmlns:a="http://schemas.openxmlformats.org/drawingml/2006/main" noChangeAspect="1"/>
             </wp:cNvGraphicFramePr>
@@ -14905,7 +14774,7 @@
                   <pic:spPr>
                     <a:xfrm>
                       <a:off x="0" y="0"/>
-                      <a:ext cx="5191125" cy="5467350"/>
+                      <a:ext cx="5940425" cy="3120390"/>
                     </a:xfrm>
                     <a:prstGeom prst="rect">
                       <a:avLst/>
@@ -14916,6 +14785,1789 @@
             </a:graphic>
           </wp:anchor>
         </w:drawing>
+      </w:r>
+      <w:r>
+        <w:rPr>
+          <w:rFonts w:ascii="Times New Roman" w:hAnsi="Times New Roman" w:cs="Times New Roman"/>
+          <w:bCs/>
+          <w:sz w:val="28"/>
+          <w:szCs w:val="28"/>
+        </w:rPr>
+        <w:t>Рисунок№9 – Страницы с корзиной и историей покупок</w:t>
+      </w:r>
+    </w:p>
+    <w:p>
+      <w:pPr>
+        <w:jc w:val="center"/>
+        <w:rPr>
+          <w:noProof/>
+          <w:lang w:eastAsia="ru-RU"/>
+        </w:rPr>
+      </w:pPr>
+      <w:r>
+        <w:rPr>
+          <w:rFonts w:ascii="Times New Roman" w:hAnsi="Times New Roman" w:cs="Times New Roman"/>
+          <w:bCs/>
+          <w:sz w:val="28"/>
+          <w:szCs w:val="28"/>
+        </w:rPr>
+        <w:t>Рисунок№10 – Страницы с профиля и его редактирования</w:t>
+      </w:r>
+      <w:r>
+        <w:rPr>
+          <w:noProof/>
+          <w:lang w:eastAsia="ru-RU"/>
+        </w:rPr>
+        <w:t xml:space="preserve"> </w:t>
+      </w:r>
+      <w:r>
+        <w:rPr>
+          <w:noProof/>
+          <w:lang w:eastAsia="ru-RU"/>
+        </w:rPr>
+        <w:br w:type="page"/>
+      </w:r>
+    </w:p>
+    <w:p>
+      <w:pPr>
+        <w:pStyle w:val="a7"/>
+        <w:numPr>
+          <w:ilvl w:val="0"/>
+          <w:numId w:val="2"/>
+        </w:numPr>
+        <w:spacing w:after="0" w:line="360" w:lineRule="auto"/>
+        <w:ind w:left="0" w:firstLine="0"/>
+        <w:contextualSpacing w:val="0"/>
+        <w:jc w:val="both"/>
+        <w:outlineLvl w:val="0"/>
+        <w:rPr>
+          <w:rFonts w:ascii="Times New Roman" w:hAnsi="Times New Roman" w:cs="Times New Roman"/>
+          <w:b/>
+          <w:bCs/>
+          <w:sz w:val="28"/>
+          <w:szCs w:val="28"/>
+        </w:rPr>
+      </w:pPr>
+      <w:r>
+        <w:rPr>
+          <w:rFonts w:ascii="Times New Roman" w:hAnsi="Times New Roman" w:cs="Times New Roman"/>
+          <w:b/>
+          <w:bCs/>
+          <w:sz w:val="28"/>
+          <w:szCs w:val="28"/>
+        </w:rPr>
+        <w:lastRenderedPageBreak/>
+        <w:t xml:space="preserve">Разработка </w:t>
+      </w:r>
+      <w:r>
+        <w:rPr>
+          <w:rFonts w:ascii="Times New Roman" w:hAnsi="Times New Roman" w:cs="Times New Roman"/>
+          <w:b/>
+          <w:bCs/>
+          <w:sz w:val="28"/>
+          <w:szCs w:val="28"/>
+        </w:rPr>
+        <w:t>серверной части</w:t>
+      </w:r>
+      <w:r>
+        <w:rPr>
+          <w:rFonts w:ascii="Times New Roman" w:hAnsi="Times New Roman" w:cs="Times New Roman"/>
+          <w:b/>
+          <w:bCs/>
+          <w:sz w:val="28"/>
+          <w:szCs w:val="28"/>
+        </w:rPr>
+        <w:t xml:space="preserve"> приложения</w:t>
+      </w:r>
+    </w:p>
+    <w:p>
+      <w:pPr>
+        <w:rPr>
+          <w:rFonts w:ascii="Times New Roman" w:hAnsi="Times New Roman" w:cs="Times New Roman"/>
+          <w:bCs/>
+          <w:sz w:val="28"/>
+          <w:szCs w:val="28"/>
+        </w:rPr>
+      </w:pPr>
+      <w:r>
+        <w:rPr>
+          <w:rFonts w:ascii="Times New Roman" w:hAnsi="Times New Roman" w:cs="Times New Roman"/>
+          <w:bCs/>
+          <w:sz w:val="28"/>
+          <w:szCs w:val="28"/>
+        </w:rPr>
+        <w:t xml:space="preserve">В качестве хранилища данных будет использоваться </w:t>
+      </w:r>
+      <w:r>
+        <w:rPr>
+          <w:rFonts w:ascii="Times New Roman" w:hAnsi="Times New Roman" w:cs="Times New Roman"/>
+          <w:bCs/>
+          <w:sz w:val="28"/>
+          <w:szCs w:val="28"/>
+        </w:rPr>
+        <w:t xml:space="preserve">облачная платформа </w:t>
+      </w:r>
+      <w:r>
+        <w:rPr>
+          <w:rFonts w:ascii="Times New Roman" w:hAnsi="Times New Roman" w:cs="Times New Roman"/>
+          <w:bCs/>
+          <w:sz w:val="28"/>
+          <w:szCs w:val="28"/>
+        </w:rPr>
+        <w:t>Supabase</w:t>
+      </w:r>
+      <w:r>
+        <w:rPr>
+          <w:rFonts w:ascii="Times New Roman" w:hAnsi="Times New Roman" w:cs="Times New Roman"/>
+          <w:bCs/>
+          <w:sz w:val="28"/>
+          <w:szCs w:val="28"/>
+        </w:rPr>
+        <w:t xml:space="preserve">. </w:t>
+      </w:r>
+      <w:r>
+        <w:rPr>
+          <w:rFonts w:ascii="Times New Roman" w:hAnsi="Times New Roman" w:cs="Times New Roman"/>
+          <w:bCs/>
+          <w:sz w:val="28"/>
+          <w:szCs w:val="28"/>
+        </w:rPr>
+        <w:t>Supabase — это мощная облачная платформа с открытым исходным кодом, предназначенная для разработчиков. Она предоставляет удобные инструменты для создания и управления базами данных, а также включает в себя аутентификацию пользователей, хранение данных и функции реального времени. Supabase построена на базе PostgreSQL, что обеспечивает надежность и масштабируемость. Платформа идеально подходит для быстрого прототипирования и разработки приложений, благодаря простоте использования и интеграции с популярными фреймворками.</w:t>
+      </w:r>
+    </w:p>
+    <w:p>
+      <w:pPr>
+        <w:rPr>
+          <w:rFonts w:ascii="Times New Roman" w:hAnsi="Times New Roman" w:cs="Times New Roman"/>
+          <w:bCs/>
+          <w:sz w:val="28"/>
+          <w:szCs w:val="28"/>
+        </w:rPr>
+      </w:pPr>
+    </w:p>
+    <w:p>
+      <w:pPr>
+        <w:rPr>
+          <w:rFonts w:ascii="Times New Roman" w:hAnsi="Times New Roman" w:cs="Times New Roman"/>
+          <w:bCs/>
+          <w:sz w:val="28"/>
+          <w:szCs w:val="28"/>
+        </w:rPr>
+      </w:pPr>
+      <w:r>
+        <w:rPr>
+          <w:noProof/>
+          <w:lang w:eastAsia="ru-RU"/>
+        </w:rPr>
+        <w:drawing>
+          <wp:anchor distT="0" distB="0" distL="114300" distR="114300" simplePos="0" relativeHeight="251666432" behindDoc="0" locked="0" layoutInCell="1" allowOverlap="1" wp14:anchorId="575281D5" wp14:editId="0025A7AD">
+            <wp:simplePos x="0" y="0"/>
+            <wp:positionH relativeFrom="margin">
+              <wp:align>center</wp:align>
+            </wp:positionH>
+            <wp:positionV relativeFrom="paragraph">
+              <wp:posOffset>1057910</wp:posOffset>
+            </wp:positionV>
+            <wp:extent cx="6096000" cy="3587750"/>
+            <wp:effectExtent l="0" t="0" r="0" b="0"/>
+            <wp:wrapTopAndBottom/>
+            <wp:docPr id="2" name="Рисунок 2"/>
+            <wp:cNvGraphicFramePr>
+              <a:graphicFrameLocks xmlns:a="http://schemas.openxmlformats.org/drawingml/2006/main" noChangeAspect="1"/>
+            </wp:cNvGraphicFramePr>
+            <a:graphic xmlns:a="http://schemas.openxmlformats.org/drawingml/2006/main">
+              <a:graphicData uri="http://schemas.openxmlformats.org/drawingml/2006/picture">
+                <pic:pic xmlns:pic="http://schemas.openxmlformats.org/drawingml/2006/picture">
+                  <pic:nvPicPr>
+                    <pic:cNvPr id="1" name=""/>
+                    <pic:cNvPicPr/>
+                  </pic:nvPicPr>
+                  <pic:blipFill>
+                    <a:blip r:embed="rId15">
+                      <a:extLst>
+                        <a:ext uri="{28A0092B-C50C-407E-A947-70E740481C1C}">
+                          <a14:useLocalDpi xmlns:a14="http://schemas.microsoft.com/office/drawing/2010/main" val="0"/>
+                        </a:ext>
+                      </a:extLst>
+                    </a:blip>
+                    <a:stretch>
+                      <a:fillRect/>
+                    </a:stretch>
+                  </pic:blipFill>
+                  <pic:spPr>
+                    <a:xfrm>
+                      <a:off x="0" y="0"/>
+                      <a:ext cx="6096000" cy="3587750"/>
+                    </a:xfrm>
+                    <a:prstGeom prst="rect">
+                      <a:avLst/>
+                    </a:prstGeom>
+                  </pic:spPr>
+                </pic:pic>
+              </a:graphicData>
+            </a:graphic>
+            <wp14:sizeRelH relativeFrom="margin">
+              <wp14:pctWidth>0</wp14:pctWidth>
+            </wp14:sizeRelH>
+            <wp14:sizeRelV relativeFrom="margin">
+              <wp14:pctHeight>0</wp14:pctHeight>
+            </wp14:sizeRelV>
+          </wp:anchor>
+        </w:drawing>
+      </w:r>
+      <w:r>
+        <w:rPr>
+          <w:rFonts w:ascii="Times New Roman" w:hAnsi="Times New Roman" w:cs="Times New Roman"/>
+          <w:bCs/>
+          <w:sz w:val="28"/>
+          <w:szCs w:val="28"/>
+        </w:rPr>
+        <w:t xml:space="preserve">На данной платформе были созданы таблицы, которые необходимы для хранения нужных для приложения онлайн-магазина </w:t>
+      </w:r>
+      <w:r>
+        <w:rPr>
+          <w:rFonts w:ascii="Times New Roman" w:hAnsi="Times New Roman" w:cs="Times New Roman"/>
+          <w:bCs/>
+          <w:sz w:val="28"/>
+          <w:szCs w:val="28"/>
+          <w:lang w:val="en-US"/>
+        </w:rPr>
+        <w:t>Sunmul</w:t>
+      </w:r>
+      <w:r>
+        <w:rPr>
+          <w:rFonts w:ascii="Times New Roman" w:hAnsi="Times New Roman" w:cs="Times New Roman"/>
+          <w:bCs/>
+          <w:sz w:val="28"/>
+          <w:szCs w:val="28"/>
+        </w:rPr>
+        <w:t xml:space="preserve"> данные. Ниже </w:t>
+      </w:r>
+      <w:r>
+        <w:rPr>
+          <w:rFonts w:ascii="Times New Roman" w:hAnsi="Times New Roman" w:cs="Times New Roman"/>
+          <w:bCs/>
+          <w:sz w:val="28"/>
+          <w:szCs w:val="28"/>
+        </w:rPr>
+        <w:t xml:space="preserve">на рисунке №11 </w:t>
+      </w:r>
+      <w:r>
+        <w:rPr>
+          <w:rFonts w:ascii="Times New Roman" w:hAnsi="Times New Roman" w:cs="Times New Roman"/>
+          <w:bCs/>
+          <w:sz w:val="28"/>
+          <w:szCs w:val="28"/>
+        </w:rPr>
+        <w:t>представлена схема</w:t>
+      </w:r>
+      <w:r>
+        <w:rPr>
+          <w:rFonts w:ascii="Times New Roman" w:hAnsi="Times New Roman" w:cs="Times New Roman"/>
+          <w:bCs/>
+          <w:sz w:val="28"/>
+          <w:szCs w:val="28"/>
+        </w:rPr>
+        <w:t>, на которой отображены все созданные таблицы и какие данные содержит каждая таблица.</w:t>
+      </w:r>
+    </w:p>
+    <w:p>
+      <w:pPr>
+        <w:jc w:val="center"/>
+        <w:rPr>
+          <w:rFonts w:ascii="Times New Roman" w:hAnsi="Times New Roman" w:cs="Times New Roman"/>
+          <w:bCs/>
+          <w:sz w:val="28"/>
+          <w:szCs w:val="28"/>
+        </w:rPr>
+      </w:pPr>
+      <w:r>
+        <w:rPr>
+          <w:rFonts w:ascii="Times New Roman" w:hAnsi="Times New Roman" w:cs="Times New Roman"/>
+          <w:bCs/>
+          <w:sz w:val="28"/>
+          <w:szCs w:val="28"/>
+        </w:rPr>
+        <w:t>Рисунок№11</w:t>
+      </w:r>
+      <w:r>
+        <w:rPr>
+          <w:rFonts w:ascii="Times New Roman" w:hAnsi="Times New Roman" w:cs="Times New Roman"/>
+          <w:bCs/>
+          <w:sz w:val="28"/>
+          <w:szCs w:val="28"/>
+        </w:rPr>
+        <w:t xml:space="preserve"> – </w:t>
+      </w:r>
+      <w:r>
+        <w:rPr>
+          <w:rFonts w:ascii="Times New Roman" w:hAnsi="Times New Roman" w:cs="Times New Roman"/>
+          <w:bCs/>
+          <w:sz w:val="28"/>
+          <w:szCs w:val="28"/>
+        </w:rPr>
+        <w:t>Схема отображения таблиц в</w:t>
+      </w:r>
+      <w:r>
+        <w:rPr>
+          <w:noProof/>
+          <w:lang w:eastAsia="ru-RU"/>
+        </w:rPr>
+        <w:t xml:space="preserve"> </w:t>
+      </w:r>
+      <w:r>
+        <w:rPr>
+          <w:rFonts w:ascii="Times New Roman" w:hAnsi="Times New Roman" w:cs="Times New Roman"/>
+          <w:bCs/>
+          <w:sz w:val="28"/>
+          <w:szCs w:val="28"/>
+        </w:rPr>
+        <w:t>Supabase</w:t>
+      </w:r>
+    </w:p>
+    <w:p>
+      <w:pPr>
+        <w:rPr>
+          <w:rFonts w:ascii="Times New Roman" w:hAnsi="Times New Roman" w:cs="Times New Roman"/>
+          <w:bCs/>
+          <w:sz w:val="28"/>
+          <w:szCs w:val="28"/>
+        </w:rPr>
+      </w:pPr>
+      <w:r>
+        <w:rPr>
+          <w:rFonts w:ascii="Times New Roman" w:hAnsi="Times New Roman" w:cs="Times New Roman"/>
+          <w:bCs/>
+          <w:sz w:val="28"/>
+          <w:szCs w:val="28"/>
+        </w:rPr>
+        <w:t>Также для каждой таблицы были созданы политики,</w:t>
+      </w:r>
+      <w:r>
+        <w:rPr>
+          <w:rFonts w:ascii="Times New Roman" w:hAnsi="Times New Roman" w:cs="Times New Roman"/>
+          <w:bCs/>
+          <w:sz w:val="28"/>
+          <w:szCs w:val="28"/>
+        </w:rPr>
+        <w:t xml:space="preserve"> например, таким таблица</w:t>
+      </w:r>
+      <w:r>
+        <w:rPr>
+          <w:rFonts w:ascii="Times New Roman" w:hAnsi="Times New Roman" w:cs="Times New Roman"/>
+          <w:bCs/>
+          <w:sz w:val="28"/>
+          <w:szCs w:val="28"/>
+        </w:rPr>
+        <w:t>м</w:t>
+      </w:r>
+      <w:r>
+        <w:rPr>
+          <w:rFonts w:ascii="Times New Roman" w:hAnsi="Times New Roman" w:cs="Times New Roman"/>
+          <w:bCs/>
+          <w:sz w:val="28"/>
+          <w:szCs w:val="28"/>
+        </w:rPr>
+        <w:t xml:space="preserve"> как: </w:t>
+      </w:r>
+      <w:proofErr w:type="spellStart"/>
+      <w:r>
+        <w:rPr>
+          <w:rFonts w:ascii="Times New Roman" w:hAnsi="Times New Roman" w:cs="Times New Roman"/>
+          <w:bCs/>
+          <w:sz w:val="28"/>
+          <w:szCs w:val="28"/>
+        </w:rPr>
+        <w:t>categories</w:t>
+      </w:r>
+      <w:proofErr w:type="spellEnd"/>
+      <w:r>
+        <w:rPr>
+          <w:rFonts w:ascii="Times New Roman" w:hAnsi="Times New Roman" w:cs="Times New Roman"/>
+          <w:bCs/>
+          <w:sz w:val="28"/>
+          <w:szCs w:val="28"/>
+        </w:rPr>
+        <w:t xml:space="preserve"> (</w:t>
+      </w:r>
+      <w:r>
+        <w:rPr>
+          <w:rFonts w:ascii="Times New Roman" w:hAnsi="Times New Roman" w:cs="Times New Roman"/>
+          <w:bCs/>
+          <w:sz w:val="28"/>
+          <w:szCs w:val="28"/>
+        </w:rPr>
+        <w:t>Категории</w:t>
+      </w:r>
+      <w:r>
+        <w:rPr>
+          <w:rFonts w:ascii="Times New Roman" w:hAnsi="Times New Roman" w:cs="Times New Roman"/>
+          <w:bCs/>
+          <w:sz w:val="28"/>
+          <w:szCs w:val="28"/>
+        </w:rPr>
+        <w:t>),</w:t>
+      </w:r>
+      <w:r>
+        <w:t xml:space="preserve"> </w:t>
+      </w:r>
+      <w:proofErr w:type="spellStart"/>
+      <w:r>
+        <w:rPr>
+          <w:rFonts w:ascii="Times New Roman" w:hAnsi="Times New Roman" w:cs="Times New Roman"/>
+          <w:bCs/>
+          <w:sz w:val="28"/>
+          <w:szCs w:val="28"/>
+        </w:rPr>
+        <w:t>countryProd</w:t>
+      </w:r>
+      <w:proofErr w:type="spellEnd"/>
+      <w:r>
+        <w:rPr>
+          <w:rFonts w:ascii="Times New Roman" w:hAnsi="Times New Roman" w:cs="Times New Roman"/>
+          <w:bCs/>
+          <w:sz w:val="28"/>
+          <w:szCs w:val="28"/>
+        </w:rPr>
+        <w:t xml:space="preserve"> </w:t>
+      </w:r>
+      <w:r>
+        <w:rPr>
+          <w:rFonts w:ascii="Times New Roman" w:hAnsi="Times New Roman" w:cs="Times New Roman"/>
+          <w:bCs/>
+          <w:sz w:val="28"/>
+          <w:szCs w:val="28"/>
+        </w:rPr>
+        <w:t>(</w:t>
+      </w:r>
+      <w:r>
+        <w:rPr>
+          <w:rFonts w:ascii="Times New Roman" w:hAnsi="Times New Roman" w:cs="Times New Roman"/>
+          <w:bCs/>
+          <w:sz w:val="28"/>
+          <w:szCs w:val="28"/>
+        </w:rPr>
+        <w:t>Страны производителей</w:t>
+      </w:r>
+      <w:r>
+        <w:rPr>
+          <w:rFonts w:ascii="Times New Roman" w:hAnsi="Times New Roman" w:cs="Times New Roman"/>
+          <w:bCs/>
+          <w:sz w:val="28"/>
+          <w:szCs w:val="28"/>
+        </w:rPr>
+        <w:t>)</w:t>
+      </w:r>
+      <w:r>
+        <w:rPr>
+          <w:rFonts w:ascii="Times New Roman" w:hAnsi="Times New Roman" w:cs="Times New Roman"/>
+          <w:bCs/>
+          <w:sz w:val="28"/>
+          <w:szCs w:val="28"/>
+        </w:rPr>
+        <w:t xml:space="preserve">, </w:t>
+      </w:r>
+      <w:proofErr w:type="spellStart"/>
+      <w:r>
+        <w:rPr>
+          <w:rFonts w:ascii="Times New Roman" w:hAnsi="Times New Roman" w:cs="Times New Roman"/>
+          <w:bCs/>
+          <w:sz w:val="28"/>
+          <w:szCs w:val="28"/>
+        </w:rPr>
+        <w:t>deliveryMethods</w:t>
+      </w:r>
+      <w:proofErr w:type="spellEnd"/>
+      <w:r>
+        <w:rPr>
+          <w:rFonts w:ascii="Times New Roman" w:hAnsi="Times New Roman" w:cs="Times New Roman"/>
+          <w:bCs/>
+          <w:sz w:val="28"/>
+          <w:szCs w:val="28"/>
+        </w:rPr>
+        <w:t xml:space="preserve"> </w:t>
+      </w:r>
+      <w:r>
+        <w:rPr>
+          <w:rFonts w:ascii="Times New Roman" w:hAnsi="Times New Roman" w:cs="Times New Roman"/>
+          <w:bCs/>
+          <w:sz w:val="28"/>
+          <w:szCs w:val="28"/>
+        </w:rPr>
+        <w:t>(</w:t>
+      </w:r>
+      <w:r>
+        <w:rPr>
+          <w:rFonts w:ascii="Times New Roman" w:hAnsi="Times New Roman" w:cs="Times New Roman"/>
+          <w:bCs/>
+          <w:sz w:val="28"/>
+          <w:szCs w:val="28"/>
+        </w:rPr>
+        <w:t>Способы доставки</w:t>
+      </w:r>
+      <w:r>
+        <w:rPr>
+          <w:rFonts w:ascii="Times New Roman" w:hAnsi="Times New Roman" w:cs="Times New Roman"/>
+          <w:bCs/>
+          <w:sz w:val="28"/>
+          <w:szCs w:val="28"/>
+        </w:rPr>
+        <w:t>)</w:t>
+      </w:r>
+      <w:r>
+        <w:rPr>
+          <w:rFonts w:ascii="Times New Roman" w:hAnsi="Times New Roman" w:cs="Times New Roman"/>
+          <w:bCs/>
+          <w:sz w:val="28"/>
+          <w:szCs w:val="28"/>
+        </w:rPr>
+        <w:t>,</w:t>
+      </w:r>
+      <w:r>
+        <w:rPr>
+          <w:rFonts w:ascii="Times New Roman" w:hAnsi="Times New Roman" w:cs="Times New Roman"/>
+          <w:bCs/>
+          <w:sz w:val="28"/>
+          <w:szCs w:val="28"/>
+        </w:rPr>
+        <w:t xml:space="preserve"> </w:t>
+      </w:r>
+      <w:proofErr w:type="spellStart"/>
+      <w:r>
+        <w:rPr>
+          <w:rFonts w:ascii="Times New Roman" w:hAnsi="Times New Roman" w:cs="Times New Roman"/>
+          <w:bCs/>
+          <w:sz w:val="28"/>
+          <w:szCs w:val="28"/>
+        </w:rPr>
+        <w:t>orderStatus</w:t>
+      </w:r>
+      <w:proofErr w:type="spellEnd"/>
+      <w:r>
+        <w:rPr>
+          <w:rFonts w:ascii="Times New Roman" w:hAnsi="Times New Roman" w:cs="Times New Roman"/>
+          <w:bCs/>
+          <w:sz w:val="28"/>
+          <w:szCs w:val="28"/>
+        </w:rPr>
+        <w:t xml:space="preserve"> </w:t>
+      </w:r>
+      <w:r>
+        <w:rPr>
+          <w:rFonts w:ascii="Times New Roman" w:hAnsi="Times New Roman" w:cs="Times New Roman"/>
+          <w:bCs/>
+          <w:sz w:val="28"/>
+          <w:szCs w:val="28"/>
+        </w:rPr>
+        <w:t>(</w:t>
+      </w:r>
+      <w:r>
+        <w:rPr>
+          <w:rFonts w:ascii="Times New Roman" w:hAnsi="Times New Roman" w:cs="Times New Roman"/>
+          <w:bCs/>
+          <w:sz w:val="28"/>
+          <w:szCs w:val="28"/>
+        </w:rPr>
+        <w:t>Статус заказа</w:t>
+      </w:r>
+      <w:r>
+        <w:rPr>
+          <w:rFonts w:ascii="Times New Roman" w:hAnsi="Times New Roman" w:cs="Times New Roman"/>
+          <w:bCs/>
+          <w:sz w:val="28"/>
+          <w:szCs w:val="28"/>
+        </w:rPr>
+        <w:t xml:space="preserve">), </w:t>
+      </w:r>
+      <w:proofErr w:type="spellStart"/>
+      <w:r>
+        <w:rPr>
+          <w:rFonts w:ascii="Times New Roman" w:hAnsi="Times New Roman" w:cs="Times New Roman"/>
+          <w:bCs/>
+          <w:sz w:val="28"/>
+          <w:szCs w:val="28"/>
+        </w:rPr>
+        <w:t>paymentMethods</w:t>
+      </w:r>
+      <w:proofErr w:type="spellEnd"/>
+      <w:r>
+        <w:rPr>
+          <w:rFonts w:ascii="Times New Roman" w:hAnsi="Times New Roman" w:cs="Times New Roman"/>
+          <w:bCs/>
+          <w:sz w:val="28"/>
+          <w:szCs w:val="28"/>
+        </w:rPr>
+        <w:t xml:space="preserve"> (Способы оплаты), </w:t>
+      </w:r>
+      <w:proofErr w:type="spellStart"/>
+      <w:r>
+        <w:rPr>
+          <w:rFonts w:ascii="Times New Roman" w:hAnsi="Times New Roman" w:cs="Times New Roman"/>
+          <w:bCs/>
+          <w:sz w:val="28"/>
+          <w:szCs w:val="28"/>
+        </w:rPr>
+        <w:t>productsStatus</w:t>
+      </w:r>
+      <w:proofErr w:type="spellEnd"/>
+      <w:r>
+        <w:rPr>
+          <w:rFonts w:ascii="Times New Roman" w:hAnsi="Times New Roman" w:cs="Times New Roman"/>
+          <w:bCs/>
+          <w:sz w:val="28"/>
+          <w:szCs w:val="28"/>
+        </w:rPr>
+        <w:t xml:space="preserve"> (Статус товара)</w:t>
+      </w:r>
+      <w:r>
+        <w:rPr>
+          <w:rFonts w:ascii="Times New Roman" w:hAnsi="Times New Roman" w:cs="Times New Roman"/>
+          <w:bCs/>
+          <w:sz w:val="28"/>
+          <w:szCs w:val="28"/>
+        </w:rPr>
+        <w:t xml:space="preserve">, была создана политика на чтение данных из таблиц. На рисунке №12 представлено </w:t>
+      </w:r>
+      <w:r>
+        <w:rPr>
+          <w:rFonts w:ascii="Times New Roman" w:hAnsi="Times New Roman" w:cs="Times New Roman"/>
+          <w:bCs/>
+          <w:sz w:val="28"/>
+          <w:szCs w:val="28"/>
+        </w:rPr>
+        <w:t>готовое создание политик для выше описанных таблиц.</w:t>
+      </w:r>
+    </w:p>
+    <w:p>
+      <w:pPr>
+        <w:jc w:val="center"/>
+        <w:rPr>
+          <w:rFonts w:ascii="Times New Roman" w:hAnsi="Times New Roman" w:cs="Times New Roman"/>
+          <w:bCs/>
+          <w:sz w:val="28"/>
+          <w:szCs w:val="28"/>
+        </w:rPr>
+      </w:pPr>
+      <w:r>
+        <w:rPr>
+          <w:rFonts w:ascii="Times New Roman" w:hAnsi="Times New Roman" w:cs="Times New Roman"/>
+          <w:bCs/>
+          <w:noProof/>
+          <w:sz w:val="28"/>
+          <w:szCs w:val="28"/>
+          <w:lang w:eastAsia="ru-RU"/>
+        </w:rPr>
+        <w:lastRenderedPageBreak/>
+        <mc:AlternateContent>
+          <mc:Choice Requires="wpg">
+            <w:drawing>
+              <wp:anchor distT="0" distB="0" distL="114300" distR="114300" simplePos="0" relativeHeight="251670528" behindDoc="0" locked="0" layoutInCell="1" allowOverlap="1" wp14:anchorId="31A06E08" wp14:editId="3F9E39F1">
+                <wp:simplePos x="0" y="0"/>
+                <wp:positionH relativeFrom="margin">
+                  <wp:align>center</wp:align>
+                </wp:positionH>
+                <wp:positionV relativeFrom="paragraph">
+                  <wp:posOffset>0</wp:posOffset>
+                </wp:positionV>
+                <wp:extent cx="5940425" cy="4518660"/>
+                <wp:effectExtent l="0" t="0" r="3175" b="0"/>
+                <wp:wrapTopAndBottom/>
+                <wp:docPr id="18" name="Группа 18"/>
+                <wp:cNvGraphicFramePr/>
+                <a:graphic xmlns:a="http://schemas.openxmlformats.org/drawingml/2006/main">
+                  <a:graphicData uri="http://schemas.microsoft.com/office/word/2010/wordprocessingGroup">
+                    <wpg:wgp>
+                      <wpg:cNvGrpSpPr/>
+                      <wpg:grpSpPr>
+                        <a:xfrm>
+                          <a:off x="0" y="0"/>
+                          <a:ext cx="5940425" cy="4518660"/>
+                          <a:chOff x="0" y="0"/>
+                          <a:chExt cx="5940425" cy="4518660"/>
+                        </a:xfrm>
+                      </wpg:grpSpPr>
+                      <pic:pic xmlns:pic="http://schemas.openxmlformats.org/drawingml/2006/picture">
+                        <pic:nvPicPr>
+                          <pic:cNvPr id="15" name="Рисунок 15"/>
+                          <pic:cNvPicPr>
+                            <a:picLocks noChangeAspect="1"/>
+                          </pic:cNvPicPr>
+                        </pic:nvPicPr>
+                        <pic:blipFill>
+                          <a:blip r:embed="rId16" cstate="print">
+                            <a:extLst>
+                              <a:ext uri="{28A0092B-C50C-407E-A947-70E740481C1C}">
+                                <a14:useLocalDpi xmlns:a14="http://schemas.microsoft.com/office/drawing/2010/main" val="0"/>
+                              </a:ext>
+                            </a:extLst>
+                          </a:blip>
+                          <a:stretch>
+                            <a:fillRect/>
+                          </a:stretch>
+                        </pic:blipFill>
+                        <pic:spPr>
+                          <a:xfrm>
+                            <a:off x="0" y="0"/>
+                            <a:ext cx="5940425" cy="2264410"/>
+                          </a:xfrm>
+                          <a:prstGeom prst="rect">
+                            <a:avLst/>
+                          </a:prstGeom>
+                        </pic:spPr>
+                      </pic:pic>
+                      <pic:pic xmlns:pic="http://schemas.openxmlformats.org/drawingml/2006/picture">
+                        <pic:nvPicPr>
+                          <pic:cNvPr id="16" name="Рисунок 16"/>
+                          <pic:cNvPicPr>
+                            <a:picLocks noChangeAspect="1"/>
+                          </pic:cNvPicPr>
+                        </pic:nvPicPr>
+                        <pic:blipFill>
+                          <a:blip r:embed="rId17" cstate="print">
+                            <a:extLst>
+                              <a:ext uri="{28A0092B-C50C-407E-A947-70E740481C1C}">
+                                <a14:useLocalDpi xmlns:a14="http://schemas.microsoft.com/office/drawing/2010/main" val="0"/>
+                              </a:ext>
+                            </a:extLst>
+                          </a:blip>
+                          <a:stretch>
+                            <a:fillRect/>
+                          </a:stretch>
+                        </pic:blipFill>
+                        <pic:spPr>
+                          <a:xfrm>
+                            <a:off x="0" y="2255520"/>
+                            <a:ext cx="5940425" cy="1512570"/>
+                          </a:xfrm>
+                          <a:prstGeom prst="rect">
+                            <a:avLst/>
+                          </a:prstGeom>
+                        </pic:spPr>
+                      </pic:pic>
+                      <pic:pic xmlns:pic="http://schemas.openxmlformats.org/drawingml/2006/picture">
+                        <pic:nvPicPr>
+                          <pic:cNvPr id="17" name="Рисунок 17"/>
+                          <pic:cNvPicPr>
+                            <a:picLocks noChangeAspect="1"/>
+                          </pic:cNvPicPr>
+                        </pic:nvPicPr>
+                        <pic:blipFill>
+                          <a:blip r:embed="rId18" cstate="print">
+                            <a:extLst>
+                              <a:ext uri="{28A0092B-C50C-407E-A947-70E740481C1C}">
+                                <a14:useLocalDpi xmlns:a14="http://schemas.microsoft.com/office/drawing/2010/main" val="0"/>
+                              </a:ext>
+                            </a:extLst>
+                          </a:blip>
+                          <a:stretch>
+                            <a:fillRect/>
+                          </a:stretch>
+                        </pic:blipFill>
+                        <pic:spPr>
+                          <a:xfrm>
+                            <a:off x="0" y="3771900"/>
+                            <a:ext cx="5940425" cy="746760"/>
+                          </a:xfrm>
+                          <a:prstGeom prst="rect">
+                            <a:avLst/>
+                          </a:prstGeom>
+                        </pic:spPr>
+                      </pic:pic>
+                    </wpg:wgp>
+                  </a:graphicData>
+                </a:graphic>
+                <wp14:sizeRelV relativeFrom="margin">
+                  <wp14:pctHeight>0</wp14:pctHeight>
+                </wp14:sizeRelV>
+              </wp:anchor>
+            </w:drawing>
+          </mc:Choice>
+          <mc:Fallback>
+            <w:pict>
+              <v:group w14:anchorId="67543A3B" id="Группа 18" o:spid="_x0000_s1026" style="position:absolute;margin-left:0;margin-top:0;width:467.75pt;height:355.8pt;z-index:251670528;mso-position-horizontal:center;mso-position-horizontal-relative:margin;mso-height-relative:margin" coordsize="59404,45186" o:gfxdata="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">
+                <v:shapetype id="_x0000_t75" coordsize="21600,21600" o:spt="75" o:preferrelative="t" path="m@4@5l@4@11@9@11@9@5xe" filled="f" stroked="f">
+                  <v:stroke joinstyle="miter"/>
+                  <v:formulas>
+                    <v:f eqn="if lineDrawn pixelLineWidth 0"/>
+                    <v:f eqn="sum @0 1 0"/>
+                    <v:f eqn="sum 0 0 @1"/>
+                    <v:f eqn="prod @2 1 2"/>
+                    <v:f eqn="prod @3 21600 pixelWidth"/>
+                    <v:f eqn="prod @3 21600 pixelHeight"/>
+                    <v:f eqn="sum @0 0 1"/>
+                    <v:f eqn="prod @6 1 2"/>
+                    <v:f eqn="prod @7 21600 pixelWidth"/>
+                    <v:f eqn="sum @8 21600 0"/>
+                    <v:f eqn="prod @7 21600 pixelHeight"/>
+                    <v:f eqn="sum @10 21600 0"/>
+                  </v:formulas>
+                  <v:path o:extrusionok="f" gradientshapeok="t" o:connecttype="rect"/>
+                  <o:lock v:ext="edit" aspectratio="t"/>
+                </v:shapetype>
+                <v:shape id="Рисунок 15" o:spid="_x0000_s1027" type="#_x0000_t75" style="position:absolute;width:59404;height:22644;visibility:visible;mso-wrap-style:square" o:gfxdata="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">
+                  <v:imagedata r:id="rId19" o:title=""/>
+                  <v:path arrowok="t"/>
+                </v:shape>
+                <v:shape id="Рисунок 16" o:spid="_x0000_s1028" type="#_x0000_t75" style="position:absolute;top:22555;width:59404;height:15125;visibility:visible;mso-wrap-style:square" o:gfxdata="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">
+                  <v:imagedata r:id="rId20" o:title=""/>
+                  <v:path arrowok="t"/>
+                </v:shape>
+                <v:shape id="Рисунок 17" o:spid="_x0000_s1029" type="#_x0000_t75" style="position:absolute;top:37719;width:59404;height:7467;visibility:visible;mso-wrap-style:square" o:gfxdata="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">
+                  <v:imagedata r:id="rId21" o:title=""/>
+                  <v:path arrowok="t"/>
+                </v:shape>
+                <w10:wrap type="topAndBottom" anchorx="margin"/>
+              </v:group>
+            </w:pict>
+          </mc:Fallback>
+        </mc:AlternateContent>
+      </w:r>
+      <w:r>
+        <w:rPr>
+          <w:rFonts w:ascii="Times New Roman" w:hAnsi="Times New Roman" w:cs="Times New Roman"/>
+          <w:bCs/>
+          <w:sz w:val="28"/>
+          <w:szCs w:val="28"/>
+        </w:rPr>
+        <w:t>Рисунок№1</w:t>
+      </w:r>
+      <w:r>
+        <w:rPr>
+          <w:rFonts w:ascii="Times New Roman" w:hAnsi="Times New Roman" w:cs="Times New Roman"/>
+          <w:bCs/>
+          <w:sz w:val="28"/>
+          <w:szCs w:val="28"/>
+        </w:rPr>
+        <w:t>2</w:t>
+      </w:r>
+      <w:r>
+        <w:rPr>
+          <w:rFonts w:ascii="Times New Roman" w:hAnsi="Times New Roman" w:cs="Times New Roman"/>
+          <w:bCs/>
+          <w:sz w:val="28"/>
+          <w:szCs w:val="28"/>
+        </w:rPr>
+        <w:t xml:space="preserve"> – </w:t>
+      </w:r>
+      <w:r>
+        <w:rPr>
+          <w:rFonts w:ascii="Times New Roman" w:hAnsi="Times New Roman" w:cs="Times New Roman"/>
+          <w:bCs/>
+          <w:sz w:val="28"/>
+          <w:szCs w:val="28"/>
+        </w:rPr>
+        <w:t>Политики на чтение данных</w:t>
+      </w:r>
+    </w:p>
+    <w:p>
+      <w:pPr>
+        <w:rPr>
+          <w:rFonts w:ascii="Times New Roman" w:hAnsi="Times New Roman" w:cs="Times New Roman"/>
+          <w:bCs/>
+          <w:sz w:val="28"/>
+          <w:szCs w:val="28"/>
+        </w:rPr>
+      </w:pPr>
+      <w:r>
+        <w:rPr>
+          <w:noProof/>
+          <w:lang w:eastAsia="ru-RU"/>
+        </w:rPr>
+        <w:drawing>
+          <wp:anchor distT="0" distB="0" distL="114300" distR="114300" simplePos="0" relativeHeight="251671552" behindDoc="0" locked="0" layoutInCell="1" allowOverlap="1" wp14:anchorId="70F1291B" wp14:editId="34219ED5">
+            <wp:simplePos x="0" y="0"/>
+            <wp:positionH relativeFrom="margin">
+              <wp:align>center</wp:align>
+            </wp:positionH>
+            <wp:positionV relativeFrom="paragraph">
+              <wp:posOffset>1177290</wp:posOffset>
+            </wp:positionV>
+            <wp:extent cx="5940425" cy="1132205"/>
+            <wp:effectExtent l="0" t="0" r="3175" b="0"/>
+            <wp:wrapTopAndBottom/>
+            <wp:docPr id="19" name="Рисунок 19"/>
+            <wp:cNvGraphicFramePr>
+              <a:graphicFrameLocks xmlns:a="http://schemas.openxmlformats.org/drawingml/2006/main" noChangeAspect="1"/>
+            </wp:cNvGraphicFramePr>
+            <a:graphic xmlns:a="http://schemas.openxmlformats.org/drawingml/2006/main">
+              <a:graphicData uri="http://schemas.openxmlformats.org/drawingml/2006/picture">
+                <pic:pic xmlns:pic="http://schemas.openxmlformats.org/drawingml/2006/picture">
+                  <pic:nvPicPr>
+                    <pic:cNvPr id="1" name=""/>
+                    <pic:cNvPicPr/>
+                  </pic:nvPicPr>
+                  <pic:blipFill>
+                    <a:blip r:embed="rId22" cstate="print">
+                      <a:extLst>
+                        <a:ext uri="{28A0092B-C50C-407E-A947-70E740481C1C}">
+                          <a14:useLocalDpi xmlns:a14="http://schemas.microsoft.com/office/drawing/2010/main" val="0"/>
+                        </a:ext>
+                      </a:extLst>
+                    </a:blip>
+                    <a:stretch>
+                      <a:fillRect/>
+                    </a:stretch>
+                  </pic:blipFill>
+                  <pic:spPr>
+                    <a:xfrm>
+                      <a:off x="0" y="0"/>
+                      <a:ext cx="5940425" cy="1132205"/>
+                    </a:xfrm>
+                    <a:prstGeom prst="rect">
+                      <a:avLst/>
+                    </a:prstGeom>
+                  </pic:spPr>
+                </pic:pic>
+              </a:graphicData>
+            </a:graphic>
+          </wp:anchor>
+        </w:drawing>
+      </w:r>
+      <w:r>
+        <w:rPr>
+          <w:rFonts w:ascii="Times New Roman" w:hAnsi="Times New Roman" w:cs="Times New Roman"/>
+          <w:bCs/>
+          <w:sz w:val="28"/>
+          <w:szCs w:val="28"/>
+        </w:rPr>
+        <w:t xml:space="preserve">Для таблицы </w:t>
+      </w:r>
+      <w:proofErr w:type="spellStart"/>
+      <w:r>
+        <w:rPr>
+          <w:rFonts w:ascii="Times New Roman" w:hAnsi="Times New Roman" w:cs="Times New Roman"/>
+          <w:bCs/>
+          <w:sz w:val="28"/>
+          <w:szCs w:val="28"/>
+        </w:rPr>
+        <w:t>reviews</w:t>
+      </w:r>
+      <w:proofErr w:type="spellEnd"/>
+      <w:r>
+        <w:rPr>
+          <w:rFonts w:ascii="Times New Roman" w:hAnsi="Times New Roman" w:cs="Times New Roman"/>
+          <w:bCs/>
+          <w:sz w:val="28"/>
+          <w:szCs w:val="28"/>
+        </w:rPr>
+        <w:t xml:space="preserve"> (Отзывы) также была создана политика на чтение, но и добавлена ещё политика на вставку данных в таблицу. Сделано это для того, чтобы пользователь мог </w:t>
+      </w:r>
+      <w:r>
+        <w:rPr>
+          <w:rFonts w:ascii="Times New Roman" w:hAnsi="Times New Roman" w:cs="Times New Roman"/>
+          <w:bCs/>
+          <w:sz w:val="28"/>
+          <w:szCs w:val="28"/>
+        </w:rPr>
+        <w:t>оставлять свои отзывы на товар, и они бы хранились в данной таблице. На рисунке №13</w:t>
+      </w:r>
+      <w:r>
+        <w:rPr>
+          <w:rFonts w:ascii="Times New Roman" w:hAnsi="Times New Roman" w:cs="Times New Roman"/>
+          <w:bCs/>
+          <w:sz w:val="28"/>
+          <w:szCs w:val="28"/>
+        </w:rPr>
+        <w:t xml:space="preserve"> представлено готовое создание политик для выше описанн</w:t>
+      </w:r>
+      <w:r>
+        <w:rPr>
+          <w:rFonts w:ascii="Times New Roman" w:hAnsi="Times New Roman" w:cs="Times New Roman"/>
+          <w:bCs/>
+          <w:sz w:val="28"/>
+          <w:szCs w:val="28"/>
+        </w:rPr>
+        <w:t>ой</w:t>
+      </w:r>
+      <w:r>
+        <w:rPr>
+          <w:rFonts w:ascii="Times New Roman" w:hAnsi="Times New Roman" w:cs="Times New Roman"/>
+          <w:bCs/>
+          <w:sz w:val="28"/>
+          <w:szCs w:val="28"/>
+        </w:rPr>
+        <w:t xml:space="preserve"> таблиц</w:t>
+      </w:r>
+      <w:r>
+        <w:rPr>
+          <w:rFonts w:ascii="Times New Roman" w:hAnsi="Times New Roman" w:cs="Times New Roman"/>
+          <w:bCs/>
+          <w:sz w:val="28"/>
+          <w:szCs w:val="28"/>
+        </w:rPr>
+        <w:t>ы</w:t>
+      </w:r>
+      <w:r>
+        <w:rPr>
+          <w:rFonts w:ascii="Times New Roman" w:hAnsi="Times New Roman" w:cs="Times New Roman"/>
+          <w:bCs/>
+          <w:sz w:val="28"/>
+          <w:szCs w:val="28"/>
+        </w:rPr>
+        <w:t>.</w:t>
+      </w:r>
+    </w:p>
+    <w:p>
+      <w:pPr>
+        <w:jc w:val="center"/>
+        <w:rPr>
+          <w:rFonts w:ascii="Times New Roman" w:hAnsi="Times New Roman" w:cs="Times New Roman"/>
+          <w:bCs/>
+          <w:sz w:val="28"/>
+          <w:szCs w:val="28"/>
+        </w:rPr>
+      </w:pPr>
+      <w:r>
+        <w:rPr>
+          <w:rFonts w:ascii="Times New Roman" w:hAnsi="Times New Roman" w:cs="Times New Roman"/>
+          <w:bCs/>
+          <w:sz w:val="28"/>
+          <w:szCs w:val="28"/>
+        </w:rPr>
+        <w:t>Рисунок№13</w:t>
+      </w:r>
+      <w:r>
+        <w:rPr>
+          <w:rFonts w:ascii="Times New Roman" w:hAnsi="Times New Roman" w:cs="Times New Roman"/>
+          <w:bCs/>
+          <w:sz w:val="28"/>
+          <w:szCs w:val="28"/>
+        </w:rPr>
+        <w:t xml:space="preserve"> – Политики на чтение </w:t>
+      </w:r>
+      <w:r>
+        <w:rPr>
+          <w:rFonts w:ascii="Times New Roman" w:hAnsi="Times New Roman" w:cs="Times New Roman"/>
+          <w:bCs/>
+          <w:sz w:val="28"/>
+          <w:szCs w:val="28"/>
+        </w:rPr>
+        <w:t xml:space="preserve">и вставку </w:t>
+      </w:r>
+      <w:r>
+        <w:rPr>
+          <w:rFonts w:ascii="Times New Roman" w:hAnsi="Times New Roman" w:cs="Times New Roman"/>
+          <w:bCs/>
+          <w:sz w:val="28"/>
+          <w:szCs w:val="28"/>
+        </w:rPr>
+        <w:t xml:space="preserve">данных </w:t>
+      </w:r>
+    </w:p>
+    <w:p>
+      <w:pPr>
+        <w:rPr>
+          <w:rFonts w:ascii="Times New Roman" w:hAnsi="Times New Roman" w:cs="Times New Roman"/>
+          <w:bCs/>
+          <w:sz w:val="28"/>
+          <w:szCs w:val="28"/>
+        </w:rPr>
+      </w:pPr>
+      <w:r>
+        <w:rPr>
+          <w:rFonts w:ascii="Times New Roman" w:hAnsi="Times New Roman" w:cs="Times New Roman"/>
+          <w:bCs/>
+          <w:sz w:val="28"/>
+          <w:szCs w:val="28"/>
+        </w:rPr>
+        <w:t xml:space="preserve">Для таблиц history (История покупок), </w:t>
+      </w:r>
+      <w:proofErr w:type="spellStart"/>
+      <w:r>
+        <w:rPr>
+          <w:rFonts w:ascii="Times New Roman" w:hAnsi="Times New Roman" w:cs="Times New Roman"/>
+          <w:bCs/>
+          <w:sz w:val="28"/>
+          <w:szCs w:val="28"/>
+        </w:rPr>
+        <w:t>orders</w:t>
+      </w:r>
+      <w:proofErr w:type="spellEnd"/>
+      <w:r>
+        <w:rPr>
+          <w:rFonts w:ascii="Times New Roman" w:hAnsi="Times New Roman" w:cs="Times New Roman"/>
+          <w:bCs/>
+          <w:sz w:val="28"/>
+          <w:szCs w:val="28"/>
+        </w:rPr>
+        <w:t xml:space="preserve"> (Заказы),</w:t>
+      </w:r>
+      <w:r>
+        <w:rPr>
+          <w:rFonts w:ascii="Times New Roman" w:hAnsi="Times New Roman" w:cs="Times New Roman"/>
+          <w:bCs/>
+          <w:sz w:val="28"/>
+          <w:szCs w:val="28"/>
+        </w:rPr>
+        <w:t xml:space="preserve"> </w:t>
+      </w:r>
+      <w:proofErr w:type="spellStart"/>
+      <w:r>
+        <w:rPr>
+          <w:rFonts w:ascii="Times New Roman" w:hAnsi="Times New Roman" w:cs="Times New Roman"/>
+          <w:bCs/>
+          <w:sz w:val="28"/>
+          <w:szCs w:val="28"/>
+        </w:rPr>
+        <w:t>prodInOrder</w:t>
+      </w:r>
+      <w:proofErr w:type="spellEnd"/>
+      <w:r>
+        <w:rPr>
+          <w:rFonts w:ascii="Times New Roman" w:hAnsi="Times New Roman" w:cs="Times New Roman"/>
+          <w:bCs/>
+          <w:sz w:val="28"/>
+          <w:szCs w:val="28"/>
+        </w:rPr>
+        <w:t xml:space="preserve"> (Товары в заказе), products (Товары), </w:t>
+      </w:r>
+      <w:proofErr w:type="spellStart"/>
+      <w:r>
+        <w:rPr>
+          <w:rFonts w:ascii="Times New Roman" w:hAnsi="Times New Roman" w:cs="Times New Roman"/>
+          <w:bCs/>
+          <w:sz w:val="28"/>
+          <w:szCs w:val="28"/>
+        </w:rPr>
+        <w:t>shopCart</w:t>
+      </w:r>
+      <w:proofErr w:type="spellEnd"/>
+      <w:r>
+        <w:rPr>
+          <w:rFonts w:ascii="Times New Roman" w:hAnsi="Times New Roman" w:cs="Times New Roman"/>
+          <w:bCs/>
+          <w:sz w:val="28"/>
+          <w:szCs w:val="28"/>
+        </w:rPr>
+        <w:t xml:space="preserve"> (Корзина) и </w:t>
+      </w:r>
+      <w:proofErr w:type="spellStart"/>
+      <w:r>
+        <w:rPr>
+          <w:rFonts w:ascii="Times New Roman" w:hAnsi="Times New Roman" w:cs="Times New Roman"/>
+          <w:bCs/>
+          <w:sz w:val="28"/>
+          <w:szCs w:val="28"/>
+        </w:rPr>
+        <w:t>user</w:t>
+      </w:r>
+      <w:proofErr w:type="spellEnd"/>
+      <w:r>
+        <w:rPr>
+          <w:rFonts w:ascii="Times New Roman" w:hAnsi="Times New Roman" w:cs="Times New Roman"/>
+          <w:bCs/>
+          <w:sz w:val="28"/>
+          <w:szCs w:val="28"/>
+        </w:rPr>
+        <w:t xml:space="preserve"> (Пользователь)</w:t>
+      </w:r>
+      <w:r>
+        <w:rPr>
+          <w:rFonts w:ascii="Times New Roman" w:hAnsi="Times New Roman" w:cs="Times New Roman"/>
+          <w:bCs/>
+          <w:sz w:val="28"/>
+          <w:szCs w:val="28"/>
+        </w:rPr>
+        <w:t xml:space="preserve"> создана одна </w:t>
+      </w:r>
+      <w:r>
+        <w:rPr>
+          <w:rFonts w:ascii="Times New Roman" w:hAnsi="Times New Roman" w:cs="Times New Roman"/>
+          <w:bCs/>
+          <w:sz w:val="28"/>
+          <w:szCs w:val="28"/>
+        </w:rPr>
+        <w:t xml:space="preserve">политика, которая позволяет </w:t>
+      </w:r>
+      <w:r>
+        <w:rPr>
+          <w:rFonts w:ascii="Times New Roman" w:hAnsi="Times New Roman" w:cs="Times New Roman"/>
+          <w:bCs/>
+          <w:sz w:val="28"/>
+          <w:szCs w:val="28"/>
+        </w:rPr>
+        <w:t>читать</w:t>
+      </w:r>
+      <w:r>
+        <w:rPr>
+          <w:rFonts w:ascii="Times New Roman" w:hAnsi="Times New Roman" w:cs="Times New Roman"/>
+          <w:bCs/>
+          <w:sz w:val="28"/>
+          <w:szCs w:val="28"/>
+        </w:rPr>
+        <w:t xml:space="preserve">, вставлять, обновлять и удалять данные. </w:t>
+      </w:r>
+      <w:r>
+        <w:rPr>
+          <w:rFonts w:ascii="Times New Roman" w:hAnsi="Times New Roman" w:cs="Times New Roman"/>
+          <w:bCs/>
+          <w:sz w:val="28"/>
+          <w:szCs w:val="28"/>
+        </w:rPr>
+        <w:t>Это может быть полезно для обновления заказов, корзины и истории покупок</w:t>
+      </w:r>
+      <w:r>
+        <w:rPr>
+          <w:rFonts w:ascii="Times New Roman" w:hAnsi="Times New Roman" w:cs="Times New Roman"/>
+          <w:bCs/>
+          <w:sz w:val="28"/>
+          <w:szCs w:val="28"/>
+        </w:rPr>
+        <w:t>, редактирования</w:t>
+      </w:r>
+      <w:r>
+        <w:rPr>
+          <w:rFonts w:ascii="Times New Roman" w:hAnsi="Times New Roman" w:cs="Times New Roman"/>
+          <w:bCs/>
+          <w:sz w:val="28"/>
+          <w:szCs w:val="28"/>
+        </w:rPr>
+        <w:t>/удаления</w:t>
+      </w:r>
+      <w:r>
+        <w:rPr>
+          <w:rFonts w:ascii="Times New Roman" w:hAnsi="Times New Roman" w:cs="Times New Roman"/>
+          <w:bCs/>
+          <w:sz w:val="28"/>
+          <w:szCs w:val="28"/>
+        </w:rPr>
+        <w:t xml:space="preserve"> профиля по</w:t>
+      </w:r>
+      <w:r>
+        <w:rPr>
+          <w:rFonts w:ascii="Times New Roman" w:hAnsi="Times New Roman" w:cs="Times New Roman"/>
+          <w:bCs/>
+          <w:sz w:val="28"/>
+          <w:szCs w:val="28"/>
+        </w:rPr>
+        <w:t>льзователя</w:t>
+      </w:r>
+      <w:r>
+        <w:rPr>
+          <w:rFonts w:ascii="Times New Roman" w:hAnsi="Times New Roman" w:cs="Times New Roman"/>
+          <w:bCs/>
+          <w:sz w:val="28"/>
+          <w:szCs w:val="28"/>
+        </w:rPr>
+        <w:t xml:space="preserve"> и обновления рейтинга товара.</w:t>
+      </w:r>
+      <w:r>
+        <w:rPr>
+          <w:rFonts w:ascii="Times New Roman" w:hAnsi="Times New Roman" w:cs="Times New Roman"/>
+          <w:bCs/>
+          <w:sz w:val="28"/>
+          <w:szCs w:val="28"/>
+        </w:rPr>
+        <w:t xml:space="preserve"> </w:t>
+      </w:r>
+      <w:r>
+        <w:rPr>
+          <w:rFonts w:ascii="Times New Roman" w:hAnsi="Times New Roman" w:cs="Times New Roman"/>
+          <w:bCs/>
+          <w:sz w:val="28"/>
+          <w:szCs w:val="28"/>
+        </w:rPr>
+        <w:t>На рисунке №1</w:t>
+      </w:r>
+      <w:r>
+        <w:rPr>
+          <w:rFonts w:ascii="Times New Roman" w:hAnsi="Times New Roman" w:cs="Times New Roman"/>
+          <w:bCs/>
+          <w:sz w:val="28"/>
+          <w:szCs w:val="28"/>
+        </w:rPr>
+        <w:t>4</w:t>
+      </w:r>
+      <w:r>
+        <w:rPr>
+          <w:rFonts w:ascii="Times New Roman" w:hAnsi="Times New Roman" w:cs="Times New Roman"/>
+          <w:bCs/>
+          <w:sz w:val="28"/>
+          <w:szCs w:val="28"/>
+        </w:rPr>
+        <w:t xml:space="preserve"> представлено готовое создание политик для выше описанн</w:t>
+      </w:r>
+      <w:r>
+        <w:rPr>
+          <w:rFonts w:ascii="Times New Roman" w:hAnsi="Times New Roman" w:cs="Times New Roman"/>
+          <w:bCs/>
+          <w:sz w:val="28"/>
+          <w:szCs w:val="28"/>
+        </w:rPr>
+        <w:t>ых</w:t>
+      </w:r>
+      <w:r>
+        <w:rPr>
+          <w:rFonts w:ascii="Times New Roman" w:hAnsi="Times New Roman" w:cs="Times New Roman"/>
+          <w:bCs/>
+          <w:sz w:val="28"/>
+          <w:szCs w:val="28"/>
+        </w:rPr>
+        <w:t xml:space="preserve"> таблицы.</w:t>
+      </w:r>
+    </w:p>
+    <w:p>
+      <w:pPr>
+        <w:jc w:val="center"/>
+        <w:rPr>
+          <w:rFonts w:ascii="Times New Roman" w:hAnsi="Times New Roman" w:cs="Times New Roman"/>
+          <w:bCs/>
+          <w:sz w:val="28"/>
+          <w:szCs w:val="28"/>
+        </w:rPr>
+      </w:pPr>
+      <w:r>
+        <w:rPr>
+          <w:rFonts w:ascii="Times New Roman" w:hAnsi="Times New Roman" w:cs="Times New Roman"/>
+          <w:bCs/>
+          <w:noProof/>
+          <w:sz w:val="28"/>
+          <w:szCs w:val="28"/>
+          <w:lang w:eastAsia="ru-RU"/>
+        </w:rPr>
+        <w:lastRenderedPageBreak/>
+        <mc:AlternateContent>
+          <mc:Choice Requires="wpg">
+            <w:drawing>
+              <wp:anchor distT="0" distB="0" distL="114300" distR="114300" simplePos="0" relativeHeight="251675648" behindDoc="0" locked="0" layoutInCell="1" allowOverlap="1" wp14:anchorId="4A9056FD" wp14:editId="08D70FCC">
+                <wp:simplePos x="0" y="0"/>
+                <wp:positionH relativeFrom="margin">
+                  <wp:align>center</wp:align>
+                </wp:positionH>
+                <wp:positionV relativeFrom="paragraph">
+                  <wp:posOffset>0</wp:posOffset>
+                </wp:positionV>
+                <wp:extent cx="5940425" cy="4530725"/>
+                <wp:effectExtent l="0" t="0" r="3175" b="3175"/>
+                <wp:wrapTopAndBottom/>
+                <wp:docPr id="23" name="Группа 23"/>
+                <wp:cNvGraphicFramePr/>
+                <a:graphic xmlns:a="http://schemas.openxmlformats.org/drawingml/2006/main">
+                  <a:graphicData uri="http://schemas.microsoft.com/office/word/2010/wordprocessingGroup">
+                    <wpg:wgp>
+                      <wpg:cNvGrpSpPr/>
+                      <wpg:grpSpPr>
+                        <a:xfrm>
+                          <a:off x="0" y="0"/>
+                          <a:ext cx="5940425" cy="4530725"/>
+                          <a:chOff x="0" y="0"/>
+                          <a:chExt cx="5940425" cy="4530725"/>
+                        </a:xfrm>
+                      </wpg:grpSpPr>
+                      <pic:pic xmlns:pic="http://schemas.openxmlformats.org/drawingml/2006/picture">
+                        <pic:nvPicPr>
+                          <pic:cNvPr id="20" name="Рисунок 20"/>
+                          <pic:cNvPicPr>
+                            <a:picLocks noChangeAspect="1"/>
+                          </pic:cNvPicPr>
+                        </pic:nvPicPr>
+                        <pic:blipFill>
+                          <a:blip r:embed="rId23" cstate="print">
+                            <a:extLst>
+                              <a:ext uri="{28A0092B-C50C-407E-A947-70E740481C1C}">
+                                <a14:useLocalDpi xmlns:a14="http://schemas.microsoft.com/office/drawing/2010/main" val="0"/>
+                              </a:ext>
+                            </a:extLst>
+                          </a:blip>
+                          <a:stretch>
+                            <a:fillRect/>
+                          </a:stretch>
+                        </pic:blipFill>
+                        <pic:spPr>
+                          <a:xfrm>
+                            <a:off x="0" y="0"/>
+                            <a:ext cx="5940425" cy="1515110"/>
+                          </a:xfrm>
+                          <a:prstGeom prst="rect">
+                            <a:avLst/>
+                          </a:prstGeom>
+                        </pic:spPr>
+                      </pic:pic>
+                      <pic:pic xmlns:pic="http://schemas.openxmlformats.org/drawingml/2006/picture">
+                        <pic:nvPicPr>
+                          <pic:cNvPr id="21" name="Рисунок 21"/>
+                          <pic:cNvPicPr>
+                            <a:picLocks noChangeAspect="1"/>
+                          </pic:cNvPicPr>
+                        </pic:nvPicPr>
+                        <pic:blipFill>
+                          <a:blip r:embed="rId24" cstate="print">
+                            <a:extLst>
+                              <a:ext uri="{28A0092B-C50C-407E-A947-70E740481C1C}">
+                                <a14:useLocalDpi xmlns:a14="http://schemas.microsoft.com/office/drawing/2010/main" val="0"/>
+                              </a:ext>
+                            </a:extLst>
+                          </a:blip>
+                          <a:stretch>
+                            <a:fillRect/>
+                          </a:stretch>
+                        </pic:blipFill>
+                        <pic:spPr>
+                          <a:xfrm>
+                            <a:off x="0" y="1516380"/>
+                            <a:ext cx="5940425" cy="1502410"/>
+                          </a:xfrm>
+                          <a:prstGeom prst="rect">
+                            <a:avLst/>
+                          </a:prstGeom>
+                        </pic:spPr>
+                      </pic:pic>
+                      <pic:pic xmlns:pic="http://schemas.openxmlformats.org/drawingml/2006/picture">
+                        <pic:nvPicPr>
+                          <pic:cNvPr id="22" name="Рисунок 22"/>
+                          <pic:cNvPicPr>
+                            <a:picLocks noChangeAspect="1"/>
+                          </pic:cNvPicPr>
+                        </pic:nvPicPr>
+                        <pic:blipFill>
+                          <a:blip r:embed="rId25" cstate="print">
+                            <a:extLst>
+                              <a:ext uri="{28A0092B-C50C-407E-A947-70E740481C1C}">
+                                <a14:useLocalDpi xmlns:a14="http://schemas.microsoft.com/office/drawing/2010/main" val="0"/>
+                              </a:ext>
+                            </a:extLst>
+                          </a:blip>
+                          <a:stretch>
+                            <a:fillRect/>
+                          </a:stretch>
+                        </pic:blipFill>
+                        <pic:spPr>
+                          <a:xfrm>
+                            <a:off x="0" y="3017520"/>
+                            <a:ext cx="5940425" cy="1513205"/>
+                          </a:xfrm>
+                          <a:prstGeom prst="rect">
+                            <a:avLst/>
+                          </a:prstGeom>
+                        </pic:spPr>
+                      </pic:pic>
+                    </wpg:wgp>
+                  </a:graphicData>
+                </a:graphic>
+                <wp14:sizeRelV relativeFrom="margin">
+                  <wp14:pctHeight>0</wp14:pctHeight>
+                </wp14:sizeRelV>
+              </wp:anchor>
+            </w:drawing>
+          </mc:Choice>
+          <mc:Fallback>
+            <w:pict>
+              <v:group w14:anchorId="2CC8DB4D" id="Группа 23" o:spid="_x0000_s1026" style="position:absolute;margin-left:0;margin-top:0;width:467.75pt;height:356.75pt;z-index:251675648;mso-position-horizontal:center;mso-position-horizontal-relative:margin;mso-height-relative:margin" coordsize="59404,45307" o:gfxdata="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">
+                <v:shape id="Рисунок 20" o:spid="_x0000_s1027" type="#_x0000_t75" style="position:absolute;width:59404;height:15151;visibility:visible;mso-wrap-style:square" o:gfxdata="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">
+                  <v:imagedata r:id="rId26" o:title=""/>
+                  <v:path arrowok="t"/>
+                </v:shape>
+                <v:shape id="Рисунок 21" o:spid="_x0000_s1028" type="#_x0000_t75" style="position:absolute;top:15163;width:59404;height:15024;visibility:visible;mso-wrap-style:square" o:gfxdata="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">
+                  <v:imagedata r:id="rId27" o:title=""/>
+                  <v:path arrowok="t"/>
+                </v:shape>
+                <v:shape id="Рисунок 22" o:spid="_x0000_s1029" type="#_x0000_t75" style="position:absolute;top:30175;width:59404;height:15132;visibility:visible;mso-wrap-style:square" o:gfxdata="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">
+                  <v:imagedata r:id="rId28" o:title=""/>
+                  <v:path arrowok="t"/>
+                </v:shape>
+                <w10:wrap type="topAndBottom" anchorx="margin"/>
+              </v:group>
+            </w:pict>
+          </mc:Fallback>
+        </mc:AlternateContent>
+      </w:r>
+      <w:r>
+        <w:rPr>
+          <w:rFonts w:ascii="Times New Roman" w:hAnsi="Times New Roman" w:cs="Times New Roman"/>
+          <w:bCs/>
+          <w:sz w:val="28"/>
+          <w:szCs w:val="28"/>
+        </w:rPr>
+        <w:t>Рисунок№1</w:t>
+      </w:r>
+      <w:r>
+        <w:rPr>
+          <w:rFonts w:ascii="Times New Roman" w:hAnsi="Times New Roman" w:cs="Times New Roman"/>
+          <w:bCs/>
+          <w:sz w:val="28"/>
+          <w:szCs w:val="28"/>
+        </w:rPr>
+        <w:t xml:space="preserve">4 – Политики на чтение, </w:t>
+      </w:r>
+      <w:r>
+        <w:rPr>
+          <w:rFonts w:ascii="Times New Roman" w:hAnsi="Times New Roman" w:cs="Times New Roman"/>
+          <w:bCs/>
+          <w:sz w:val="28"/>
+          <w:szCs w:val="28"/>
+        </w:rPr>
+        <w:t>вставку</w:t>
+      </w:r>
+      <w:r>
+        <w:rPr>
+          <w:rFonts w:ascii="Times New Roman" w:hAnsi="Times New Roman" w:cs="Times New Roman"/>
+          <w:bCs/>
+          <w:sz w:val="28"/>
+          <w:szCs w:val="28"/>
+        </w:rPr>
+        <w:t>, обновление и удаление</w:t>
+      </w:r>
+      <w:r>
+        <w:rPr>
+          <w:rFonts w:ascii="Times New Roman" w:hAnsi="Times New Roman" w:cs="Times New Roman"/>
+          <w:bCs/>
+          <w:sz w:val="28"/>
+          <w:szCs w:val="28"/>
+        </w:rPr>
+        <w:t xml:space="preserve"> </w:t>
+      </w:r>
+      <w:r>
+        <w:rPr>
+          <w:rFonts w:ascii="Times New Roman" w:hAnsi="Times New Roman" w:cs="Times New Roman"/>
+          <w:bCs/>
+          <w:sz w:val="28"/>
+          <w:szCs w:val="28"/>
+        </w:rPr>
+        <w:t>данных</w:t>
+      </w:r>
+    </w:p>
+    <w:p>
+      <w:pPr>
+        <w:rPr>
+          <w:rFonts w:ascii="Times New Roman" w:hAnsi="Times New Roman" w:cs="Times New Roman"/>
+          <w:bCs/>
+          <w:sz w:val="28"/>
+          <w:szCs w:val="28"/>
+        </w:rPr>
+      </w:pPr>
+      <w:r>
+        <w:rPr>
+          <w:rFonts w:ascii="Times New Roman" w:hAnsi="Times New Roman" w:cs="Times New Roman"/>
+          <w:bCs/>
+          <w:noProof/>
+          <w:sz w:val="28"/>
+          <w:szCs w:val="28"/>
+          <w:lang w:eastAsia="ru-RU"/>
+        </w:rPr>
+        <mc:AlternateContent>
+          <mc:Choice Requires="wpg">
+            <w:drawing>
+              <wp:anchor distT="0" distB="0" distL="114300" distR="114300" simplePos="0" relativeHeight="251678720" behindDoc="0" locked="0" layoutInCell="1" allowOverlap="1" wp14:anchorId="4EEBD659" wp14:editId="25DE1877">
+                <wp:simplePos x="0" y="0"/>
+                <wp:positionH relativeFrom="margin">
+                  <wp:align>center</wp:align>
+                </wp:positionH>
+                <wp:positionV relativeFrom="paragraph">
+                  <wp:posOffset>784225</wp:posOffset>
+                </wp:positionV>
+                <wp:extent cx="6397588" cy="1505524"/>
+                <wp:effectExtent l="0" t="0" r="3810" b="0"/>
+                <wp:wrapTopAndBottom/>
+                <wp:docPr id="26" name="Группа 26"/>
+                <wp:cNvGraphicFramePr/>
+                <a:graphic xmlns:a="http://schemas.openxmlformats.org/drawingml/2006/main">
+                  <a:graphicData uri="http://schemas.microsoft.com/office/word/2010/wordprocessingGroup">
+                    <wpg:wgp>
+                      <wpg:cNvGrpSpPr/>
+                      <wpg:grpSpPr>
+                        <a:xfrm>
+                          <a:off x="0" y="0"/>
+                          <a:ext cx="6397588" cy="1505524"/>
+                          <a:chOff x="0" y="0"/>
+                          <a:chExt cx="6859738" cy="1614571"/>
+                        </a:xfrm>
+                      </wpg:grpSpPr>
+                      <pic:pic xmlns:pic="http://schemas.openxmlformats.org/drawingml/2006/picture">
+                        <pic:nvPicPr>
+                          <pic:cNvPr id="24" name="Рисунок 24"/>
+                          <pic:cNvPicPr>
+                            <a:picLocks noChangeAspect="1"/>
+                          </pic:cNvPicPr>
+                        </pic:nvPicPr>
+                        <pic:blipFill rotWithShape="1">
+                          <a:blip r:embed="rId29" cstate="print">
+                            <a:extLst>
+                              <a:ext uri="{28A0092B-C50C-407E-A947-70E740481C1C}">
+                                <a14:useLocalDpi xmlns:a14="http://schemas.microsoft.com/office/drawing/2010/main" val="0"/>
+                              </a:ext>
+                            </a:extLst>
+                          </a:blip>
+                          <a:srcRect r="614"/>
+                          <a:stretch/>
+                        </pic:blipFill>
+                        <pic:spPr bwMode="auto">
+                          <a:xfrm>
+                            <a:off x="0" y="0"/>
+                            <a:ext cx="4792345" cy="1612900"/>
+                          </a:xfrm>
+                          <a:prstGeom prst="rect">
+                            <a:avLst/>
+                          </a:prstGeom>
+                          <a:ln>
+                            <a:noFill/>
+                          </a:ln>
+                          <a:extLst>
+                            <a:ext uri="{53640926-AAD7-44D8-BBD7-CCE9431645EC}">
+                              <a14:shadowObscured xmlns:a14="http://schemas.microsoft.com/office/drawing/2010/main"/>
+                            </a:ext>
+                          </a:extLst>
+                        </pic:spPr>
+                      </pic:pic>
+                      <pic:pic xmlns:pic="http://schemas.openxmlformats.org/drawingml/2006/picture">
+                        <pic:nvPicPr>
+                          <pic:cNvPr id="25" name="Рисунок 25"/>
+                          <pic:cNvPicPr>
+                            <a:picLocks noChangeAspect="1"/>
+                          </pic:cNvPicPr>
+                        </pic:nvPicPr>
+                        <pic:blipFill>
+                          <a:blip r:embed="rId30" cstate="print">
+                            <a:extLst>
+                              <a:ext uri="{28A0092B-C50C-407E-A947-70E740481C1C}">
+                                <a14:useLocalDpi xmlns:a14="http://schemas.microsoft.com/office/drawing/2010/main" val="0"/>
+                              </a:ext>
+                            </a:extLst>
+                          </a:blip>
+                          <a:stretch>
+                            <a:fillRect/>
+                          </a:stretch>
+                        </pic:blipFill>
+                        <pic:spPr>
+                          <a:xfrm>
+                            <a:off x="4784558" y="8021"/>
+                            <a:ext cx="2075180" cy="1606550"/>
+                          </a:xfrm>
+                          <a:prstGeom prst="rect">
+                            <a:avLst/>
+                          </a:prstGeom>
+                        </pic:spPr>
+                      </pic:pic>
+                    </wpg:wgp>
+                  </a:graphicData>
+                </a:graphic>
+                <wp14:sizeRelH relativeFrom="margin">
+                  <wp14:pctWidth>0</wp14:pctWidth>
+                </wp14:sizeRelH>
+                <wp14:sizeRelV relativeFrom="margin">
+                  <wp14:pctHeight>0</wp14:pctHeight>
+                </wp14:sizeRelV>
+              </wp:anchor>
+            </w:drawing>
+          </mc:Choice>
+          <mc:Fallback>
+            <w:pict>
+              <v:group w14:anchorId="5134A525" id="Группа 26" o:spid="_x0000_s1026" style="position:absolute;margin-left:0;margin-top:61.75pt;width:503.75pt;height:118.55pt;z-index:251678720;mso-position-horizontal:center;mso-position-horizontal-relative:margin;mso-width-relative:margin;mso-height-relative:margin" coordsize="68597,16145" o:gfxdata="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">
+                <v:shape id="Рисунок 24" o:spid="_x0000_s1027" type="#_x0000_t75" style="position:absolute;width:47923;height:16129;visibility:visible;mso-wrap-style:square" o:gfxdata="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">
+                  <v:imagedata r:id="rId31" o:title="" cropright="402f"/>
+                  <v:path arrowok="t"/>
+                </v:shape>
+                <v:shape id="Рисунок 25" o:spid="_x0000_s1028" type="#_x0000_t75" style="position:absolute;left:47845;top:80;width:20752;height:16065;visibility:visible;mso-wrap-style:square" o:gfxdata="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">
+                  <v:imagedata r:id="rId32" o:title=""/>
+                  <v:path arrowok="t"/>
+                </v:shape>
+                <w10:wrap type="topAndBottom" anchorx="margin"/>
+              </v:group>
+            </w:pict>
+          </mc:Fallback>
+        </mc:AlternateContent>
+      </w:r>
+      <w:r>
+        <w:rPr>
+          <w:rFonts w:ascii="Times New Roman" w:hAnsi="Times New Roman" w:cs="Times New Roman"/>
+          <w:bCs/>
+          <w:sz w:val="28"/>
+          <w:szCs w:val="28"/>
+        </w:rPr>
+        <w:t xml:space="preserve">В качестве примера заполнения таблиц ниже представлен рисунок №15 с заполненной таблицей </w:t>
+      </w:r>
+      <w:r>
+        <w:rPr>
+          <w:rFonts w:ascii="Times New Roman" w:hAnsi="Times New Roman" w:cs="Times New Roman"/>
+          <w:bCs/>
+          <w:sz w:val="28"/>
+          <w:szCs w:val="28"/>
+        </w:rPr>
+        <w:t>products (Товары)</w:t>
+      </w:r>
+      <w:r>
+        <w:rPr>
+          <w:rFonts w:ascii="Times New Roman" w:hAnsi="Times New Roman" w:cs="Times New Roman"/>
+          <w:bCs/>
+          <w:sz w:val="28"/>
+          <w:szCs w:val="28"/>
+        </w:rPr>
+        <w:t>.</w:t>
+      </w:r>
+      <w:r>
+        <w:rPr>
+          <w:rFonts w:ascii="Times New Roman" w:hAnsi="Times New Roman" w:cs="Times New Roman"/>
+          <w:bCs/>
+          <w:sz w:val="28"/>
+          <w:szCs w:val="28"/>
+        </w:rPr>
+        <w:t xml:space="preserve"> Аналогичным образом</w:t>
+      </w:r>
+      <w:bookmarkStart w:id="16" w:name="_GoBack"/>
+      <w:bookmarkEnd w:id="16"/>
+      <w:r>
+        <w:rPr>
+          <w:rFonts w:ascii="Times New Roman" w:hAnsi="Times New Roman" w:cs="Times New Roman"/>
+          <w:bCs/>
+          <w:sz w:val="28"/>
+          <w:szCs w:val="28"/>
+        </w:rPr>
+        <w:t xml:space="preserve"> были заполнены и остальные таблицы базы данных.</w:t>
+      </w:r>
+    </w:p>
+    <w:p>
+      <w:pPr>
+        <w:jc w:val="center"/>
+        <w:rPr>
+          <w:rFonts w:ascii="Times New Roman" w:hAnsi="Times New Roman" w:cs="Times New Roman"/>
+          <w:bCs/>
+          <w:sz w:val="28"/>
+          <w:szCs w:val="28"/>
+        </w:rPr>
+      </w:pPr>
+      <w:r>
+        <w:rPr>
+          <w:rFonts w:ascii="Times New Roman" w:hAnsi="Times New Roman" w:cs="Times New Roman"/>
+          <w:bCs/>
+          <w:sz w:val="28"/>
+          <w:szCs w:val="28"/>
+        </w:rPr>
+        <w:t>Рисунок№1</w:t>
+      </w:r>
+      <w:r>
+        <w:rPr>
+          <w:rFonts w:ascii="Times New Roman" w:hAnsi="Times New Roman" w:cs="Times New Roman"/>
+          <w:bCs/>
+          <w:sz w:val="28"/>
+          <w:szCs w:val="28"/>
+        </w:rPr>
+        <w:t>5</w:t>
+      </w:r>
+      <w:r>
+        <w:rPr>
+          <w:rFonts w:ascii="Times New Roman" w:hAnsi="Times New Roman" w:cs="Times New Roman"/>
+          <w:bCs/>
+          <w:sz w:val="28"/>
+          <w:szCs w:val="28"/>
+        </w:rPr>
+        <w:t xml:space="preserve"> – </w:t>
+      </w:r>
+      <w:r>
+        <w:rPr>
+          <w:rFonts w:ascii="Times New Roman" w:hAnsi="Times New Roman" w:cs="Times New Roman"/>
+          <w:bCs/>
+          <w:sz w:val="28"/>
+          <w:szCs w:val="28"/>
+        </w:rPr>
+        <w:t xml:space="preserve">Заполненная таблица </w:t>
+      </w:r>
+      <w:r>
+        <w:rPr>
+          <w:rFonts w:ascii="Times New Roman" w:hAnsi="Times New Roman" w:cs="Times New Roman"/>
+          <w:bCs/>
+          <w:sz w:val="28"/>
+          <w:szCs w:val="28"/>
+        </w:rPr>
+        <w:t>products (Товары)</w:t>
       </w:r>
     </w:p>
     <w:sectPr>
@@ -19473,7 +21125,7 @@
   <w:style w:type="paragraph" w:default="1" w:styleId="a">
     <w:name w:val="Normal"/>
     <w:qFormat/>
-    <w:rsid w:val="00EE7DA3"/>
+    <w:rsid w:val="00994231"/>
   </w:style>
   <w:style w:type="paragraph" w:styleId="1">
     <w:name w:val="heading 1"/>

</xml_diff>

<commit_message>
the database testing stage has begun
</commit_message>
<xml_diff>
--- a/Отчёт_Разработка мобильного приложения_ГончароваНЕ_43П.docx
+++ b/Отчёт_Разработка мобильного приложения_ГончароваНЕ_43П.docx
@@ -1,6 +1,6 @@
 
 <file path=word/document.xml><?xml version="1.0" encoding="utf-8"?>
-<w:document xmlns:wpc="http://schemas.microsoft.com/office/word/2010/wordprocessingCanvas" xmlns:cx="http://schemas.microsoft.com/office/drawing/2014/chartex" xmlns:mc="http://schemas.openxmlformats.org/markup-compatibility/2006" xmlns:o="urn:schemas-microsoft-com:office:office" xmlns:r="http://schemas.openxmlformats.org/officeDocument/2006/relationships" xmlns:m="http://schemas.openxmlformats.org/officeDocument/2006/math" xmlns:v="urn:schemas-microsoft-com:vml" xmlns:wp14="http://schemas.microsoft.com/office/word/2010/wordprocessingDrawing" xmlns:wp="http://schemas.openxmlformats.org/drawingml/2006/wordprocessingDrawing" xmlns:w10="urn:schemas-microsoft-com:office:word" xmlns:w="http://schemas.openxmlformats.org/wordprocessingml/2006/main" xmlns:w14="http://schemas.microsoft.com/office/word/2010/wordml" xmlns:w15="http://schemas.microsoft.com/office/word/2012/wordml" xmlns:w16se="http://schemas.microsoft.com/office/word/2015/wordml/symex" xmlns:wpg="http://schemas.microsoft.com/office/word/2010/wordprocessingGroup" xmlns:wpi="http://schemas.microsoft.com/office/word/2010/wordprocessingInk" xmlns:wne="http://schemas.microsoft.com/office/word/2006/wordml" xmlns:wps="http://schemas.microsoft.com/office/word/2010/wordprocessingShape" mc:Ignorable="w14 w15 w16se wp14">
+<w:document xmlns:wpc="http://schemas.microsoft.com/office/word/2010/wordprocessingCanvas" xmlns:cx="http://schemas.microsoft.com/office/drawing/2014/chartex" xmlns:cx1="http://schemas.microsoft.com/office/drawing/2015/9/8/chartex" xmlns:cx2="http://schemas.microsoft.com/office/drawing/2015/10/21/chartex" xmlns:cx3="http://schemas.microsoft.com/office/drawing/2016/5/9/chartex" xmlns:cx4="http://schemas.microsoft.com/office/drawing/2016/5/10/chartex" xmlns:cx5="http://schemas.microsoft.com/office/drawing/2016/5/11/chartex" xmlns:cx6="http://schemas.microsoft.com/office/drawing/2016/5/12/chartex" xmlns:cx7="http://schemas.microsoft.com/office/drawing/2016/5/13/chartex" xmlns:cx8="http://schemas.microsoft.com/office/drawing/2016/5/14/chartex" xmlns:mc="http://schemas.openxmlformats.org/markup-compatibility/2006" xmlns:aink="http://schemas.microsoft.com/office/drawing/2016/ink" xmlns:am3d="http://schemas.microsoft.com/office/drawing/2017/model3d" xmlns:o="urn:schemas-microsoft-com:office:office" xmlns:oel="http://schemas.microsoft.com/office/2019/extlst" xmlns:r="http://schemas.openxmlformats.org/officeDocument/2006/relationships" xmlns:m="http://schemas.openxmlformats.org/officeDocument/2006/math" xmlns:v="urn:schemas-microsoft-com:vml" xmlns:wp14="http://schemas.microsoft.com/office/word/2010/wordprocessingDrawing" xmlns:wp="http://schemas.openxmlformats.org/drawingml/2006/wordprocessingDrawing" xmlns:w10="urn:schemas-microsoft-com:office:word" xmlns:w="http://schemas.openxmlformats.org/wordprocessingml/2006/main" xmlns:w14="http://schemas.microsoft.com/office/word/2010/wordml" xmlns:w15="http://schemas.microsoft.com/office/word/2012/wordml" xmlns:w16cex="http://schemas.microsoft.com/office/word/2018/wordml/cex" xmlns:w16cid="http://schemas.microsoft.com/office/word/2016/wordml/cid" xmlns:w16="http://schemas.microsoft.com/office/word/2018/wordml" xmlns:w16sdtdh="http://schemas.microsoft.com/office/word/2020/wordml/sdtdatahash" xmlns:w16se="http://schemas.microsoft.com/office/word/2015/wordml/symex" xmlns:wpg="http://schemas.microsoft.com/office/word/2010/wordprocessingGroup" xmlns:wpi="http://schemas.microsoft.com/office/word/2010/wordprocessingInk" xmlns:wne="http://schemas.microsoft.com/office/word/2006/wordml" xmlns:wps="http://schemas.microsoft.com/office/word/2010/wordprocessingShape" mc:Ignorable="w14 w15 w16se w16cid w16 w16cex w16sdtdh wp14">
   <w:body>
     <w:p>
       <w:pPr>
@@ -3818,16 +3818,72 @@
         </w:rPr>
         <w:t>J</w:t>
       </w:r>
-      <w:proofErr w:type="spellStart"/>
-      <w:r>
-        <w:rPr>
-          <w:rFonts w:ascii="Times New Roman" w:hAnsi="Times New Roman" w:cs="Times New Roman"/>
-          <w:sz w:val="28"/>
-          <w:szCs w:val="28"/>
-        </w:rPr>
-        <w:t>etpack</w:t>
-      </w:r>
-      <w:proofErr w:type="spellEnd"/>
+      <w:r>
+        <w:rPr>
+          <w:rFonts w:ascii="Times New Roman" w:hAnsi="Times New Roman" w:cs="Times New Roman"/>
+          <w:sz w:val="28"/>
+          <w:szCs w:val="28"/>
+        </w:rPr>
+        <w:t xml:space="preserve">etpack </w:t>
+      </w:r>
+      <w:r>
+        <w:rPr>
+          <w:rFonts w:ascii="Times New Roman" w:hAnsi="Times New Roman" w:cs="Times New Roman"/>
+          <w:sz w:val="28"/>
+          <w:szCs w:val="28"/>
+          <w:lang w:val="en-US"/>
+        </w:rPr>
+        <w:t>C</w:t>
+      </w:r>
+      <w:r>
+        <w:rPr>
+          <w:rFonts w:ascii="Times New Roman" w:hAnsi="Times New Roman" w:cs="Times New Roman"/>
+          <w:sz w:val="28"/>
+          <w:szCs w:val="28"/>
+        </w:rPr>
+        <w:t xml:space="preserve">ompose, </w:t>
+      </w:r>
+      <w:r>
+        <w:rPr>
+          <w:rFonts w:ascii="Times New Roman" w:hAnsi="Times New Roman" w:cs="Times New Roman"/>
+          <w:sz w:val="28"/>
+          <w:szCs w:val="28"/>
+        </w:rPr>
+        <w:t>графический онлайн</w:t>
+      </w:r>
+      <w:r>
+        <w:rPr>
+          <w:rFonts w:ascii="Times New Roman" w:hAnsi="Times New Roman" w:cs="Times New Roman"/>
+          <w:sz w:val="28"/>
+          <w:szCs w:val="28"/>
+        </w:rPr>
+        <w:t xml:space="preserve"> – </w:t>
+      </w:r>
+      <w:r>
+        <w:rPr>
+          <w:rFonts w:ascii="Times New Roman" w:hAnsi="Times New Roman" w:cs="Times New Roman"/>
+          <w:sz w:val="28"/>
+          <w:szCs w:val="28"/>
+        </w:rPr>
+        <w:t xml:space="preserve">редактор </w:t>
+      </w:r>
+      <w:r>
+        <w:rPr>
+          <w:rFonts w:ascii="Times New Roman" w:hAnsi="Times New Roman" w:cs="Times New Roman"/>
+          <w:sz w:val="28"/>
+          <w:szCs w:val="28"/>
+          <w:lang w:val="en-US"/>
+        </w:rPr>
+        <w:t>Figma</w:t>
+      </w:r>
+      <w:r>
+        <w:rPr>
+          <w:rFonts w:ascii="Times New Roman" w:hAnsi="Times New Roman" w:cs="Times New Roman"/>
+          <w:sz w:val="28"/>
+          <w:szCs w:val="28"/>
+        </w:rPr>
+        <w:t>, система управления версиями Git, система хранения проектов Gogs,</w:t>
+      </w:r>
       <w:r>
         <w:rPr>
           <w:rFonts w:ascii="Times New Roman" w:hAnsi="Times New Roman" w:cs="Times New Roman"/>
@@ -3841,53 +3897,50 @@
           <w:rFonts w:ascii="Times New Roman" w:hAnsi="Times New Roman" w:cs="Times New Roman"/>
           <w:sz w:val="28"/>
           <w:szCs w:val="28"/>
+        </w:rPr>
+        <w:t>облачная платформа</w:t>
+      </w:r>
+      <w:r>
+        <w:rPr>
+          <w:rFonts w:ascii="Times New Roman" w:hAnsi="Times New Roman" w:cs="Times New Roman"/>
+          <w:sz w:val="28"/>
+          <w:szCs w:val="28"/>
+        </w:rPr>
+        <w:t xml:space="preserve"> систем</w:t>
+      </w:r>
+      <w:r>
+        <w:rPr>
+          <w:rFonts w:ascii="Times New Roman" w:hAnsi="Times New Roman" w:cs="Times New Roman"/>
+          <w:sz w:val="28"/>
+          <w:szCs w:val="28"/>
+        </w:rPr>
+        <w:t>ы</w:t>
+      </w:r>
+      <w:r>
+        <w:rPr>
+          <w:rFonts w:ascii="Times New Roman" w:hAnsi="Times New Roman" w:cs="Times New Roman"/>
+          <w:sz w:val="28"/>
+          <w:szCs w:val="28"/>
+        </w:rPr>
+        <w:t xml:space="preserve"> управления базами данных </w:t>
+      </w:r>
+      <w:r>
+        <w:rPr>
+          <w:rFonts w:ascii="Times New Roman" w:hAnsi="Times New Roman" w:cs="Times New Roman"/>
+          <w:sz w:val="28"/>
+          <w:szCs w:val="28"/>
           <w:lang w:val="en-US"/>
         </w:rPr>
-        <w:t>C</w:t>
-      </w:r>
-      <w:proofErr w:type="spellStart"/>
-      <w:r>
-        <w:rPr>
-          <w:rFonts w:ascii="Times New Roman" w:hAnsi="Times New Roman" w:cs="Times New Roman"/>
-          <w:sz w:val="28"/>
-          <w:szCs w:val="28"/>
-        </w:rPr>
-        <w:t>ompose</w:t>
-      </w:r>
-      <w:proofErr w:type="spellEnd"/>
-      <w:r>
-        <w:rPr>
-          <w:rFonts w:ascii="Times New Roman" w:hAnsi="Times New Roman" w:cs="Times New Roman"/>
-          <w:sz w:val="28"/>
-          <w:szCs w:val="28"/>
-        </w:rPr>
-        <w:t xml:space="preserve">, </w:t>
-      </w:r>
-      <w:r>
-        <w:rPr>
-          <w:rFonts w:ascii="Times New Roman" w:hAnsi="Times New Roman" w:cs="Times New Roman"/>
-          <w:sz w:val="28"/>
-          <w:szCs w:val="28"/>
-        </w:rPr>
-        <w:t>графический онлайн</w:t>
-      </w:r>
-      <w:r>
-        <w:rPr>
-          <w:rFonts w:ascii="Times New Roman" w:hAnsi="Times New Roman" w:cs="Times New Roman"/>
-          <w:sz w:val="28"/>
-          <w:szCs w:val="28"/>
-        </w:rPr>
-        <w:t xml:space="preserve"> – </w:t>
-      </w:r>
-      <w:r>
-        <w:rPr>
-          <w:rFonts w:ascii="Times New Roman" w:hAnsi="Times New Roman" w:cs="Times New Roman"/>
-          <w:sz w:val="28"/>
-          <w:szCs w:val="28"/>
-        </w:rPr>
-        <w:t xml:space="preserve">редактор </w:t>
-      </w:r>
-      <w:proofErr w:type="spellStart"/>
+        <w:t>Supabase</w:t>
+      </w:r>
+      <w:r>
+        <w:rPr>
+          <w:rFonts w:ascii="Times New Roman" w:hAnsi="Times New Roman" w:cs="Times New Roman"/>
+          <w:sz w:val="28"/>
+          <w:szCs w:val="28"/>
+        </w:rPr>
+        <w:t xml:space="preserve"> (</w:t>
+      </w:r>
       <w:r>
         <w:rPr>
           <w:rFonts w:ascii="Times New Roman" w:hAnsi="Times New Roman" w:cs="Times New Roman"/>
@@ -3895,118 +3948,15 @@
           <w:szCs w:val="28"/>
           <w:lang w:val="en-US"/>
         </w:rPr>
-        <w:t>Figma</w:t>
-      </w:r>
-      <w:proofErr w:type="spellEnd"/>
-      <w:r>
-        <w:rPr>
-          <w:rFonts w:ascii="Times New Roman" w:hAnsi="Times New Roman" w:cs="Times New Roman"/>
-          <w:sz w:val="28"/>
-          <w:szCs w:val="28"/>
-        </w:rPr>
-        <w:t xml:space="preserve">, система управления версиями Git, система хранения проектов </w:t>
-      </w:r>
-      <w:proofErr w:type="spellStart"/>
-      <w:r>
-        <w:rPr>
-          <w:rFonts w:ascii="Times New Roman" w:hAnsi="Times New Roman" w:cs="Times New Roman"/>
-          <w:sz w:val="28"/>
-          <w:szCs w:val="28"/>
-        </w:rPr>
-        <w:t>Gogs</w:t>
-      </w:r>
-      <w:proofErr w:type="spellEnd"/>
-      <w:r>
-        <w:rPr>
-          <w:rFonts w:ascii="Times New Roman" w:hAnsi="Times New Roman" w:cs="Times New Roman"/>
-          <w:sz w:val="28"/>
-          <w:szCs w:val="28"/>
-        </w:rPr>
-        <w:t>,</w:t>
-      </w:r>
-      <w:r>
-        <w:rPr>
-          <w:rFonts w:ascii="Times New Roman" w:hAnsi="Times New Roman" w:cs="Times New Roman"/>
-          <w:sz w:val="28"/>
-          <w:szCs w:val="28"/>
-        </w:rPr>
-        <w:t xml:space="preserve"> </w:t>
-      </w:r>
-      <w:r>
-        <w:rPr>
-          <w:rFonts w:ascii="Times New Roman" w:hAnsi="Times New Roman" w:cs="Times New Roman"/>
-          <w:sz w:val="28"/>
-          <w:szCs w:val="28"/>
-        </w:rPr>
-        <w:t>облачная платформа</w:t>
-      </w:r>
-      <w:r>
-        <w:rPr>
-          <w:rFonts w:ascii="Times New Roman" w:hAnsi="Times New Roman" w:cs="Times New Roman"/>
-          <w:sz w:val="28"/>
-          <w:szCs w:val="28"/>
-        </w:rPr>
-        <w:t xml:space="preserve"> систем</w:t>
-      </w:r>
-      <w:r>
-        <w:rPr>
-          <w:rFonts w:ascii="Times New Roman" w:hAnsi="Times New Roman" w:cs="Times New Roman"/>
-          <w:sz w:val="28"/>
-          <w:szCs w:val="28"/>
-        </w:rPr>
-        <w:t>ы</w:t>
-      </w:r>
-      <w:r>
-        <w:rPr>
-          <w:rFonts w:ascii="Times New Roman" w:hAnsi="Times New Roman" w:cs="Times New Roman"/>
-          <w:sz w:val="28"/>
-          <w:szCs w:val="28"/>
-        </w:rPr>
-        <w:t xml:space="preserve"> управления базами данных </w:t>
-      </w:r>
-      <w:r>
-        <w:rPr>
-          <w:rFonts w:ascii="Times New Roman" w:hAnsi="Times New Roman" w:cs="Times New Roman"/>
-          <w:sz w:val="28"/>
-          <w:szCs w:val="28"/>
-          <w:lang w:val="en-US"/>
-        </w:rPr>
-        <w:t>Supabase</w:t>
-      </w:r>
-      <w:r>
-        <w:rPr>
-          <w:rFonts w:ascii="Times New Roman" w:hAnsi="Times New Roman" w:cs="Times New Roman"/>
-          <w:sz w:val="28"/>
-          <w:szCs w:val="28"/>
-        </w:rPr>
-        <w:t xml:space="preserve"> (</w:t>
-      </w:r>
-      <w:r>
-        <w:rPr>
-          <w:rFonts w:ascii="Times New Roman" w:hAnsi="Times New Roman" w:cs="Times New Roman"/>
-          <w:sz w:val="28"/>
-          <w:szCs w:val="28"/>
-          <w:lang w:val="en-US"/>
-        </w:rPr>
         <w:t>c</w:t>
       </w:r>
-      <w:proofErr w:type="spellStart"/>
-      <w:r>
-        <w:rPr>
-          <w:rFonts w:ascii="Times New Roman" w:hAnsi="Times New Roman" w:cs="Times New Roman"/>
-          <w:sz w:val="28"/>
-          <w:szCs w:val="28"/>
-        </w:rPr>
-        <w:t>оздана</w:t>
-      </w:r>
-      <w:proofErr w:type="spellEnd"/>
-      <w:r>
-        <w:rPr>
-          <w:rFonts w:ascii="Times New Roman" w:hAnsi="Times New Roman" w:cs="Times New Roman"/>
-          <w:sz w:val="28"/>
-          <w:szCs w:val="28"/>
-        </w:rPr>
-        <w:t xml:space="preserve"> на основе PostgreSQL);</w:t>
+      <w:r>
+        <w:rPr>
+          <w:rFonts w:ascii="Times New Roman" w:hAnsi="Times New Roman" w:cs="Times New Roman"/>
+          <w:sz w:val="28"/>
+          <w:szCs w:val="28"/>
+        </w:rPr>
+        <w:t>оздана на основе PostgreSQL);</w:t>
       </w:r>
     </w:p>
     <w:p>
@@ -4886,34 +4836,14 @@
         </w:rPr>
         <w:t xml:space="preserve">, </w:t>
       </w:r>
-      <w:proofErr w:type="spellStart"/>
-      <w:r>
-        <w:rPr>
-          <w:rFonts w:ascii="Times New Roman" w:hAnsi="Times New Roman" w:cs="Times New Roman"/>
-          <w:sz w:val="28"/>
-          <w:szCs w:val="28"/>
-        </w:rPr>
-        <w:t>Montserrat</w:t>
-      </w:r>
-      <w:proofErr w:type="spellEnd"/>
-      <w:r>
-        <w:rPr>
-          <w:rFonts w:ascii="Times New Roman" w:hAnsi="Times New Roman" w:cs="Times New Roman"/>
-          <w:sz w:val="28"/>
-          <w:szCs w:val="28"/>
-        </w:rPr>
-        <w:t xml:space="preserve"> </w:t>
-      </w:r>
-      <w:proofErr w:type="spellStart"/>
-      <w:r>
-        <w:rPr>
-          <w:rFonts w:ascii="Times New Roman" w:hAnsi="Times New Roman" w:cs="Times New Roman"/>
-          <w:sz w:val="28"/>
-          <w:szCs w:val="28"/>
-        </w:rPr>
-        <w:t>Alternates</w:t>
-      </w:r>
-      <w:proofErr w:type="spellEnd"/>
+      <w:r>
+        <w:rPr>
+          <w:rFonts w:ascii="Times New Roman" w:hAnsi="Times New Roman" w:cs="Times New Roman"/>
+          <w:sz w:val="28"/>
+          <w:szCs w:val="28"/>
+        </w:rPr>
+        <w:t>Montserrat Alternates</w:t>
+      </w:r>
       <w:r>
         <w:rPr>
           <w:rFonts w:ascii="Times New Roman" w:hAnsi="Times New Roman" w:cs="Times New Roman"/>
@@ -7857,7 +7787,6 @@
         </w:rPr>
         <w:t>таблицы (сущности): Пользователи (</w:t>
       </w:r>
-      <w:proofErr w:type="spellStart"/>
       <w:r>
         <w:rPr>
           <w:rFonts w:ascii="Times New Roman" w:hAnsi="Times New Roman" w:cs="Times New Roman"/>
@@ -7867,7 +7796,6 @@
         </w:rPr>
         <w:t>User</w:t>
       </w:r>
-      <w:proofErr w:type="spellEnd"/>
       <w:r>
         <w:rPr>
           <w:rFonts w:ascii="Times New Roman" w:hAnsi="Times New Roman" w:cs="Times New Roman"/>
@@ -7887,7 +7815,6 @@
         </w:rPr>
         <w:t>), Заказы (</w:t>
       </w:r>
-      <w:proofErr w:type="spellStart"/>
       <w:r>
         <w:rPr>
           <w:rFonts w:ascii="Times New Roman" w:hAnsi="Times New Roman" w:cs="Times New Roman"/>
@@ -7897,7 +7824,6 @@
         </w:rPr>
         <w:t>Orders</w:t>
       </w:r>
-      <w:proofErr w:type="spellEnd"/>
       <w:r>
         <w:rPr>
           <w:rFonts w:ascii="Times New Roman" w:hAnsi="Times New Roman" w:cs="Times New Roman"/>
@@ -7925,7 +7851,6 @@
         </w:rPr>
         <w:t>), Категории товаров (</w:t>
       </w:r>
-      <w:proofErr w:type="spellStart"/>
       <w:r>
         <w:rPr>
           <w:rFonts w:ascii="Times New Roman" w:hAnsi="Times New Roman" w:cs="Times New Roman"/>
@@ -7935,7 +7860,6 @@
         </w:rPr>
         <w:t>Categories</w:t>
       </w:r>
-      <w:proofErr w:type="spellEnd"/>
       <w:r>
         <w:rPr>
           <w:rFonts w:ascii="Times New Roman" w:hAnsi="Times New Roman" w:cs="Times New Roman"/>
@@ -7954,7 +7878,6 @@
         </w:rPr>
         <w:t>Товары в заказе (</w:t>
       </w:r>
-      <w:proofErr w:type="spellStart"/>
       <w:r>
         <w:rPr>
           <w:rFonts w:ascii="Times New Roman" w:hAnsi="Times New Roman" w:cs="Times New Roman"/>
@@ -7964,7 +7887,6 @@
         </w:rPr>
         <w:t>Prod</w:t>
       </w:r>
-      <w:proofErr w:type="spellEnd"/>
       <w:r>
         <w:rPr>
           <w:rFonts w:ascii="Times New Roman" w:hAnsi="Times New Roman" w:cs="Times New Roman"/>
@@ -7975,7 +7897,6 @@
         </w:rPr>
         <w:t>In</w:t>
       </w:r>
-      <w:proofErr w:type="spellStart"/>
       <w:r>
         <w:rPr>
           <w:rFonts w:ascii="Times New Roman" w:hAnsi="Times New Roman" w:cs="Times New Roman"/>
@@ -7985,7 +7906,6 @@
         </w:rPr>
         <w:t>Order</w:t>
       </w:r>
-      <w:proofErr w:type="spellEnd"/>
       <w:r>
         <w:rPr>
           <w:rFonts w:ascii="Times New Roman" w:hAnsi="Times New Roman" w:cs="Times New Roman"/>
@@ -7995,7 +7915,6 @@
         </w:rPr>
         <w:t>), Отзывы (</w:t>
       </w:r>
-      <w:proofErr w:type="spellStart"/>
       <w:r>
         <w:rPr>
           <w:rFonts w:ascii="Times New Roman" w:hAnsi="Times New Roman" w:cs="Times New Roman"/>
@@ -8005,7 +7924,6 @@
         </w:rPr>
         <w:t>Reviews</w:t>
       </w:r>
-      <w:proofErr w:type="spellEnd"/>
       <w:r>
         <w:rPr>
           <w:rFonts w:ascii="Times New Roman" w:hAnsi="Times New Roman" w:cs="Times New Roman"/>
@@ -8015,7 +7933,6 @@
         </w:rPr>
         <w:t>), Корзина (</w:t>
       </w:r>
-      <w:proofErr w:type="spellStart"/>
       <w:r>
         <w:rPr>
           <w:rFonts w:ascii="Times New Roman" w:hAnsi="Times New Roman" w:cs="Times New Roman"/>
@@ -8025,7 +7942,6 @@
         </w:rPr>
         <w:t>ShopCart</w:t>
       </w:r>
-      <w:proofErr w:type="spellEnd"/>
       <w:r>
         <w:rPr>
           <w:rFonts w:ascii="Times New Roman" w:hAnsi="Times New Roman" w:cs="Times New Roman"/>
@@ -8107,7 +8023,6 @@
         </w:rPr>
         <w:t xml:space="preserve"> (</w:t>
       </w:r>
-      <w:proofErr w:type="spellStart"/>
       <w:r>
         <w:rPr>
           <w:rFonts w:ascii="Times New Roman" w:hAnsi="Times New Roman" w:cs="Times New Roman"/>
@@ -8117,7 +8032,6 @@
         </w:rPr>
         <w:t>PaymentMethods</w:t>
       </w:r>
-      <w:proofErr w:type="spellEnd"/>
       <w:r>
         <w:rPr>
           <w:rFonts w:ascii="Times New Roman" w:hAnsi="Times New Roman" w:cs="Times New Roman"/>
@@ -8145,7 +8059,6 @@
         </w:rPr>
         <w:t xml:space="preserve"> Способы доставки (</w:t>
       </w:r>
-      <w:proofErr w:type="spellStart"/>
       <w:r>
         <w:rPr>
           <w:rFonts w:ascii="Times New Roman" w:hAnsi="Times New Roman" w:cs="Times New Roman"/>
@@ -8162,17 +8075,7 @@
           <w:sz w:val="28"/>
           <w:szCs w:val="28"/>
         </w:rPr>
-        <w:t>Methods</w:t>
-      </w:r>
-      <w:proofErr w:type="spellEnd"/>
-      <w:r>
-        <w:rPr>
-          <w:rFonts w:ascii="Times New Roman" w:hAnsi="Times New Roman" w:cs="Times New Roman"/>
-          <w:bCs/>
-          <w:sz w:val="28"/>
-          <w:szCs w:val="28"/>
-        </w:rPr>
-        <w:t>),</w:t>
+        <w:t>Methods),</w:t>
       </w:r>
       <w:r>
         <w:rPr>
@@ -8193,7 +8096,6 @@
         </w:rPr>
         <w:t>O</w:t>
       </w:r>
-      <w:proofErr w:type="spellStart"/>
       <w:r>
         <w:rPr>
           <w:rFonts w:ascii="Times New Roman" w:hAnsi="Times New Roman" w:cs="Times New Roman"/>
@@ -8203,7 +8105,6 @@
         </w:rPr>
         <w:t>rder</w:t>
       </w:r>
-      <w:proofErr w:type="spellEnd"/>
       <w:r>
         <w:rPr>
           <w:rFonts w:ascii="Times New Roman" w:hAnsi="Times New Roman" w:cs="Times New Roman"/>
@@ -8214,7 +8115,6 @@
         </w:rPr>
         <w:t>S</w:t>
       </w:r>
-      <w:proofErr w:type="spellStart"/>
       <w:r>
         <w:rPr>
           <w:rFonts w:ascii="Times New Roman" w:hAnsi="Times New Roman" w:cs="Times New Roman"/>
@@ -8224,7 +8124,6 @@
         </w:rPr>
         <w:t>tatus</w:t>
       </w:r>
-      <w:proofErr w:type="spellEnd"/>
       <w:r>
         <w:rPr>
           <w:rFonts w:ascii="Times New Roman" w:hAnsi="Times New Roman" w:cs="Times New Roman"/>
@@ -8241,19 +8140,8 @@
           <w:sz w:val="28"/>
           <w:szCs w:val="28"/>
         </w:rPr>
-        <w:t>, Статус товара (</w:t>
-      </w:r>
-      <w:proofErr w:type="spellStart"/>
-      <w:r>
-        <w:rPr>
-          <w:rFonts w:ascii="Times New Roman" w:hAnsi="Times New Roman" w:cs="Times New Roman"/>
-          <w:bCs/>
-          <w:sz w:val="28"/>
-          <w:szCs w:val="28"/>
-        </w:rPr>
-        <w:t>Prod</w:t>
-      </w:r>
-      <w:proofErr w:type="spellEnd"/>
+        <w:t>, Статус товара (Prod</w:t>
+      </w:r>
       <w:r>
         <w:rPr>
           <w:rFonts w:ascii="Times New Roman" w:hAnsi="Times New Roman" w:cs="Times New Roman"/>
@@ -8264,46 +8152,24 @@
         </w:rPr>
         <w:t>S</w:t>
       </w:r>
-      <w:proofErr w:type="spellStart"/>
-      <w:r>
-        <w:rPr>
-          <w:rFonts w:ascii="Times New Roman" w:hAnsi="Times New Roman" w:cs="Times New Roman"/>
-          <w:bCs/>
-          <w:sz w:val="28"/>
-          <w:szCs w:val="28"/>
-        </w:rPr>
-        <w:t>tatus</w:t>
-      </w:r>
-      <w:proofErr w:type="spellEnd"/>
-      <w:r>
-        <w:rPr>
-          <w:rFonts w:ascii="Times New Roman" w:hAnsi="Times New Roman" w:cs="Times New Roman"/>
-          <w:bCs/>
-          <w:sz w:val="28"/>
-          <w:szCs w:val="28"/>
-        </w:rPr>
-        <w:t>)</w:t>
-      </w:r>
-      <w:r>
-        <w:rPr>
-          <w:rFonts w:ascii="Times New Roman" w:hAnsi="Times New Roman" w:cs="Times New Roman"/>
-          <w:bCs/>
-          <w:sz w:val="28"/>
-          <w:szCs w:val="28"/>
-        </w:rPr>
-        <w:t>, Страна производства (</w:t>
-      </w:r>
-      <w:proofErr w:type="spellStart"/>
-      <w:r>
-        <w:rPr>
-          <w:rFonts w:ascii="Times New Roman" w:hAnsi="Times New Roman" w:cs="Times New Roman"/>
-          <w:bCs/>
-          <w:sz w:val="28"/>
-          <w:szCs w:val="28"/>
-        </w:rPr>
-        <w:t>Country</w:t>
-      </w:r>
-      <w:proofErr w:type="spellEnd"/>
+      <w:r>
+        <w:rPr>
+          <w:rFonts w:ascii="Times New Roman" w:hAnsi="Times New Roman" w:cs="Times New Roman"/>
+          <w:bCs/>
+          <w:sz w:val="28"/>
+          <w:szCs w:val="28"/>
+        </w:rPr>
+        <w:t>tatus)</w:t>
+      </w:r>
+      <w:r>
+        <w:rPr>
+          <w:rFonts w:ascii="Times New Roman" w:hAnsi="Times New Roman" w:cs="Times New Roman"/>
+          <w:bCs/>
+          <w:sz w:val="28"/>
+          <w:szCs w:val="28"/>
+        </w:rPr>
+        <w:t>, Страна производства (Country</w:t>
+      </w:r>
       <w:r>
         <w:rPr>
           <w:rFonts w:ascii="Times New Roman" w:hAnsi="Times New Roman" w:cs="Times New Roman"/>
@@ -12434,27 +12300,7 @@
           <w:sz w:val="28"/>
           <w:szCs w:val="28"/>
         </w:rPr>
-        <w:t xml:space="preserve">5.0 (API </w:t>
-      </w:r>
-      <w:proofErr w:type="spellStart"/>
-      <w:r>
-        <w:rPr>
-          <w:rFonts w:ascii="Times New Roman" w:hAnsi="Times New Roman" w:cs="Times New Roman"/>
-          <w:bCs/>
-          <w:sz w:val="28"/>
-          <w:szCs w:val="28"/>
-        </w:rPr>
-        <w:t>level</w:t>
-      </w:r>
-      <w:proofErr w:type="spellEnd"/>
-      <w:r>
-        <w:rPr>
-          <w:rFonts w:ascii="Times New Roman" w:hAnsi="Times New Roman" w:cs="Times New Roman"/>
-          <w:bCs/>
-          <w:sz w:val="28"/>
-          <w:szCs w:val="28"/>
-        </w:rPr>
-        <w:t xml:space="preserve"> 21);</w:t>
+        <w:t>5.0 (API level 21);</w:t>
       </w:r>
     </w:p>
     <w:p>
@@ -12749,87 +12595,7 @@
           <w:sz w:val="28"/>
           <w:szCs w:val="28"/>
         </w:rPr>
-        <w:t xml:space="preserve">Синтаксис React Native такой же, как у CSS, но он не использует HTML или CSS. Чтобы воспользоваться преимуществами встроенных представлений, используются сообщения потока JavaScript. Такие приложения, как </w:t>
-      </w:r>
-      <w:proofErr w:type="spellStart"/>
-      <w:r>
-        <w:rPr>
-          <w:rFonts w:ascii="Times New Roman" w:hAnsi="Times New Roman" w:cs="Times New Roman"/>
-          <w:bCs/>
-          <w:sz w:val="28"/>
-          <w:szCs w:val="28"/>
-        </w:rPr>
-        <w:t>Skype</w:t>
-      </w:r>
-      <w:proofErr w:type="spellEnd"/>
-      <w:r>
-        <w:rPr>
-          <w:rFonts w:ascii="Times New Roman" w:hAnsi="Times New Roman" w:cs="Times New Roman"/>
-          <w:bCs/>
-          <w:sz w:val="28"/>
-          <w:szCs w:val="28"/>
-        </w:rPr>
-        <w:t xml:space="preserve">, </w:t>
-      </w:r>
-      <w:proofErr w:type="spellStart"/>
-      <w:r>
-        <w:rPr>
-          <w:rFonts w:ascii="Times New Roman" w:hAnsi="Times New Roman" w:cs="Times New Roman"/>
-          <w:bCs/>
-          <w:sz w:val="28"/>
-          <w:szCs w:val="28"/>
-        </w:rPr>
-        <w:t>Airbnb</w:t>
-      </w:r>
-      <w:proofErr w:type="spellEnd"/>
-      <w:r>
-        <w:rPr>
-          <w:rFonts w:ascii="Times New Roman" w:hAnsi="Times New Roman" w:cs="Times New Roman"/>
-          <w:bCs/>
-          <w:sz w:val="28"/>
-          <w:szCs w:val="28"/>
-        </w:rPr>
-        <w:t xml:space="preserve">, </w:t>
-      </w:r>
-      <w:proofErr w:type="spellStart"/>
-      <w:r>
-        <w:rPr>
-          <w:rFonts w:ascii="Times New Roman" w:hAnsi="Times New Roman" w:cs="Times New Roman"/>
-          <w:bCs/>
-          <w:sz w:val="28"/>
-          <w:szCs w:val="28"/>
-        </w:rPr>
-        <w:t>Amazon</w:t>
-      </w:r>
-      <w:proofErr w:type="spellEnd"/>
-      <w:r>
-        <w:rPr>
-          <w:rFonts w:ascii="Times New Roman" w:hAnsi="Times New Roman" w:cs="Times New Roman"/>
-          <w:bCs/>
-          <w:sz w:val="28"/>
-          <w:szCs w:val="28"/>
-        </w:rPr>
-        <w:t xml:space="preserve"> </w:t>
-      </w:r>
-      <w:proofErr w:type="spellStart"/>
-      <w:r>
-        <w:rPr>
-          <w:rFonts w:ascii="Times New Roman" w:hAnsi="Times New Roman" w:cs="Times New Roman"/>
-          <w:bCs/>
-          <w:sz w:val="28"/>
-          <w:szCs w:val="28"/>
-        </w:rPr>
-        <w:t>Prime</w:t>
-      </w:r>
-      <w:proofErr w:type="spellEnd"/>
-      <w:r>
-        <w:rPr>
-          <w:rFonts w:ascii="Times New Roman" w:hAnsi="Times New Roman" w:cs="Times New Roman"/>
-          <w:bCs/>
-          <w:sz w:val="28"/>
-          <w:szCs w:val="28"/>
-        </w:rPr>
-        <w:t xml:space="preserve"> и др., разрабатываются с использованием React Native.</w:t>
+        <w:t>Синтаксис React Native такой же, как у CSS, но он не использует HTML или CSS. Чтобы воспользоваться преимуществами встроенных представлений, используются сообщения потока JavaScript. Такие приложения, как Skype, Airbnb, Amazon Prime и др., разрабатываются с использованием React Native.</w:t>
       </w:r>
     </w:p>
     <w:p>
@@ -13038,107 +12804,7 @@
           <w:sz w:val="28"/>
           <w:szCs w:val="28"/>
         </w:rPr>
-        <w:t xml:space="preserve">Flutter - кроссплатформенная платформа для разработки приложений для Android с открытым исходным кодом. Она была создана Google и позволяет разработчикам разрабатывать приложения для Android, Windows, iOS и Интернета с помощью единой кодовой базы. Она написана на языке </w:t>
-      </w:r>
-      <w:proofErr w:type="spellStart"/>
-      <w:r>
-        <w:rPr>
-          <w:rFonts w:ascii="Times New Roman" w:hAnsi="Times New Roman" w:cs="Times New Roman"/>
-          <w:bCs/>
-          <w:sz w:val="28"/>
-          <w:szCs w:val="28"/>
-        </w:rPr>
-        <w:t>Dart</w:t>
-      </w:r>
-      <w:proofErr w:type="spellEnd"/>
-      <w:r>
-        <w:rPr>
-          <w:rFonts w:ascii="Times New Roman" w:hAnsi="Times New Roman" w:cs="Times New Roman"/>
-          <w:bCs/>
-          <w:sz w:val="28"/>
-          <w:szCs w:val="28"/>
-        </w:rPr>
-        <w:t xml:space="preserve">. Он содержит виджеты, инструменты отладки, движок рендеринга и инструменты для интеграции API для создания приложений. Такие приложения, как Google </w:t>
-      </w:r>
-      <w:proofErr w:type="spellStart"/>
-      <w:r>
-        <w:rPr>
-          <w:rFonts w:ascii="Times New Roman" w:hAnsi="Times New Roman" w:cs="Times New Roman"/>
-          <w:bCs/>
-          <w:sz w:val="28"/>
-          <w:szCs w:val="28"/>
-        </w:rPr>
-        <w:t>Ads</w:t>
-      </w:r>
-      <w:proofErr w:type="spellEnd"/>
-      <w:r>
-        <w:rPr>
-          <w:rFonts w:ascii="Times New Roman" w:hAnsi="Times New Roman" w:cs="Times New Roman"/>
-          <w:bCs/>
-          <w:sz w:val="28"/>
-          <w:szCs w:val="28"/>
-        </w:rPr>
-        <w:t xml:space="preserve">, Google </w:t>
-      </w:r>
-      <w:proofErr w:type="spellStart"/>
-      <w:r>
-        <w:rPr>
-          <w:rFonts w:ascii="Times New Roman" w:hAnsi="Times New Roman" w:cs="Times New Roman"/>
-          <w:bCs/>
-          <w:sz w:val="28"/>
-          <w:szCs w:val="28"/>
-        </w:rPr>
-        <w:t>Pay</w:t>
-      </w:r>
-      <w:proofErr w:type="spellEnd"/>
-      <w:r>
-        <w:rPr>
-          <w:rFonts w:ascii="Times New Roman" w:hAnsi="Times New Roman" w:cs="Times New Roman"/>
-          <w:bCs/>
-          <w:sz w:val="28"/>
-          <w:szCs w:val="28"/>
-        </w:rPr>
-        <w:t xml:space="preserve">, </w:t>
-      </w:r>
-      <w:proofErr w:type="spellStart"/>
-      <w:r>
-        <w:rPr>
-          <w:rFonts w:ascii="Times New Roman" w:hAnsi="Times New Roman" w:cs="Times New Roman"/>
-          <w:bCs/>
-          <w:sz w:val="28"/>
-          <w:szCs w:val="28"/>
-        </w:rPr>
-        <w:t>eBay</w:t>
-      </w:r>
-      <w:proofErr w:type="spellEnd"/>
-      <w:r>
-        <w:rPr>
-          <w:rFonts w:ascii="Times New Roman" w:hAnsi="Times New Roman" w:cs="Times New Roman"/>
-          <w:bCs/>
-          <w:sz w:val="28"/>
-          <w:szCs w:val="28"/>
-        </w:rPr>
-        <w:t xml:space="preserve"> </w:t>
-      </w:r>
-      <w:proofErr w:type="spellStart"/>
-      <w:r>
-        <w:rPr>
-          <w:rFonts w:ascii="Times New Roman" w:hAnsi="Times New Roman" w:cs="Times New Roman"/>
-          <w:bCs/>
-          <w:sz w:val="28"/>
-          <w:szCs w:val="28"/>
-        </w:rPr>
-        <w:t>Motors</w:t>
-      </w:r>
-      <w:proofErr w:type="spellEnd"/>
-      <w:r>
-        <w:rPr>
-          <w:rFonts w:ascii="Times New Roman" w:hAnsi="Times New Roman" w:cs="Times New Roman"/>
-          <w:bCs/>
-          <w:sz w:val="28"/>
-          <w:szCs w:val="28"/>
-        </w:rPr>
-        <w:t xml:space="preserve"> и т.д., разрабатываются с использованием Flutter.</w:t>
+        <w:t>Flutter - кроссплатформенная платформа для разработки приложений для Android с открытым исходным кодом. Она была создана Google и позволяет разработчикам разрабатывать приложения для Android, Windows, iOS и Интернета с помощью единой кодовой базы. Она написана на языке Dart. Он содержит виджеты, инструменты отладки, движок рендеринга и инструменты для интеграции API для создания приложений. Такие приложения, как Google Ads, Google Pay, eBay Motors и т.д., разрабатываются с использованием Flutter.</w:t>
       </w:r>
     </w:p>
     <w:p>
@@ -13215,47 +12881,7 @@
           <w:sz w:val="28"/>
           <w:szCs w:val="28"/>
         </w:rPr>
-        <w:t xml:space="preserve">В приложение могут быть интегрированы различные серверные функции и сервисы, такие как аутентификация пользователя (через Google, </w:t>
-      </w:r>
-      <w:proofErr w:type="spellStart"/>
-      <w:r>
-        <w:rPr>
-          <w:rFonts w:ascii="Times New Roman" w:hAnsi="Times New Roman" w:cs="Times New Roman"/>
-          <w:bCs/>
-          <w:sz w:val="28"/>
-          <w:szCs w:val="28"/>
-        </w:rPr>
-        <w:t>Facebook</w:t>
-      </w:r>
-      <w:proofErr w:type="spellEnd"/>
-      <w:r>
-        <w:rPr>
-          <w:rFonts w:ascii="Times New Roman" w:hAnsi="Times New Roman" w:cs="Times New Roman"/>
-          <w:bCs/>
-          <w:sz w:val="28"/>
-          <w:szCs w:val="28"/>
-        </w:rPr>
-        <w:t xml:space="preserve">, электронную почту/пароль, телефон, Microsoft, GitHub и т.д.), облачные сервисы, хранилище и </w:t>
-      </w:r>
-      <w:proofErr w:type="spellStart"/>
-      <w:r>
-        <w:rPr>
-          <w:rFonts w:ascii="Times New Roman" w:hAnsi="Times New Roman" w:cs="Times New Roman"/>
-          <w:bCs/>
-          <w:sz w:val="28"/>
-          <w:szCs w:val="28"/>
-        </w:rPr>
-        <w:t>push</w:t>
-      </w:r>
-      <w:proofErr w:type="spellEnd"/>
-      <w:r>
-        <w:rPr>
-          <w:rFonts w:ascii="Times New Roman" w:hAnsi="Times New Roman" w:cs="Times New Roman"/>
-          <w:bCs/>
-          <w:sz w:val="28"/>
-          <w:szCs w:val="28"/>
-        </w:rPr>
-        <w:t>-уведомления.</w:t>
+        <w:t>В приложение могут быть интегрированы различные серверные функции и сервисы, такие как аутентификация пользователя (через Google, Facebook, электронную почту/пароль, телефон, Microsoft, GitHub и т.д.), облачные сервисы, хранилище и push-уведомления.</w:t>
       </w:r>
     </w:p>
     <w:p>
@@ -13381,27 +13007,7 @@
           <w:sz w:val="28"/>
           <w:szCs w:val="28"/>
         </w:rPr>
-        <w:t xml:space="preserve">Android Studio - официальная интегрированная среда разработки для Android от Google (IDE), которая предоставляет множество функций для разработки мобильных приложений. Разработчики могут легко писать исходный код, отлаживать и тестировать качество своего приложения. Поддерживает различные языки программирования, такие как Java, Kotlin, </w:t>
-      </w:r>
-      <w:proofErr w:type="spellStart"/>
-      <w:r>
-        <w:rPr>
-          <w:rFonts w:ascii="Times New Roman" w:hAnsi="Times New Roman" w:cs="Times New Roman"/>
-          <w:bCs/>
-          <w:sz w:val="28"/>
-          <w:szCs w:val="28"/>
-        </w:rPr>
-        <w:t>Swift</w:t>
-      </w:r>
-      <w:proofErr w:type="spellEnd"/>
-      <w:r>
-        <w:rPr>
-          <w:rFonts w:ascii="Times New Roman" w:hAnsi="Times New Roman" w:cs="Times New Roman"/>
-          <w:bCs/>
-          <w:sz w:val="28"/>
-          <w:szCs w:val="28"/>
-        </w:rPr>
-        <w:t>, C ++ и др. Google постоянно обновляет его, чтобы соответствовать последним тенденциям и требованиям разработчиков, и позволяет им настраивать его в соответствии с вашими потребностями. У него большое сообщество разработчиков Android, которые помогут вам, если вы застряли.</w:t>
+        <w:t>Android Studio - официальная интегрированная среда разработки для Android от Google (IDE), которая предоставляет множество функций для разработки мобильных приложений. Разработчики могут легко писать исходный код, отлаживать и тестировать качество своего приложения. Поддерживает различные языки программирования, такие как Java, Kotlin, Swift, C ++ и др. Google постоянно обновляет его, чтобы соответствовать последним тенденциям и требованиям разработчиков, и позволяет им настраивать его в соответствии с вашими потребностями. У него большое сообщество разработчиков Android, которые помогут вам, если вы застряли.</w:t>
       </w:r>
     </w:p>
     <w:p>
@@ -13478,19 +13084,8 @@
           <w:sz w:val="28"/>
           <w:szCs w:val="28"/>
         </w:rPr>
-        <w:t xml:space="preserve">Поддерживает сборку </w:t>
-      </w:r>
-      <w:proofErr w:type="spellStart"/>
-      <w:r>
-        <w:rPr>
-          <w:rFonts w:ascii="Times New Roman" w:hAnsi="Times New Roman" w:cs="Times New Roman"/>
-          <w:bCs/>
-          <w:sz w:val="28"/>
-          <w:szCs w:val="28"/>
-        </w:rPr>
-        <w:t>Gradle</w:t>
-      </w:r>
-      <w:proofErr w:type="spellEnd"/>
+        <w:t>Поддерживает сборку Gradle</w:t>
+      </w:r>
     </w:p>
     <w:p>
       <w:pPr>
@@ -13516,27 +13111,7 @@
           <w:sz w:val="28"/>
           <w:szCs w:val="28"/>
         </w:rPr>
-        <w:t xml:space="preserve">Предоставляет сервисы Google </w:t>
-      </w:r>
-      <w:proofErr w:type="spellStart"/>
-      <w:r>
-        <w:rPr>
-          <w:rFonts w:ascii="Times New Roman" w:hAnsi="Times New Roman" w:cs="Times New Roman"/>
-          <w:bCs/>
-          <w:sz w:val="28"/>
-          <w:szCs w:val="28"/>
-        </w:rPr>
-        <w:t>Play</w:t>
-      </w:r>
-      <w:proofErr w:type="spellEnd"/>
-      <w:r>
-        <w:rPr>
-          <w:rFonts w:ascii="Times New Roman" w:hAnsi="Times New Roman" w:cs="Times New Roman"/>
-          <w:bCs/>
-          <w:sz w:val="28"/>
-          <w:szCs w:val="28"/>
-        </w:rPr>
-        <w:t>, такие как Google Реклама, Google Карты, покупки в приложении и т.д.</w:t>
+        <w:t>Предоставляет сервисы Google Play, такие как Google Реклама, Google Карты, покупки в приложении и т.д.</w:t>
       </w:r>
     </w:p>
     <w:p>
@@ -13807,7 +13382,6 @@
         </w:rPr>
         <w:t xml:space="preserve">Android Studio легко интегрируется с </w:t>
       </w:r>
-      <w:proofErr w:type="spellStart"/>
       <w:r>
         <w:rPr>
           <w:rFonts w:ascii="Times New Roman" w:hAnsi="Times New Roman" w:cs="Times New Roman"/>
@@ -13825,17 +13399,7 @@
           <w:sz w:val="28"/>
           <w:szCs w:val="28"/>
         </w:rPr>
-        <w:t>base</w:t>
-      </w:r>
-      <w:proofErr w:type="spellEnd"/>
-      <w:r>
-        <w:rPr>
-          <w:rFonts w:ascii="Times New Roman" w:hAnsi="Times New Roman" w:cs="Times New Roman"/>
-          <w:bCs/>
-          <w:sz w:val="28"/>
-          <w:szCs w:val="28"/>
-        </w:rPr>
-        <w:t>, облачной платформой от Google, предлагающей множество услуг, таких как аналитика, аутентификация пользователей, работа с базами данных в реальном времени и другие удобные инструменты.</w:t>
+        <w:t>base, облачной платформой от Google, предлагающей множество услуг, таких как аналитика, аутентификация пользователей, работа с базами данных в реальном времени и другие удобные инструменты.</w:t>
       </w:r>
     </w:p>
     <w:p>
@@ -15088,25 +14652,7 @@
           <w:sz w:val="28"/>
           <w:szCs w:val="28"/>
         </w:rPr>
-        <w:t>Рисунок№11</w:t>
-      </w:r>
-      <w:r>
-        <w:rPr>
-          <w:rFonts w:ascii="Times New Roman" w:hAnsi="Times New Roman" w:cs="Times New Roman"/>
-          <w:bCs/>
-          <w:sz w:val="28"/>
-          <w:szCs w:val="28"/>
-        </w:rPr>
-        <w:t xml:space="preserve"> – </w:t>
-      </w:r>
-      <w:r>
-        <w:rPr>
-          <w:rFonts w:ascii="Times New Roman" w:hAnsi="Times New Roman" w:cs="Times New Roman"/>
-          <w:bCs/>
-          <w:sz w:val="28"/>
-          <w:szCs w:val="28"/>
-        </w:rPr>
-        <w:t>Схема отображения таблиц в</w:t>
+        <w:t>Рисунок№11 – Схема отображения таблиц в</w:t>
       </w:r>
       <w:r>
         <w:rPr>
@@ -15170,7 +14716,6 @@
         </w:rPr>
         <w:t xml:space="preserve"> как: </w:t>
       </w:r>
-      <w:proofErr w:type="spellStart"/>
       <w:r>
         <w:rPr>
           <w:rFonts w:ascii="Times New Roman" w:hAnsi="Times New Roman" w:cs="Times New Roman"/>
@@ -15180,7 +14725,6 @@
         </w:rPr>
         <w:t>categories</w:t>
       </w:r>
-      <w:proofErr w:type="spellEnd"/>
       <w:r>
         <w:rPr>
           <w:rFonts w:ascii="Times New Roman" w:hAnsi="Times New Roman" w:cs="Times New Roman"/>
@@ -15211,7 +14755,6 @@
       <w:r>
         <w:t xml:space="preserve"> </w:t>
       </w:r>
-      <w:proofErr w:type="spellStart"/>
       <w:r>
         <w:rPr>
           <w:rFonts w:ascii="Times New Roman" w:hAnsi="Times New Roman" w:cs="Times New Roman"/>
@@ -15221,7 +14764,42 @@
         </w:rPr>
         <w:t>countryProd</w:t>
       </w:r>
-      <w:proofErr w:type="spellEnd"/>
+      <w:r>
+        <w:rPr>
+          <w:rFonts w:ascii="Times New Roman" w:hAnsi="Times New Roman" w:cs="Times New Roman"/>
+          <w:bCs/>
+          <w:sz w:val="28"/>
+          <w:szCs w:val="28"/>
+        </w:rPr>
+        <w:t xml:space="preserve"> (Страны производителей)</w:t>
+      </w:r>
+      <w:r>
+        <w:rPr>
+          <w:rFonts w:ascii="Times New Roman" w:hAnsi="Times New Roman" w:cs="Times New Roman"/>
+          <w:bCs/>
+          <w:sz w:val="28"/>
+          <w:szCs w:val="28"/>
+        </w:rPr>
+        <w:t>, deliveryMethods</w:t>
+      </w:r>
+      <w:r>
+        <w:rPr>
+          <w:rFonts w:ascii="Times New Roman" w:hAnsi="Times New Roman" w:cs="Times New Roman"/>
+          <w:bCs/>
+          <w:sz w:val="28"/>
+          <w:szCs w:val="28"/>
+        </w:rPr>
+        <w:t xml:space="preserve"> (Способы доставки)</w:t>
+      </w:r>
+      <w:r>
+        <w:rPr>
+          <w:rFonts w:ascii="Times New Roman" w:hAnsi="Times New Roman" w:cs="Times New Roman"/>
+          <w:bCs/>
+          <w:sz w:val="28"/>
+          <w:szCs w:val="28"/>
+        </w:rPr>
+        <w:t>,</w:t>
+      </w:r>
       <w:r>
         <w:rPr>
           <w:rFonts w:ascii="Times New Roman" w:hAnsi="Times New Roman" w:cs="Times New Roman"/>
@@ -15238,6 +14816,15 @@
           <w:sz w:val="28"/>
           <w:szCs w:val="28"/>
         </w:rPr>
+        <w:t xml:space="preserve">orderStatus </w:t>
+      </w:r>
+      <w:r>
+        <w:rPr>
+          <w:rFonts w:ascii="Times New Roman" w:hAnsi="Times New Roman" w:cs="Times New Roman"/>
+          <w:bCs/>
+          <w:sz w:val="28"/>
+          <w:szCs w:val="28"/>
+        </w:rPr>
         <w:t>(</w:t>
       </w:r>
       <w:r>
@@ -15247,127 +14834,6 @@
           <w:sz w:val="28"/>
           <w:szCs w:val="28"/>
         </w:rPr>
-        <w:t>Страны производителей</w:t>
-      </w:r>
-      <w:r>
-        <w:rPr>
-          <w:rFonts w:ascii="Times New Roman" w:hAnsi="Times New Roman" w:cs="Times New Roman"/>
-          <w:bCs/>
-          <w:sz w:val="28"/>
-          <w:szCs w:val="28"/>
-        </w:rPr>
-        <w:t>)</w:t>
-      </w:r>
-      <w:r>
-        <w:rPr>
-          <w:rFonts w:ascii="Times New Roman" w:hAnsi="Times New Roman" w:cs="Times New Roman"/>
-          <w:bCs/>
-          <w:sz w:val="28"/>
-          <w:szCs w:val="28"/>
-        </w:rPr>
-        <w:t xml:space="preserve">, </w:t>
-      </w:r>
-      <w:proofErr w:type="spellStart"/>
-      <w:r>
-        <w:rPr>
-          <w:rFonts w:ascii="Times New Roman" w:hAnsi="Times New Roman" w:cs="Times New Roman"/>
-          <w:bCs/>
-          <w:sz w:val="28"/>
-          <w:szCs w:val="28"/>
-        </w:rPr>
-        <w:t>deliveryMethods</w:t>
-      </w:r>
-      <w:proofErr w:type="spellEnd"/>
-      <w:r>
-        <w:rPr>
-          <w:rFonts w:ascii="Times New Roman" w:hAnsi="Times New Roman" w:cs="Times New Roman"/>
-          <w:bCs/>
-          <w:sz w:val="28"/>
-          <w:szCs w:val="28"/>
-        </w:rPr>
-        <w:t xml:space="preserve"> </w:t>
-      </w:r>
-      <w:r>
-        <w:rPr>
-          <w:rFonts w:ascii="Times New Roman" w:hAnsi="Times New Roman" w:cs="Times New Roman"/>
-          <w:bCs/>
-          <w:sz w:val="28"/>
-          <w:szCs w:val="28"/>
-        </w:rPr>
-        <w:t>(</w:t>
-      </w:r>
-      <w:r>
-        <w:rPr>
-          <w:rFonts w:ascii="Times New Roman" w:hAnsi="Times New Roman" w:cs="Times New Roman"/>
-          <w:bCs/>
-          <w:sz w:val="28"/>
-          <w:szCs w:val="28"/>
-        </w:rPr>
-        <w:t>Способы доставки</w:t>
-      </w:r>
-      <w:r>
-        <w:rPr>
-          <w:rFonts w:ascii="Times New Roman" w:hAnsi="Times New Roman" w:cs="Times New Roman"/>
-          <w:bCs/>
-          <w:sz w:val="28"/>
-          <w:szCs w:val="28"/>
-        </w:rPr>
-        <w:t>)</w:t>
-      </w:r>
-      <w:r>
-        <w:rPr>
-          <w:rFonts w:ascii="Times New Roman" w:hAnsi="Times New Roman" w:cs="Times New Roman"/>
-          <w:bCs/>
-          <w:sz w:val="28"/>
-          <w:szCs w:val="28"/>
-        </w:rPr>
-        <w:t>,</w:t>
-      </w:r>
-      <w:r>
-        <w:rPr>
-          <w:rFonts w:ascii="Times New Roman" w:hAnsi="Times New Roman" w:cs="Times New Roman"/>
-          <w:bCs/>
-          <w:sz w:val="28"/>
-          <w:szCs w:val="28"/>
-        </w:rPr>
-        <w:t xml:space="preserve"> </w:t>
-      </w:r>
-      <w:proofErr w:type="spellStart"/>
-      <w:r>
-        <w:rPr>
-          <w:rFonts w:ascii="Times New Roman" w:hAnsi="Times New Roman" w:cs="Times New Roman"/>
-          <w:bCs/>
-          <w:sz w:val="28"/>
-          <w:szCs w:val="28"/>
-        </w:rPr>
-        <w:t>orderStatus</w:t>
-      </w:r>
-      <w:proofErr w:type="spellEnd"/>
-      <w:r>
-        <w:rPr>
-          <w:rFonts w:ascii="Times New Roman" w:hAnsi="Times New Roman" w:cs="Times New Roman"/>
-          <w:bCs/>
-          <w:sz w:val="28"/>
-          <w:szCs w:val="28"/>
-        </w:rPr>
-        <w:t xml:space="preserve"> </w:t>
-      </w:r>
-      <w:r>
-        <w:rPr>
-          <w:rFonts w:ascii="Times New Roman" w:hAnsi="Times New Roman" w:cs="Times New Roman"/>
-          <w:bCs/>
-          <w:sz w:val="28"/>
-          <w:szCs w:val="28"/>
-        </w:rPr>
-        <w:t>(</w:t>
-      </w:r>
-      <w:r>
-        <w:rPr>
-          <w:rFonts w:ascii="Times New Roman" w:hAnsi="Times New Roman" w:cs="Times New Roman"/>
-          <w:bCs/>
-          <w:sz w:val="28"/>
-          <w:szCs w:val="28"/>
-        </w:rPr>
         <w:t>Статус заказа</w:t>
       </w:r>
       <w:r>
@@ -15379,27 +14845,15 @@
         </w:rPr>
         <w:t xml:space="preserve">), </w:t>
       </w:r>
-      <w:proofErr w:type="spellStart"/>
-      <w:r>
-        <w:rPr>
-          <w:rFonts w:ascii="Times New Roman" w:hAnsi="Times New Roman" w:cs="Times New Roman"/>
-          <w:bCs/>
-          <w:sz w:val="28"/>
-          <w:szCs w:val="28"/>
-        </w:rPr>
-        <w:t>paymentMethods</w:t>
-      </w:r>
-      <w:proofErr w:type="spellEnd"/>
-      <w:r>
-        <w:rPr>
-          <w:rFonts w:ascii="Times New Roman" w:hAnsi="Times New Roman" w:cs="Times New Roman"/>
-          <w:bCs/>
-          <w:sz w:val="28"/>
-          <w:szCs w:val="28"/>
-        </w:rPr>
-        <w:t xml:space="preserve"> (Способы оплаты), </w:t>
-      </w:r>
-      <w:proofErr w:type="spellStart"/>
+      <w:r>
+        <w:rPr>
+          <w:rFonts w:ascii="Times New Roman" w:hAnsi="Times New Roman" w:cs="Times New Roman"/>
+          <w:bCs/>
+          <w:sz w:val="28"/>
+          <w:szCs w:val="28"/>
+        </w:rPr>
+        <w:t xml:space="preserve">paymentMethods (Способы оплаты), </w:t>
+      </w:r>
       <w:r>
         <w:rPr>
           <w:rFonts w:ascii="Times New Roman" w:hAnsi="Times New Roman" w:cs="Times New Roman"/>
@@ -15409,7 +14863,6 @@
         </w:rPr>
         <w:t>productsStatus</w:t>
       </w:r>
-      <w:proofErr w:type="spellEnd"/>
       <w:r>
         <w:rPr>
           <w:rFonts w:ascii="Times New Roman" w:hAnsi="Times New Roman" w:cs="Times New Roman"/>
@@ -15461,7 +14914,7 @@
         <mc:AlternateContent>
           <mc:Choice Requires="wpg">
             <w:drawing>
-              <wp:anchor distT="0" distB="0" distL="114300" distR="114300" simplePos="0" relativeHeight="251670528" behindDoc="0" locked="0" layoutInCell="1" allowOverlap="1" wp14:anchorId="31A06E08" wp14:editId="3F9E39F1">
+              <wp:anchor distT="0" distB="0" distL="114300" distR="114300" simplePos="0" relativeHeight="251670528" behindDoc="0" locked="0" layoutInCell="1" allowOverlap="1" wp14:anchorId="31A06E08" wp14:editId="48BDA393">
                 <wp:simplePos x="0" y="0"/>
                 <wp:positionH relativeFrom="margin">
                   <wp:align>center</wp:align>
@@ -15674,7 +15127,7 @@
           <w:lang w:eastAsia="ru-RU"/>
         </w:rPr>
         <w:drawing>
-          <wp:anchor distT="0" distB="0" distL="114300" distR="114300" simplePos="0" relativeHeight="251671552" behindDoc="0" locked="0" layoutInCell="1" allowOverlap="1" wp14:anchorId="70F1291B" wp14:editId="34219ED5">
+          <wp:anchor distT="0" distB="0" distL="114300" distR="114300" simplePos="0" relativeHeight="251671552" behindDoc="0" locked="0" layoutInCell="1" allowOverlap="1" wp14:anchorId="70F1291B" wp14:editId="5B4D8A40">
             <wp:simplePos x="0" y="0"/>
             <wp:positionH relativeFrom="margin">
               <wp:align>center</wp:align>
@@ -15732,7 +15185,6 @@
         </w:rPr>
         <w:t xml:space="preserve">Для таблицы </w:t>
       </w:r>
-      <w:proofErr w:type="spellStart"/>
       <w:r>
         <w:rPr>
           <w:rFonts w:ascii="Times New Roman" w:hAnsi="Times New Roman" w:cs="Times New Roman"/>
@@ -15742,7 +15194,6 @@
         </w:rPr>
         <w:t>reviews</w:t>
       </w:r>
-      <w:proofErr w:type="spellEnd"/>
       <w:r>
         <w:rPr>
           <w:rFonts w:ascii="Times New Roman" w:hAnsi="Times New Roman" w:cs="Times New Roman"/>
@@ -15759,52 +15210,7 @@
           <w:sz w:val="28"/>
           <w:szCs w:val="28"/>
         </w:rPr>
-        <w:t>оставлять свои отзывы на товар, и они бы хранились в данной таблице. На рисунке №13</w:t>
-      </w:r>
-      <w:r>
-        <w:rPr>
-          <w:rFonts w:ascii="Times New Roman" w:hAnsi="Times New Roman" w:cs="Times New Roman"/>
-          <w:bCs/>
-          <w:sz w:val="28"/>
-          <w:szCs w:val="28"/>
-        </w:rPr>
-        <w:t xml:space="preserve"> представлено готовое создание политик для выше описанн</w:t>
-      </w:r>
-      <w:r>
-        <w:rPr>
-          <w:rFonts w:ascii="Times New Roman" w:hAnsi="Times New Roman" w:cs="Times New Roman"/>
-          <w:bCs/>
-          <w:sz w:val="28"/>
-          <w:szCs w:val="28"/>
-        </w:rPr>
-        <w:t>ой</w:t>
-      </w:r>
-      <w:r>
-        <w:rPr>
-          <w:rFonts w:ascii="Times New Roman" w:hAnsi="Times New Roman" w:cs="Times New Roman"/>
-          <w:bCs/>
-          <w:sz w:val="28"/>
-          <w:szCs w:val="28"/>
-        </w:rPr>
-        <w:t xml:space="preserve"> таблиц</w:t>
-      </w:r>
-      <w:r>
-        <w:rPr>
-          <w:rFonts w:ascii="Times New Roman" w:hAnsi="Times New Roman" w:cs="Times New Roman"/>
-          <w:bCs/>
-          <w:sz w:val="28"/>
-          <w:szCs w:val="28"/>
-        </w:rPr>
-        <w:t>ы</w:t>
-      </w:r>
-      <w:r>
-        <w:rPr>
-          <w:rFonts w:ascii="Times New Roman" w:hAnsi="Times New Roman" w:cs="Times New Roman"/>
-          <w:bCs/>
-          <w:sz w:val="28"/>
-          <w:szCs w:val="28"/>
-        </w:rPr>
-        <w:t>.</w:t>
+        <w:t>оставлять свои отзывы на товар, и они бы хранились в данной таблице. На рисунке №13 представлено готовое создание политик для выше описанной таблицы.</w:t>
       </w:r>
     </w:p>
     <w:p>
@@ -15870,27 +15276,7 @@
           <w:sz w:val="28"/>
           <w:szCs w:val="28"/>
         </w:rPr>
-        <w:t xml:space="preserve">Для таблиц history (История покупок), </w:t>
-      </w:r>
-      <w:proofErr w:type="spellStart"/>
-      <w:r>
-        <w:rPr>
-          <w:rFonts w:ascii="Times New Roman" w:hAnsi="Times New Roman" w:cs="Times New Roman"/>
-          <w:bCs/>
-          <w:sz w:val="28"/>
-          <w:szCs w:val="28"/>
-        </w:rPr>
-        <w:t>orders</w:t>
-      </w:r>
-      <w:proofErr w:type="spellEnd"/>
-      <w:r>
-        <w:rPr>
-          <w:rFonts w:ascii="Times New Roman" w:hAnsi="Times New Roman" w:cs="Times New Roman"/>
-          <w:bCs/>
-          <w:sz w:val="28"/>
-          <w:szCs w:val="28"/>
-        </w:rPr>
-        <w:t xml:space="preserve"> (Заказы),</w:t>
+        <w:t>Для таблиц history (История покупок), orders (Заказы),</w:t>
       </w:r>
       <w:r>
         <w:rPr>
@@ -15901,7 +15287,6 @@
         </w:rPr>
         <w:t xml:space="preserve"> </w:t>
       </w:r>
-      <w:proofErr w:type="spellStart"/>
       <w:r>
         <w:rPr>
           <w:rFonts w:ascii="Times New Roman" w:hAnsi="Times New Roman" w:cs="Times New Roman"/>
@@ -15911,55 +15296,14 @@
         </w:rPr>
         <w:t>prodInOrder</w:t>
       </w:r>
-      <w:proofErr w:type="spellEnd"/>
-      <w:r>
-        <w:rPr>
-          <w:rFonts w:ascii="Times New Roman" w:hAnsi="Times New Roman" w:cs="Times New Roman"/>
-          <w:bCs/>
-          <w:sz w:val="28"/>
-          <w:szCs w:val="28"/>
-        </w:rPr>
-        <w:t xml:space="preserve"> (Товары в заказе), products (Товары), </w:t>
-      </w:r>
-      <w:proofErr w:type="spellStart"/>
-      <w:r>
-        <w:rPr>
-          <w:rFonts w:ascii="Times New Roman" w:hAnsi="Times New Roman" w:cs="Times New Roman"/>
-          <w:bCs/>
-          <w:sz w:val="28"/>
-          <w:szCs w:val="28"/>
-        </w:rPr>
-        <w:t>shopCart</w:t>
-      </w:r>
-      <w:proofErr w:type="spellEnd"/>
-      <w:r>
-        <w:rPr>
-          <w:rFonts w:ascii="Times New Roman" w:hAnsi="Times New Roman" w:cs="Times New Roman"/>
-          <w:bCs/>
-          <w:sz w:val="28"/>
-          <w:szCs w:val="28"/>
-        </w:rPr>
-        <w:t xml:space="preserve"> (Корзина) и </w:t>
-      </w:r>
-      <w:proofErr w:type="spellStart"/>
-      <w:r>
-        <w:rPr>
-          <w:rFonts w:ascii="Times New Roman" w:hAnsi="Times New Roman" w:cs="Times New Roman"/>
-          <w:bCs/>
-          <w:sz w:val="28"/>
-          <w:szCs w:val="28"/>
-        </w:rPr>
-        <w:t>user</w:t>
-      </w:r>
-      <w:proofErr w:type="spellEnd"/>
-      <w:r>
-        <w:rPr>
-          <w:rFonts w:ascii="Times New Roman" w:hAnsi="Times New Roman" w:cs="Times New Roman"/>
-          <w:bCs/>
-          <w:sz w:val="28"/>
-          <w:szCs w:val="28"/>
-        </w:rPr>
-        <w:t xml:space="preserve"> (Пользователь)</w:t>
+      <w:r>
+        <w:rPr>
+          <w:rFonts w:ascii="Times New Roman" w:hAnsi="Times New Roman" w:cs="Times New Roman"/>
+          <w:bCs/>
+          <w:sz w:val="28"/>
+          <w:szCs w:val="28"/>
+        </w:rPr>
+        <w:t xml:space="preserve"> (Товары в заказе), products (Товары), shopCart (Корзина) и user (Пользователь)</w:t>
       </w:r>
       <w:r>
         <w:rPr>
@@ -16058,52 +15402,7 @@
           <w:sz w:val="28"/>
           <w:szCs w:val="28"/>
         </w:rPr>
-        <w:t xml:space="preserve"> </w:t>
-      </w:r>
-      <w:r>
-        <w:rPr>
-          <w:rFonts w:ascii="Times New Roman" w:hAnsi="Times New Roman" w:cs="Times New Roman"/>
-          <w:bCs/>
-          <w:sz w:val="28"/>
-          <w:szCs w:val="28"/>
-        </w:rPr>
-        <w:t>На рисунке №1</w:t>
-      </w:r>
-      <w:r>
-        <w:rPr>
-          <w:rFonts w:ascii="Times New Roman" w:hAnsi="Times New Roman" w:cs="Times New Roman"/>
-          <w:bCs/>
-          <w:sz w:val="28"/>
-          <w:szCs w:val="28"/>
-        </w:rPr>
-        <w:t>4</w:t>
-      </w:r>
-      <w:r>
-        <w:rPr>
-          <w:rFonts w:ascii="Times New Roman" w:hAnsi="Times New Roman" w:cs="Times New Roman"/>
-          <w:bCs/>
-          <w:sz w:val="28"/>
-          <w:szCs w:val="28"/>
-        </w:rPr>
-        <w:t xml:space="preserve"> представлено готовое создание политик для выше описанн</w:t>
-      </w:r>
-      <w:r>
-        <w:rPr>
-          <w:rFonts w:ascii="Times New Roman" w:hAnsi="Times New Roman" w:cs="Times New Roman"/>
-          <w:bCs/>
-          <w:sz w:val="28"/>
-          <w:szCs w:val="28"/>
-        </w:rPr>
-        <w:t>ых</w:t>
-      </w:r>
-      <w:r>
-        <w:rPr>
-          <w:rFonts w:ascii="Times New Roman" w:hAnsi="Times New Roman" w:cs="Times New Roman"/>
-          <w:bCs/>
-          <w:sz w:val="28"/>
-          <w:szCs w:val="28"/>
-        </w:rPr>
-        <w:t xml:space="preserve"> таблицы.</w:t>
+        <w:t xml:space="preserve"> На рисунке №14 представлено готовое создание политик для выше описанных таблицы.</w:t>
       </w:r>
     </w:p>
     <w:p>
@@ -16129,7 +15428,7 @@
         <mc:AlternateContent>
           <mc:Choice Requires="wpg">
             <w:drawing>
-              <wp:anchor distT="0" distB="0" distL="114300" distR="114300" simplePos="0" relativeHeight="251675648" behindDoc="0" locked="0" layoutInCell="1" allowOverlap="1" wp14:anchorId="4A9056FD" wp14:editId="08D70FCC">
+              <wp:anchor distT="0" distB="0" distL="114300" distR="114300" simplePos="0" relativeHeight="251675648" behindDoc="0" locked="0" layoutInCell="1" allowOverlap="1" wp14:anchorId="4A9056FD" wp14:editId="7B392BAD">
                 <wp:simplePos x="0" y="0"/>
                 <wp:positionH relativeFrom="margin">
                   <wp:align>center</wp:align>
@@ -16278,43 +15577,7 @@
           <w:sz w:val="28"/>
           <w:szCs w:val="28"/>
         </w:rPr>
-        <w:t>Рисунок№1</w:t>
-      </w:r>
-      <w:r>
-        <w:rPr>
-          <w:rFonts w:ascii="Times New Roman" w:hAnsi="Times New Roman" w:cs="Times New Roman"/>
-          <w:bCs/>
-          <w:sz w:val="28"/>
-          <w:szCs w:val="28"/>
-        </w:rPr>
-        <w:t xml:space="preserve">4 – Политики на чтение, </w:t>
-      </w:r>
-      <w:r>
-        <w:rPr>
-          <w:rFonts w:ascii="Times New Roman" w:hAnsi="Times New Roman" w:cs="Times New Roman"/>
-          <w:bCs/>
-          <w:sz w:val="28"/>
-          <w:szCs w:val="28"/>
-        </w:rPr>
-        <w:t>вставку</w:t>
-      </w:r>
-      <w:r>
-        <w:rPr>
-          <w:rFonts w:ascii="Times New Roman" w:hAnsi="Times New Roman" w:cs="Times New Roman"/>
-          <w:bCs/>
-          <w:sz w:val="28"/>
-          <w:szCs w:val="28"/>
-        </w:rPr>
-        <w:t>, обновление и удаление</w:t>
-      </w:r>
-      <w:r>
-        <w:rPr>
-          <w:rFonts w:ascii="Times New Roman" w:hAnsi="Times New Roman" w:cs="Times New Roman"/>
-          <w:bCs/>
-          <w:sz w:val="28"/>
-          <w:szCs w:val="28"/>
-        </w:rPr>
-        <w:t xml:space="preserve"> </w:t>
+        <w:t xml:space="preserve">Рисунок№14 – Политики на чтение, вставку, обновление и удаление </w:t>
       </w:r>
       <w:r>
         <w:rPr>
@@ -16347,7 +15610,7 @@
         <mc:AlternateContent>
           <mc:Choice Requires="wpg">
             <w:drawing>
-              <wp:anchor distT="0" distB="0" distL="114300" distR="114300" simplePos="0" relativeHeight="251678720" behindDoc="0" locked="0" layoutInCell="1" allowOverlap="1" wp14:anchorId="4EEBD659" wp14:editId="25DE1877">
+              <wp:anchor distT="0" distB="0" distL="114300" distR="114300" simplePos="0" relativeHeight="251678720" behindDoc="0" locked="0" layoutInCell="1" allowOverlap="1" wp14:anchorId="4EEBD659" wp14:editId="1CF4ED1D">
                 <wp:simplePos x="0" y="0"/>
                 <wp:positionH relativeFrom="margin">
                   <wp:align>center</wp:align>
@@ -16473,45 +15736,16 @@
           <w:sz w:val="28"/>
           <w:szCs w:val="28"/>
         </w:rPr>
-        <w:t xml:space="preserve">В качестве примера заполнения таблиц ниже представлен рисунок №15 с заполненной таблицей </w:t>
-      </w:r>
-      <w:r>
-        <w:rPr>
-          <w:rFonts w:ascii="Times New Roman" w:hAnsi="Times New Roman" w:cs="Times New Roman"/>
-          <w:bCs/>
-          <w:sz w:val="28"/>
-          <w:szCs w:val="28"/>
-        </w:rPr>
-        <w:t>products (Товары)</w:t>
-      </w:r>
-      <w:r>
-        <w:rPr>
-          <w:rFonts w:ascii="Times New Roman" w:hAnsi="Times New Roman" w:cs="Times New Roman"/>
-          <w:bCs/>
-          <w:sz w:val="28"/>
-          <w:szCs w:val="28"/>
-        </w:rPr>
-        <w:t>.</w:t>
-      </w:r>
-      <w:r>
-        <w:rPr>
-          <w:rFonts w:ascii="Times New Roman" w:hAnsi="Times New Roman" w:cs="Times New Roman"/>
-          <w:bCs/>
-          <w:sz w:val="28"/>
-          <w:szCs w:val="28"/>
-        </w:rPr>
-        <w:t xml:space="preserve"> Аналогичным образом</w:t>
-      </w:r>
-      <w:bookmarkStart w:id="16" w:name="_GoBack"/>
-      <w:bookmarkEnd w:id="16"/>
-      <w:r>
-        <w:rPr>
-          <w:rFonts w:ascii="Times New Roman" w:hAnsi="Times New Roman" w:cs="Times New Roman"/>
-          <w:bCs/>
-          <w:sz w:val="28"/>
-          <w:szCs w:val="28"/>
-        </w:rPr>
-        <w:t xml:space="preserve"> были заполнены и остальные таблицы базы данных.</w:t>
+        <w:t>В качестве примера заполнения таблиц ниже представлен рисунок №15 с заполненной таблицей products (Товары).</w:t>
+      </w:r>
+      <w:r>
+        <w:rPr>
+          <w:rFonts w:ascii="Times New Roman" w:hAnsi="Times New Roman" w:cs="Times New Roman"/>
+          <w:bCs/>
+          <w:sz w:val="28"/>
+          <w:szCs w:val="28"/>
+        </w:rPr>
+        <w:t xml:space="preserve"> Аналогичным образом были заполнены и остальные таблицы базы данных.</w:t>
       </w:r>
     </w:p>
     <w:p>
@@ -16558,17 +15792,1038 @@
           <w:sz w:val="28"/>
           <w:szCs w:val="28"/>
         </w:rPr>
-        <w:t xml:space="preserve">Заполненная таблица </w:t>
-      </w:r>
-      <w:r>
-        <w:rPr>
-          <w:rFonts w:ascii="Times New Roman" w:hAnsi="Times New Roman" w:cs="Times New Roman"/>
-          <w:bCs/>
-          <w:sz w:val="28"/>
-          <w:szCs w:val="28"/>
-        </w:rPr>
-        <w:t>products (Товары)</w:t>
-      </w:r>
+        <w:t>Заполненная таблица products (Товары)</w:t>
+      </w:r>
+    </w:p>
+    <w:p>
+      <w:pPr>
+        <w:pStyle w:val="a7"/>
+        <w:numPr>
+          <w:ilvl w:val="0"/>
+          <w:numId w:val="2"/>
+        </w:numPr>
+        <w:spacing w:after="0" w:line="360" w:lineRule="auto"/>
+        <w:ind w:left="0" w:firstLine="0"/>
+        <w:contextualSpacing w:val="0"/>
+        <w:jc w:val="both"/>
+        <w:outlineLvl w:val="0"/>
+        <w:rPr>
+          <w:rFonts w:ascii="Times New Roman" w:hAnsi="Times New Roman" w:cs="Times New Roman"/>
+          <w:b/>
+          <w:bCs/>
+          <w:sz w:val="28"/>
+          <w:szCs w:val="28"/>
+        </w:rPr>
+      </w:pPr>
+      <w:r>
+        <w:rPr>
+          <w:rFonts w:ascii="Times New Roman" w:hAnsi="Times New Roman" w:cs="Times New Roman"/>
+          <w:b/>
+          <w:bCs/>
+          <w:sz w:val="28"/>
+          <w:szCs w:val="28"/>
+        </w:rPr>
+        <w:t>Тестирование</w:t>
+      </w:r>
+      <w:r>
+        <w:rPr>
+          <w:rFonts w:ascii="Times New Roman" w:hAnsi="Times New Roman" w:cs="Times New Roman"/>
+          <w:b/>
+          <w:bCs/>
+          <w:sz w:val="28"/>
+          <w:szCs w:val="28"/>
+        </w:rPr>
+        <w:t xml:space="preserve"> </w:t>
+      </w:r>
+      <w:r>
+        <w:rPr>
+          <w:rFonts w:ascii="Times New Roman" w:hAnsi="Times New Roman" w:cs="Times New Roman"/>
+          <w:b/>
+          <w:bCs/>
+          <w:sz w:val="28"/>
+          <w:szCs w:val="28"/>
+        </w:rPr>
+        <w:t>серверной части</w:t>
+      </w:r>
+      <w:r>
+        <w:rPr>
+          <w:rFonts w:ascii="Times New Roman" w:hAnsi="Times New Roman" w:cs="Times New Roman"/>
+          <w:b/>
+          <w:bCs/>
+          <w:sz w:val="28"/>
+          <w:szCs w:val="28"/>
+        </w:rPr>
+        <w:t xml:space="preserve"> приложения</w:t>
+      </w:r>
+    </w:p>
+    <w:p>
+      <w:pPr>
+        <w:pStyle w:val="a7"/>
+        <w:numPr>
+          <w:ilvl w:val="0"/>
+          <w:numId w:val="40"/>
+        </w:numPr>
+        <w:rPr>
+          <w:rFonts w:ascii="Times New Roman" w:hAnsi="Times New Roman" w:cs="Times New Roman"/>
+          <w:bCs/>
+          <w:sz w:val="28"/>
+          <w:szCs w:val="28"/>
+        </w:rPr>
+      </w:pPr>
+      <w:r>
+        <w:rPr>
+          <w:rFonts w:ascii="Times New Roman" w:hAnsi="Times New Roman" w:cs="Times New Roman"/>
+          <w:bCs/>
+          <w:sz w:val="28"/>
+          <w:szCs w:val="28"/>
+        </w:rPr>
+        <w:t>Тестовая документация</w:t>
+      </w:r>
+    </w:p>
+    <w:p>
+      <w:pPr>
+        <w:pStyle w:val="a7"/>
+        <w:numPr>
+          <w:ilvl w:val="1"/>
+          <w:numId w:val="40"/>
+        </w:numPr>
+        <w:rPr>
+          <w:rFonts w:ascii="Times New Roman" w:hAnsi="Times New Roman" w:cs="Times New Roman"/>
+          <w:bCs/>
+          <w:sz w:val="28"/>
+          <w:szCs w:val="28"/>
+        </w:rPr>
+      </w:pPr>
+      <w:r>
+        <w:rPr>
+          <w:rFonts w:ascii="Times New Roman" w:hAnsi="Times New Roman" w:cs="Times New Roman"/>
+          <w:bCs/>
+          <w:sz w:val="28"/>
+          <w:szCs w:val="28"/>
+        </w:rPr>
+        <w:t>Перечень работ</w:t>
+      </w:r>
+    </w:p>
+    <w:p>
+      <w:pPr>
+        <w:pStyle w:val="a7"/>
+        <w:ind w:left="709" w:firstLine="371"/>
+        <w:rPr>
+          <w:rFonts w:ascii="Times New Roman" w:hAnsi="Times New Roman" w:cs="Times New Roman"/>
+          <w:bCs/>
+          <w:sz w:val="28"/>
+          <w:szCs w:val="28"/>
+        </w:rPr>
+      </w:pPr>
+      <w:r>
+        <w:rPr>
+          <w:rFonts w:ascii="Times New Roman" w:hAnsi="Times New Roman" w:cs="Times New Roman"/>
+          <w:bCs/>
+          <w:sz w:val="28"/>
+          <w:szCs w:val="28"/>
+        </w:rPr>
+        <w:t xml:space="preserve">Предметом </w:t>
+      </w:r>
+      <w:r>
+        <w:rPr>
+          <w:rFonts w:ascii="Times New Roman" w:hAnsi="Times New Roman" w:cs="Times New Roman"/>
+          <w:bCs/>
+          <w:sz w:val="28"/>
+          <w:szCs w:val="28"/>
+        </w:rPr>
+        <w:t xml:space="preserve">для </w:t>
+      </w:r>
+      <w:r>
+        <w:rPr>
+          <w:rFonts w:ascii="Times New Roman" w:hAnsi="Times New Roman" w:cs="Times New Roman"/>
+          <w:bCs/>
+          <w:sz w:val="28"/>
+          <w:szCs w:val="28"/>
+        </w:rPr>
+        <w:t xml:space="preserve">тестирования является база данных онлайн-магазина </w:t>
+      </w:r>
+      <w:r>
+        <w:rPr>
+          <w:rFonts w:ascii="Times New Roman" w:hAnsi="Times New Roman" w:cs="Times New Roman"/>
+          <w:bCs/>
+          <w:sz w:val="28"/>
+          <w:szCs w:val="28"/>
+          <w:lang w:val="en-US"/>
+        </w:rPr>
+        <w:t>Sunmul</w:t>
+      </w:r>
+      <w:r>
+        <w:rPr>
+          <w:rFonts w:ascii="Times New Roman" w:hAnsi="Times New Roman" w:cs="Times New Roman"/>
+          <w:bCs/>
+          <w:sz w:val="28"/>
+          <w:szCs w:val="28"/>
+        </w:rPr>
+        <w:t>. Тестируемой частью будет безопасность данных</w:t>
+      </w:r>
+      <w:r>
+        <w:rPr>
+          <w:rFonts w:ascii="Times New Roman" w:hAnsi="Times New Roman" w:cs="Times New Roman"/>
+          <w:bCs/>
+          <w:sz w:val="28"/>
+          <w:szCs w:val="28"/>
+        </w:rPr>
+        <w:t xml:space="preserve"> хранящихся в таблицах БД</w:t>
+      </w:r>
+      <w:r>
+        <w:rPr>
+          <w:rFonts w:ascii="Times New Roman" w:hAnsi="Times New Roman" w:cs="Times New Roman"/>
+          <w:bCs/>
+          <w:sz w:val="28"/>
+          <w:szCs w:val="28"/>
+        </w:rPr>
+        <w:t xml:space="preserve"> при обращении к ним в запросах.</w:t>
+      </w:r>
+      <w:r>
+        <w:rPr>
+          <w:rFonts w:ascii="Times New Roman" w:hAnsi="Times New Roman" w:cs="Times New Roman"/>
+          <w:bCs/>
+          <w:sz w:val="28"/>
+          <w:szCs w:val="28"/>
+        </w:rPr>
+        <w:t xml:space="preserve"> </w:t>
+      </w:r>
+      <w:r>
+        <w:rPr>
+          <w:rFonts w:ascii="Times New Roman" w:hAnsi="Times New Roman" w:cs="Times New Roman"/>
+          <w:bCs/>
+          <w:sz w:val="28"/>
+          <w:szCs w:val="28"/>
+        </w:rPr>
+        <w:br w:type="page"/>
+      </w:r>
+    </w:p>
+    <w:p>
+      <w:pPr>
+        <w:pStyle w:val="a7"/>
+        <w:numPr>
+          <w:ilvl w:val="1"/>
+          <w:numId w:val="40"/>
+        </w:numPr>
+        <w:rPr>
+          <w:rFonts w:ascii="Times New Roman" w:hAnsi="Times New Roman" w:cs="Times New Roman"/>
+          <w:bCs/>
+          <w:sz w:val="28"/>
+          <w:szCs w:val="28"/>
+        </w:rPr>
+      </w:pPr>
+      <w:r>
+        <w:rPr>
+          <w:rFonts w:ascii="Times New Roman" w:hAnsi="Times New Roman" w:cs="Times New Roman"/>
+          <w:bCs/>
+          <w:sz w:val="28"/>
+          <w:szCs w:val="28"/>
+        </w:rPr>
+        <w:t>Критерии качества</w:t>
+      </w:r>
+    </w:p>
+    <w:p>
+      <w:pPr>
+        <w:pStyle w:val="a7"/>
+        <w:numPr>
+          <w:ilvl w:val="0"/>
+          <w:numId w:val="43"/>
+        </w:numPr>
+        <w:rPr>
+          <w:rFonts w:ascii="Times New Roman" w:hAnsi="Times New Roman" w:cs="Times New Roman"/>
+          <w:bCs/>
+          <w:sz w:val="28"/>
+          <w:szCs w:val="28"/>
+        </w:rPr>
+      </w:pPr>
+      <w:r>
+        <w:rPr>
+          <w:rFonts w:ascii="Times New Roman" w:hAnsi="Times New Roman" w:cs="Times New Roman"/>
+          <w:bCs/>
+          <w:sz w:val="28"/>
+          <w:szCs w:val="28"/>
+        </w:rPr>
+        <w:t>Надёжность: база данных должна быть надёжной и стабильной, с минимальной вероятностью сбоев и ошибок;</w:t>
+      </w:r>
+    </w:p>
+    <w:p>
+      <w:pPr>
+        <w:pStyle w:val="a7"/>
+        <w:numPr>
+          <w:ilvl w:val="0"/>
+          <w:numId w:val="43"/>
+        </w:numPr>
+        <w:rPr>
+          <w:rFonts w:ascii="Times New Roman" w:hAnsi="Times New Roman" w:cs="Times New Roman"/>
+          <w:bCs/>
+          <w:sz w:val="28"/>
+          <w:szCs w:val="28"/>
+        </w:rPr>
+      </w:pPr>
+      <w:r>
+        <w:rPr>
+          <w:rFonts w:ascii="Times New Roman" w:hAnsi="Times New Roman" w:cs="Times New Roman"/>
+          <w:bCs/>
+          <w:sz w:val="28"/>
+          <w:szCs w:val="28"/>
+        </w:rPr>
+        <w:t>Безопасность: база данных должна быть защищена от несан</w:t>
+      </w:r>
+      <w:r>
+        <w:rPr>
+          <w:rFonts w:ascii="Times New Roman" w:hAnsi="Times New Roman" w:cs="Times New Roman"/>
+          <w:bCs/>
+          <w:sz w:val="28"/>
+          <w:szCs w:val="28"/>
+        </w:rPr>
+        <w:t>кционированного доступа, а также предусмотрены механизмы аутентификации и авторизации пользователей;</w:t>
+      </w:r>
+    </w:p>
+    <w:p>
+      <w:pPr>
+        <w:pStyle w:val="a7"/>
+        <w:numPr>
+          <w:ilvl w:val="0"/>
+          <w:numId w:val="43"/>
+        </w:numPr>
+        <w:rPr>
+          <w:rFonts w:ascii="Times New Roman" w:hAnsi="Times New Roman" w:cs="Times New Roman"/>
+          <w:bCs/>
+          <w:sz w:val="28"/>
+          <w:szCs w:val="28"/>
+        </w:rPr>
+      </w:pPr>
+      <w:r>
+        <w:rPr>
+          <w:rFonts w:ascii="Times New Roman" w:hAnsi="Times New Roman" w:cs="Times New Roman"/>
+          <w:bCs/>
+          <w:sz w:val="28"/>
+          <w:szCs w:val="28"/>
+        </w:rPr>
+        <w:t>Эффективность: производительность базы данных должна быть достаточной для обработки больших объёмов данных, что позволит быстро выполнять запросы и обновлять информацию;</w:t>
+      </w:r>
+    </w:p>
+    <w:p>
+      <w:pPr>
+        <w:pStyle w:val="a7"/>
+        <w:numPr>
+          <w:ilvl w:val="0"/>
+          <w:numId w:val="43"/>
+        </w:numPr>
+        <w:rPr>
+          <w:rFonts w:ascii="Times New Roman" w:hAnsi="Times New Roman" w:cs="Times New Roman"/>
+          <w:bCs/>
+          <w:sz w:val="28"/>
+          <w:szCs w:val="28"/>
+        </w:rPr>
+      </w:pPr>
+      <w:r>
+        <w:rPr>
+          <w:rFonts w:ascii="Times New Roman" w:hAnsi="Times New Roman" w:cs="Times New Roman"/>
+          <w:bCs/>
+          <w:sz w:val="28"/>
+          <w:szCs w:val="28"/>
+        </w:rPr>
+        <w:t>Функциональность: базы данных должна удовлетворять всем требованиям для функционирования онлайн-магазина, например сохранять историю покупок;</w:t>
+      </w:r>
+    </w:p>
+    <w:p>
+      <w:pPr>
+        <w:pStyle w:val="a7"/>
+        <w:numPr>
+          <w:ilvl w:val="0"/>
+          <w:numId w:val="43"/>
+        </w:numPr>
+        <w:rPr>
+          <w:rFonts w:ascii="Times New Roman" w:hAnsi="Times New Roman" w:cs="Times New Roman"/>
+          <w:bCs/>
+          <w:sz w:val="28"/>
+          <w:szCs w:val="28"/>
+        </w:rPr>
+      </w:pPr>
+      <w:r>
+        <w:rPr>
+          <w:rFonts w:ascii="Times New Roman" w:hAnsi="Times New Roman" w:cs="Times New Roman"/>
+          <w:bCs/>
+          <w:sz w:val="28"/>
+          <w:szCs w:val="28"/>
+        </w:rPr>
+        <w:t>Масштабируемость</w:t>
+      </w:r>
+      <w:r>
+        <w:rPr>
+          <w:rFonts w:ascii="Times New Roman" w:hAnsi="Times New Roman" w:cs="Times New Roman"/>
+          <w:bCs/>
+          <w:sz w:val="28"/>
+          <w:szCs w:val="28"/>
+        </w:rPr>
+        <w:t xml:space="preserve">: база данных должна быть </w:t>
+      </w:r>
+      <w:r>
+        <w:rPr>
+          <w:rFonts w:ascii="Times New Roman" w:hAnsi="Times New Roman" w:cs="Times New Roman"/>
+          <w:bCs/>
+          <w:sz w:val="28"/>
+          <w:szCs w:val="28"/>
+        </w:rPr>
+        <w:t>масштабируемой, то есть позволять быстро и легко увеличивать её объём и мощность при необходимости.</w:t>
+      </w:r>
+    </w:p>
+    <w:p>
+      <w:pPr>
+        <w:pStyle w:val="a7"/>
+        <w:numPr>
+          <w:ilvl w:val="1"/>
+          <w:numId w:val="40"/>
+        </w:numPr>
+        <w:rPr>
+          <w:rFonts w:ascii="Times New Roman" w:hAnsi="Times New Roman" w:cs="Times New Roman"/>
+          <w:bCs/>
+          <w:sz w:val="28"/>
+          <w:szCs w:val="28"/>
+        </w:rPr>
+      </w:pPr>
+      <w:r>
+        <w:rPr>
+          <w:rFonts w:ascii="Times New Roman" w:hAnsi="Times New Roman" w:cs="Times New Roman"/>
+          <w:bCs/>
+          <w:sz w:val="28"/>
+          <w:szCs w:val="28"/>
+        </w:rPr>
+        <w:t>Оценка рисков</w:t>
+      </w:r>
+    </w:p>
+    <w:p>
+      <w:pPr>
+        <w:pStyle w:val="a7"/>
+        <w:ind w:left="1080"/>
+        <w:rPr>
+          <w:rFonts w:ascii="Times New Roman" w:hAnsi="Times New Roman" w:cs="Times New Roman"/>
+          <w:bCs/>
+          <w:sz w:val="28"/>
+          <w:szCs w:val="28"/>
+        </w:rPr>
+      </w:pPr>
+      <w:r>
+        <w:rPr>
+          <w:rFonts w:ascii="Times New Roman" w:hAnsi="Times New Roman" w:cs="Times New Roman"/>
+          <w:bCs/>
+          <w:sz w:val="28"/>
+          <w:szCs w:val="28"/>
+        </w:rPr>
+        <w:t>Оценка возможных рисков представлена в таблице №4. В качестве метрик для оценки в поле</w:t>
+      </w:r>
+    </w:p>
+    <w:tbl>
+      <w:tblPr>
+        <w:tblStyle w:val="ac"/>
+        <w:tblW w:w="0" w:type="auto"/>
+        <w:tblInd w:w="709" w:type="dxa"/>
+        <w:tblLook w:val="04A0" w:firstRow="1" w:lastRow="0" w:firstColumn="1" w:lastColumn="0" w:noHBand="0" w:noVBand="1"/>
+      </w:tblPr>
+      <w:tblGrid>
+        <w:gridCol w:w="1566"/>
+        <w:gridCol w:w="1620"/>
+        <w:gridCol w:w="2168"/>
+        <w:gridCol w:w="3282"/>
+      </w:tblGrid>
+      <w:tr>
+        <w:tc>
+          <w:tcPr>
+            <w:tcW w:w="1566" w:type="dxa"/>
+          </w:tcPr>
+          <w:p>
+            <w:pPr>
+              <w:pStyle w:val="a7"/>
+              <w:ind w:left="0"/>
+              <w:contextualSpacing w:val="0"/>
+              <w:jc w:val="center"/>
+              <w:rPr>
+                <w:rFonts w:ascii="Times New Roman" w:hAnsi="Times New Roman" w:cs="Times New Roman"/>
+                <w:sz w:val="24"/>
+                <w:szCs w:val="28"/>
+              </w:rPr>
+            </w:pPr>
+            <w:r>
+              <w:rPr>
+                <w:rFonts w:ascii="Times New Roman" w:hAnsi="Times New Roman" w:cs="Times New Roman"/>
+                <w:sz w:val="24"/>
+                <w:szCs w:val="28"/>
+              </w:rPr>
+              <w:t>Риск</w:t>
+            </w:r>
+          </w:p>
+        </w:tc>
+        <w:tc>
+          <w:tcPr>
+            <w:tcW w:w="1620" w:type="dxa"/>
+          </w:tcPr>
+          <w:p>
+            <w:pPr>
+              <w:pStyle w:val="a7"/>
+              <w:ind w:left="0"/>
+              <w:contextualSpacing w:val="0"/>
+              <w:jc w:val="center"/>
+              <w:rPr>
+                <w:rFonts w:ascii="Times New Roman" w:hAnsi="Times New Roman" w:cs="Times New Roman"/>
+                <w:sz w:val="24"/>
+                <w:szCs w:val="28"/>
+              </w:rPr>
+            </w:pPr>
+            <w:r>
+              <w:rPr>
+                <w:rFonts w:ascii="Times New Roman" w:hAnsi="Times New Roman" w:cs="Times New Roman"/>
+                <w:sz w:val="24"/>
+                <w:szCs w:val="28"/>
+              </w:rPr>
+              <w:t>Вероятность появления</w:t>
+            </w:r>
+          </w:p>
+        </w:tc>
+        <w:tc>
+          <w:tcPr>
+            <w:tcW w:w="2168" w:type="dxa"/>
+          </w:tcPr>
+          <w:p>
+            <w:pPr>
+              <w:pStyle w:val="a7"/>
+              <w:ind w:left="0"/>
+              <w:contextualSpacing w:val="0"/>
+              <w:jc w:val="center"/>
+              <w:rPr>
+                <w:rFonts w:ascii="Times New Roman" w:hAnsi="Times New Roman" w:cs="Times New Roman"/>
+                <w:szCs w:val="28"/>
+              </w:rPr>
+            </w:pPr>
+            <w:r>
+              <w:rPr>
+                <w:rFonts w:ascii="Times New Roman" w:hAnsi="Times New Roman" w:cs="Times New Roman"/>
+                <w:szCs w:val="28"/>
+              </w:rPr>
+              <w:t>Критичность</w:t>
+            </w:r>
+          </w:p>
+        </w:tc>
+        <w:tc>
+          <w:tcPr>
+            <w:tcW w:w="3282" w:type="dxa"/>
+          </w:tcPr>
+          <w:p>
+            <w:pPr>
+              <w:pStyle w:val="a7"/>
+              <w:ind w:left="0"/>
+              <w:contextualSpacing w:val="0"/>
+              <w:jc w:val="center"/>
+              <w:rPr>
+                <w:rFonts w:ascii="Times New Roman" w:hAnsi="Times New Roman" w:cs="Times New Roman"/>
+                <w:sz w:val="24"/>
+                <w:szCs w:val="28"/>
+              </w:rPr>
+            </w:pPr>
+            <w:r>
+              <w:rPr>
+                <w:rFonts w:ascii="Times New Roman" w:hAnsi="Times New Roman" w:cs="Times New Roman"/>
+                <w:sz w:val="24"/>
+                <w:szCs w:val="28"/>
+              </w:rPr>
+              <w:t>Варианты решения</w:t>
+            </w:r>
+          </w:p>
+        </w:tc>
+      </w:tr>
+      <w:tr>
+        <w:tc>
+          <w:tcPr>
+            <w:tcW w:w="1566" w:type="dxa"/>
+          </w:tcPr>
+          <w:p>
+            <w:pPr>
+              <w:pStyle w:val="a7"/>
+              <w:ind w:left="0"/>
+              <w:contextualSpacing w:val="0"/>
+              <w:rPr>
+                <w:rFonts w:ascii="Times New Roman" w:hAnsi="Times New Roman" w:cs="Times New Roman"/>
+                <w:sz w:val="24"/>
+                <w:szCs w:val="28"/>
+              </w:rPr>
+            </w:pPr>
+            <w:r>
+              <w:rPr>
+                <w:rFonts w:ascii="Times New Roman" w:hAnsi="Times New Roman" w:cs="Times New Roman"/>
+                <w:sz w:val="24"/>
+                <w:szCs w:val="28"/>
+              </w:rPr>
+              <w:t>Утечка данных клиентов</w:t>
+            </w:r>
+          </w:p>
+        </w:tc>
+        <w:tc>
+          <w:tcPr>
+            <w:tcW w:w="1620" w:type="dxa"/>
+          </w:tcPr>
+          <w:p>
+            <w:pPr>
+              <w:pStyle w:val="a7"/>
+              <w:ind w:left="0"/>
+              <w:contextualSpacing w:val="0"/>
+              <w:rPr>
+                <w:rFonts w:ascii="Times New Roman" w:hAnsi="Times New Roman" w:cs="Times New Roman"/>
+                <w:sz w:val="24"/>
+                <w:szCs w:val="28"/>
+              </w:rPr>
+            </w:pPr>
+            <w:r>
+              <w:rPr>
+                <w:rFonts w:ascii="Times New Roman" w:hAnsi="Times New Roman" w:cs="Times New Roman"/>
+                <w:sz w:val="24"/>
+                <w:szCs w:val="28"/>
+              </w:rPr>
+              <w:t>Часто</w:t>
+            </w:r>
+          </w:p>
+        </w:tc>
+        <w:tc>
+          <w:tcPr>
+            <w:tcW w:w="2168" w:type="dxa"/>
+          </w:tcPr>
+          <w:p>
+            <w:pPr>
+              <w:pStyle w:val="a7"/>
+              <w:ind w:left="0"/>
+              <w:contextualSpacing w:val="0"/>
+              <w:rPr>
+                <w:rFonts w:ascii="Times New Roman" w:hAnsi="Times New Roman" w:cs="Times New Roman"/>
+                <w:szCs w:val="28"/>
+              </w:rPr>
+            </w:pPr>
+            <w:r>
+              <w:rPr>
+                <w:rFonts w:ascii="Times New Roman" w:hAnsi="Times New Roman" w:cs="Times New Roman"/>
+                <w:szCs w:val="28"/>
+              </w:rPr>
+              <w:t>Серьёзная</w:t>
+            </w:r>
+          </w:p>
+          <w:p>
+            <w:pPr>
+              <w:rPr>
+                <w:rFonts w:ascii="Times New Roman" w:hAnsi="Times New Roman" w:cs="Times New Roman"/>
+                <w:szCs w:val="28"/>
+              </w:rPr>
+            </w:pPr>
+          </w:p>
+          <w:p>
+            <w:pPr>
+              <w:ind w:firstLine="708"/>
+            </w:pPr>
+          </w:p>
+        </w:tc>
+        <w:tc>
+          <w:tcPr>
+            <w:tcW w:w="3282" w:type="dxa"/>
+          </w:tcPr>
+          <w:p>
+            <w:pPr>
+              <w:pStyle w:val="a7"/>
+              <w:ind w:left="0"/>
+              <w:contextualSpacing w:val="0"/>
+              <w:rPr>
+                <w:rFonts w:ascii="Times New Roman" w:hAnsi="Times New Roman" w:cs="Times New Roman"/>
+                <w:sz w:val="24"/>
+                <w:szCs w:val="28"/>
+              </w:rPr>
+            </w:pPr>
+          </w:p>
+        </w:tc>
+      </w:tr>
+      <w:tr>
+        <w:tc>
+          <w:tcPr>
+            <w:tcW w:w="1566" w:type="dxa"/>
+          </w:tcPr>
+          <w:p>
+            <w:pPr>
+              <w:pStyle w:val="a7"/>
+              <w:ind w:left="0"/>
+              <w:contextualSpacing w:val="0"/>
+              <w:rPr>
+                <w:rFonts w:ascii="Times New Roman" w:hAnsi="Times New Roman" w:cs="Times New Roman"/>
+                <w:sz w:val="24"/>
+                <w:szCs w:val="28"/>
+              </w:rPr>
+            </w:pPr>
+          </w:p>
+        </w:tc>
+        <w:tc>
+          <w:tcPr>
+            <w:tcW w:w="1620" w:type="dxa"/>
+          </w:tcPr>
+          <w:p>
+            <w:pPr>
+              <w:pStyle w:val="a7"/>
+              <w:ind w:left="0"/>
+              <w:contextualSpacing w:val="0"/>
+              <w:rPr>
+                <w:rFonts w:ascii="Times New Roman" w:hAnsi="Times New Roman" w:cs="Times New Roman"/>
+                <w:sz w:val="24"/>
+                <w:szCs w:val="28"/>
+              </w:rPr>
+            </w:pPr>
+            <w:r>
+              <w:rPr>
+                <w:rFonts w:ascii="Times New Roman" w:hAnsi="Times New Roman" w:cs="Times New Roman"/>
+                <w:sz w:val="24"/>
+                <w:szCs w:val="28"/>
+              </w:rPr>
+              <w:t>Редко</w:t>
+            </w:r>
+          </w:p>
+        </w:tc>
+        <w:tc>
+          <w:tcPr>
+            <w:tcW w:w="2168" w:type="dxa"/>
+          </w:tcPr>
+          <w:p>
+            <w:pPr>
+              <w:pStyle w:val="a7"/>
+              <w:ind w:left="0"/>
+              <w:contextualSpacing w:val="0"/>
+              <w:rPr>
+                <w:rFonts w:ascii="Times New Roman" w:hAnsi="Times New Roman" w:cs="Times New Roman"/>
+                <w:szCs w:val="28"/>
+              </w:rPr>
+            </w:pPr>
+          </w:p>
+        </w:tc>
+        <w:tc>
+          <w:tcPr>
+            <w:tcW w:w="3282" w:type="dxa"/>
+          </w:tcPr>
+          <w:p>
+            <w:pPr>
+              <w:pStyle w:val="a7"/>
+              <w:ind w:left="0"/>
+              <w:contextualSpacing w:val="0"/>
+              <w:rPr>
+                <w:rFonts w:ascii="Times New Roman" w:hAnsi="Times New Roman" w:cs="Times New Roman"/>
+                <w:sz w:val="24"/>
+                <w:szCs w:val="28"/>
+              </w:rPr>
+            </w:pPr>
+          </w:p>
+        </w:tc>
+      </w:tr>
+      <w:tr>
+        <w:tc>
+          <w:tcPr>
+            <w:tcW w:w="1566" w:type="dxa"/>
+          </w:tcPr>
+          <w:p>
+            <w:pPr>
+              <w:pStyle w:val="a7"/>
+              <w:ind w:left="0"/>
+              <w:contextualSpacing w:val="0"/>
+              <w:rPr>
+                <w:rFonts w:ascii="Times New Roman" w:hAnsi="Times New Roman" w:cs="Times New Roman"/>
+                <w:sz w:val="24"/>
+                <w:szCs w:val="28"/>
+              </w:rPr>
+            </w:pPr>
+          </w:p>
+        </w:tc>
+        <w:tc>
+          <w:tcPr>
+            <w:tcW w:w="1620" w:type="dxa"/>
+          </w:tcPr>
+          <w:p>
+            <w:pPr>
+              <w:pStyle w:val="a7"/>
+              <w:ind w:left="0"/>
+              <w:contextualSpacing w:val="0"/>
+              <w:rPr>
+                <w:rFonts w:ascii="Times New Roman" w:hAnsi="Times New Roman" w:cs="Times New Roman"/>
+                <w:sz w:val="24"/>
+                <w:szCs w:val="28"/>
+              </w:rPr>
+            </w:pPr>
+            <w:r>
+              <w:rPr>
+                <w:rFonts w:ascii="Times New Roman" w:hAnsi="Times New Roman" w:cs="Times New Roman"/>
+                <w:sz w:val="24"/>
+                <w:szCs w:val="28"/>
+              </w:rPr>
+              <w:t>Часто</w:t>
+            </w:r>
+          </w:p>
+        </w:tc>
+        <w:tc>
+          <w:tcPr>
+            <w:tcW w:w="2168" w:type="dxa"/>
+          </w:tcPr>
+          <w:p>
+            <w:pPr>
+              <w:pStyle w:val="a7"/>
+              <w:ind w:left="0"/>
+              <w:contextualSpacing w:val="0"/>
+              <w:rPr>
+                <w:rFonts w:ascii="Times New Roman" w:hAnsi="Times New Roman" w:cs="Times New Roman"/>
+                <w:szCs w:val="28"/>
+              </w:rPr>
+            </w:pPr>
+          </w:p>
+        </w:tc>
+        <w:tc>
+          <w:tcPr>
+            <w:tcW w:w="3282" w:type="dxa"/>
+          </w:tcPr>
+          <w:p>
+            <w:pPr>
+              <w:pStyle w:val="a7"/>
+              <w:ind w:left="0"/>
+              <w:contextualSpacing w:val="0"/>
+              <w:rPr>
+                <w:rFonts w:ascii="Times New Roman" w:hAnsi="Times New Roman" w:cs="Times New Roman"/>
+                <w:sz w:val="24"/>
+                <w:szCs w:val="28"/>
+              </w:rPr>
+            </w:pPr>
+          </w:p>
+        </w:tc>
+      </w:tr>
+      <w:tr>
+        <w:tc>
+          <w:tcPr>
+            <w:tcW w:w="1566" w:type="dxa"/>
+          </w:tcPr>
+          <w:p>
+            <w:pPr>
+              <w:pStyle w:val="a7"/>
+              <w:ind w:left="0"/>
+              <w:contextualSpacing w:val="0"/>
+              <w:jc w:val="both"/>
+              <w:rPr>
+                <w:rFonts w:ascii="Times New Roman" w:hAnsi="Times New Roman" w:cs="Times New Roman"/>
+                <w:sz w:val="24"/>
+                <w:szCs w:val="28"/>
+              </w:rPr>
+            </w:pPr>
+          </w:p>
+        </w:tc>
+        <w:tc>
+          <w:tcPr>
+            <w:tcW w:w="1620" w:type="dxa"/>
+          </w:tcPr>
+          <w:p>
+            <w:pPr>
+              <w:pStyle w:val="a7"/>
+              <w:ind w:left="0"/>
+              <w:contextualSpacing w:val="0"/>
+              <w:jc w:val="both"/>
+              <w:rPr>
+                <w:rFonts w:ascii="Times New Roman" w:hAnsi="Times New Roman" w:cs="Times New Roman"/>
+                <w:sz w:val="24"/>
+                <w:szCs w:val="28"/>
+              </w:rPr>
+            </w:pPr>
+            <w:r>
+              <w:rPr>
+                <w:rFonts w:ascii="Times New Roman" w:hAnsi="Times New Roman" w:cs="Times New Roman"/>
+                <w:sz w:val="24"/>
+                <w:szCs w:val="28"/>
+              </w:rPr>
+              <w:t>Очень редко</w:t>
+            </w:r>
+          </w:p>
+        </w:tc>
+        <w:tc>
+          <w:tcPr>
+            <w:tcW w:w="2168" w:type="dxa"/>
+          </w:tcPr>
+          <w:p>
+            <w:pPr>
+              <w:pStyle w:val="a7"/>
+              <w:ind w:left="0"/>
+              <w:contextualSpacing w:val="0"/>
+              <w:jc w:val="both"/>
+              <w:rPr>
+                <w:rFonts w:ascii="Times New Roman" w:hAnsi="Times New Roman" w:cs="Times New Roman"/>
+                <w:szCs w:val="28"/>
+              </w:rPr>
+            </w:pPr>
+          </w:p>
+        </w:tc>
+        <w:tc>
+          <w:tcPr>
+            <w:tcW w:w="3282" w:type="dxa"/>
+          </w:tcPr>
+          <w:p>
+            <w:pPr>
+              <w:pStyle w:val="a7"/>
+              <w:ind w:left="0"/>
+              <w:contextualSpacing w:val="0"/>
+              <w:jc w:val="both"/>
+              <w:rPr>
+                <w:rFonts w:ascii="Times New Roman" w:hAnsi="Times New Roman" w:cs="Times New Roman"/>
+                <w:sz w:val="24"/>
+                <w:szCs w:val="28"/>
+              </w:rPr>
+            </w:pPr>
+          </w:p>
+        </w:tc>
+      </w:tr>
+      <w:tr>
+        <w:tc>
+          <w:tcPr>
+            <w:tcW w:w="1566" w:type="dxa"/>
+          </w:tcPr>
+          <w:p>
+            <w:pPr>
+              <w:pStyle w:val="a7"/>
+              <w:ind w:left="0"/>
+              <w:contextualSpacing w:val="0"/>
+              <w:jc w:val="both"/>
+              <w:rPr>
+                <w:rFonts w:ascii="Times New Roman" w:hAnsi="Times New Roman" w:cs="Times New Roman"/>
+                <w:sz w:val="24"/>
+                <w:szCs w:val="28"/>
+              </w:rPr>
+            </w:pPr>
+          </w:p>
+        </w:tc>
+        <w:tc>
+          <w:tcPr>
+            <w:tcW w:w="1620" w:type="dxa"/>
+          </w:tcPr>
+          <w:p>
+            <w:pPr>
+              <w:pStyle w:val="a7"/>
+              <w:ind w:left="0"/>
+              <w:contextualSpacing w:val="0"/>
+              <w:jc w:val="both"/>
+              <w:rPr>
+                <w:rFonts w:ascii="Times New Roman" w:hAnsi="Times New Roman" w:cs="Times New Roman"/>
+                <w:sz w:val="24"/>
+                <w:szCs w:val="28"/>
+              </w:rPr>
+            </w:pPr>
+            <w:r>
+              <w:rPr>
+                <w:rFonts w:ascii="Times New Roman" w:hAnsi="Times New Roman" w:cs="Times New Roman"/>
+                <w:sz w:val="24"/>
+                <w:szCs w:val="28"/>
+              </w:rPr>
+              <w:t>Среднее</w:t>
+            </w:r>
+          </w:p>
+        </w:tc>
+        <w:tc>
+          <w:tcPr>
+            <w:tcW w:w="2168" w:type="dxa"/>
+          </w:tcPr>
+          <w:p>
+            <w:pPr>
+              <w:pStyle w:val="a7"/>
+              <w:ind w:left="0"/>
+              <w:contextualSpacing w:val="0"/>
+              <w:jc w:val="both"/>
+              <w:rPr>
+                <w:rFonts w:ascii="Times New Roman" w:hAnsi="Times New Roman" w:cs="Times New Roman"/>
+                <w:szCs w:val="28"/>
+              </w:rPr>
+            </w:pPr>
+          </w:p>
+        </w:tc>
+        <w:tc>
+          <w:tcPr>
+            <w:tcW w:w="3282" w:type="dxa"/>
+          </w:tcPr>
+          <w:p>
+            <w:pPr>
+              <w:pStyle w:val="a7"/>
+              <w:ind w:left="0"/>
+              <w:contextualSpacing w:val="0"/>
+              <w:jc w:val="both"/>
+              <w:rPr>
+                <w:rFonts w:ascii="Times New Roman" w:hAnsi="Times New Roman" w:cs="Times New Roman"/>
+                <w:sz w:val="24"/>
+                <w:szCs w:val="28"/>
+              </w:rPr>
+            </w:pPr>
+          </w:p>
+        </w:tc>
+      </w:tr>
+    </w:tbl>
+    <w:p>
+      <w:pPr>
+        <w:pStyle w:val="a7"/>
+        <w:ind w:left="1080"/>
+        <w:rPr>
+          <w:rFonts w:ascii="Times New Roman" w:hAnsi="Times New Roman" w:cs="Times New Roman"/>
+          <w:bCs/>
+          <w:sz w:val="28"/>
+          <w:szCs w:val="28"/>
+        </w:rPr>
+      </w:pPr>
+    </w:p>
+    <w:p>
+      <w:pPr>
+        <w:pStyle w:val="a7"/>
+        <w:numPr>
+          <w:ilvl w:val="1"/>
+          <w:numId w:val="40"/>
+        </w:numPr>
+        <w:rPr>
+          <w:rFonts w:ascii="Times New Roman" w:hAnsi="Times New Roman" w:cs="Times New Roman"/>
+          <w:bCs/>
+          <w:sz w:val="28"/>
+          <w:szCs w:val="28"/>
+        </w:rPr>
+      </w:pPr>
+    </w:p>
+    <w:p>
+      <w:pPr>
+        <w:pStyle w:val="a7"/>
+        <w:ind w:left="1080"/>
+        <w:rPr>
+          <w:rFonts w:ascii="Times New Roman" w:hAnsi="Times New Roman" w:cs="Times New Roman"/>
+          <w:bCs/>
+          <w:sz w:val="28"/>
+          <w:szCs w:val="28"/>
+        </w:rPr>
+      </w:pPr>
+    </w:p>
+    <w:p>
+      <w:pPr>
+        <w:pStyle w:val="a7"/>
+        <w:rPr>
+          <w:rFonts w:ascii="Times New Roman" w:hAnsi="Times New Roman" w:cs="Times New Roman"/>
+          <w:bCs/>
+          <w:sz w:val="28"/>
+          <w:szCs w:val="28"/>
+        </w:rPr>
+      </w:pPr>
+    </w:p>
+    <w:p>
+      <w:pPr>
+        <w:pStyle w:val="a7"/>
+        <w:rPr>
+          <w:rFonts w:ascii="Times New Roman" w:hAnsi="Times New Roman" w:cs="Times New Roman"/>
+          <w:bCs/>
+          <w:sz w:val="28"/>
+          <w:szCs w:val="28"/>
+        </w:rPr>
+      </w:pPr>
+    </w:p>
+    <w:p>
+      <w:pPr>
+        <w:pStyle w:val="a7"/>
+        <w:rPr>
+          <w:rFonts w:ascii="Times New Roman" w:hAnsi="Times New Roman" w:cs="Times New Roman"/>
+          <w:bCs/>
+          <w:sz w:val="28"/>
+          <w:szCs w:val="28"/>
+        </w:rPr>
+      </w:pPr>
     </w:p>
     <w:sectPr>
       <w:pgSz w:w="11906" w:h="16838"/>
@@ -16581,7 +16836,7 @@
 </file>
 
 <file path=word/numbering.xml><?xml version="1.0" encoding="utf-8"?>
-<w:numbering xmlns:wpc="http://schemas.microsoft.com/office/word/2010/wordprocessingCanvas" xmlns:cx="http://schemas.microsoft.com/office/drawing/2014/chartex" xmlns:mc="http://schemas.openxmlformats.org/markup-compatibility/2006" xmlns:o="urn:schemas-microsoft-com:office:office" xmlns:r="http://schemas.openxmlformats.org/officeDocument/2006/relationships" xmlns:m="http://schemas.openxmlformats.org/officeDocument/2006/math" xmlns:v="urn:schemas-microsoft-com:vml" xmlns:wp14="http://schemas.microsoft.com/office/word/2010/wordprocessingDrawing" xmlns:wp="http://schemas.openxmlformats.org/drawingml/2006/wordprocessingDrawing" xmlns:w10="urn:schemas-microsoft-com:office:word" xmlns:w="http://schemas.openxmlformats.org/wordprocessingml/2006/main" xmlns:w14="http://schemas.microsoft.com/office/word/2010/wordml" xmlns:w15="http://schemas.microsoft.com/office/word/2012/wordml" xmlns:w16se="http://schemas.microsoft.com/office/word/2015/wordml/symex" xmlns:wpg="http://schemas.microsoft.com/office/word/2010/wordprocessingGroup" xmlns:wpi="http://schemas.microsoft.com/office/word/2010/wordprocessingInk" xmlns:wne="http://schemas.microsoft.com/office/word/2006/wordml" xmlns:wps="http://schemas.microsoft.com/office/word/2010/wordprocessingShape" mc:Ignorable="w14 w15 w16se wp14">
+<w:numbering xmlns:wpc="http://schemas.microsoft.com/office/word/2010/wordprocessingCanvas" xmlns:cx="http://schemas.microsoft.com/office/drawing/2014/chartex" xmlns:cx1="http://schemas.microsoft.com/office/drawing/2015/9/8/chartex" xmlns:cx2="http://schemas.microsoft.com/office/drawing/2015/10/21/chartex" xmlns:cx3="http://schemas.microsoft.com/office/drawing/2016/5/9/chartex" xmlns:cx4="http://schemas.microsoft.com/office/drawing/2016/5/10/chartex" xmlns:cx5="http://schemas.microsoft.com/office/drawing/2016/5/11/chartex" xmlns:cx6="http://schemas.microsoft.com/office/drawing/2016/5/12/chartex" xmlns:cx7="http://schemas.microsoft.com/office/drawing/2016/5/13/chartex" xmlns:cx8="http://schemas.microsoft.com/office/drawing/2016/5/14/chartex" xmlns:mc="http://schemas.openxmlformats.org/markup-compatibility/2006" xmlns:aink="http://schemas.microsoft.com/office/drawing/2016/ink" xmlns:am3d="http://schemas.microsoft.com/office/drawing/2017/model3d" xmlns:o="urn:schemas-microsoft-com:office:office" xmlns:oel="http://schemas.microsoft.com/office/2019/extlst" xmlns:r="http://schemas.openxmlformats.org/officeDocument/2006/relationships" xmlns:m="http://schemas.openxmlformats.org/officeDocument/2006/math" xmlns:v="urn:schemas-microsoft-com:vml" xmlns:wp14="http://schemas.microsoft.com/office/word/2010/wordprocessingDrawing" xmlns:wp="http://schemas.openxmlformats.org/drawingml/2006/wordprocessingDrawing" xmlns:w10="urn:schemas-microsoft-com:office:word" xmlns:w="http://schemas.openxmlformats.org/wordprocessingml/2006/main" xmlns:w14="http://schemas.microsoft.com/office/word/2010/wordml" xmlns:w15="http://schemas.microsoft.com/office/word/2012/wordml" xmlns:w16cex="http://schemas.microsoft.com/office/word/2018/wordml/cex" xmlns:w16cid="http://schemas.microsoft.com/office/word/2016/wordml/cid" xmlns:w16="http://schemas.microsoft.com/office/word/2018/wordml" xmlns:w16sdtdh="http://schemas.microsoft.com/office/word/2020/wordml/sdtdatahash" xmlns:w16se="http://schemas.microsoft.com/office/word/2015/wordml/symex" xmlns:wpg="http://schemas.microsoft.com/office/word/2010/wordprocessingGroup" xmlns:wpi="http://schemas.microsoft.com/office/word/2010/wordprocessingInk" xmlns:wne="http://schemas.microsoft.com/office/word/2006/wordml" xmlns:wps="http://schemas.microsoft.com/office/word/2010/wordprocessingShape" mc:Ignorable="w14 w15 w16se w16cid w16 w16cex w16sdtdh wp14">
   <w:abstractNum w:abstractNumId="0" w15:restartNumberingAfterBreak="0">
     <w:nsid w:val="019C7A98"/>
     <w:multiLevelType w:val="hybridMultilevel"/>
@@ -18817,6 +19072,119 @@
     </w:lvl>
   </w:abstractNum>
   <w:abstractNum w:abstractNumId="20" w15:restartNumberingAfterBreak="0">
+    <w:nsid w:val="3ABD2B43"/>
+    <w:multiLevelType w:val="hybridMultilevel"/>
+    <w:tmpl w:val="DE006806"/>
+    <w:lvl w:ilvl="0" w:tplc="6200217A">
+      <w:start w:val="1"/>
+      <w:numFmt w:val="bullet"/>
+      <w:lvlText w:val=""/>
+      <w:lvlJc w:val="left"/>
+      <w:pPr>
+        <w:ind w:left="2160" w:hanging="360"/>
+      </w:pPr>
+      <w:rPr>
+        <w:rFonts w:ascii="Symbol" w:hAnsi="Symbol" w:hint="default"/>
+      </w:rPr>
+    </w:lvl>
+    <w:lvl w:ilvl="1" w:tplc="04190003" w:tentative="1">
+      <w:start w:val="1"/>
+      <w:numFmt w:val="bullet"/>
+      <w:lvlText w:val="o"/>
+      <w:lvlJc w:val="left"/>
+      <w:pPr>
+        <w:ind w:left="2880" w:hanging="360"/>
+      </w:pPr>
+      <w:rPr>
+        <w:rFonts w:ascii="Courier New" w:hAnsi="Courier New" w:cs="Courier New" w:hint="default"/>
+      </w:rPr>
+    </w:lvl>
+    <w:lvl w:ilvl="2" w:tplc="04190005" w:tentative="1">
+      <w:start w:val="1"/>
+      <w:numFmt w:val="bullet"/>
+      <w:lvlText w:val=""/>
+      <w:lvlJc w:val="left"/>
+      <w:pPr>
+        <w:ind w:left="3600" w:hanging="360"/>
+      </w:pPr>
+      <w:rPr>
+        <w:rFonts w:ascii="Wingdings" w:hAnsi="Wingdings" w:hint="default"/>
+      </w:rPr>
+    </w:lvl>
+    <w:lvl w:ilvl="3" w:tplc="04190001" w:tentative="1">
+      <w:start w:val="1"/>
+      <w:numFmt w:val="bullet"/>
+      <w:lvlText w:val=""/>
+      <w:lvlJc w:val="left"/>
+      <w:pPr>
+        <w:ind w:left="4320" w:hanging="360"/>
+      </w:pPr>
+      <w:rPr>
+        <w:rFonts w:ascii="Symbol" w:hAnsi="Symbol" w:hint="default"/>
+      </w:rPr>
+    </w:lvl>
+    <w:lvl w:ilvl="4" w:tplc="04190003" w:tentative="1">
+      <w:start w:val="1"/>
+      <w:numFmt w:val="bullet"/>
+      <w:lvlText w:val="o"/>
+      <w:lvlJc w:val="left"/>
+      <w:pPr>
+        <w:ind w:left="5040" w:hanging="360"/>
+      </w:pPr>
+      <w:rPr>
+        <w:rFonts w:ascii="Courier New" w:hAnsi="Courier New" w:cs="Courier New" w:hint="default"/>
+      </w:rPr>
+    </w:lvl>
+    <w:lvl w:ilvl="5" w:tplc="04190005" w:tentative="1">
+      <w:start w:val="1"/>
+      <w:numFmt w:val="bullet"/>
+      <w:lvlText w:val=""/>
+      <w:lvlJc w:val="left"/>
+      <w:pPr>
+        <w:ind w:left="5760" w:hanging="360"/>
+      </w:pPr>
+      <w:rPr>
+        <w:rFonts w:ascii="Wingdings" w:hAnsi="Wingdings" w:hint="default"/>
+      </w:rPr>
+    </w:lvl>
+    <w:lvl w:ilvl="6" w:tplc="04190001" w:tentative="1">
+      <w:start w:val="1"/>
+      <w:numFmt w:val="bullet"/>
+      <w:lvlText w:val=""/>
+      <w:lvlJc w:val="left"/>
+      <w:pPr>
+        <w:ind w:left="6480" w:hanging="360"/>
+      </w:pPr>
+      <w:rPr>
+        <w:rFonts w:ascii="Symbol" w:hAnsi="Symbol" w:hint="default"/>
+      </w:rPr>
+    </w:lvl>
+    <w:lvl w:ilvl="7" w:tplc="04190003" w:tentative="1">
+      <w:start w:val="1"/>
+      <w:numFmt w:val="bullet"/>
+      <w:lvlText w:val="o"/>
+      <w:lvlJc w:val="left"/>
+      <w:pPr>
+        <w:ind w:left="7200" w:hanging="360"/>
+      </w:pPr>
+      <w:rPr>
+        <w:rFonts w:ascii="Courier New" w:hAnsi="Courier New" w:cs="Courier New" w:hint="default"/>
+      </w:rPr>
+    </w:lvl>
+    <w:lvl w:ilvl="8" w:tplc="04190005" w:tentative="1">
+      <w:start w:val="1"/>
+      <w:numFmt w:val="bullet"/>
+      <w:lvlText w:val=""/>
+      <w:lvlJc w:val="left"/>
+      <w:pPr>
+        <w:ind w:left="7920" w:hanging="360"/>
+      </w:pPr>
+      <w:rPr>
+        <w:rFonts w:ascii="Wingdings" w:hAnsi="Wingdings" w:hint="default"/>
+      </w:rPr>
+    </w:lvl>
+  </w:abstractNum>
+  <w:abstractNum w:abstractNumId="21" w15:restartNumberingAfterBreak="0">
     <w:nsid w:val="3B08701C"/>
     <w:multiLevelType w:val="hybridMultilevel"/>
     <w:tmpl w:val="40989D4C"/>
@@ -18929,7 +19297,7 @@
       </w:rPr>
     </w:lvl>
   </w:abstractNum>
-  <w:abstractNum w:abstractNumId="21" w15:restartNumberingAfterBreak="0">
+  <w:abstractNum w:abstractNumId="22" w15:restartNumberingAfterBreak="0">
     <w:nsid w:val="3BBF4080"/>
     <w:multiLevelType w:val="hybridMultilevel"/>
     <w:tmpl w:val="8E5A7EC0"/>
@@ -19018,7 +19386,7 @@
       </w:pPr>
     </w:lvl>
   </w:abstractNum>
-  <w:abstractNum w:abstractNumId="22" w15:restartNumberingAfterBreak="0">
+  <w:abstractNum w:abstractNumId="23" w15:restartNumberingAfterBreak="0">
     <w:nsid w:val="3E947308"/>
     <w:multiLevelType w:val="multilevel"/>
     <w:tmpl w:val="1BEEDA34"/>
@@ -19140,7 +19508,7 @@
       </w:rPr>
     </w:lvl>
   </w:abstractNum>
-  <w:abstractNum w:abstractNumId="23" w15:restartNumberingAfterBreak="0">
+  <w:abstractNum w:abstractNumId="24" w15:restartNumberingAfterBreak="0">
     <w:nsid w:val="42B60D33"/>
     <w:multiLevelType w:val="multilevel"/>
     <w:tmpl w:val="502C36E0"/>
@@ -19261,7 +19629,179 @@
       </w:rPr>
     </w:lvl>
   </w:abstractNum>
-  <w:abstractNum w:abstractNumId="24" w15:restartNumberingAfterBreak="0">
+  <w:abstractNum w:abstractNumId="25" w15:restartNumberingAfterBreak="0">
+    <w:nsid w:val="43E60FEF"/>
+    <w:multiLevelType w:val="multilevel"/>
+    <w:tmpl w:val="0419001F"/>
+    <w:lvl w:ilvl="0">
+      <w:start w:val="1"/>
+      <w:numFmt w:val="decimal"/>
+      <w:lvlText w:val="%1."/>
+      <w:lvlJc w:val="left"/>
+      <w:pPr>
+        <w:ind w:left="360" w:hanging="360"/>
+      </w:pPr>
+    </w:lvl>
+    <w:lvl w:ilvl="1">
+      <w:start w:val="1"/>
+      <w:numFmt w:val="decimal"/>
+      <w:lvlText w:val="%1.%2."/>
+      <w:lvlJc w:val="left"/>
+      <w:pPr>
+        <w:ind w:left="792" w:hanging="432"/>
+      </w:pPr>
+    </w:lvl>
+    <w:lvl w:ilvl="2">
+      <w:start w:val="1"/>
+      <w:numFmt w:val="decimal"/>
+      <w:lvlText w:val="%1.%2.%3."/>
+      <w:lvlJc w:val="left"/>
+      <w:pPr>
+        <w:ind w:left="1224" w:hanging="504"/>
+      </w:pPr>
+    </w:lvl>
+    <w:lvl w:ilvl="3">
+      <w:start w:val="1"/>
+      <w:numFmt w:val="decimal"/>
+      <w:lvlText w:val="%1.%2.%3.%4."/>
+      <w:lvlJc w:val="left"/>
+      <w:pPr>
+        <w:ind w:left="1728" w:hanging="648"/>
+      </w:pPr>
+    </w:lvl>
+    <w:lvl w:ilvl="4">
+      <w:start w:val="1"/>
+      <w:numFmt w:val="decimal"/>
+      <w:lvlText w:val="%1.%2.%3.%4.%5."/>
+      <w:lvlJc w:val="left"/>
+      <w:pPr>
+        <w:ind w:left="2232" w:hanging="792"/>
+      </w:pPr>
+    </w:lvl>
+    <w:lvl w:ilvl="5">
+      <w:start w:val="1"/>
+      <w:numFmt w:val="decimal"/>
+      <w:lvlText w:val="%1.%2.%3.%4.%5.%6."/>
+      <w:lvlJc w:val="left"/>
+      <w:pPr>
+        <w:ind w:left="2736" w:hanging="936"/>
+      </w:pPr>
+    </w:lvl>
+    <w:lvl w:ilvl="6">
+      <w:start w:val="1"/>
+      <w:numFmt w:val="decimal"/>
+      <w:lvlText w:val="%1.%2.%3.%4.%5.%6.%7."/>
+      <w:lvlJc w:val="left"/>
+      <w:pPr>
+        <w:ind w:left="3240" w:hanging="1080"/>
+      </w:pPr>
+    </w:lvl>
+    <w:lvl w:ilvl="7">
+      <w:start w:val="1"/>
+      <w:numFmt w:val="decimal"/>
+      <w:lvlText w:val="%1.%2.%3.%4.%5.%6.%7.%8."/>
+      <w:lvlJc w:val="left"/>
+      <w:pPr>
+        <w:ind w:left="3744" w:hanging="1224"/>
+      </w:pPr>
+    </w:lvl>
+    <w:lvl w:ilvl="8">
+      <w:start w:val="1"/>
+      <w:numFmt w:val="decimal"/>
+      <w:lvlText w:val="%1.%2.%3.%4.%5.%6.%7.%8.%9."/>
+      <w:lvlJc w:val="left"/>
+      <w:pPr>
+        <w:ind w:left="4320" w:hanging="1440"/>
+      </w:pPr>
+    </w:lvl>
+  </w:abstractNum>
+  <w:abstractNum w:abstractNumId="26" w15:restartNumberingAfterBreak="0">
+    <w:nsid w:val="4B1B02DE"/>
+    <w:multiLevelType w:val="multilevel"/>
+    <w:tmpl w:val="0419001F"/>
+    <w:lvl w:ilvl="0">
+      <w:start w:val="1"/>
+      <w:numFmt w:val="decimal"/>
+      <w:lvlText w:val="%1."/>
+      <w:lvlJc w:val="left"/>
+      <w:pPr>
+        <w:ind w:left="360" w:hanging="360"/>
+      </w:pPr>
+    </w:lvl>
+    <w:lvl w:ilvl="1">
+      <w:start w:val="1"/>
+      <w:numFmt w:val="decimal"/>
+      <w:lvlText w:val="%1.%2."/>
+      <w:lvlJc w:val="left"/>
+      <w:pPr>
+        <w:ind w:left="792" w:hanging="432"/>
+      </w:pPr>
+    </w:lvl>
+    <w:lvl w:ilvl="2">
+      <w:start w:val="1"/>
+      <w:numFmt w:val="decimal"/>
+      <w:lvlText w:val="%1.%2.%3."/>
+      <w:lvlJc w:val="left"/>
+      <w:pPr>
+        <w:ind w:left="1224" w:hanging="504"/>
+      </w:pPr>
+    </w:lvl>
+    <w:lvl w:ilvl="3">
+      <w:start w:val="1"/>
+      <w:numFmt w:val="decimal"/>
+      <w:lvlText w:val="%1.%2.%3.%4."/>
+      <w:lvlJc w:val="left"/>
+      <w:pPr>
+        <w:ind w:left="1728" w:hanging="648"/>
+      </w:pPr>
+    </w:lvl>
+    <w:lvl w:ilvl="4">
+      <w:start w:val="1"/>
+      <w:numFmt w:val="decimal"/>
+      <w:lvlText w:val="%1.%2.%3.%4.%5."/>
+      <w:lvlJc w:val="left"/>
+      <w:pPr>
+        <w:ind w:left="2232" w:hanging="792"/>
+      </w:pPr>
+    </w:lvl>
+    <w:lvl w:ilvl="5">
+      <w:start w:val="1"/>
+      <w:numFmt w:val="decimal"/>
+      <w:lvlText w:val="%1.%2.%3.%4.%5.%6."/>
+      <w:lvlJc w:val="left"/>
+      <w:pPr>
+        <w:ind w:left="2736" w:hanging="936"/>
+      </w:pPr>
+    </w:lvl>
+    <w:lvl w:ilvl="6">
+      <w:start w:val="1"/>
+      <w:numFmt w:val="decimal"/>
+      <w:lvlText w:val="%1.%2.%3.%4.%5.%6.%7."/>
+      <w:lvlJc w:val="left"/>
+      <w:pPr>
+        <w:ind w:left="3240" w:hanging="1080"/>
+      </w:pPr>
+    </w:lvl>
+    <w:lvl w:ilvl="7">
+      <w:start w:val="1"/>
+      <w:numFmt w:val="decimal"/>
+      <w:lvlText w:val="%1.%2.%3.%4.%5.%6.%7.%8."/>
+      <w:lvlJc w:val="left"/>
+      <w:pPr>
+        <w:ind w:left="3744" w:hanging="1224"/>
+      </w:pPr>
+    </w:lvl>
+    <w:lvl w:ilvl="8">
+      <w:start w:val="1"/>
+      <w:numFmt w:val="decimal"/>
+      <w:lvlText w:val="%1.%2.%3.%4.%5.%6.%7.%8.%9."/>
+      <w:lvlJc w:val="left"/>
+      <w:pPr>
+        <w:ind w:left="4320" w:hanging="1440"/>
+      </w:pPr>
+    </w:lvl>
+  </w:abstractNum>
+  <w:abstractNum w:abstractNumId="27" w15:restartNumberingAfterBreak="0">
     <w:nsid w:val="52611C5C"/>
     <w:multiLevelType w:val="multilevel"/>
     <w:tmpl w:val="5AAA8004"/>
@@ -19376,7 +19916,7 @@
       </w:rPr>
     </w:lvl>
   </w:abstractNum>
-  <w:abstractNum w:abstractNumId="25" w15:restartNumberingAfterBreak="0">
+  <w:abstractNum w:abstractNumId="28" w15:restartNumberingAfterBreak="0">
     <w:nsid w:val="55462A99"/>
     <w:multiLevelType w:val="hybridMultilevel"/>
     <w:tmpl w:val="A48289EE"/>
@@ -19465,7 +20005,128 @@
       </w:pPr>
     </w:lvl>
   </w:abstractNum>
-  <w:abstractNum w:abstractNumId="26" w15:restartNumberingAfterBreak="0">
+  <w:abstractNum w:abstractNumId="29" w15:restartNumberingAfterBreak="0">
+    <w:nsid w:val="59530ADF"/>
+    <w:multiLevelType w:val="multilevel"/>
+    <w:tmpl w:val="5258568C"/>
+    <w:lvl w:ilvl="0">
+      <w:start w:val="1"/>
+      <w:numFmt w:val="decimal"/>
+      <w:lvlText w:val="%1."/>
+      <w:lvlJc w:val="left"/>
+      <w:pPr>
+        <w:ind w:left="720" w:hanging="360"/>
+      </w:pPr>
+      <w:rPr>
+        <w:rFonts w:hint="default"/>
+      </w:rPr>
+    </w:lvl>
+    <w:lvl w:ilvl="1">
+      <w:start w:val="1"/>
+      <w:numFmt w:val="decimal"/>
+      <w:isLgl/>
+      <w:lvlText w:val="%1.%2."/>
+      <w:lvlJc w:val="left"/>
+      <w:pPr>
+        <w:ind w:left="1080" w:hanging="720"/>
+      </w:pPr>
+      <w:rPr>
+        <w:rFonts w:hint="default"/>
+      </w:rPr>
+    </w:lvl>
+    <w:lvl w:ilvl="2">
+      <w:start w:val="1"/>
+      <w:numFmt w:val="decimal"/>
+      <w:isLgl/>
+      <w:lvlText w:val="%1.%2.%3."/>
+      <w:lvlJc w:val="left"/>
+      <w:pPr>
+        <w:ind w:left="1080" w:hanging="720"/>
+      </w:pPr>
+      <w:rPr>
+        <w:rFonts w:hint="default"/>
+      </w:rPr>
+    </w:lvl>
+    <w:lvl w:ilvl="3">
+      <w:start w:val="1"/>
+      <w:numFmt w:val="decimal"/>
+      <w:isLgl/>
+      <w:lvlText w:val="%1.%2.%3.%4."/>
+      <w:lvlJc w:val="left"/>
+      <w:pPr>
+        <w:ind w:left="1440" w:hanging="1080"/>
+      </w:pPr>
+      <w:rPr>
+        <w:rFonts w:hint="default"/>
+      </w:rPr>
+    </w:lvl>
+    <w:lvl w:ilvl="4">
+      <w:start w:val="1"/>
+      <w:numFmt w:val="decimal"/>
+      <w:isLgl/>
+      <w:lvlText w:val="%1.%2.%3.%4.%5."/>
+      <w:lvlJc w:val="left"/>
+      <w:pPr>
+        <w:ind w:left="1440" w:hanging="1080"/>
+      </w:pPr>
+      <w:rPr>
+        <w:rFonts w:hint="default"/>
+      </w:rPr>
+    </w:lvl>
+    <w:lvl w:ilvl="5">
+      <w:start w:val="1"/>
+      <w:numFmt w:val="decimal"/>
+      <w:isLgl/>
+      <w:lvlText w:val="%1.%2.%3.%4.%5.%6."/>
+      <w:lvlJc w:val="left"/>
+      <w:pPr>
+        <w:ind w:left="1800" w:hanging="1440"/>
+      </w:pPr>
+      <w:rPr>
+        <w:rFonts w:hint="default"/>
+      </w:rPr>
+    </w:lvl>
+    <w:lvl w:ilvl="6">
+      <w:start w:val="1"/>
+      <w:numFmt w:val="decimal"/>
+      <w:isLgl/>
+      <w:lvlText w:val="%1.%2.%3.%4.%5.%6.%7."/>
+      <w:lvlJc w:val="left"/>
+      <w:pPr>
+        <w:ind w:left="2160" w:hanging="1800"/>
+      </w:pPr>
+      <w:rPr>
+        <w:rFonts w:hint="default"/>
+      </w:rPr>
+    </w:lvl>
+    <w:lvl w:ilvl="7">
+      <w:start w:val="1"/>
+      <w:numFmt w:val="decimal"/>
+      <w:isLgl/>
+      <w:lvlText w:val="%1.%2.%3.%4.%5.%6.%7.%8."/>
+      <w:lvlJc w:val="left"/>
+      <w:pPr>
+        <w:ind w:left="2160" w:hanging="1800"/>
+      </w:pPr>
+      <w:rPr>
+        <w:rFonts w:hint="default"/>
+      </w:rPr>
+    </w:lvl>
+    <w:lvl w:ilvl="8">
+      <w:start w:val="1"/>
+      <w:numFmt w:val="decimal"/>
+      <w:isLgl/>
+      <w:lvlText w:val="%1.%2.%3.%4.%5.%6.%7.%8.%9."/>
+      <w:lvlJc w:val="left"/>
+      <w:pPr>
+        <w:ind w:left="2520" w:hanging="2160"/>
+      </w:pPr>
+      <w:rPr>
+        <w:rFonts w:hint="default"/>
+      </w:rPr>
+    </w:lvl>
+  </w:abstractNum>
+  <w:abstractNum w:abstractNumId="30" w15:restartNumberingAfterBreak="0">
     <w:nsid w:val="5A8855A1"/>
     <w:multiLevelType w:val="multilevel"/>
     <w:tmpl w:val="D7520B14"/>
@@ -19585,7 +20246,7 @@
       </w:rPr>
     </w:lvl>
   </w:abstractNum>
-  <w:abstractNum w:abstractNumId="27" w15:restartNumberingAfterBreak="0">
+  <w:abstractNum w:abstractNumId="31" w15:restartNumberingAfterBreak="0">
     <w:nsid w:val="5E984114"/>
     <w:multiLevelType w:val="hybridMultilevel"/>
     <w:tmpl w:val="B9E0412A"/>
@@ -19698,7 +20359,7 @@
       </w:rPr>
     </w:lvl>
   </w:abstractNum>
-  <w:abstractNum w:abstractNumId="28" w15:restartNumberingAfterBreak="0">
+  <w:abstractNum w:abstractNumId="32" w15:restartNumberingAfterBreak="0">
     <w:nsid w:val="5F6150B3"/>
     <w:multiLevelType w:val="hybridMultilevel"/>
     <w:tmpl w:val="DC485AB4"/>
@@ -19811,7 +20472,7 @@
       </w:rPr>
     </w:lvl>
   </w:abstractNum>
-  <w:abstractNum w:abstractNumId="29" w15:restartNumberingAfterBreak="0">
+  <w:abstractNum w:abstractNumId="33" w15:restartNumberingAfterBreak="0">
     <w:nsid w:val="600B4F80"/>
     <w:multiLevelType w:val="multilevel"/>
     <w:tmpl w:val="70E8145C"/>
@@ -19924,7 +20585,7 @@
       </w:rPr>
     </w:lvl>
   </w:abstractNum>
-  <w:abstractNum w:abstractNumId="30" w15:restartNumberingAfterBreak="0">
+  <w:abstractNum w:abstractNumId="34" w15:restartNumberingAfterBreak="0">
     <w:nsid w:val="62785633"/>
     <w:multiLevelType w:val="multilevel"/>
     <w:tmpl w:val="7E506624"/>
@@ -20037,7 +20698,128 @@
       </w:rPr>
     </w:lvl>
   </w:abstractNum>
-  <w:abstractNum w:abstractNumId="31" w15:restartNumberingAfterBreak="0">
+  <w:abstractNum w:abstractNumId="35" w15:restartNumberingAfterBreak="0">
+    <w:nsid w:val="62935EF2"/>
+    <w:multiLevelType w:val="multilevel"/>
+    <w:tmpl w:val="FD1601A4"/>
+    <w:lvl w:ilvl="0">
+      <w:start w:val="1"/>
+      <w:numFmt w:val="decimal"/>
+      <w:lvlText w:val="%1."/>
+      <w:lvlJc w:val="left"/>
+      <w:pPr>
+        <w:ind w:left="720" w:hanging="360"/>
+      </w:pPr>
+      <w:rPr>
+        <w:rFonts w:hint="default"/>
+      </w:rPr>
+    </w:lvl>
+    <w:lvl w:ilvl="1">
+      <w:start w:val="1"/>
+      <w:numFmt w:val="decimal"/>
+      <w:isLgl/>
+      <w:lvlText w:val="%1.%2."/>
+      <w:lvlJc w:val="left"/>
+      <w:pPr>
+        <w:ind w:left="1440" w:hanging="720"/>
+      </w:pPr>
+      <w:rPr>
+        <w:rFonts w:hint="default"/>
+      </w:rPr>
+    </w:lvl>
+    <w:lvl w:ilvl="2">
+      <w:start w:val="1"/>
+      <w:numFmt w:val="decimal"/>
+      <w:isLgl/>
+      <w:lvlText w:val="%1.%2.%3."/>
+      <w:lvlJc w:val="left"/>
+      <w:pPr>
+        <w:ind w:left="1800" w:hanging="720"/>
+      </w:pPr>
+      <w:rPr>
+        <w:rFonts w:hint="default"/>
+      </w:rPr>
+    </w:lvl>
+    <w:lvl w:ilvl="3">
+      <w:start w:val="1"/>
+      <w:numFmt w:val="decimal"/>
+      <w:isLgl/>
+      <w:lvlText w:val="%1.%2.%3.%4."/>
+      <w:lvlJc w:val="left"/>
+      <w:pPr>
+        <w:ind w:left="2520" w:hanging="1080"/>
+      </w:pPr>
+      <w:rPr>
+        <w:rFonts w:hint="default"/>
+      </w:rPr>
+    </w:lvl>
+    <w:lvl w:ilvl="4">
+      <w:start w:val="1"/>
+      <w:numFmt w:val="decimal"/>
+      <w:isLgl/>
+      <w:lvlText w:val="%1.%2.%3.%4.%5."/>
+      <w:lvlJc w:val="left"/>
+      <w:pPr>
+        <w:ind w:left="2880" w:hanging="1080"/>
+      </w:pPr>
+      <w:rPr>
+        <w:rFonts w:hint="default"/>
+      </w:rPr>
+    </w:lvl>
+    <w:lvl w:ilvl="5">
+      <w:start w:val="1"/>
+      <w:numFmt w:val="decimal"/>
+      <w:isLgl/>
+      <w:lvlText w:val="%1.%2.%3.%4.%5.%6."/>
+      <w:lvlJc w:val="left"/>
+      <w:pPr>
+        <w:ind w:left="3600" w:hanging="1440"/>
+      </w:pPr>
+      <w:rPr>
+        <w:rFonts w:hint="default"/>
+      </w:rPr>
+    </w:lvl>
+    <w:lvl w:ilvl="6">
+      <w:start w:val="1"/>
+      <w:numFmt w:val="decimal"/>
+      <w:isLgl/>
+      <w:lvlText w:val="%1.%2.%3.%4.%5.%6.%7."/>
+      <w:lvlJc w:val="left"/>
+      <w:pPr>
+        <w:ind w:left="4320" w:hanging="1800"/>
+      </w:pPr>
+      <w:rPr>
+        <w:rFonts w:hint="default"/>
+      </w:rPr>
+    </w:lvl>
+    <w:lvl w:ilvl="7">
+      <w:start w:val="1"/>
+      <w:numFmt w:val="decimal"/>
+      <w:isLgl/>
+      <w:lvlText w:val="%1.%2.%3.%4.%5.%6.%7.%8."/>
+      <w:lvlJc w:val="left"/>
+      <w:pPr>
+        <w:ind w:left="4680" w:hanging="1800"/>
+      </w:pPr>
+      <w:rPr>
+        <w:rFonts w:hint="default"/>
+      </w:rPr>
+    </w:lvl>
+    <w:lvl w:ilvl="8">
+      <w:start w:val="1"/>
+      <w:numFmt w:val="decimal"/>
+      <w:isLgl/>
+      <w:lvlText w:val="%1.%2.%3.%4.%5.%6.%7.%8.%9."/>
+      <w:lvlJc w:val="left"/>
+      <w:pPr>
+        <w:ind w:left="5400" w:hanging="2160"/>
+      </w:pPr>
+      <w:rPr>
+        <w:rFonts w:hint="default"/>
+      </w:rPr>
+    </w:lvl>
+  </w:abstractNum>
+  <w:abstractNum w:abstractNumId="36" w15:restartNumberingAfterBreak="0">
     <w:nsid w:val="631F5B7C"/>
     <w:multiLevelType w:val="multilevel"/>
     <w:tmpl w:val="70E8145C"/>
@@ -20150,7 +20932,7 @@
       </w:rPr>
     </w:lvl>
   </w:abstractNum>
-  <w:abstractNum w:abstractNumId="32" w15:restartNumberingAfterBreak="0">
+  <w:abstractNum w:abstractNumId="37" w15:restartNumberingAfterBreak="0">
     <w:nsid w:val="70C86C01"/>
     <w:multiLevelType w:val="multilevel"/>
     <w:tmpl w:val="38C65860"/>
@@ -20263,7 +21045,7 @@
       </w:rPr>
     </w:lvl>
   </w:abstractNum>
-  <w:abstractNum w:abstractNumId="33" w15:restartNumberingAfterBreak="0">
+  <w:abstractNum w:abstractNumId="38" w15:restartNumberingAfterBreak="0">
     <w:nsid w:val="739C6A11"/>
     <w:multiLevelType w:val="multilevel"/>
     <w:tmpl w:val="D7520B14"/>
@@ -20383,7 +21165,120 @@
       </w:rPr>
     </w:lvl>
   </w:abstractNum>
-  <w:abstractNum w:abstractNumId="34" w15:restartNumberingAfterBreak="0">
+  <w:abstractNum w:abstractNumId="39" w15:restartNumberingAfterBreak="0">
+    <w:nsid w:val="75ED4B71"/>
+    <w:multiLevelType w:val="hybridMultilevel"/>
+    <w:tmpl w:val="E9A4D38A"/>
+    <w:lvl w:ilvl="0" w:tplc="6200217A">
+      <w:start w:val="1"/>
+      <w:numFmt w:val="bullet"/>
+      <w:lvlText w:val=""/>
+      <w:lvlJc w:val="left"/>
+      <w:pPr>
+        <w:ind w:left="1800" w:hanging="360"/>
+      </w:pPr>
+      <w:rPr>
+        <w:rFonts w:ascii="Symbol" w:hAnsi="Symbol" w:hint="default"/>
+      </w:rPr>
+    </w:lvl>
+    <w:lvl w:ilvl="1" w:tplc="04190003">
+      <w:start w:val="1"/>
+      <w:numFmt w:val="bullet"/>
+      <w:lvlText w:val="o"/>
+      <w:lvlJc w:val="left"/>
+      <w:pPr>
+        <w:ind w:left="1440" w:hanging="360"/>
+      </w:pPr>
+      <w:rPr>
+        <w:rFonts w:ascii="Courier New" w:hAnsi="Courier New" w:cs="Courier New" w:hint="default"/>
+      </w:rPr>
+    </w:lvl>
+    <w:lvl w:ilvl="2" w:tplc="04190005" w:tentative="1">
+      <w:start w:val="1"/>
+      <w:numFmt w:val="bullet"/>
+      <w:lvlText w:val=""/>
+      <w:lvlJc w:val="left"/>
+      <w:pPr>
+        <w:ind w:left="2160" w:hanging="360"/>
+      </w:pPr>
+      <w:rPr>
+        <w:rFonts w:ascii="Wingdings" w:hAnsi="Wingdings" w:hint="default"/>
+      </w:rPr>
+    </w:lvl>
+    <w:lvl w:ilvl="3" w:tplc="04190001" w:tentative="1">
+      <w:start w:val="1"/>
+      <w:numFmt w:val="bullet"/>
+      <w:lvlText w:val=""/>
+      <w:lvlJc w:val="left"/>
+      <w:pPr>
+        <w:ind w:left="2880" w:hanging="360"/>
+      </w:pPr>
+      <w:rPr>
+        <w:rFonts w:ascii="Symbol" w:hAnsi="Symbol" w:hint="default"/>
+      </w:rPr>
+    </w:lvl>
+    <w:lvl w:ilvl="4" w:tplc="04190003" w:tentative="1">
+      <w:start w:val="1"/>
+      <w:numFmt w:val="bullet"/>
+      <w:lvlText w:val="o"/>
+      <w:lvlJc w:val="left"/>
+      <w:pPr>
+        <w:ind w:left="3600" w:hanging="360"/>
+      </w:pPr>
+      <w:rPr>
+        <w:rFonts w:ascii="Courier New" w:hAnsi="Courier New" w:cs="Courier New" w:hint="default"/>
+      </w:rPr>
+    </w:lvl>
+    <w:lvl w:ilvl="5" w:tplc="04190005" w:tentative="1">
+      <w:start w:val="1"/>
+      <w:numFmt w:val="bullet"/>
+      <w:lvlText w:val=""/>
+      <w:lvlJc w:val="left"/>
+      <w:pPr>
+        <w:ind w:left="4320" w:hanging="360"/>
+      </w:pPr>
+      <w:rPr>
+        <w:rFonts w:ascii="Wingdings" w:hAnsi="Wingdings" w:hint="default"/>
+      </w:rPr>
+    </w:lvl>
+    <w:lvl w:ilvl="6" w:tplc="04190001" w:tentative="1">
+      <w:start w:val="1"/>
+      <w:numFmt w:val="bullet"/>
+      <w:lvlText w:val=""/>
+      <w:lvlJc w:val="left"/>
+      <w:pPr>
+        <w:ind w:left="5040" w:hanging="360"/>
+      </w:pPr>
+      <w:rPr>
+        <w:rFonts w:ascii="Symbol" w:hAnsi="Symbol" w:hint="default"/>
+      </w:rPr>
+    </w:lvl>
+    <w:lvl w:ilvl="7" w:tplc="04190003" w:tentative="1">
+      <w:start w:val="1"/>
+      <w:numFmt w:val="bullet"/>
+      <w:lvlText w:val="o"/>
+      <w:lvlJc w:val="left"/>
+      <w:pPr>
+        <w:ind w:left="5760" w:hanging="360"/>
+      </w:pPr>
+      <w:rPr>
+        <w:rFonts w:ascii="Courier New" w:hAnsi="Courier New" w:cs="Courier New" w:hint="default"/>
+      </w:rPr>
+    </w:lvl>
+    <w:lvl w:ilvl="8" w:tplc="04190005" w:tentative="1">
+      <w:start w:val="1"/>
+      <w:numFmt w:val="bullet"/>
+      <w:lvlText w:val=""/>
+      <w:lvlJc w:val="left"/>
+      <w:pPr>
+        <w:ind w:left="6480" w:hanging="360"/>
+      </w:pPr>
+      <w:rPr>
+        <w:rFonts w:ascii="Wingdings" w:hAnsi="Wingdings" w:hint="default"/>
+      </w:rPr>
+    </w:lvl>
+  </w:abstractNum>
+  <w:abstractNum w:abstractNumId="40" w15:restartNumberingAfterBreak="0">
     <w:nsid w:val="77750C5F"/>
     <w:multiLevelType w:val="multilevel"/>
     <w:tmpl w:val="AF748DF8"/>
@@ -20498,7 +21393,7 @@
       </w:rPr>
     </w:lvl>
   </w:abstractNum>
-  <w:abstractNum w:abstractNumId="35" w15:restartNumberingAfterBreak="0">
+  <w:abstractNum w:abstractNumId="41" w15:restartNumberingAfterBreak="0">
     <w:nsid w:val="7A597461"/>
     <w:multiLevelType w:val="multilevel"/>
     <w:tmpl w:val="467C88FC"/>
@@ -20619,119 +21514,253 @@
       </w:rPr>
     </w:lvl>
   </w:abstractNum>
-  <w:num w:numId="1">
+  <w:abstractNum w:abstractNumId="42" w15:restartNumberingAfterBreak="0">
+    <w:nsid w:val="7F537A64"/>
+    <w:multiLevelType w:val="hybridMultilevel"/>
+    <w:tmpl w:val="3C8EA37A"/>
+    <w:lvl w:ilvl="0" w:tplc="6200217A">
+      <w:start w:val="1"/>
+      <w:numFmt w:val="bullet"/>
+      <w:lvlText w:val=""/>
+      <w:lvlJc w:val="left"/>
+      <w:pPr>
+        <w:ind w:left="720" w:hanging="360"/>
+      </w:pPr>
+      <w:rPr>
+        <w:rFonts w:ascii="Symbol" w:hAnsi="Symbol" w:hint="default"/>
+      </w:rPr>
+    </w:lvl>
+    <w:lvl w:ilvl="1" w:tplc="04190003" w:tentative="1">
+      <w:start w:val="1"/>
+      <w:numFmt w:val="bullet"/>
+      <w:lvlText w:val="o"/>
+      <w:lvlJc w:val="left"/>
+      <w:pPr>
+        <w:ind w:left="1440" w:hanging="360"/>
+      </w:pPr>
+      <w:rPr>
+        <w:rFonts w:ascii="Courier New" w:hAnsi="Courier New" w:cs="Courier New" w:hint="default"/>
+      </w:rPr>
+    </w:lvl>
+    <w:lvl w:ilvl="2" w:tplc="04190005" w:tentative="1">
+      <w:start w:val="1"/>
+      <w:numFmt w:val="bullet"/>
+      <w:lvlText w:val=""/>
+      <w:lvlJc w:val="left"/>
+      <w:pPr>
+        <w:ind w:left="2160" w:hanging="360"/>
+      </w:pPr>
+      <w:rPr>
+        <w:rFonts w:ascii="Wingdings" w:hAnsi="Wingdings" w:hint="default"/>
+      </w:rPr>
+    </w:lvl>
+    <w:lvl w:ilvl="3" w:tplc="04190001" w:tentative="1">
+      <w:start w:val="1"/>
+      <w:numFmt w:val="bullet"/>
+      <w:lvlText w:val=""/>
+      <w:lvlJc w:val="left"/>
+      <w:pPr>
+        <w:ind w:left="2880" w:hanging="360"/>
+      </w:pPr>
+      <w:rPr>
+        <w:rFonts w:ascii="Symbol" w:hAnsi="Symbol" w:hint="default"/>
+      </w:rPr>
+    </w:lvl>
+    <w:lvl w:ilvl="4" w:tplc="04190003" w:tentative="1">
+      <w:start w:val="1"/>
+      <w:numFmt w:val="bullet"/>
+      <w:lvlText w:val="o"/>
+      <w:lvlJc w:val="left"/>
+      <w:pPr>
+        <w:ind w:left="3600" w:hanging="360"/>
+      </w:pPr>
+      <w:rPr>
+        <w:rFonts w:ascii="Courier New" w:hAnsi="Courier New" w:cs="Courier New" w:hint="default"/>
+      </w:rPr>
+    </w:lvl>
+    <w:lvl w:ilvl="5" w:tplc="04190005" w:tentative="1">
+      <w:start w:val="1"/>
+      <w:numFmt w:val="bullet"/>
+      <w:lvlText w:val=""/>
+      <w:lvlJc w:val="left"/>
+      <w:pPr>
+        <w:ind w:left="4320" w:hanging="360"/>
+      </w:pPr>
+      <w:rPr>
+        <w:rFonts w:ascii="Wingdings" w:hAnsi="Wingdings" w:hint="default"/>
+      </w:rPr>
+    </w:lvl>
+    <w:lvl w:ilvl="6" w:tplc="04190001" w:tentative="1">
+      <w:start w:val="1"/>
+      <w:numFmt w:val="bullet"/>
+      <w:lvlText w:val=""/>
+      <w:lvlJc w:val="left"/>
+      <w:pPr>
+        <w:ind w:left="5040" w:hanging="360"/>
+      </w:pPr>
+      <w:rPr>
+        <w:rFonts w:ascii="Symbol" w:hAnsi="Symbol" w:hint="default"/>
+      </w:rPr>
+    </w:lvl>
+    <w:lvl w:ilvl="7" w:tplc="04190003" w:tentative="1">
+      <w:start w:val="1"/>
+      <w:numFmt w:val="bullet"/>
+      <w:lvlText w:val="o"/>
+      <w:lvlJc w:val="left"/>
+      <w:pPr>
+        <w:ind w:left="5760" w:hanging="360"/>
+      </w:pPr>
+      <w:rPr>
+        <w:rFonts w:ascii="Courier New" w:hAnsi="Courier New" w:cs="Courier New" w:hint="default"/>
+      </w:rPr>
+    </w:lvl>
+    <w:lvl w:ilvl="8" w:tplc="04190005" w:tentative="1">
+      <w:start w:val="1"/>
+      <w:numFmt w:val="bullet"/>
+      <w:lvlText w:val=""/>
+      <w:lvlJc w:val="left"/>
+      <w:pPr>
+        <w:ind w:left="6480" w:hanging="360"/>
+      </w:pPr>
+      <w:rPr>
+        <w:rFonts w:ascii="Wingdings" w:hAnsi="Wingdings" w:hint="default"/>
+      </w:rPr>
+    </w:lvl>
+  </w:abstractNum>
+  <w:num w:numId="1" w16cid:durableId="1367411744">
+    <w:abstractNumId w:val="27"/>
+  </w:num>
+  <w:num w:numId="2" w16cid:durableId="1871798670">
+    <w:abstractNumId w:val="23"/>
+  </w:num>
+  <w:num w:numId="3" w16cid:durableId="748430698">
+    <w:abstractNumId w:val="40"/>
+  </w:num>
+  <w:num w:numId="4" w16cid:durableId="360279352">
+    <w:abstractNumId w:val="1"/>
+  </w:num>
+  <w:num w:numId="5" w16cid:durableId="1885605714">
+    <w:abstractNumId w:val="38"/>
+  </w:num>
+  <w:num w:numId="6" w16cid:durableId="1858884691">
+    <w:abstractNumId w:val="17"/>
+  </w:num>
+  <w:num w:numId="7" w16cid:durableId="1957448491">
+    <w:abstractNumId w:val="41"/>
+  </w:num>
+  <w:num w:numId="8" w16cid:durableId="693075925">
+    <w:abstractNumId w:val="37"/>
+  </w:num>
+  <w:num w:numId="9" w16cid:durableId="707024651">
+    <w:abstractNumId w:val="5"/>
+  </w:num>
+  <w:num w:numId="10" w16cid:durableId="1277642338">
     <w:abstractNumId w:val="24"/>
   </w:num>
-  <w:num w:numId="2">
+  <w:num w:numId="11" w16cid:durableId="1555463750">
+    <w:abstractNumId w:val="33"/>
+  </w:num>
+  <w:num w:numId="12" w16cid:durableId="117800164">
+    <w:abstractNumId w:val="6"/>
+  </w:num>
+  <w:num w:numId="13" w16cid:durableId="198327275">
+    <w:abstractNumId w:val="32"/>
+  </w:num>
+  <w:num w:numId="14" w16cid:durableId="1592011844">
+    <w:abstractNumId w:val="34"/>
+  </w:num>
+  <w:num w:numId="15" w16cid:durableId="53547629">
+    <w:abstractNumId w:val="10"/>
+  </w:num>
+  <w:num w:numId="16" w16cid:durableId="930815582">
+    <w:abstractNumId w:val="36"/>
+  </w:num>
+  <w:num w:numId="17" w16cid:durableId="1824613660">
+    <w:abstractNumId w:val="12"/>
+  </w:num>
+  <w:num w:numId="18" w16cid:durableId="1223642797">
+    <w:abstractNumId w:val="15"/>
+  </w:num>
+  <w:num w:numId="19" w16cid:durableId="1076590935">
+    <w:abstractNumId w:val="16"/>
+  </w:num>
+  <w:num w:numId="20" w16cid:durableId="1386755396">
+    <w:abstractNumId w:val="21"/>
+  </w:num>
+  <w:num w:numId="21" w16cid:durableId="763651119">
+    <w:abstractNumId w:val="2"/>
+  </w:num>
+  <w:num w:numId="22" w16cid:durableId="55588877">
+    <w:abstractNumId w:val="13"/>
+  </w:num>
+  <w:num w:numId="23" w16cid:durableId="1789885786">
+    <w:abstractNumId w:val="3"/>
+  </w:num>
+  <w:num w:numId="24" w16cid:durableId="396822603">
+    <w:abstractNumId w:val="0"/>
+  </w:num>
+  <w:num w:numId="25" w16cid:durableId="1441416145">
+    <w:abstractNumId w:val="8"/>
+  </w:num>
+  <w:num w:numId="26" w16cid:durableId="1077290924">
+    <w:abstractNumId w:val="9"/>
+  </w:num>
+  <w:num w:numId="27" w16cid:durableId="1908764101">
+    <w:abstractNumId w:val="18"/>
+  </w:num>
+  <w:num w:numId="28" w16cid:durableId="1026172651">
+    <w:abstractNumId w:val="4"/>
+  </w:num>
+  <w:num w:numId="29" w16cid:durableId="555941912">
     <w:abstractNumId w:val="22"/>
   </w:num>
-  <w:num w:numId="3">
-    <w:abstractNumId w:val="34"/>
+  <w:num w:numId="30" w16cid:durableId="314652684">
+    <w:abstractNumId w:val="31"/>
   </w:num>
-  <w:num w:numId="4">
-    <w:abstractNumId w:val="1"/>
+  <w:num w:numId="31" w16cid:durableId="485165908">
+    <w:abstractNumId w:val="7"/>
   </w:num>
-  <w:num w:numId="5">
-    <w:abstractNumId w:val="33"/>
+  <w:num w:numId="32" w16cid:durableId="1270548936">
+    <w:abstractNumId w:val="19"/>
   </w:num>
-  <w:num w:numId="6">
-    <w:abstractNumId w:val="17"/>
+  <w:num w:numId="33" w16cid:durableId="333844052">
+    <w:abstractNumId w:val="28"/>
   </w:num>
-  <w:num w:numId="7">
+  <w:num w:numId="34" w16cid:durableId="514619097">
+    <w:abstractNumId w:val="30"/>
+  </w:num>
+  <w:num w:numId="35" w16cid:durableId="952396387">
+    <w:abstractNumId w:val="14"/>
+  </w:num>
+  <w:num w:numId="36" w16cid:durableId="1520661606">
+    <w:abstractNumId w:val="11"/>
+  </w:num>
+  <w:num w:numId="37" w16cid:durableId="1202355930">
+    <w:abstractNumId w:val="25"/>
+  </w:num>
+  <w:num w:numId="38" w16cid:durableId="1711298030">
+    <w:abstractNumId w:val="26"/>
+  </w:num>
+  <w:num w:numId="39" w16cid:durableId="1670401725">
     <w:abstractNumId w:val="35"/>
   </w:num>
-  <w:num w:numId="8">
-    <w:abstractNumId w:val="32"/>
-  </w:num>
-  <w:num w:numId="9">
-    <w:abstractNumId w:val="5"/>
-  </w:num>
-  <w:num w:numId="10">
-    <w:abstractNumId w:val="23"/>
-  </w:num>
-  <w:num w:numId="11">
+  <w:num w:numId="40" w16cid:durableId="33162876">
     <w:abstractNumId w:val="29"/>
   </w:num>
-  <w:num w:numId="12">
-    <w:abstractNumId w:val="6"/>
+  <w:num w:numId="41" w16cid:durableId="1166894820">
+    <w:abstractNumId w:val="39"/>
   </w:num>
-  <w:num w:numId="13">
-    <w:abstractNumId w:val="28"/>
-  </w:num>
-  <w:num w:numId="14">
-    <w:abstractNumId w:val="30"/>
-  </w:num>
-  <w:num w:numId="15">
-    <w:abstractNumId w:val="10"/>
-  </w:num>
-  <w:num w:numId="16">
-    <w:abstractNumId w:val="31"/>
-  </w:num>
-  <w:num w:numId="17">
-    <w:abstractNumId w:val="12"/>
-  </w:num>
-  <w:num w:numId="18">
-    <w:abstractNumId w:val="15"/>
-  </w:num>
-  <w:num w:numId="19">
-    <w:abstractNumId w:val="16"/>
-  </w:num>
-  <w:num w:numId="20">
+  <w:num w:numId="42" w16cid:durableId="1329556778">
     <w:abstractNumId w:val="20"/>
   </w:num>
-  <w:num w:numId="21">
-    <w:abstractNumId w:val="2"/>
-  </w:num>
-  <w:num w:numId="22">
-    <w:abstractNumId w:val="13"/>
-  </w:num>
-  <w:num w:numId="23">
-    <w:abstractNumId w:val="3"/>
-  </w:num>
-  <w:num w:numId="24">
-    <w:abstractNumId w:val="0"/>
-  </w:num>
-  <w:num w:numId="25">
-    <w:abstractNumId w:val="8"/>
-  </w:num>
-  <w:num w:numId="26">
-    <w:abstractNumId w:val="9"/>
-  </w:num>
-  <w:num w:numId="27">
-    <w:abstractNumId w:val="18"/>
-  </w:num>
-  <w:num w:numId="28">
-    <w:abstractNumId w:val="4"/>
-  </w:num>
-  <w:num w:numId="29">
-    <w:abstractNumId w:val="21"/>
-  </w:num>
-  <w:num w:numId="30">
-    <w:abstractNumId w:val="27"/>
-  </w:num>
-  <w:num w:numId="31">
-    <w:abstractNumId w:val="7"/>
-  </w:num>
-  <w:num w:numId="32">
-    <w:abstractNumId w:val="19"/>
-  </w:num>
-  <w:num w:numId="33">
-    <w:abstractNumId w:val="25"/>
-  </w:num>
-  <w:num w:numId="34">
-    <w:abstractNumId w:val="26"/>
-  </w:num>
-  <w:num w:numId="35">
-    <w:abstractNumId w:val="14"/>
-  </w:num>
-  <w:num w:numId="36">
-    <w:abstractNumId w:val="11"/>
+  <w:num w:numId="43" w16cid:durableId="1133399975">
+    <w:abstractNumId w:val="42"/>
   </w:num>
 </w:numbering>
 </file>
 
 <file path=word/styles.xml><?xml version="1.0" encoding="utf-8"?>
-<w:styles xmlns:mc="http://schemas.openxmlformats.org/markup-compatibility/2006" xmlns:r="http://schemas.openxmlformats.org/officeDocument/2006/relationships" xmlns:w="http://schemas.openxmlformats.org/wordprocessingml/2006/main" xmlns:w14="http://schemas.microsoft.com/office/word/2010/wordml" xmlns:w15="http://schemas.microsoft.com/office/word/2012/wordml" xmlns:w16se="http://schemas.microsoft.com/office/word/2015/wordml/symex" mc:Ignorable="w14 w15 w16se">
+<w:styles xmlns:mc="http://schemas.openxmlformats.org/markup-compatibility/2006" xmlns:r="http://schemas.openxmlformats.org/officeDocument/2006/relationships" xmlns:w="http://schemas.openxmlformats.org/wordprocessingml/2006/main" xmlns:w14="http://schemas.microsoft.com/office/word/2010/wordml" xmlns:w15="http://schemas.microsoft.com/office/word/2012/wordml" xmlns:w16cex="http://schemas.microsoft.com/office/word/2018/wordml/cex" xmlns:w16cid="http://schemas.microsoft.com/office/word/2016/wordml/cid" xmlns:w16="http://schemas.microsoft.com/office/word/2018/wordml" xmlns:w16sdtdh="http://schemas.microsoft.com/office/word/2020/wordml/sdtdatahash" xmlns:w16se="http://schemas.microsoft.com/office/word/2015/wordml/symex" mc:Ignorable="w14 w15 w16se w16cid w16 w16cex w16sdtdh">
   <w:docDefaults>
     <w:rPrDefault>
       <w:rPr>
@@ -20749,7 +21778,7 @@
       </w:pPr>
     </w:pPrDefault>
   </w:docDefaults>
-  <w:latentStyles w:defLockedState="0" w:defUIPriority="99" w:defSemiHidden="0" w:defUnhideWhenUsed="0" w:defQFormat="0" w:count="371">
+  <w:latentStyles w:defLockedState="0" w:defUIPriority="99" w:defSemiHidden="0" w:defUnhideWhenUsed="0" w:defQFormat="0" w:count="376">
     <w:lsdException w:name="Normal" w:uiPriority="0" w:qFormat="1"/>
     <w:lsdException w:name="heading 1" w:uiPriority="9" w:qFormat="1"/>
     <w:lsdException w:name="heading 2" w:semiHidden="1" w:uiPriority="9" w:unhideWhenUsed="1" w:qFormat="1"/>
@@ -21121,6 +22150,11 @@
     <w:lsdException w:name="List Table 5 Dark Accent 6" w:uiPriority="50"/>
     <w:lsdException w:name="List Table 6 Colorful Accent 6" w:uiPriority="51"/>
     <w:lsdException w:name="List Table 7 Colorful Accent 6" w:uiPriority="52"/>
+    <w:lsdException w:name="Mention" w:semiHidden="1" w:unhideWhenUsed="1"/>
+    <w:lsdException w:name="Smart Hyperlink" w:semiHidden="1" w:unhideWhenUsed="1"/>
+    <w:lsdException w:name="Hashtag" w:semiHidden="1" w:unhideWhenUsed="1"/>
+    <w:lsdException w:name="Unresolved Mention" w:semiHidden="1" w:unhideWhenUsed="1"/>
+    <w:lsdException w:name="Smart Link" w:semiHidden="1" w:unhideWhenUsed="1"/>
   </w:latentStyles>
   <w:style w:type="paragraph" w:default="1" w:styleId="a">
     <w:name w:val="Normal"/>

</xml_diff>